<commit_message>
changes in user manual
</commit_message>
<xml_diff>
--- a/doc/pyrad_user_manual.docx
+++ b/doc/pyrad_user_manual.docx
@@ -1123,7 +1123,7 @@
         </w:rPr>
         <w:fldChar w:fldCharType="separate"/>
       </w:r>
-      <w:hyperlink w:anchor="_Toc457293380" w:history="1">
+      <w:hyperlink w:anchor="_Toc460228254" w:history="1">
         <w:r>
           <w:rPr>
             <w:rStyle w:val="Hyperlink"/>
@@ -1162,7 +1162,7 @@
           <w:rPr>
             <w:webHidden/>
           </w:rPr>
-          <w:instrText xml:space="preserve"> PAGEREF _Toc457293380 \h </w:instrText>
+          <w:instrText xml:space="preserve"> PAGEREF _Toc460228254 \h </w:instrText>
         </w:r>
         <w:r>
           <w:rPr>
@@ -1199,7 +1199,7 @@
           <w:lang w:eastAsia="en-US"/>
         </w:rPr>
       </w:pPr>
-      <w:hyperlink w:anchor="_Toc457293381" w:history="1">
+      <w:hyperlink w:anchor="_Toc460228255" w:history="1">
         <w:r>
           <w:rPr>
             <w:rStyle w:val="Hyperlink"/>
@@ -1237,7 +1237,7 @@
           <w:rPr>
             <w:webHidden/>
           </w:rPr>
-          <w:instrText xml:space="preserve"> PAGEREF _Toc457293381 \h </w:instrText>
+          <w:instrText xml:space="preserve"> PAGEREF _Toc460228255 \h </w:instrText>
         </w:r>
         <w:r>
           <w:rPr>
@@ -1274,7 +1274,7 @@
           <w:lang w:eastAsia="en-US"/>
         </w:rPr>
       </w:pPr>
-      <w:hyperlink w:anchor="_Toc457293382" w:history="1">
+      <w:hyperlink w:anchor="_Toc460228256" w:history="1">
         <w:r>
           <w:rPr>
             <w:rStyle w:val="Hyperlink"/>
@@ -1314,7 +1314,7 @@
           <w:rPr>
             <w:webHidden/>
           </w:rPr>
-          <w:instrText xml:space="preserve"> PAGEREF _Toc457293382 \h </w:instrText>
+          <w:instrText xml:space="preserve"> PAGEREF _Toc460228256 \h </w:instrText>
         </w:r>
         <w:r>
           <w:rPr>
@@ -1351,7 +1351,7 @@
           <w:lang w:eastAsia="en-US"/>
         </w:rPr>
       </w:pPr>
-      <w:hyperlink w:anchor="_Toc457293383" w:history="1">
+      <w:hyperlink w:anchor="_Toc460228257" w:history="1">
         <w:r>
           <w:rPr>
             <w:rStyle w:val="Hyperlink"/>
@@ -1389,7 +1389,7 @@
           <w:rPr>
             <w:webHidden/>
           </w:rPr>
-          <w:instrText xml:space="preserve"> PAGEREF _Toc457293383 \h </w:instrText>
+          <w:instrText xml:space="preserve"> PAGEREF _Toc460228257 \h </w:instrText>
         </w:r>
         <w:r>
           <w:rPr>
@@ -1426,7 +1426,7 @@
           <w:lang w:eastAsia="en-US"/>
         </w:rPr>
       </w:pPr>
-      <w:hyperlink w:anchor="_Toc457293384" w:history="1">
+      <w:hyperlink w:anchor="_Toc460228258" w:history="1">
         <w:r>
           <w:rPr>
             <w:rStyle w:val="Hyperlink"/>
@@ -1464,7 +1464,7 @@
           <w:rPr>
             <w:webHidden/>
           </w:rPr>
-          <w:instrText xml:space="preserve"> PAGEREF _Toc457293384 \h </w:instrText>
+          <w:instrText xml:space="preserve"> PAGEREF _Toc460228258 \h </w:instrText>
         </w:r>
         <w:r>
           <w:rPr>
@@ -1501,7 +1501,7 @@
           <w:lang w:eastAsia="en-US"/>
         </w:rPr>
       </w:pPr>
-      <w:hyperlink w:anchor="_Toc457293385" w:history="1">
+      <w:hyperlink w:anchor="_Toc460228259" w:history="1">
         <w:r>
           <w:rPr>
             <w:rStyle w:val="Hyperlink"/>
@@ -1541,7 +1541,7 @@
           <w:rPr>
             <w:webHidden/>
           </w:rPr>
-          <w:instrText xml:space="preserve"> PAGEREF _Toc457293385 \h </w:instrText>
+          <w:instrText xml:space="preserve"> PAGEREF _Toc460228259 \h </w:instrText>
         </w:r>
         <w:r>
           <w:rPr>
@@ -1579,7 +1579,7 @@
           <w:lang w:eastAsia="en-US"/>
         </w:rPr>
       </w:pPr>
-      <w:hyperlink w:anchor="_Toc457293386" w:history="1">
+      <w:hyperlink w:anchor="_Toc460228260" w:history="1">
         <w:r>
           <w:rPr>
             <w:rStyle w:val="Hyperlink"/>
@@ -1618,7 +1618,7 @@
           <w:rPr>
             <w:webHidden/>
           </w:rPr>
-          <w:instrText xml:space="preserve"> PAGEREF _Toc457293386 \h </w:instrText>
+          <w:instrText xml:space="preserve"> PAGEREF _Toc460228260 \h </w:instrText>
         </w:r>
         <w:r>
           <w:rPr>
@@ -1655,7 +1655,7 @@
           <w:lang w:eastAsia="en-US"/>
         </w:rPr>
       </w:pPr>
-      <w:hyperlink w:anchor="_Toc457293387" w:history="1">
+      <w:hyperlink w:anchor="_Toc460228261" w:history="1">
         <w:r>
           <w:rPr>
             <w:rStyle w:val="Hyperlink"/>
@@ -1693,7 +1693,7 @@
           <w:rPr>
             <w:webHidden/>
           </w:rPr>
-          <w:instrText xml:space="preserve"> PAGEREF _Toc457293387 \h </w:instrText>
+          <w:instrText xml:space="preserve"> PAGEREF _Toc460228261 \h </w:instrText>
         </w:r>
         <w:r>
           <w:rPr>
@@ -1730,7 +1730,7 @@
           <w:lang w:eastAsia="en-US"/>
         </w:rPr>
       </w:pPr>
-      <w:hyperlink w:anchor="_Toc457293388" w:history="1">
+      <w:hyperlink w:anchor="_Toc460228262" w:history="1">
         <w:r>
           <w:rPr>
             <w:rStyle w:val="Hyperlink"/>
@@ -1768,7 +1768,7 @@
           <w:rPr>
             <w:webHidden/>
           </w:rPr>
-          <w:instrText xml:space="preserve"> PAGEREF _Toc457293388 \h </w:instrText>
+          <w:instrText xml:space="preserve"> PAGEREF _Toc460228262 \h </w:instrText>
         </w:r>
         <w:r>
           <w:rPr>
@@ -1805,7 +1805,7 @@
           <w:lang w:eastAsia="en-US"/>
         </w:rPr>
       </w:pPr>
-      <w:hyperlink w:anchor="_Toc457293389" w:history="1">
+      <w:hyperlink w:anchor="_Toc460228263" w:history="1">
         <w:r>
           <w:rPr>
             <w:rStyle w:val="Hyperlink"/>
@@ -1825,7 +1825,7 @@
           <w:rPr>
             <w:rStyle w:val="Hyperlink"/>
           </w:rPr>
-          <w:t>Developing the pyrad git superproject</w:t>
+          <w:t>Installing and developing the pyrad git superproject by internal MeteoSwiss collaborators</w:t>
         </w:r>
         <w:r>
           <w:rPr>
@@ -1843,7 +1843,7 @@
           <w:rPr>
             <w:webHidden/>
           </w:rPr>
-          <w:instrText xml:space="preserve"> PAGEREF _Toc457293389 \h </w:instrText>
+          <w:instrText xml:space="preserve"> PAGEREF _Toc460228263 \h </w:instrText>
         </w:r>
         <w:r>
           <w:rPr>
@@ -1872,7 +1872,7 @@
     </w:p>
     <w:p>
       <w:pPr>
-        <w:pStyle w:val="TOC2"/>
+        <w:pStyle w:val="TOC3"/>
         <w:rPr>
           <w:rFonts w:asciiTheme="minorHAnsi" w:eastAsiaTheme="minorEastAsia" w:hAnsiTheme="minorHAnsi" w:cstheme="minorBidi"/>
           <w:sz w:val="22"/>
@@ -1880,12 +1880,12 @@
           <w:lang w:eastAsia="en-US"/>
         </w:rPr>
       </w:pPr>
-      <w:hyperlink w:anchor="_Toc457293390" w:history="1">
+      <w:hyperlink w:anchor="_Toc460228264" w:history="1">
         <w:r>
           <w:rPr>
             <w:rStyle w:val="Hyperlink"/>
           </w:rPr>
-          <w:t>2.4</w:t>
+          <w:t>2.3.1</w:t>
         </w:r>
         <w:r>
           <w:rPr>
@@ -1900,7 +1900,7 @@
           <w:rPr>
             <w:rStyle w:val="Hyperlink"/>
           </w:rPr>
-          <w:t>Dealing with git submodules</w:t>
+          <w:t>Obtaining Pyrad and its submodules</w:t>
         </w:r>
         <w:r>
           <w:rPr>
@@ -1918,7 +1918,7 @@
           <w:rPr>
             <w:webHidden/>
           </w:rPr>
-          <w:instrText xml:space="preserve"> PAGEREF _Toc457293390 \h </w:instrText>
+          <w:instrText xml:space="preserve"> PAGEREF _Toc460228264 \h </w:instrText>
         </w:r>
         <w:r>
           <w:rPr>
@@ -1935,7 +1935,7 @@
           <w:rPr>
             <w:webHidden/>
           </w:rPr>
-          <w:t>10</w:t>
+          <w:t>8</w:t>
         </w:r>
         <w:r>
           <w:rPr>
@@ -1955,12 +1955,12 @@
           <w:lang w:eastAsia="en-US"/>
         </w:rPr>
       </w:pPr>
-      <w:hyperlink w:anchor="_Toc457293391" w:history="1">
+      <w:hyperlink w:anchor="_Toc460228265" w:history="1">
         <w:r>
           <w:rPr>
             <w:rStyle w:val="Hyperlink"/>
           </w:rPr>
-          <w:t>2.4.1</w:t>
+          <w:t>2.3.2</w:t>
         </w:r>
         <w:r>
           <w:rPr>
@@ -1975,7 +1975,7 @@
           <w:rPr>
             <w:rStyle w:val="Hyperlink"/>
           </w:rPr>
-          <w:t>Installing a git submodule</w:t>
+          <w:t>Developing Pyrad and its submodules</w:t>
         </w:r>
         <w:r>
           <w:rPr>
@@ -1993,7 +1993,7 @@
           <w:rPr>
             <w:webHidden/>
           </w:rPr>
-          <w:instrText xml:space="preserve"> PAGEREF _Toc457293391 \h </w:instrText>
+          <w:instrText xml:space="preserve"> PAGEREF _Toc460228265 \h </w:instrText>
         </w:r>
         <w:r>
           <w:rPr>
@@ -2010,7 +2010,7 @@
           <w:rPr>
             <w:webHidden/>
           </w:rPr>
-          <w:t>10</w:t>
+          <w:t>9</w:t>
         </w:r>
         <w:r>
           <w:rPr>
@@ -2022,7 +2022,7 @@
     </w:p>
     <w:p>
       <w:pPr>
-        <w:pStyle w:val="TOC3"/>
+        <w:pStyle w:val="TOC2"/>
         <w:rPr>
           <w:rFonts w:asciiTheme="minorHAnsi" w:eastAsiaTheme="minorEastAsia" w:hAnsiTheme="minorHAnsi" w:cstheme="minorBidi"/>
           <w:sz w:val="22"/>
@@ -2030,12 +2030,12 @@
           <w:lang w:eastAsia="en-US"/>
         </w:rPr>
       </w:pPr>
-      <w:hyperlink w:anchor="_Toc457293392" w:history="1">
+      <w:hyperlink w:anchor="_Toc460228266" w:history="1">
         <w:r>
           <w:rPr>
             <w:rStyle w:val="Hyperlink"/>
           </w:rPr>
-          <w:t>2.4.2</w:t>
+          <w:t>2.4</w:t>
         </w:r>
         <w:r>
           <w:rPr>
@@ -2050,7 +2050,7 @@
           <w:rPr>
             <w:rStyle w:val="Hyperlink"/>
           </w:rPr>
-          <w:t>Updating the local submodule working branch with changes in the master public library</w:t>
+          <w:t>Installing and developing the Pyrad git superproject by external MeteoSwiss partners</w:t>
         </w:r>
         <w:r>
           <w:rPr>
@@ -2068,7 +2068,7 @@
           <w:rPr>
             <w:webHidden/>
           </w:rPr>
-          <w:instrText xml:space="preserve"> PAGEREF _Toc457293392 \h </w:instrText>
+          <w:instrText xml:space="preserve"> PAGEREF _Toc460228266 \h </w:instrText>
         </w:r>
         <w:r>
           <w:rPr>
@@ -2105,12 +2105,12 @@
           <w:lang w:eastAsia="en-US"/>
         </w:rPr>
       </w:pPr>
-      <w:hyperlink w:anchor="_Toc457293393" w:history="1">
+      <w:hyperlink w:anchor="_Toc460228267" w:history="1">
         <w:r>
           <w:rPr>
             <w:rStyle w:val="Hyperlink"/>
           </w:rPr>
-          <w:t>2.4.3</w:t>
+          <w:t>2.4.1</w:t>
         </w:r>
         <w:r>
           <w:rPr>
@@ -2125,6 +2125,381 @@
           <w:rPr>
             <w:rStyle w:val="Hyperlink"/>
           </w:rPr>
+          <w:t>Obtaining the Pyrad superproject and its submodules</w:t>
+        </w:r>
+        <w:r>
+          <w:rPr>
+            <w:webHidden/>
+          </w:rPr>
+          <w:tab/>
+        </w:r>
+        <w:r>
+          <w:rPr>
+            <w:webHidden/>
+          </w:rPr>
+          <w:fldChar w:fldCharType="begin"/>
+        </w:r>
+        <w:r>
+          <w:rPr>
+            <w:webHidden/>
+          </w:rPr>
+          <w:instrText xml:space="preserve"> PAGEREF _Toc460228267 \h </w:instrText>
+        </w:r>
+        <w:r>
+          <w:rPr>
+            <w:webHidden/>
+          </w:rPr>
+        </w:r>
+        <w:r>
+          <w:rPr>
+            <w:webHidden/>
+          </w:rPr>
+          <w:fldChar w:fldCharType="separate"/>
+        </w:r>
+        <w:r>
+          <w:rPr>
+            <w:webHidden/>
+          </w:rPr>
+          <w:t>10</w:t>
+        </w:r>
+        <w:r>
+          <w:rPr>
+            <w:webHidden/>
+          </w:rPr>
+          <w:fldChar w:fldCharType="end"/>
+        </w:r>
+      </w:hyperlink>
+    </w:p>
+    <w:p>
+      <w:pPr>
+        <w:pStyle w:val="TOC3"/>
+        <w:rPr>
+          <w:rFonts w:asciiTheme="minorHAnsi" w:eastAsiaTheme="minorEastAsia" w:hAnsiTheme="minorHAnsi" w:cstheme="minorBidi"/>
+          <w:sz w:val="22"/>
+          <w:szCs w:val="22"/>
+          <w:lang w:eastAsia="en-US"/>
+        </w:rPr>
+      </w:pPr>
+      <w:hyperlink w:anchor="_Toc460228268" w:history="1">
+        <w:r>
+          <w:rPr>
+            <w:rStyle w:val="Hyperlink"/>
+          </w:rPr>
+          <w:t>2.4.2</w:t>
+        </w:r>
+        <w:r>
+          <w:rPr>
+            <w:rFonts w:asciiTheme="minorHAnsi" w:eastAsiaTheme="minorEastAsia" w:hAnsiTheme="minorHAnsi" w:cstheme="minorBidi"/>
+            <w:sz w:val="22"/>
+            <w:szCs w:val="22"/>
+            <w:lang w:eastAsia="en-US"/>
+          </w:rPr>
+          <w:tab/>
+        </w:r>
+        <w:r>
+          <w:rPr>
+            <w:rStyle w:val="Hyperlink"/>
+          </w:rPr>
+          <w:t>Developing Pyrad and its submodules</w:t>
+        </w:r>
+        <w:r>
+          <w:rPr>
+            <w:webHidden/>
+          </w:rPr>
+          <w:tab/>
+        </w:r>
+        <w:r>
+          <w:rPr>
+            <w:webHidden/>
+          </w:rPr>
+          <w:fldChar w:fldCharType="begin"/>
+        </w:r>
+        <w:r>
+          <w:rPr>
+            <w:webHidden/>
+          </w:rPr>
+          <w:instrText xml:space="preserve"> PAGEREF _Toc460228268 \h </w:instrText>
+        </w:r>
+        <w:r>
+          <w:rPr>
+            <w:webHidden/>
+          </w:rPr>
+        </w:r>
+        <w:r>
+          <w:rPr>
+            <w:webHidden/>
+          </w:rPr>
+          <w:fldChar w:fldCharType="separate"/>
+        </w:r>
+        <w:r>
+          <w:rPr>
+            <w:webHidden/>
+          </w:rPr>
+          <w:t>11</w:t>
+        </w:r>
+        <w:r>
+          <w:rPr>
+            <w:webHidden/>
+          </w:rPr>
+          <w:fldChar w:fldCharType="end"/>
+        </w:r>
+      </w:hyperlink>
+    </w:p>
+    <w:p>
+      <w:pPr>
+        <w:pStyle w:val="TOC2"/>
+        <w:rPr>
+          <w:rFonts w:asciiTheme="minorHAnsi" w:eastAsiaTheme="minorEastAsia" w:hAnsiTheme="minorHAnsi" w:cstheme="minorBidi"/>
+          <w:sz w:val="22"/>
+          <w:szCs w:val="22"/>
+          <w:lang w:eastAsia="en-US"/>
+        </w:rPr>
+      </w:pPr>
+      <w:hyperlink w:anchor="_Toc460228269" w:history="1">
+        <w:r>
+          <w:rPr>
+            <w:rStyle w:val="Hyperlink"/>
+          </w:rPr>
+          <w:t>2.5</w:t>
+        </w:r>
+        <w:r>
+          <w:rPr>
+            <w:rFonts w:asciiTheme="minorHAnsi" w:eastAsiaTheme="minorEastAsia" w:hAnsiTheme="minorHAnsi" w:cstheme="minorBidi"/>
+            <w:sz w:val="22"/>
+            <w:szCs w:val="22"/>
+            <w:lang w:eastAsia="en-US"/>
+          </w:rPr>
+          <w:tab/>
+        </w:r>
+        <w:r>
+          <w:rPr>
+            <w:rStyle w:val="Hyperlink"/>
+          </w:rPr>
+          <w:t>Interaction between Pyrad and its public submodules</w:t>
+        </w:r>
+        <w:r>
+          <w:rPr>
+            <w:webHidden/>
+          </w:rPr>
+          <w:tab/>
+        </w:r>
+        <w:r>
+          <w:rPr>
+            <w:webHidden/>
+          </w:rPr>
+          <w:fldChar w:fldCharType="begin"/>
+        </w:r>
+        <w:r>
+          <w:rPr>
+            <w:webHidden/>
+          </w:rPr>
+          <w:instrText xml:space="preserve"> PAGEREF _Toc460228269 \h </w:instrText>
+        </w:r>
+        <w:r>
+          <w:rPr>
+            <w:webHidden/>
+          </w:rPr>
+        </w:r>
+        <w:r>
+          <w:rPr>
+            <w:webHidden/>
+          </w:rPr>
+          <w:fldChar w:fldCharType="separate"/>
+        </w:r>
+        <w:r>
+          <w:rPr>
+            <w:webHidden/>
+          </w:rPr>
+          <w:t>11</w:t>
+        </w:r>
+        <w:r>
+          <w:rPr>
+            <w:webHidden/>
+          </w:rPr>
+          <w:fldChar w:fldCharType="end"/>
+        </w:r>
+      </w:hyperlink>
+    </w:p>
+    <w:p>
+      <w:pPr>
+        <w:pStyle w:val="TOC3"/>
+        <w:rPr>
+          <w:rFonts w:asciiTheme="minorHAnsi" w:eastAsiaTheme="minorEastAsia" w:hAnsiTheme="minorHAnsi" w:cstheme="minorBidi"/>
+          <w:sz w:val="22"/>
+          <w:szCs w:val="22"/>
+          <w:lang w:eastAsia="en-US"/>
+        </w:rPr>
+      </w:pPr>
+      <w:hyperlink w:anchor="_Toc460228270" w:history="1">
+        <w:r>
+          <w:rPr>
+            <w:rStyle w:val="Hyperlink"/>
+          </w:rPr>
+          <w:t>2.5.1</w:t>
+        </w:r>
+        <w:r>
+          <w:rPr>
+            <w:rFonts w:asciiTheme="minorHAnsi" w:eastAsiaTheme="minorEastAsia" w:hAnsiTheme="minorHAnsi" w:cstheme="minorBidi"/>
+            <w:sz w:val="22"/>
+            <w:szCs w:val="22"/>
+            <w:lang w:eastAsia="en-US"/>
+          </w:rPr>
+          <w:tab/>
+        </w:r>
+        <w:r>
+          <w:rPr>
+            <w:rStyle w:val="Hyperlink"/>
+          </w:rPr>
+          <w:t>Installing a git submodule</w:t>
+        </w:r>
+        <w:r>
+          <w:rPr>
+            <w:webHidden/>
+          </w:rPr>
+          <w:tab/>
+        </w:r>
+        <w:r>
+          <w:rPr>
+            <w:webHidden/>
+          </w:rPr>
+          <w:fldChar w:fldCharType="begin"/>
+        </w:r>
+        <w:r>
+          <w:rPr>
+            <w:webHidden/>
+          </w:rPr>
+          <w:instrText xml:space="preserve"> PAGEREF _Toc460228270 \h </w:instrText>
+        </w:r>
+        <w:r>
+          <w:rPr>
+            <w:webHidden/>
+          </w:rPr>
+        </w:r>
+        <w:r>
+          <w:rPr>
+            <w:webHidden/>
+          </w:rPr>
+          <w:fldChar w:fldCharType="separate"/>
+        </w:r>
+        <w:r>
+          <w:rPr>
+            <w:webHidden/>
+          </w:rPr>
+          <w:t>11</w:t>
+        </w:r>
+        <w:r>
+          <w:rPr>
+            <w:webHidden/>
+          </w:rPr>
+          <w:fldChar w:fldCharType="end"/>
+        </w:r>
+      </w:hyperlink>
+    </w:p>
+    <w:p>
+      <w:pPr>
+        <w:pStyle w:val="TOC3"/>
+        <w:rPr>
+          <w:rFonts w:asciiTheme="minorHAnsi" w:eastAsiaTheme="minorEastAsia" w:hAnsiTheme="minorHAnsi" w:cstheme="minorBidi"/>
+          <w:sz w:val="22"/>
+          <w:szCs w:val="22"/>
+          <w:lang w:eastAsia="en-US"/>
+        </w:rPr>
+      </w:pPr>
+      <w:hyperlink w:anchor="_Toc460228271" w:history="1">
+        <w:r>
+          <w:rPr>
+            <w:rStyle w:val="Hyperlink"/>
+          </w:rPr>
+          <w:t>2.5.2</w:t>
+        </w:r>
+        <w:r>
+          <w:rPr>
+            <w:rFonts w:asciiTheme="minorHAnsi" w:eastAsiaTheme="minorEastAsia" w:hAnsiTheme="minorHAnsi" w:cstheme="minorBidi"/>
+            <w:sz w:val="22"/>
+            <w:szCs w:val="22"/>
+            <w:lang w:eastAsia="en-US"/>
+          </w:rPr>
+          <w:tab/>
+        </w:r>
+        <w:r>
+          <w:rPr>
+            <w:rStyle w:val="Hyperlink"/>
+          </w:rPr>
+          <w:t>Updating the local submodule working branch with changes in the master public library</w:t>
+        </w:r>
+        <w:r>
+          <w:rPr>
+            <w:webHidden/>
+          </w:rPr>
+          <w:tab/>
+        </w:r>
+        <w:r>
+          <w:rPr>
+            <w:webHidden/>
+          </w:rPr>
+          <w:fldChar w:fldCharType="begin"/>
+        </w:r>
+        <w:r>
+          <w:rPr>
+            <w:webHidden/>
+          </w:rPr>
+          <w:instrText xml:space="preserve"> PAGEREF _Toc460228271 \h </w:instrText>
+        </w:r>
+        <w:r>
+          <w:rPr>
+            <w:webHidden/>
+          </w:rPr>
+        </w:r>
+        <w:r>
+          <w:rPr>
+            <w:webHidden/>
+          </w:rPr>
+          <w:fldChar w:fldCharType="separate"/>
+        </w:r>
+        <w:r>
+          <w:rPr>
+            <w:webHidden/>
+          </w:rPr>
+          <w:t>12</w:t>
+        </w:r>
+        <w:r>
+          <w:rPr>
+            <w:webHidden/>
+          </w:rPr>
+          <w:fldChar w:fldCharType="end"/>
+        </w:r>
+      </w:hyperlink>
+    </w:p>
+    <w:p>
+      <w:pPr>
+        <w:pStyle w:val="TOC3"/>
+        <w:rPr>
+          <w:rFonts w:asciiTheme="minorHAnsi" w:eastAsiaTheme="minorEastAsia" w:hAnsiTheme="minorHAnsi" w:cstheme="minorBidi"/>
+          <w:sz w:val="22"/>
+          <w:szCs w:val="22"/>
+          <w:lang w:eastAsia="en-US"/>
+        </w:rPr>
+      </w:pPr>
+      <w:hyperlink w:anchor="_Toc460228272" w:history="1">
+        <w:r>
+          <w:rPr>
+            <w:rStyle w:val="Hyperlink"/>
+          </w:rPr>
+          <w:t>2.5.3</w:t>
+        </w:r>
+        <w:r>
+          <w:rPr>
+            <w:rFonts w:asciiTheme="minorHAnsi" w:eastAsiaTheme="minorEastAsia" w:hAnsiTheme="minorHAnsi" w:cstheme="minorBidi"/>
+            <w:sz w:val="22"/>
+            <w:szCs w:val="22"/>
+            <w:lang w:eastAsia="en-US"/>
+          </w:rPr>
+          <w:tab/>
+        </w:r>
+        <w:r>
+          <w:rPr>
+            <w:rStyle w:val="Hyperlink"/>
+          </w:rPr>
           <w:t>Transferring changes from the local submodule working branch to the master public library</w:t>
         </w:r>
         <w:r>
@@ -2143,7 +2518,7 @@
           <w:rPr>
             <w:webHidden/>
           </w:rPr>
-          <w:instrText xml:space="preserve"> PAGEREF _Toc457293393 \h </w:instrText>
+          <w:instrText xml:space="preserve"> PAGEREF _Toc460228272 \h </w:instrText>
         </w:r>
         <w:r>
           <w:rPr>
@@ -2160,7 +2535,7 @@
           <w:rPr>
             <w:webHidden/>
           </w:rPr>
-          <w:t>11</w:t>
+          <w:t>13</w:t>
         </w:r>
         <w:r>
           <w:rPr>
@@ -2181,7 +2556,7 @@
           <w:lang w:eastAsia="en-US"/>
         </w:rPr>
       </w:pPr>
-      <w:hyperlink w:anchor="_Toc457293394" w:history="1">
+      <w:hyperlink w:anchor="_Toc460228273" w:history="1">
         <w:r>
           <w:rPr>
             <w:rStyle w:val="Hyperlink"/>
@@ -2220,7 +2595,7 @@
           <w:rPr>
             <w:webHidden/>
           </w:rPr>
-          <w:instrText xml:space="preserve"> PAGEREF _Toc457293394 \h </w:instrText>
+          <w:instrText xml:space="preserve"> PAGEREF _Toc460228273 \h </w:instrText>
         </w:r>
         <w:r>
           <w:rPr>
@@ -2237,7 +2612,7 @@
           <w:rPr>
             <w:webHidden/>
           </w:rPr>
-          <w:t>13</w:t>
+          <w:t>14</w:t>
         </w:r>
         <w:r>
           <w:rPr>
@@ -2292,7 +2667,7 @@
       <w:r>
         <w:fldChar w:fldCharType="separate"/>
       </w:r>
-      <w:hyperlink w:anchor="_Toc457293395" w:history="1">
+      <w:hyperlink w:anchor="_Toc460228274" w:history="1">
         <w:r>
           <w:rPr>
             <w:rStyle w:val="Hyperlink"/>
@@ -2319,7 +2694,7 @@
             <w:noProof/>
             <w:webHidden/>
           </w:rPr>
-          <w:instrText xml:space="preserve"> PAGEREF _Toc457293395 \h </w:instrText>
+          <w:instrText xml:space="preserve"> PAGEREF _Toc460228274 \h </w:instrText>
         </w:r>
         <w:r>
           <w:rPr>
@@ -2389,20 +2764,20 @@
       <w:pPr>
         <w:pStyle w:val="Heading1"/>
       </w:pPr>
-      <w:bookmarkStart w:id="5" w:name="_Toc457293380"/>
-      <w:bookmarkStart w:id="6" w:name="_Toc367686382"/>
-      <w:bookmarkStart w:id="7" w:name="_Toc379047274"/>
+      <w:bookmarkStart w:id="5" w:name="_Toc367686382"/>
+      <w:bookmarkStart w:id="6" w:name="_Toc379047274"/>
+      <w:bookmarkStart w:id="7" w:name="_Toc460228254"/>
       <w:r>
         <w:lastRenderedPageBreak/>
         <w:t>Installation</w:t>
       </w:r>
-      <w:bookmarkEnd w:id="5"/>
+      <w:bookmarkEnd w:id="7"/>
     </w:p>
     <w:p>
       <w:pPr>
         <w:pStyle w:val="Heading2"/>
       </w:pPr>
-      <w:bookmarkStart w:id="8" w:name="_Toc457293381"/>
+      <w:bookmarkStart w:id="8" w:name="_Toc460228255"/>
       <w:proofErr w:type="spellStart"/>
       <w:r>
         <w:t>Py</w:t>
@@ -2420,7 +2795,7 @@
           <w:lang w:val="de-CH"/>
         </w:rPr>
       </w:pPr>
-      <w:bookmarkStart w:id="9" w:name="_Toc457293382"/>
+      <w:bookmarkStart w:id="9" w:name="_Toc460228256"/>
       <w:proofErr w:type="spellStart"/>
       <w:r>
         <w:rPr>
@@ -3684,7 +4059,7 @@
       <w:pPr>
         <w:pStyle w:val="Heading3"/>
       </w:pPr>
-      <w:bookmarkStart w:id="10" w:name="_Toc457293383"/>
+      <w:bookmarkStart w:id="10" w:name="_Toc460228257"/>
       <w:proofErr w:type="spellStart"/>
       <w:r>
         <w:t>Py</w:t>
@@ -4122,7 +4497,7 @@
       <w:pPr>
         <w:pStyle w:val="Heading3"/>
       </w:pPr>
-      <w:bookmarkStart w:id="11" w:name="_Toc457293384"/>
+      <w:bookmarkStart w:id="11" w:name="_Toc460228258"/>
       <w:proofErr w:type="spellStart"/>
       <w:r>
         <w:t>Py</w:t>
@@ -4740,7 +5115,7 @@
           <w:lang w:val="de-CH"/>
         </w:rPr>
       </w:pPr>
-      <w:bookmarkStart w:id="12" w:name="_Toc457293385"/>
+      <w:bookmarkStart w:id="12" w:name="_Toc460228259"/>
       <w:proofErr w:type="spellStart"/>
       <w:r>
         <w:rPr>
@@ -4967,7 +5342,7 @@
       <w:pPr>
         <w:pStyle w:val="Heading1"/>
       </w:pPr>
-      <w:bookmarkStart w:id="13" w:name="_Toc457293386"/>
+      <w:bookmarkStart w:id="13" w:name="_Toc460228260"/>
       <w:r>
         <w:lastRenderedPageBreak/>
         <w:t xml:space="preserve">Developing </w:t>
@@ -4983,7 +5358,7 @@
       <w:pPr>
         <w:pStyle w:val="Heading2"/>
       </w:pPr>
-      <w:bookmarkStart w:id="14" w:name="_Toc457293387"/>
+      <w:bookmarkStart w:id="14" w:name="_Toc460228261"/>
       <w:r>
         <w:t xml:space="preserve">The </w:t>
       </w:r>
@@ -5007,233 +5382,113 @@
     </w:p>
     <w:p>
       <w:pPr>
-        <w:pStyle w:val="Heading2"/>
-      </w:pPr>
-      <w:bookmarkStart w:id="15" w:name="_Toc457293388"/>
-      <w:r>
-        <w:t>Code style</w:t>
-      </w:r>
-      <w:bookmarkEnd w:id="15"/>
-    </w:p>
-    <w:p>
-      <w:pPr>
         <w:pStyle w:val="Body0AltB0"/>
       </w:pPr>
+      <w:r>
+        <w:t xml:space="preserve">A schematic of the </w:t>
+      </w:r>
       <w:proofErr w:type="spellStart"/>
       <w:r>
         <w:t>Pyrad</w:t>
       </w:r>
       <w:proofErr w:type="spellEnd"/>
       <w:r>
-        <w:t xml:space="preserve"> and its </w:t>
-      </w:r>
-      <w:proofErr w:type="spellStart"/>
-      <w:r>
-        <w:t>submodels</w:t>
-      </w:r>
-      <w:proofErr w:type="spellEnd"/>
-      <w:r>
-        <w:t xml:space="preserve"> follow the PEP8 standard </w:t>
+        <w:t xml:space="preserve"> </w:t>
+      </w:r>
+      <w:proofErr w:type="spellStart"/>
+      <w:r>
+        <w:t>git</w:t>
+      </w:r>
+      <w:proofErr w:type="spellEnd"/>
+      <w:r>
+        <w:t xml:space="preserve"> architecture can be seen in </w:t>
       </w:r>
       <w:r>
         <w:fldChar w:fldCharType="begin"/>
       </w:r>
       <w:r>
-        <w:instrText xml:space="preserve"> REF _Ref457292735 \r \h </w:instrText>
+        <w:instrText xml:space="preserve"> REF _Ref460231237 \h </w:instrText>
       </w:r>
       <w:r>
         <w:fldChar w:fldCharType="separate"/>
       </w:r>
       <w:r>
-        <w:t>[13]</w:t>
+        <w:t xml:space="preserve">Fig. </w:t>
+      </w:r>
+      <w:r>
+        <w:rPr>
+          <w:noProof/>
+        </w:rPr>
+        <w:t>1</w:t>
       </w:r>
       <w:r>
         <w:fldChar w:fldCharType="end"/>
       </w:r>
       <w:r>
-        <w:t xml:space="preserve">. To make sure that your code formally complies with the standard make use of the </w:t>
-      </w:r>
-      <w:proofErr w:type="spellStart"/>
-      <w:r>
-        <w:t>pycodestyle</w:t>
-      </w:r>
-      <w:proofErr w:type="spellEnd"/>
-      <w:r>
-        <w:t xml:space="preserve"> tool </w:t>
-      </w:r>
-      <w:r>
-        <w:fldChar w:fldCharType="begin"/>
-      </w:r>
-      <w:r>
-        <w:instrText xml:space="preserve"> REF _Ref457292859 \r \h </w:instrText>
-      </w:r>
-      <w:r>
-        <w:fldChar w:fldCharType="separate"/>
-      </w:r>
-      <w:r>
-        <w:t>[14]</w:t>
-      </w:r>
-      <w:r>
-        <w:fldChar w:fldCharType="end"/>
-      </w:r>
-      <w:r>
-        <w:t xml:space="preserve">. You can install it from </w:t>
-      </w:r>
-      <w:proofErr w:type="spellStart"/>
-      <w:r>
-        <w:t>conda</w:t>
-      </w:r>
-      <w:proofErr w:type="spellEnd"/>
-      <w:r>
-        <w:t xml:space="preserve"> simply typing:</w:t>
-      </w:r>
-    </w:p>
-    <w:p>
-      <w:pPr>
-        <w:pStyle w:val="Caption"/>
-      </w:pPr>
-      <w:proofErr w:type="spellStart"/>
-      <w:r>
-        <w:t>conda</w:t>
-      </w:r>
-      <w:proofErr w:type="spellEnd"/>
-      <w:r>
-        <w:t xml:space="preserve"> install –c </w:t>
-      </w:r>
-      <w:proofErr w:type="spellStart"/>
-      <w:r>
-        <w:t>conda</w:t>
-      </w:r>
-      <w:proofErr w:type="spellEnd"/>
-      <w:r>
-        <w:t xml:space="preserve">-forge </w:t>
-      </w:r>
-      <w:proofErr w:type="spellStart"/>
-      <w:r>
-        <w:t>pycodestyle</w:t>
-      </w:r>
-      <w:proofErr w:type="spellEnd"/>
-      <w:r>
-        <w:t>=2.0.0</w:t>
-      </w:r>
-    </w:p>
-    <w:p>
-      <w:pPr>
-        <w:pStyle w:val="Body0AltB0"/>
-      </w:pPr>
-      <w:r>
-        <w:t>For users of zueub222 the package has already been installed.</w:t>
-      </w:r>
-      <w:r>
-        <w:t xml:space="preserve"> Detailed instructions on how to use the tool can be found in </w:t>
-      </w:r>
-      <w:r>
-        <w:fldChar w:fldCharType="begin"/>
-      </w:r>
-      <w:r>
-        <w:instrText xml:space="preserve"> REF _Ref457293276 \r \h </w:instrText>
-      </w:r>
-      <w:r>
-        <w:fldChar w:fldCharType="separate"/>
-      </w:r>
-      <w:r>
-        <w:t>[15]</w:t>
-      </w:r>
-      <w:r>
-        <w:fldChar w:fldCharType="end"/>
-      </w:r>
-      <w:r>
-        <w:t>. The simplest use is simply to type:</w:t>
-      </w:r>
-    </w:p>
-    <w:p>
-      <w:pPr>
-        <w:pStyle w:val="Caption"/>
-      </w:pPr>
-      <w:proofErr w:type="spellStart"/>
-      <w:r>
-        <w:t>pycodestyle</w:t>
-      </w:r>
-      <w:proofErr w:type="spellEnd"/>
-      <w:r>
-        <w:t xml:space="preserve"> [your_file.py]</w:t>
-      </w:r>
-    </w:p>
-    <w:p>
-      <w:pPr>
-        <w:pStyle w:val="Body0AltB0"/>
-      </w:pPr>
-      <w:r>
-        <w:t>A list of errors and their location will appear.</w:t>
+        <w:t xml:space="preserve">. </w:t>
+      </w:r>
+      <w:r>
+        <w:t xml:space="preserve">The </w:t>
+      </w:r>
+      <w:proofErr w:type="spellStart"/>
+      <w:r>
+        <w:t>Pyrad</w:t>
+      </w:r>
+      <w:proofErr w:type="spellEnd"/>
+      <w:r>
+        <w:t xml:space="preserve"> project contains three main directories: </w:t>
+      </w:r>
+      <w:proofErr w:type="spellStart"/>
+      <w:r>
+        <w:t>config</w:t>
+      </w:r>
+      <w:proofErr w:type="spellEnd"/>
+      <w:r>
+        <w:t xml:space="preserve"> stores the configuration files, doc contains relevant documentation about the project and finally </w:t>
+      </w:r>
+      <w:proofErr w:type="spellStart"/>
+      <w:r>
+        <w:t>src</w:t>
+      </w:r>
+      <w:proofErr w:type="spellEnd"/>
+      <w:r>
+        <w:t xml:space="preserve"> contains all the source code related to the project. Within the </w:t>
+      </w:r>
+      <w:proofErr w:type="spellStart"/>
+      <w:r>
+        <w:t>src</w:t>
+      </w:r>
+      <w:proofErr w:type="spellEnd"/>
+      <w:r>
+        <w:t xml:space="preserve"> directory there is the main program, which is contained inside the </w:t>
+      </w:r>
+      <w:proofErr w:type="spellStart"/>
+      <w:r>
+        <w:t>pyrad_proc</w:t>
+      </w:r>
+      <w:proofErr w:type="spellEnd"/>
+      <w:r>
+        <w:t xml:space="preserve"> directory and a set of auxiliary software tools and example programs.</w:t>
       </w:r>
       <w:r>
         <w:t xml:space="preserve"> </w:t>
       </w:r>
-    </w:p>
-    <w:p>
-      <w:pPr>
-        <w:pStyle w:val="Heading2"/>
-      </w:pPr>
-      <w:bookmarkStart w:id="16" w:name="_Toc457293389"/>
-      <w:r>
-        <w:t>Developing t</w:t>
-      </w:r>
-      <w:r>
-        <w:t xml:space="preserve">he </w:t>
-      </w:r>
-      <w:proofErr w:type="spellStart"/>
-      <w:r>
-        <w:t>pyrad</w:t>
-      </w:r>
-      <w:proofErr w:type="spellEnd"/>
-      <w:r>
-        <w:t xml:space="preserve"> </w:t>
-      </w:r>
-      <w:proofErr w:type="spellStart"/>
-      <w:r>
-        <w:t>git</w:t>
-      </w:r>
-      <w:proofErr w:type="spellEnd"/>
-      <w:r>
-        <w:t xml:space="preserve"> </w:t>
-      </w:r>
-      <w:proofErr w:type="spellStart"/>
-      <w:r>
-        <w:t>superproject</w:t>
-      </w:r>
-      <w:bookmarkEnd w:id="16"/>
-      <w:proofErr w:type="spellEnd"/>
-    </w:p>
-    <w:p>
-      <w:pPr>
-        <w:pStyle w:val="Body0AltB0"/>
-      </w:pPr>
-      <w:r>
-        <w:t xml:space="preserve">The </w:t>
-      </w:r>
-      <w:proofErr w:type="spellStart"/>
-      <w:r>
-        <w:t>pyrad</w:t>
-      </w:r>
-      <w:proofErr w:type="spellEnd"/>
-      <w:r>
-        <w:t xml:space="preserve"> </w:t>
-      </w:r>
-      <w:proofErr w:type="spellStart"/>
-      <w:r>
-        <w:t>git</w:t>
-      </w:r>
-      <w:proofErr w:type="spellEnd"/>
-      <w:r>
-        <w:t xml:space="preserve"> </w:t>
-      </w:r>
-      <w:proofErr w:type="spellStart"/>
-      <w:r>
-        <w:t>superproject</w:t>
-      </w:r>
-      <w:proofErr w:type="spellEnd"/>
-      <w:r>
-        <w:t xml:space="preserve"> repository is stored in the internal </w:t>
+      <w:r>
+        <w:t xml:space="preserve">The main program controls the workflow of the processing framework and the datasets and products generated. </w:t>
+      </w:r>
+      <w:r>
+        <w:t xml:space="preserve">The actual signal processing is intended to be performed by the auxiliary software and in particular </w:t>
+      </w:r>
+      <w:r>
+        <w:t xml:space="preserve">by </w:t>
+      </w:r>
+      <w:proofErr w:type="spellStart"/>
+      <w:r>
+        <w:t>Py</w:t>
+      </w:r>
+      <w:proofErr w:type="spellEnd"/>
+      <w:r>
+        <w:t xml:space="preserve">-ART. Since </w:t>
       </w:r>
       <w:proofErr w:type="spellStart"/>
       <w:r>
@@ -5241,396 +5496,23 @@
       </w:r>
       <w:proofErr w:type="spellEnd"/>
       <w:r>
-        <w:t xml:space="preserve"> </w:t>
-      </w:r>
-      <w:proofErr w:type="spellStart"/>
-      <w:r>
-        <w:t>gitlab</w:t>
-      </w:r>
-      <w:proofErr w:type="spellEnd"/>
-      <w:r>
-        <w:t xml:space="preserve"> in </w:t>
-      </w:r>
-      <w:r>
-        <w:fldChar w:fldCharType="begin"/>
-      </w:r>
-      <w:r>
-        <w:instrText xml:space="preserve"> REF _Ref455750395 \r \h </w:instrText>
-      </w:r>
-      <w:r>
-        <w:fldChar w:fldCharType="separate"/>
-      </w:r>
-      <w:r>
-        <w:t>[12]</w:t>
-      </w:r>
-      <w:r>
-        <w:fldChar w:fldCharType="end"/>
-      </w:r>
-      <w:hyperlink r:id="rId11" w:history="1">
-        <w:r>
-          <w:rPr>
-            <w:rStyle w:val="Hyperlink"/>
-          </w:rPr>
-          <w:t>.</w:t>
-        </w:r>
-      </w:hyperlink>
-      <w:r>
-        <w:t xml:space="preserve"> As a developer the typical </w:t>
-      </w:r>
-      <w:proofErr w:type="spellStart"/>
-      <w:r>
-        <w:t>git</w:t>
-      </w:r>
-      <w:proofErr w:type="spellEnd"/>
-      <w:r>
-        <w:t xml:space="preserve"> commands apply so if you want to collaborate and you have the right to access the repository simply type:</w:t>
-      </w:r>
-    </w:p>
-    <w:p>
-      <w:pPr>
-        <w:pStyle w:val="Caption"/>
-      </w:pPr>
-      <w:proofErr w:type="spellStart"/>
-      <w:r>
-        <w:t>git</w:t>
-      </w:r>
-      <w:proofErr w:type="spellEnd"/>
-      <w:r>
-        <w:t xml:space="preserve"> clone </w:t>
-      </w:r>
-      <w:hyperlink r:id="rId12" w:history="1">
-        <w:r>
-          <w:rPr>
-            <w:rStyle w:val="Hyperlink"/>
-          </w:rPr>
-          <w:t>gitlab@gitlab.meteoswiss.ch:MDR/pyrad.git</w:t>
-        </w:r>
-      </w:hyperlink>
-    </w:p>
-    <w:p>
-      <w:pPr>
-        <w:pStyle w:val="Body0AltB0"/>
-      </w:pPr>
-      <w:r>
-        <w:t xml:space="preserve"> </w:t>
-      </w:r>
-      <w:r>
-        <w:t>To get a copy of the project in your working file. The regular commands summarized in</w:t>
-      </w:r>
-      <w:r>
-        <w:t xml:space="preserve"> </w:t>
-      </w:r>
-      <w:r>
-        <w:fldChar w:fldCharType="begin"/>
-      </w:r>
-      <w:r>
-        <w:instrText xml:space="preserve"> REF _Ref455752763 \h </w:instrText>
-      </w:r>
-      <w:r>
-        <w:fldChar w:fldCharType="separate"/>
-      </w:r>
-      <w:r>
-        <w:t xml:space="preserve">Fig. </w:t>
-      </w:r>
-      <w:r>
-        <w:rPr>
-          <w:noProof/>
-        </w:rPr>
-        <w:t>1</w:t>
-      </w:r>
-      <w:r>
-        <w:fldChar w:fldCharType="end"/>
-      </w:r>
-      <w:r>
-        <w:t xml:space="preserve"> apply</w:t>
-      </w:r>
+        <w:t xml:space="preserve"> wants to contribute to the development of </w:t>
+      </w:r>
+      <w:proofErr w:type="spellStart"/>
+      <w:r>
+        <w:t>Py</w:t>
+      </w:r>
+      <w:proofErr w:type="spellEnd"/>
+      <w:r>
+        <w:t xml:space="preserve">-ART it has been set as a submodule of </w:t>
+      </w:r>
+      <w:proofErr w:type="spellStart"/>
+      <w:r>
+        <w:t>Pyrad</w:t>
+      </w:r>
+      <w:proofErr w:type="spellEnd"/>
       <w:r>
         <w:t>.</w:t>
-      </w:r>
-      <w:r>
-        <w:t xml:space="preserve"> However one has to remember that the changes in the submodules have to be pushed first to the submodule repository before </w:t>
-      </w:r>
-      <w:proofErr w:type="spellStart"/>
-      <w:r>
-        <w:t>commiting</w:t>
-      </w:r>
-      <w:proofErr w:type="spellEnd"/>
-      <w:r>
-        <w:t xml:space="preserve"> the super-project.</w:t>
-      </w:r>
-    </w:p>
-    <w:p>
-      <w:pPr>
-        <w:pStyle w:val="Body0AltB0"/>
-      </w:pPr>
-      <w:r>
-        <w:t>To push changes in the su</w:t>
-      </w:r>
-      <w:r>
-        <w:t>b</w:t>
-      </w:r>
-      <w:r>
-        <w:t xml:space="preserve">module </w:t>
-      </w:r>
-      <w:r>
-        <w:t>go to the main folder of the submodule and do</w:t>
-      </w:r>
-      <w:r>
-        <w:t xml:space="preserve"> the following:</w:t>
-      </w:r>
-    </w:p>
-    <w:p>
-      <w:pPr>
-        <w:pStyle w:val="Body0AltB0"/>
-        <w:numPr>
-          <w:ilvl w:val="0"/>
-          <w:numId w:val="41"/>
-        </w:numPr>
-      </w:pPr>
-      <w:r>
-        <w:t>Check the status of the module:</w:t>
-      </w:r>
-    </w:p>
-    <w:p>
-      <w:pPr>
-        <w:pStyle w:val="Caption"/>
-      </w:pPr>
-      <w:proofErr w:type="spellStart"/>
-      <w:r>
-        <w:t>git</w:t>
-      </w:r>
-      <w:proofErr w:type="spellEnd"/>
-      <w:r>
-        <w:t xml:space="preserve"> status</w:t>
-      </w:r>
-    </w:p>
-    <w:p>
-      <w:pPr>
-        <w:pStyle w:val="Body0AltB0"/>
-        <w:numPr>
-          <w:ilvl w:val="0"/>
-          <w:numId w:val="41"/>
-        </w:numPr>
-      </w:pPr>
-      <w:r>
-        <w:t>Check to which remote you are connected:</w:t>
-      </w:r>
-    </w:p>
-    <w:p>
-      <w:pPr>
-        <w:pStyle w:val="Caption"/>
-      </w:pPr>
-      <w:proofErr w:type="spellStart"/>
-      <w:r>
-        <w:t>git</w:t>
-      </w:r>
-      <w:proofErr w:type="spellEnd"/>
-      <w:r>
-        <w:t xml:space="preserve"> remote –v</w:t>
-      </w:r>
-    </w:p>
-    <w:p>
-      <w:pPr>
-        <w:pStyle w:val="Body0AltB0"/>
-        <w:numPr>
-          <w:ilvl w:val="0"/>
-          <w:numId w:val="41"/>
-        </w:numPr>
-      </w:pPr>
-      <w:r>
-        <w:t xml:space="preserve">Check in which branch are you working in (for regular </w:t>
-      </w:r>
-      <w:proofErr w:type="spellStart"/>
-      <w:r>
-        <w:t>Py</w:t>
-      </w:r>
-      <w:proofErr w:type="spellEnd"/>
-      <w:r>
-        <w:t xml:space="preserve">-ART developers should be </w:t>
-      </w:r>
-      <w:proofErr w:type="spellStart"/>
-      <w:r>
-        <w:t>pyart-mch</w:t>
-      </w:r>
-      <w:proofErr w:type="spellEnd"/>
-      <w:r>
-        <w:t>)</w:t>
-      </w:r>
-    </w:p>
-    <w:p>
-      <w:pPr>
-        <w:pStyle w:val="Caption"/>
-      </w:pPr>
-      <w:proofErr w:type="spellStart"/>
-      <w:r>
-        <w:lastRenderedPageBreak/>
-        <w:t>git</w:t>
-      </w:r>
-      <w:proofErr w:type="spellEnd"/>
-      <w:r>
-        <w:t xml:space="preserve"> branch</w:t>
-      </w:r>
-    </w:p>
-    <w:p>
-      <w:pPr>
-        <w:pStyle w:val="Body0AltB0"/>
-        <w:numPr>
-          <w:ilvl w:val="0"/>
-          <w:numId w:val="41"/>
-        </w:numPr>
-      </w:pPr>
-      <w:r>
-        <w:t>If the branch is not the desired one change it:</w:t>
-      </w:r>
-    </w:p>
-    <w:p>
-      <w:pPr>
-        <w:pStyle w:val="Caption"/>
-      </w:pPr>
-      <w:proofErr w:type="spellStart"/>
-      <w:r>
-        <w:t>git</w:t>
-      </w:r>
-      <w:proofErr w:type="spellEnd"/>
-      <w:r>
-        <w:t xml:space="preserve"> checkout </w:t>
-      </w:r>
-      <w:proofErr w:type="spellStart"/>
-      <w:r>
-        <w:t>pyart-mch</w:t>
-      </w:r>
-      <w:proofErr w:type="spellEnd"/>
-    </w:p>
-    <w:p>
-      <w:pPr>
-        <w:pStyle w:val="Body0AltB0"/>
-        <w:numPr>
-          <w:ilvl w:val="0"/>
-          <w:numId w:val="41"/>
-        </w:numPr>
-      </w:pPr>
-      <w:r>
-        <w:t xml:space="preserve">Add or remove the </w:t>
-      </w:r>
-      <w:r>
-        <w:t xml:space="preserve">files you want to commit with the regular commands </w:t>
-      </w:r>
-      <w:proofErr w:type="spellStart"/>
-      <w:r>
-        <w:t>git</w:t>
-      </w:r>
-      <w:proofErr w:type="spellEnd"/>
-      <w:r>
-        <w:t xml:space="preserve"> add </w:t>
-      </w:r>
-      <w:proofErr w:type="spellStart"/>
-      <w:r>
-        <w:t>git</w:t>
-      </w:r>
-      <w:proofErr w:type="spellEnd"/>
-      <w:r>
-        <w:t xml:space="preserve"> rm.</w:t>
-      </w:r>
-    </w:p>
-    <w:p>
-      <w:pPr>
-        <w:pStyle w:val="Body0AltB0"/>
-        <w:numPr>
-          <w:ilvl w:val="0"/>
-          <w:numId w:val="41"/>
-        </w:numPr>
-      </w:pPr>
-      <w:r>
-        <w:t>Commit your changes:</w:t>
-      </w:r>
-    </w:p>
-    <w:p>
-      <w:pPr>
-        <w:pStyle w:val="Caption"/>
-      </w:pPr>
-      <w:proofErr w:type="spellStart"/>
-      <w:r>
-        <w:t>g</w:t>
-      </w:r>
-      <w:r>
-        <w:t>it</w:t>
-      </w:r>
-      <w:proofErr w:type="spellEnd"/>
-      <w:r>
-        <w:t xml:space="preserve"> commit –a </w:t>
-      </w:r>
-      <w:r>
-        <w:t>–m  “explanation of my changes”</w:t>
-      </w:r>
-    </w:p>
-    <w:p>
-      <w:pPr>
-        <w:pStyle w:val="Body0AltB0"/>
-        <w:numPr>
-          <w:ilvl w:val="0"/>
-          <w:numId w:val="41"/>
-        </w:numPr>
-      </w:pPr>
-      <w:r>
-        <w:t>Pull the remote and deal with possible conflicts. If necessary commit again:</w:t>
-      </w:r>
-    </w:p>
-    <w:p>
-      <w:pPr>
-        <w:pStyle w:val="Caption"/>
-      </w:pPr>
-      <w:proofErr w:type="spellStart"/>
-      <w:r>
-        <w:t>git</w:t>
-      </w:r>
-      <w:proofErr w:type="spellEnd"/>
-      <w:r>
-        <w:t xml:space="preserve"> pull</w:t>
-      </w:r>
-    </w:p>
-    <w:p>
-      <w:pPr>
-        <w:pStyle w:val="Body0AltB0"/>
-        <w:numPr>
-          <w:ilvl w:val="0"/>
-          <w:numId w:val="41"/>
-        </w:numPr>
-      </w:pPr>
-      <w:r>
-        <w:t>Once satisfied, push the changes to the remote:</w:t>
-      </w:r>
-    </w:p>
-    <w:p>
-      <w:pPr>
-        <w:pStyle w:val="Caption"/>
-      </w:pPr>
-      <w:proofErr w:type="spellStart"/>
-      <w:r>
-        <w:t>git</w:t>
-      </w:r>
-      <w:proofErr w:type="spellEnd"/>
-      <w:r>
-        <w:t xml:space="preserve"> push</w:t>
-      </w:r>
-    </w:p>
-    <w:p>
-      <w:pPr>
-        <w:pStyle w:val="Body0AltB0"/>
-        <w:ind w:left="720"/>
-      </w:pPr>
-      <w:r>
-        <w:t>You will be asked to input your user name and password.</w:t>
-      </w:r>
-    </w:p>
-    <w:p>
-      <w:pPr>
-        <w:pStyle w:val="Body0AltB0"/>
-      </w:pPr>
-      <w:r>
-        <w:t xml:space="preserve"> </w:t>
-      </w:r>
-      <w:r>
-        <w:t>Once this is done, you can push the changes in the super-project by going to the main folder of the super-project and repeating steps 4 to 7. Do not forget to add the submodule before you commit.</w:t>
       </w:r>
     </w:p>
     <w:p>
@@ -5644,7 +5526,891 @@
           <w:lang w:eastAsia="en-US"/>
         </w:rPr>
         <w:drawing>
-          <wp:inline distT="0" distB="0" distL="0" distR="0" wp14:anchorId="512E53EA" wp14:editId="79561F8E">
+          <wp:inline distT="0" distB="0" distL="0" distR="0" wp14:anchorId="1C6A0DAF" wp14:editId="2B9BBEC7">
+            <wp:extent cx="5315273" cy="4023028"/>
+            <wp:effectExtent l="0" t="0" r="0" b="0"/>
+            <wp:docPr id="2" name="Picture 2"/>
+            <wp:cNvGraphicFramePr>
+              <a:graphicFrameLocks xmlns:a="http://schemas.openxmlformats.org/drawingml/2006/main" noChangeAspect="1"/>
+            </wp:cNvGraphicFramePr>
+            <a:graphic xmlns:a="http://schemas.openxmlformats.org/drawingml/2006/main">
+              <a:graphicData uri="http://schemas.openxmlformats.org/drawingml/2006/picture">
+                <pic:pic xmlns:pic="http://schemas.openxmlformats.org/drawingml/2006/picture">
+                  <pic:nvPicPr>
+                    <pic:cNvPr id="0" name="pyrad_architecture.png"/>
+                    <pic:cNvPicPr/>
+                  </pic:nvPicPr>
+                  <pic:blipFill>
+                    <a:blip r:embed="rId11">
+                      <a:extLst>
+                        <a:ext uri="{28A0092B-C50C-407E-A947-70E740481C1C}">
+                          <a14:useLocalDpi xmlns:a14="http://schemas.microsoft.com/office/drawing/2010/main" val="0"/>
+                        </a:ext>
+                      </a:extLst>
+                    </a:blip>
+                    <a:stretch>
+                      <a:fillRect/>
+                    </a:stretch>
+                  </pic:blipFill>
+                  <pic:spPr>
+                    <a:xfrm>
+                      <a:off x="0" y="0"/>
+                      <a:ext cx="5315273" cy="4023028"/>
+                    </a:xfrm>
+                    <a:prstGeom prst="rect">
+                      <a:avLst/>
+                    </a:prstGeom>
+                  </pic:spPr>
+                </pic:pic>
+              </a:graphicData>
+            </a:graphic>
+          </wp:inline>
+        </w:drawing>
+      </w:r>
+    </w:p>
+    <w:p>
+      <w:pPr>
+        <w:pStyle w:val="Caption"/>
+        <w:jc w:val="left"/>
+      </w:pPr>
+      <w:bookmarkStart w:id="15" w:name="_Ref460231237"/>
+      <w:r>
+        <w:t xml:space="preserve">Fig. </w:t>
+      </w:r>
+      <w:r>
+        <w:fldChar w:fldCharType="begin"/>
+      </w:r>
+      <w:r>
+        <w:instrText xml:space="preserve"> SEQ Fig. \* ARABIC </w:instrText>
+      </w:r>
+      <w:r>
+        <w:fldChar w:fldCharType="separate"/>
+      </w:r>
+      <w:r>
+        <w:rPr>
+          <w:noProof/>
+        </w:rPr>
+        <w:t>1</w:t>
+      </w:r>
+      <w:r>
+        <w:fldChar w:fldCharType="end"/>
+      </w:r>
+      <w:bookmarkEnd w:id="15"/>
+      <w:r>
+        <w:t xml:space="preserve"> The </w:t>
+      </w:r>
+      <w:proofErr w:type="spellStart"/>
+      <w:r>
+        <w:t>Pyrad</w:t>
+      </w:r>
+      <w:proofErr w:type="spellEnd"/>
+      <w:r>
+        <w:t xml:space="preserve"> </w:t>
+      </w:r>
+      <w:proofErr w:type="spellStart"/>
+      <w:r>
+        <w:t>superproject</w:t>
+      </w:r>
+      <w:proofErr w:type="spellEnd"/>
+      <w:r>
+        <w:t xml:space="preserve"> architecture</w:t>
+      </w:r>
+    </w:p>
+    <w:p>
+      <w:pPr>
+        <w:pStyle w:val="Body0AltB0"/>
+      </w:pPr>
+      <w:r>
+        <w:t xml:space="preserve">The </w:t>
+      </w:r>
+      <w:proofErr w:type="spellStart"/>
+      <w:r>
+        <w:t>Pyrad</w:t>
+      </w:r>
+      <w:proofErr w:type="spellEnd"/>
+      <w:r>
+        <w:t xml:space="preserve"> project is stored in a repository in </w:t>
+      </w:r>
+      <w:proofErr w:type="spellStart"/>
+      <w:r>
+        <w:t>github</w:t>
+      </w:r>
+      <w:proofErr w:type="spellEnd"/>
+      <w:r>
+        <w:t xml:space="preserve"> </w:t>
+      </w:r>
+      <w:r>
+        <w:fldChar w:fldCharType="begin"/>
+      </w:r>
+      <w:r>
+        <w:instrText xml:space="preserve"> REF _Ref460223492 \r \h </w:instrText>
+      </w:r>
+      <w:r>
+        <w:fldChar w:fldCharType="separate"/>
+      </w:r>
+      <w:r>
+        <w:t>[12]</w:t>
+      </w:r>
+      <w:r>
+        <w:fldChar w:fldCharType="end"/>
+      </w:r>
+      <w:r>
+        <w:t xml:space="preserve">. </w:t>
+      </w:r>
+      <w:r>
+        <w:t xml:space="preserve">The </w:t>
+      </w:r>
+      <w:proofErr w:type="spellStart"/>
+      <w:r>
+        <w:t>MeteoSwiss</w:t>
+      </w:r>
+      <w:proofErr w:type="spellEnd"/>
+      <w:r>
+        <w:t xml:space="preserve"> </w:t>
+      </w:r>
+      <w:proofErr w:type="spellStart"/>
+      <w:r>
+        <w:t>Py</w:t>
+      </w:r>
+      <w:proofErr w:type="spellEnd"/>
+      <w:r>
+        <w:t xml:space="preserve">-ART submodule was forked from the </w:t>
+      </w:r>
+      <w:proofErr w:type="spellStart"/>
+      <w:r>
+        <w:t>Py</w:t>
+      </w:r>
+      <w:proofErr w:type="spellEnd"/>
+      <w:r>
+        <w:t xml:space="preserve">-ART repository </w:t>
+      </w:r>
+      <w:r>
+        <w:fldChar w:fldCharType="begin"/>
+      </w:r>
+      <w:r>
+        <w:instrText xml:space="preserve"> REF _Ref454884919 \r \h </w:instrText>
+      </w:r>
+      <w:r>
+        <w:fldChar w:fldCharType="separate"/>
+      </w:r>
+      <w:r>
+        <w:t>[4]</w:t>
+      </w:r>
+      <w:r>
+        <w:fldChar w:fldCharType="end"/>
+      </w:r>
+      <w:r>
+        <w:t xml:space="preserve"> and is placed in the </w:t>
+      </w:r>
+      <w:proofErr w:type="spellStart"/>
+      <w:r>
+        <w:t>github</w:t>
+      </w:r>
+      <w:proofErr w:type="spellEnd"/>
+      <w:r>
+        <w:t xml:space="preserve"> repository </w:t>
+      </w:r>
+      <w:r>
+        <w:fldChar w:fldCharType="begin"/>
+      </w:r>
+      <w:r>
+        <w:instrText xml:space="preserve"> REF _Ref460223793 \r \h </w:instrText>
+      </w:r>
+      <w:r>
+        <w:fldChar w:fldCharType="separate"/>
+      </w:r>
+      <w:r>
+        <w:t>[13]</w:t>
+      </w:r>
+      <w:r>
+        <w:fldChar w:fldCharType="end"/>
+      </w:r>
+      <w:r>
+        <w:t xml:space="preserve">. It has two branches: The master branch is used exclusively to introduce code developed by </w:t>
+      </w:r>
+      <w:proofErr w:type="spellStart"/>
+      <w:r>
+        <w:t>MeteoSwiss</w:t>
+      </w:r>
+      <w:proofErr w:type="spellEnd"/>
+      <w:r>
+        <w:t xml:space="preserve"> into the main </w:t>
+      </w:r>
+      <w:proofErr w:type="spellStart"/>
+      <w:r>
+        <w:t>Py</w:t>
+      </w:r>
+      <w:proofErr w:type="spellEnd"/>
+      <w:r>
+        <w:t xml:space="preserve">-ART project. This branch is intended for use only by the PI of the </w:t>
+      </w:r>
+      <w:proofErr w:type="spellStart"/>
+      <w:r>
+        <w:t>Pyrad</w:t>
+      </w:r>
+      <w:proofErr w:type="spellEnd"/>
+      <w:r>
+        <w:t xml:space="preserve"> project. The branch named </w:t>
+      </w:r>
+      <w:proofErr w:type="spellStart"/>
+      <w:r>
+        <w:t>pyart-mch</w:t>
+      </w:r>
+      <w:proofErr w:type="spellEnd"/>
+      <w:r>
+        <w:t xml:space="preserve"> is the one used to develop new code. People wishing to contribute to the </w:t>
+      </w:r>
+      <w:proofErr w:type="spellStart"/>
+      <w:r>
+        <w:t>MeteoSwiss</w:t>
+      </w:r>
+      <w:proofErr w:type="spellEnd"/>
+      <w:r>
+        <w:t xml:space="preserve"> </w:t>
+      </w:r>
+      <w:proofErr w:type="spellStart"/>
+      <w:r>
+        <w:t>Py</w:t>
+      </w:r>
+      <w:proofErr w:type="spellEnd"/>
+      <w:r>
+        <w:t>-ART project should work with this second branch.</w:t>
+      </w:r>
+      <w:r>
+        <w:t xml:space="preserve"> </w:t>
+      </w:r>
+    </w:p>
+    <w:p>
+      <w:pPr>
+        <w:pStyle w:val="Heading2"/>
+      </w:pPr>
+      <w:bookmarkStart w:id="16" w:name="_Toc460228262"/>
+      <w:r>
+        <w:lastRenderedPageBreak/>
+        <w:t>Code style</w:t>
+      </w:r>
+      <w:bookmarkEnd w:id="16"/>
+    </w:p>
+    <w:p>
+      <w:pPr>
+        <w:pStyle w:val="Body0AltB0"/>
+      </w:pPr>
+      <w:proofErr w:type="spellStart"/>
+      <w:r>
+        <w:t>Pyrad</w:t>
+      </w:r>
+      <w:proofErr w:type="spellEnd"/>
+      <w:r>
+        <w:t xml:space="preserve"> and its </w:t>
+      </w:r>
+      <w:proofErr w:type="spellStart"/>
+      <w:r>
+        <w:t>submodels</w:t>
+      </w:r>
+      <w:proofErr w:type="spellEnd"/>
+      <w:r>
+        <w:t xml:space="preserve"> follow the PEP8 standard </w:t>
+      </w:r>
+      <w:r>
+        <w:fldChar w:fldCharType="begin"/>
+      </w:r>
+      <w:r>
+        <w:instrText xml:space="preserve"> REF _Ref457292735 \r \h </w:instrText>
+      </w:r>
+      <w:r>
+        <w:fldChar w:fldCharType="separate"/>
+      </w:r>
+      <w:r>
+        <w:t>[14]</w:t>
+      </w:r>
+      <w:r>
+        <w:fldChar w:fldCharType="end"/>
+      </w:r>
+      <w:r>
+        <w:t xml:space="preserve">. To make sure that your code formally complies with the standard make use of the </w:t>
+      </w:r>
+      <w:proofErr w:type="spellStart"/>
+      <w:r>
+        <w:t>pycodestyle</w:t>
+      </w:r>
+      <w:proofErr w:type="spellEnd"/>
+      <w:r>
+        <w:t xml:space="preserve"> tool </w:t>
+      </w:r>
+      <w:r>
+        <w:fldChar w:fldCharType="begin"/>
+      </w:r>
+      <w:r>
+        <w:instrText xml:space="preserve"> REF _Ref457292859 \r \h </w:instrText>
+      </w:r>
+      <w:r>
+        <w:fldChar w:fldCharType="separate"/>
+      </w:r>
+      <w:r>
+        <w:t>[15]</w:t>
+      </w:r>
+      <w:r>
+        <w:fldChar w:fldCharType="end"/>
+      </w:r>
+      <w:r>
+        <w:t xml:space="preserve">. You can install it from </w:t>
+      </w:r>
+      <w:proofErr w:type="spellStart"/>
+      <w:r>
+        <w:t>conda</w:t>
+      </w:r>
+      <w:proofErr w:type="spellEnd"/>
+      <w:r>
+        <w:t xml:space="preserve"> simply typing:</w:t>
+      </w:r>
+    </w:p>
+    <w:p>
+      <w:pPr>
+        <w:pStyle w:val="Caption"/>
+      </w:pPr>
+      <w:proofErr w:type="spellStart"/>
+      <w:r>
+        <w:t>conda</w:t>
+      </w:r>
+      <w:proofErr w:type="spellEnd"/>
+      <w:r>
+        <w:t xml:space="preserve"> install –c </w:t>
+      </w:r>
+      <w:proofErr w:type="spellStart"/>
+      <w:r>
+        <w:t>conda</w:t>
+      </w:r>
+      <w:proofErr w:type="spellEnd"/>
+      <w:r>
+        <w:t xml:space="preserve">-forge </w:t>
+      </w:r>
+      <w:proofErr w:type="spellStart"/>
+      <w:r>
+        <w:t>pycodestyle</w:t>
+      </w:r>
+      <w:proofErr w:type="spellEnd"/>
+      <w:r>
+        <w:t>=2.0.0</w:t>
+      </w:r>
+    </w:p>
+    <w:p>
+      <w:pPr>
+        <w:pStyle w:val="Body0AltB0"/>
+      </w:pPr>
+      <w:r>
+        <w:t>For users of zueub222 the package has already been installed.</w:t>
+      </w:r>
+      <w:r>
+        <w:t xml:space="preserve"> Detailed instructions on how to use the tool can be found in </w:t>
+      </w:r>
+      <w:r>
+        <w:fldChar w:fldCharType="begin"/>
+      </w:r>
+      <w:r>
+        <w:instrText xml:space="preserve"> REF _Ref457293276 \r \h </w:instrText>
+      </w:r>
+      <w:r>
+        <w:fldChar w:fldCharType="separate"/>
+      </w:r>
+      <w:r>
+        <w:t>[16]</w:t>
+      </w:r>
+      <w:r>
+        <w:fldChar w:fldCharType="end"/>
+      </w:r>
+      <w:r>
+        <w:t>. The simplest use is simply to type:</w:t>
+      </w:r>
+    </w:p>
+    <w:p>
+      <w:pPr>
+        <w:pStyle w:val="Caption"/>
+      </w:pPr>
+      <w:proofErr w:type="spellStart"/>
+      <w:r>
+        <w:t>pycodestyle</w:t>
+      </w:r>
+      <w:proofErr w:type="spellEnd"/>
+      <w:r>
+        <w:t xml:space="preserve"> [your_file.py]</w:t>
+      </w:r>
+    </w:p>
+    <w:p>
+      <w:pPr>
+        <w:pStyle w:val="Body0AltB0"/>
+      </w:pPr>
+      <w:r>
+        <w:t>A list of errors and their location will appear.</w:t>
+      </w:r>
+      <w:r>
+        <w:t xml:space="preserve"> </w:t>
+      </w:r>
+    </w:p>
+    <w:p>
+      <w:pPr>
+        <w:pStyle w:val="Heading2"/>
+      </w:pPr>
+      <w:bookmarkStart w:id="17" w:name="_Toc460228263"/>
+      <w:r>
+        <w:t>Installing and d</w:t>
+      </w:r>
+      <w:r>
+        <w:t>eveloping t</w:t>
+      </w:r>
+      <w:r>
+        <w:t xml:space="preserve">he </w:t>
+      </w:r>
+      <w:proofErr w:type="spellStart"/>
+      <w:r>
+        <w:t>pyrad</w:t>
+      </w:r>
+      <w:proofErr w:type="spellEnd"/>
+      <w:r>
+        <w:t xml:space="preserve"> </w:t>
+      </w:r>
+      <w:proofErr w:type="spellStart"/>
+      <w:r>
+        <w:t>git</w:t>
+      </w:r>
+      <w:proofErr w:type="spellEnd"/>
+      <w:r>
+        <w:t xml:space="preserve"> </w:t>
+      </w:r>
+      <w:proofErr w:type="spellStart"/>
+      <w:r>
+        <w:t>superproject</w:t>
+      </w:r>
+      <w:proofErr w:type="spellEnd"/>
+      <w:r>
+        <w:t xml:space="preserve"> by internal </w:t>
+      </w:r>
+      <w:proofErr w:type="spellStart"/>
+      <w:r>
+        <w:t>MeteoSwiss</w:t>
+      </w:r>
+      <w:proofErr w:type="spellEnd"/>
+      <w:r>
+        <w:t xml:space="preserve"> collaborators</w:t>
+      </w:r>
+      <w:bookmarkEnd w:id="17"/>
+    </w:p>
+    <w:p>
+      <w:pPr>
+        <w:pStyle w:val="Heading3"/>
+      </w:pPr>
+      <w:bookmarkStart w:id="18" w:name="_Ref460227814"/>
+      <w:bookmarkStart w:id="19" w:name="_Toc460228264"/>
+      <w:r>
+        <w:t xml:space="preserve">Obtaining </w:t>
+      </w:r>
+      <w:proofErr w:type="spellStart"/>
+      <w:r>
+        <w:t>Pyrad</w:t>
+      </w:r>
+      <w:proofErr w:type="spellEnd"/>
+      <w:r>
+        <w:t xml:space="preserve"> and its submodules</w:t>
+      </w:r>
+      <w:bookmarkEnd w:id="18"/>
+      <w:bookmarkEnd w:id="19"/>
+    </w:p>
+    <w:p>
+      <w:pPr>
+        <w:pStyle w:val="Body0AltB0"/>
+      </w:pPr>
+      <w:r>
+        <w:t xml:space="preserve">Internal developers can work directly with the </w:t>
+      </w:r>
+      <w:proofErr w:type="spellStart"/>
+      <w:r>
+        <w:t>pyrad</w:t>
+      </w:r>
+      <w:proofErr w:type="spellEnd"/>
+      <w:r>
+        <w:t xml:space="preserve"> and </w:t>
+      </w:r>
+      <w:proofErr w:type="spellStart"/>
+      <w:r>
+        <w:t>Py</w:t>
+      </w:r>
+      <w:proofErr w:type="spellEnd"/>
+      <w:r>
+        <w:t xml:space="preserve">-ART </w:t>
+      </w:r>
+      <w:proofErr w:type="spellStart"/>
+      <w:r>
+        <w:t>MeteoSwiss</w:t>
+      </w:r>
+      <w:proofErr w:type="spellEnd"/>
+      <w:r>
+        <w:t xml:space="preserve"> repositories. </w:t>
+      </w:r>
+      <w:r>
+        <w:t xml:space="preserve">To get a copy of the </w:t>
+      </w:r>
+      <w:proofErr w:type="spellStart"/>
+      <w:r>
+        <w:t>Pyrad</w:t>
+      </w:r>
+      <w:proofErr w:type="spellEnd"/>
+      <w:r>
+        <w:t xml:space="preserve"> </w:t>
+      </w:r>
+      <w:proofErr w:type="spellStart"/>
+      <w:r>
+        <w:t>superproject</w:t>
+      </w:r>
+      <w:proofErr w:type="spellEnd"/>
+      <w:r>
+        <w:t xml:space="preserve"> simply place yourself in the desired working directory and type:</w:t>
+      </w:r>
+    </w:p>
+    <w:p>
+      <w:pPr>
+        <w:pStyle w:val="Caption"/>
+      </w:pPr>
+      <w:proofErr w:type="spellStart"/>
+      <w:r>
+        <w:t>git</w:t>
+      </w:r>
+      <w:proofErr w:type="spellEnd"/>
+      <w:r>
+        <w:t xml:space="preserve"> clone </w:t>
+      </w:r>
+      <w:hyperlink r:id="rId12" w:history="1">
+        <w:r>
+          <w:rPr>
+            <w:rStyle w:val="Hyperlink"/>
+          </w:rPr>
+          <w:t>https://github.com/meteoswiss-mdr/pyrad.git</w:t>
+        </w:r>
+      </w:hyperlink>
+      <w:r>
+        <w:t xml:space="preserve">  </w:t>
+      </w:r>
+    </w:p>
+    <w:p>
+      <w:pPr>
+        <w:pStyle w:val="Body0AltB0"/>
+      </w:pPr>
+      <w:r>
+        <w:t xml:space="preserve">To get a copy of the project in your </w:t>
+      </w:r>
+      <w:r>
+        <w:t>machine</w:t>
+      </w:r>
+      <w:r>
+        <w:t>.</w:t>
+      </w:r>
+      <w:r>
+        <w:t xml:space="preserve"> Now to install the additional submodules, namely </w:t>
+      </w:r>
+      <w:proofErr w:type="spellStart"/>
+      <w:r>
+        <w:t>Py</w:t>
+      </w:r>
+      <w:proofErr w:type="spellEnd"/>
+      <w:r>
+        <w:t xml:space="preserve">-ART. Place yourself in the </w:t>
+      </w:r>
+      <w:proofErr w:type="spellStart"/>
+      <w:r>
+        <w:t>pyrad</w:t>
+      </w:r>
+      <w:proofErr w:type="spellEnd"/>
+      <w:r>
+        <w:t>/</w:t>
+      </w:r>
+      <w:proofErr w:type="spellStart"/>
+      <w:r>
+        <w:t>src</w:t>
+      </w:r>
+      <w:proofErr w:type="spellEnd"/>
+      <w:r>
+        <w:t xml:space="preserve"> directory and type:</w:t>
+      </w:r>
+    </w:p>
+    <w:p>
+      <w:pPr>
+        <w:pStyle w:val="Caption"/>
+      </w:pPr>
+      <w:proofErr w:type="spellStart"/>
+      <w:r>
+        <w:t>git</w:t>
+      </w:r>
+      <w:proofErr w:type="spellEnd"/>
+      <w:r>
+        <w:t xml:space="preserve"> submodule add  </w:t>
+      </w:r>
+      <w:hyperlink r:id="rId13" w:history="1">
+        <w:r>
+          <w:rPr>
+            <w:rStyle w:val="Hyperlink"/>
+          </w:rPr>
+          <w:t>https://github.com/</w:t>
+        </w:r>
+        <w:r>
+          <w:rPr>
+            <w:rStyle w:val="Hyperlink"/>
+          </w:rPr>
+          <w:t>meteoswiss-mdr</w:t>
+        </w:r>
+        <w:r>
+          <w:rPr>
+            <w:rStyle w:val="Hyperlink"/>
+          </w:rPr>
+          <w:t>/pyart.git</w:t>
+        </w:r>
+      </w:hyperlink>
+    </w:p>
+    <w:p>
+      <w:pPr>
+        <w:pStyle w:val="Body0AltB0"/>
+      </w:pPr>
+      <w:r>
+        <w:t>A file .</w:t>
+      </w:r>
+      <w:proofErr w:type="spellStart"/>
+      <w:r>
+        <w:t>gitmodules</w:t>
+      </w:r>
+      <w:proofErr w:type="spellEnd"/>
+      <w:r>
+        <w:t xml:space="preserve"> will be created in the main directory of the </w:t>
+      </w:r>
+      <w:proofErr w:type="spellStart"/>
+      <w:r>
+        <w:t>Pyrad</w:t>
+      </w:r>
+      <w:proofErr w:type="spellEnd"/>
+      <w:r>
+        <w:t xml:space="preserve"> repository. This is a good point where to commit the submodule to the repository.</w:t>
+      </w:r>
+      <w:r>
+        <w:t xml:space="preserve"> You should get the </w:t>
+      </w:r>
+      <w:proofErr w:type="spellStart"/>
+      <w:r>
+        <w:t>MeteoSwiss</w:t>
+      </w:r>
+      <w:proofErr w:type="spellEnd"/>
+      <w:r>
+        <w:t xml:space="preserve"> working branch of </w:t>
+      </w:r>
+      <w:proofErr w:type="spellStart"/>
+      <w:r>
+        <w:t>Py</w:t>
+      </w:r>
+      <w:proofErr w:type="spellEnd"/>
+      <w:r>
+        <w:t>-ART so type:</w:t>
+      </w:r>
+    </w:p>
+    <w:p>
+      <w:pPr>
+        <w:pStyle w:val="Caption"/>
+      </w:pPr>
+      <w:proofErr w:type="spellStart"/>
+      <w:r>
+        <w:t>git</w:t>
+      </w:r>
+      <w:proofErr w:type="spellEnd"/>
+      <w:r>
+        <w:t xml:space="preserve"> checkout </w:t>
+      </w:r>
+      <w:proofErr w:type="spellStart"/>
+      <w:r>
+        <w:t>pyart-mch</w:t>
+      </w:r>
+      <w:proofErr w:type="spellEnd"/>
+    </w:p>
+    <w:p>
+      <w:pPr>
+        <w:pStyle w:val="Body0AltB0"/>
+      </w:pPr>
+      <w:r>
+        <w:t>and add the information of the working branch into the .</w:t>
+      </w:r>
+      <w:proofErr w:type="spellStart"/>
+      <w:r>
+        <w:t>gitmodules</w:t>
+      </w:r>
+      <w:proofErr w:type="spellEnd"/>
+      <w:r>
+        <w:t xml:space="preserve"> file:</w:t>
+      </w:r>
+    </w:p>
+    <w:p>
+      <w:pPr>
+        <w:pStyle w:val="Caption"/>
+      </w:pPr>
+      <w:proofErr w:type="spellStart"/>
+      <w:r>
+        <w:t>git</w:t>
+      </w:r>
+      <w:proofErr w:type="spellEnd"/>
+      <w:r>
+        <w:t xml:space="preserve"> </w:t>
+      </w:r>
+      <w:proofErr w:type="spellStart"/>
+      <w:r>
+        <w:t>config</w:t>
+      </w:r>
+      <w:proofErr w:type="spellEnd"/>
+      <w:r>
+        <w:t xml:space="preserve"> –file=.</w:t>
+      </w:r>
+      <w:proofErr w:type="spellStart"/>
+      <w:r>
+        <w:t>gitmodules</w:t>
+      </w:r>
+      <w:proofErr w:type="spellEnd"/>
+      <w:r>
+        <w:t xml:space="preserve"> </w:t>
+      </w:r>
+      <w:proofErr w:type="spellStart"/>
+      <w:r>
+        <w:t>submodule.pyart.branch</w:t>
+      </w:r>
+      <w:proofErr w:type="spellEnd"/>
+      <w:r>
+        <w:t xml:space="preserve"> </w:t>
+      </w:r>
+      <w:proofErr w:type="spellStart"/>
+      <w:r>
+        <w:t>pyart-mch</w:t>
+      </w:r>
+      <w:proofErr w:type="spellEnd"/>
+    </w:p>
+    <w:p>
+      <w:pPr>
+        <w:pStyle w:val="Body0AltB0"/>
+      </w:pPr>
+      <w:r>
+        <w:rPr>
+          <w:b/>
+        </w:rPr>
+        <w:t>WARNING:</w:t>
+      </w:r>
+      <w:r>
+        <w:t xml:space="preserve"> Do not commit the .</w:t>
+      </w:r>
+      <w:proofErr w:type="spellStart"/>
+      <w:r>
+        <w:t>gitmodules</w:t>
+      </w:r>
+      <w:proofErr w:type="spellEnd"/>
+      <w:r>
+        <w:t xml:space="preserve"> file. It should not interfere with other users.</w:t>
+      </w:r>
+    </w:p>
+    <w:p>
+      <w:pPr>
+        <w:pStyle w:val="Heading3"/>
+      </w:pPr>
+      <w:bookmarkStart w:id="20" w:name="_Ref460228089"/>
+      <w:bookmarkStart w:id="21" w:name="_Toc460228265"/>
+      <w:r>
+        <w:t xml:space="preserve">Developing </w:t>
+      </w:r>
+      <w:proofErr w:type="spellStart"/>
+      <w:r>
+        <w:t>Pyrad</w:t>
+      </w:r>
+      <w:proofErr w:type="spellEnd"/>
+      <w:r>
+        <w:t xml:space="preserve"> and its submodules</w:t>
+      </w:r>
+      <w:bookmarkEnd w:id="20"/>
+      <w:bookmarkEnd w:id="21"/>
+    </w:p>
+    <w:p>
+      <w:pPr>
+        <w:pStyle w:val="Body0AltB0"/>
+      </w:pPr>
+      <w:r>
+        <w:t xml:space="preserve">The regular </w:t>
+      </w:r>
+      <w:proofErr w:type="spellStart"/>
+      <w:r>
+        <w:t>git</w:t>
+      </w:r>
+      <w:proofErr w:type="spellEnd"/>
+      <w:r>
+        <w:t xml:space="preserve"> commands summarized in </w:t>
+      </w:r>
+      <w:r>
+        <w:fldChar w:fldCharType="begin"/>
+      </w:r>
+      <w:r>
+        <w:instrText xml:space="preserve"> REF _Ref455752763 \h </w:instrText>
+      </w:r>
+      <w:r>
+        <w:fldChar w:fldCharType="separate"/>
+      </w:r>
+      <w:r>
+        <w:t xml:space="preserve">Fig. </w:t>
+      </w:r>
+      <w:r>
+        <w:rPr>
+          <w:noProof/>
+        </w:rPr>
+        <w:t>1</w:t>
+      </w:r>
+      <w:r>
+        <w:fldChar w:fldCharType="end"/>
+      </w:r>
+      <w:r>
+        <w:t xml:space="preserve"> apply</w:t>
+      </w:r>
+      <w:r>
+        <w:t>.</w:t>
+      </w:r>
+      <w:r>
+        <w:t xml:space="preserve"> However one has to remember that </w:t>
+      </w:r>
+      <w:r>
+        <w:t xml:space="preserve">the </w:t>
+      </w:r>
+      <w:proofErr w:type="spellStart"/>
+      <w:r>
+        <w:t>Pyrad</w:t>
+      </w:r>
+      <w:proofErr w:type="spellEnd"/>
+      <w:r>
+        <w:t xml:space="preserve"> project contains </w:t>
+      </w:r>
+      <w:r>
+        <w:t xml:space="preserve">submodules </w:t>
+      </w:r>
+      <w:r>
+        <w:t xml:space="preserve">and those </w:t>
+      </w:r>
+      <w:r>
+        <w:t xml:space="preserve">have to be pushed first to the submodule repository before </w:t>
+      </w:r>
+      <w:proofErr w:type="spellStart"/>
+      <w:r>
+        <w:t>commiting</w:t>
+      </w:r>
+      <w:proofErr w:type="spellEnd"/>
+      <w:r>
+        <w:t xml:space="preserve"> the super-project.</w:t>
+      </w:r>
+    </w:p>
+    <w:p>
+      <w:pPr>
+        <w:pStyle w:val="Body0AltB0"/>
+        <w:keepNext/>
+      </w:pPr>
+      <w:r>
+        <w:rPr>
+          <w:noProof/>
+          <w:lang w:eastAsia="en-US"/>
+        </w:rPr>
+        <w:lastRenderedPageBreak/>
+        <w:drawing>
+          <wp:inline distT="0" distB="0" distL="0" distR="0" wp14:anchorId="4AE89351" wp14:editId="576864DD">
             <wp:extent cx="5760085" cy="4222750"/>
             <wp:effectExtent l="0" t="0" r="0" b="6350"/>
             <wp:docPr id="1" name="Picture 1"/>
@@ -5659,7 +6425,7 @@
                     <pic:cNvPicPr/>
                   </pic:nvPicPr>
                   <pic:blipFill>
-                    <a:blip r:embed="rId13">
+                    <a:blip r:embed="rId14">
                       <a:extLst>
                         <a:ext uri="{28A0092B-C50C-407E-A947-70E740481C1C}">
                           <a14:useLocalDpi xmlns:a14="http://schemas.microsoft.com/office/drawing/2010/main" val="0"/>
@@ -5691,8 +6457,8 @@
         <w:pStyle w:val="Caption"/>
         <w:jc w:val="left"/>
       </w:pPr>
-      <w:bookmarkStart w:id="17" w:name="_Ref455752763"/>
-      <w:bookmarkStart w:id="18" w:name="_Toc457293395"/>
+      <w:bookmarkStart w:id="22" w:name="_Ref455752763"/>
+      <w:bookmarkStart w:id="23" w:name="_Toc460228274"/>
       <w:r>
         <w:t xml:space="preserve">Fig. </w:t>
       </w:r>
@@ -5709,12 +6475,12 @@
         <w:rPr>
           <w:noProof/>
         </w:rPr>
-        <w:t>1</w:t>
+        <w:t>2</w:t>
       </w:r>
       <w:r>
         <w:fldChar w:fldCharType="end"/>
       </w:r>
-      <w:bookmarkEnd w:id="17"/>
+      <w:bookmarkEnd w:id="22"/>
       <w:r>
         <w:t xml:space="preserve"> </w:t>
       </w:r>
@@ -5726,16 +6492,305 @@
       <w:r>
         <w:t xml:space="preserve"> flow diagram</w:t>
       </w:r>
-      <w:bookmarkEnd w:id="18"/>
+      <w:bookmarkEnd w:id="23"/>
+    </w:p>
+    <w:p>
+      <w:pPr>
+        <w:pStyle w:val="Body0AltB0"/>
+      </w:pPr>
+      <w:r>
+        <w:t>To push changes in th</w:t>
+      </w:r>
+      <w:bookmarkStart w:id="24" w:name="_GoBack"/>
+      <w:bookmarkEnd w:id="24"/>
+      <w:r>
+        <w:t>e su</w:t>
+      </w:r>
+      <w:r>
+        <w:t>b</w:t>
+      </w:r>
+      <w:r>
+        <w:t xml:space="preserve">module </w:t>
+      </w:r>
+      <w:r>
+        <w:t>go to the main folder of the submodule and do</w:t>
+      </w:r>
+      <w:r>
+        <w:t xml:space="preserve"> the following:</w:t>
+      </w:r>
+    </w:p>
+    <w:p>
+      <w:pPr>
+        <w:pStyle w:val="Body0AltB0"/>
+        <w:numPr>
+          <w:ilvl w:val="0"/>
+          <w:numId w:val="41"/>
+        </w:numPr>
+      </w:pPr>
+      <w:r>
+        <w:t>Check the status of the module:</w:t>
+      </w:r>
+    </w:p>
+    <w:p>
+      <w:pPr>
+        <w:pStyle w:val="Caption"/>
+      </w:pPr>
+      <w:proofErr w:type="spellStart"/>
+      <w:r>
+        <w:t>git</w:t>
+      </w:r>
+      <w:proofErr w:type="spellEnd"/>
+      <w:r>
+        <w:t xml:space="preserve"> status</w:t>
+      </w:r>
+    </w:p>
+    <w:p>
+      <w:pPr>
+        <w:pStyle w:val="Body0AltB0"/>
+        <w:numPr>
+          <w:ilvl w:val="0"/>
+          <w:numId w:val="41"/>
+        </w:numPr>
+      </w:pPr>
+      <w:r>
+        <w:t>Check to which remote you are connected:</w:t>
+      </w:r>
+    </w:p>
+    <w:p>
+      <w:pPr>
+        <w:pStyle w:val="Caption"/>
+      </w:pPr>
+      <w:proofErr w:type="spellStart"/>
+      <w:r>
+        <w:t>git</w:t>
+      </w:r>
+      <w:proofErr w:type="spellEnd"/>
+      <w:r>
+        <w:t xml:space="preserve"> remote –v</w:t>
+      </w:r>
+    </w:p>
+    <w:p>
+      <w:pPr>
+        <w:pStyle w:val="Body0AltB0"/>
+        <w:numPr>
+          <w:ilvl w:val="0"/>
+          <w:numId w:val="41"/>
+        </w:numPr>
+      </w:pPr>
+      <w:r>
+        <w:t xml:space="preserve">Check in which branch are you working in (for regular </w:t>
+      </w:r>
+      <w:proofErr w:type="spellStart"/>
+      <w:r>
+        <w:t>Py</w:t>
+      </w:r>
+      <w:proofErr w:type="spellEnd"/>
+      <w:r>
+        <w:t xml:space="preserve">-ART developers should be </w:t>
+      </w:r>
+      <w:proofErr w:type="spellStart"/>
+      <w:r>
+        <w:t>pyart-mch</w:t>
+      </w:r>
+      <w:proofErr w:type="spellEnd"/>
+      <w:r>
+        <w:t>)</w:t>
+      </w:r>
+    </w:p>
+    <w:p>
+      <w:pPr>
+        <w:pStyle w:val="Caption"/>
+      </w:pPr>
+      <w:proofErr w:type="spellStart"/>
+      <w:r>
+        <w:t>git</w:t>
+      </w:r>
+      <w:proofErr w:type="spellEnd"/>
+      <w:r>
+        <w:t xml:space="preserve"> branch</w:t>
+      </w:r>
+    </w:p>
+    <w:p>
+      <w:pPr>
+        <w:pStyle w:val="Body0AltB0"/>
+        <w:numPr>
+          <w:ilvl w:val="0"/>
+          <w:numId w:val="41"/>
+        </w:numPr>
+      </w:pPr>
+      <w:r>
+        <w:t>If the branch is not the desired one change it:</w:t>
+      </w:r>
+    </w:p>
+    <w:p>
+      <w:pPr>
+        <w:pStyle w:val="Caption"/>
+      </w:pPr>
+      <w:proofErr w:type="spellStart"/>
+      <w:r>
+        <w:t>git</w:t>
+      </w:r>
+      <w:proofErr w:type="spellEnd"/>
+      <w:r>
+        <w:t xml:space="preserve"> checkout </w:t>
+      </w:r>
+      <w:proofErr w:type="spellStart"/>
+      <w:r>
+        <w:t>pyart-mch</w:t>
+      </w:r>
+      <w:proofErr w:type="spellEnd"/>
+    </w:p>
+    <w:p>
+      <w:pPr>
+        <w:pStyle w:val="Body0AltB0"/>
+        <w:numPr>
+          <w:ilvl w:val="0"/>
+          <w:numId w:val="41"/>
+        </w:numPr>
+      </w:pPr>
+      <w:r>
+        <w:t xml:space="preserve">Add or remove the </w:t>
+      </w:r>
+      <w:r>
+        <w:t xml:space="preserve">files you want to commit with the regular commands </w:t>
+      </w:r>
+      <w:proofErr w:type="spellStart"/>
+      <w:r>
+        <w:t>git</w:t>
+      </w:r>
+      <w:proofErr w:type="spellEnd"/>
+      <w:r>
+        <w:t xml:space="preserve"> add </w:t>
+      </w:r>
+      <w:proofErr w:type="spellStart"/>
+      <w:r>
+        <w:t>git</w:t>
+      </w:r>
+      <w:proofErr w:type="spellEnd"/>
+      <w:r>
+        <w:t xml:space="preserve"> rm.</w:t>
+      </w:r>
+    </w:p>
+    <w:p>
+      <w:pPr>
+        <w:pStyle w:val="Body0AltB0"/>
+        <w:numPr>
+          <w:ilvl w:val="0"/>
+          <w:numId w:val="41"/>
+        </w:numPr>
+      </w:pPr>
+      <w:r>
+        <w:t>Commit your changes:</w:t>
+      </w:r>
+    </w:p>
+    <w:p>
+      <w:pPr>
+        <w:pStyle w:val="Caption"/>
+      </w:pPr>
+      <w:proofErr w:type="spellStart"/>
+      <w:r>
+        <w:t>g</w:t>
+      </w:r>
+      <w:r>
+        <w:t>it</w:t>
+      </w:r>
+      <w:proofErr w:type="spellEnd"/>
+      <w:r>
+        <w:t xml:space="preserve"> commit –a </w:t>
+      </w:r>
+      <w:r>
+        <w:t>–m  “explanation of my changes”</w:t>
+      </w:r>
+    </w:p>
+    <w:p>
+      <w:pPr>
+        <w:pStyle w:val="Body0AltB0"/>
+        <w:numPr>
+          <w:ilvl w:val="0"/>
+          <w:numId w:val="41"/>
+        </w:numPr>
+      </w:pPr>
+      <w:r>
+        <w:lastRenderedPageBreak/>
+        <w:t>Pull the remote and deal with possible conflicts. If necessary commit again:</w:t>
+      </w:r>
+    </w:p>
+    <w:p>
+      <w:pPr>
+        <w:pStyle w:val="Caption"/>
+      </w:pPr>
+      <w:proofErr w:type="spellStart"/>
+      <w:r>
+        <w:t>git</w:t>
+      </w:r>
+      <w:proofErr w:type="spellEnd"/>
+      <w:r>
+        <w:t xml:space="preserve"> pull</w:t>
+      </w:r>
+    </w:p>
+    <w:p>
+      <w:pPr>
+        <w:pStyle w:val="Body0AltB0"/>
+        <w:numPr>
+          <w:ilvl w:val="0"/>
+          <w:numId w:val="41"/>
+        </w:numPr>
+      </w:pPr>
+      <w:r>
+        <w:t>Once satisfied, push the changes to the remote:</w:t>
+      </w:r>
+    </w:p>
+    <w:p>
+      <w:pPr>
+        <w:pStyle w:val="Caption"/>
+      </w:pPr>
+      <w:proofErr w:type="spellStart"/>
+      <w:r>
+        <w:t>git</w:t>
+      </w:r>
+      <w:proofErr w:type="spellEnd"/>
+      <w:r>
+        <w:t xml:space="preserve"> push</w:t>
+      </w:r>
+    </w:p>
+    <w:p>
+      <w:pPr>
+        <w:pStyle w:val="Body0AltB0"/>
+        <w:ind w:left="720"/>
+      </w:pPr>
+      <w:r>
+        <w:t>You will be asked to input your user name and password.</w:t>
+      </w:r>
+    </w:p>
+    <w:p>
+      <w:pPr>
+        <w:pStyle w:val="Body0AltB0"/>
+      </w:pPr>
+      <w:r>
+        <w:t xml:space="preserve">Once this is done, you can push the changes in the super-project by going to the main folder of the super-project and repeating steps 4 to </w:t>
+      </w:r>
+      <w:r>
+        <w:t>8</w:t>
+      </w:r>
+      <w:r>
+        <w:t>. Do not forget to add the submodule before you commit.</w:t>
+      </w:r>
     </w:p>
     <w:p>
       <w:pPr>
         <w:pStyle w:val="Heading2"/>
       </w:pPr>
-      <w:bookmarkStart w:id="19" w:name="_Toc457293390"/>
-      <w:r>
-        <w:lastRenderedPageBreak/>
-        <w:t xml:space="preserve">Dealing with </w:t>
+      <w:bookmarkStart w:id="25" w:name="_Toc460228266"/>
+      <w:r>
+        <w:t xml:space="preserve">Installing and developing the </w:t>
+      </w:r>
+      <w:proofErr w:type="spellStart"/>
+      <w:r>
+        <w:t>Pyrad</w:t>
+      </w:r>
+      <w:proofErr w:type="spellEnd"/>
+      <w:r>
+        <w:t xml:space="preserve"> </w:t>
       </w:r>
       <w:proofErr w:type="spellStart"/>
       <w:r>
@@ -5743,15 +6798,316 @@
       </w:r>
       <w:proofErr w:type="spellEnd"/>
       <w:r>
-        <w:t xml:space="preserve"> submodules</w:t>
-      </w:r>
-      <w:bookmarkEnd w:id="19"/>
+        <w:t xml:space="preserve"> </w:t>
+      </w:r>
+      <w:proofErr w:type="spellStart"/>
+      <w:r>
+        <w:t>superproject</w:t>
+      </w:r>
+      <w:proofErr w:type="spellEnd"/>
+      <w:r>
+        <w:t xml:space="preserve"> by ex</w:t>
+      </w:r>
+      <w:r>
+        <w:t xml:space="preserve">ternal </w:t>
+      </w:r>
+      <w:proofErr w:type="spellStart"/>
+      <w:r>
+        <w:t>MeteoSwiss</w:t>
+      </w:r>
+      <w:proofErr w:type="spellEnd"/>
+      <w:r>
+        <w:t xml:space="preserve"> partners</w:t>
+      </w:r>
+      <w:bookmarkEnd w:id="25"/>
     </w:p>
     <w:p>
       <w:pPr>
         <w:pStyle w:val="Body0AltB0"/>
       </w:pPr>
       <w:r>
+        <w:t xml:space="preserve">If you are not an internal </w:t>
+      </w:r>
+      <w:proofErr w:type="spellStart"/>
+      <w:r>
+        <w:t>MeteoSwiss</w:t>
+      </w:r>
+      <w:proofErr w:type="spellEnd"/>
+      <w:r>
+        <w:t xml:space="preserve"> collaborator you do not have direct write access to the </w:t>
+      </w:r>
+      <w:proofErr w:type="spellStart"/>
+      <w:r>
+        <w:t>Pyrad</w:t>
+      </w:r>
+      <w:proofErr w:type="spellEnd"/>
+      <w:r>
+        <w:t xml:space="preserve"> </w:t>
+      </w:r>
+      <w:proofErr w:type="spellStart"/>
+      <w:r>
+        <w:t>superproject</w:t>
+      </w:r>
+      <w:proofErr w:type="spellEnd"/>
+      <w:r>
+        <w:t xml:space="preserve"> and its submodules. However you can still propose changes and additions to the code that will be evaluated and eventually accepted by the PI.</w:t>
+      </w:r>
+    </w:p>
+    <w:p>
+      <w:pPr>
+        <w:pStyle w:val="Heading3"/>
+      </w:pPr>
+      <w:bookmarkStart w:id="26" w:name="_Toc460228267"/>
+      <w:r>
+        <w:t xml:space="preserve">Obtaining the </w:t>
+      </w:r>
+      <w:proofErr w:type="spellStart"/>
+      <w:r>
+        <w:t>Pyrad</w:t>
+      </w:r>
+      <w:proofErr w:type="spellEnd"/>
+      <w:r>
+        <w:t xml:space="preserve"> </w:t>
+      </w:r>
+      <w:proofErr w:type="spellStart"/>
+      <w:r>
+        <w:t>superproject</w:t>
+      </w:r>
+      <w:proofErr w:type="spellEnd"/>
+      <w:r>
+        <w:t xml:space="preserve"> and its submodules</w:t>
+      </w:r>
+      <w:bookmarkEnd w:id="26"/>
+    </w:p>
+    <w:p>
+      <w:pPr>
+        <w:pStyle w:val="Body0AltB0"/>
+        <w:numPr>
+          <w:ilvl w:val="0"/>
+          <w:numId w:val="45"/>
+        </w:numPr>
+      </w:pPr>
+      <w:r>
+        <w:t xml:space="preserve">Sign in into </w:t>
+      </w:r>
+      <w:proofErr w:type="spellStart"/>
+      <w:r>
+        <w:t>Github</w:t>
+      </w:r>
+      <w:proofErr w:type="spellEnd"/>
+      <w:r>
+        <w:t xml:space="preserve"> (create a user account of you do not have it).</w:t>
+      </w:r>
+    </w:p>
+    <w:p>
+      <w:pPr>
+        <w:pStyle w:val="Body0AltB0"/>
+        <w:numPr>
+          <w:ilvl w:val="0"/>
+          <w:numId w:val="45"/>
+        </w:numPr>
+      </w:pPr>
+      <w:r>
+        <w:t xml:space="preserve">Go to the web page of the </w:t>
+      </w:r>
+      <w:proofErr w:type="spellStart"/>
+      <w:r>
+        <w:t>Pyrad</w:t>
+      </w:r>
+      <w:proofErr w:type="spellEnd"/>
+      <w:r>
+        <w:t xml:space="preserve"> super-project </w:t>
+      </w:r>
+      <w:r>
+        <w:fldChar w:fldCharType="begin"/>
+      </w:r>
+      <w:r>
+        <w:instrText xml:space="preserve"> REF _Ref460223492 \r \h </w:instrText>
+      </w:r>
+      <w:r>
+        <w:fldChar w:fldCharType="separate"/>
+      </w:r>
+      <w:r>
+        <w:t>[12]</w:t>
+      </w:r>
+      <w:r>
+        <w:fldChar w:fldCharType="end"/>
+      </w:r>
+      <w:r>
+        <w:t xml:space="preserve"> and the </w:t>
+      </w:r>
+      <w:proofErr w:type="spellStart"/>
+      <w:r>
+        <w:t>Py</w:t>
+      </w:r>
+      <w:proofErr w:type="spellEnd"/>
+      <w:r>
+        <w:t xml:space="preserve">-ART submodule </w:t>
+      </w:r>
+      <w:r>
+        <w:fldChar w:fldCharType="begin"/>
+      </w:r>
+      <w:r>
+        <w:instrText xml:space="preserve"> REF _Ref460223793 \r \h </w:instrText>
+      </w:r>
+      <w:r>
+        <w:fldChar w:fldCharType="separate"/>
+      </w:r>
+      <w:r>
+        <w:t>[13]</w:t>
+      </w:r>
+      <w:r>
+        <w:fldChar w:fldCharType="end"/>
+      </w:r>
+      <w:r>
+        <w:t xml:space="preserve"> and fork them.</w:t>
+      </w:r>
+    </w:p>
+    <w:p>
+      <w:pPr>
+        <w:pStyle w:val="Body0AltB0"/>
+        <w:numPr>
+          <w:ilvl w:val="0"/>
+          <w:numId w:val="45"/>
+        </w:numPr>
+      </w:pPr>
+      <w:r>
+        <w:t xml:space="preserve">Follow the instructions in section </w:t>
+      </w:r>
+      <w:r>
+        <w:fldChar w:fldCharType="begin"/>
+      </w:r>
+      <w:r>
+        <w:instrText xml:space="preserve"> REF _Ref460227814 \r \h </w:instrText>
+      </w:r>
+      <w:r>
+        <w:fldChar w:fldCharType="separate"/>
+      </w:r>
+      <w:r>
+        <w:t>2.3.1</w:t>
+      </w:r>
+      <w:r>
+        <w:fldChar w:fldCharType="end"/>
+      </w:r>
+      <w:r>
+        <w:t xml:space="preserve"> but with your own username instead of </w:t>
+      </w:r>
+      <w:proofErr w:type="spellStart"/>
+      <w:r>
+        <w:t>meteoswiss-mdr</w:t>
+      </w:r>
+      <w:proofErr w:type="spellEnd"/>
+      <w:r>
+        <w:t>.</w:t>
+      </w:r>
+    </w:p>
+    <w:p>
+      <w:pPr>
+        <w:pStyle w:val="Heading3"/>
+      </w:pPr>
+      <w:bookmarkStart w:id="27" w:name="_Toc460228268"/>
+      <w:r>
+        <w:t xml:space="preserve">Developing </w:t>
+      </w:r>
+      <w:proofErr w:type="spellStart"/>
+      <w:r>
+        <w:t>Pyrad</w:t>
+      </w:r>
+      <w:proofErr w:type="spellEnd"/>
+      <w:r>
+        <w:t xml:space="preserve"> and its submodules</w:t>
+      </w:r>
+      <w:bookmarkEnd w:id="27"/>
+    </w:p>
+    <w:p>
+      <w:pPr>
+        <w:pStyle w:val="Body0AltB0"/>
+      </w:pPr>
+      <w:r>
+        <w:t xml:space="preserve">To develop your local version of </w:t>
+      </w:r>
+      <w:proofErr w:type="spellStart"/>
+      <w:r>
+        <w:t>Pyrad</w:t>
+      </w:r>
+      <w:proofErr w:type="spellEnd"/>
+      <w:r>
+        <w:t xml:space="preserve"> and its submodules the instructions on section </w:t>
+      </w:r>
+      <w:r>
+        <w:fldChar w:fldCharType="begin"/>
+      </w:r>
+      <w:r>
+        <w:instrText xml:space="preserve"> REF _Ref460228089 \r \h </w:instrText>
+      </w:r>
+      <w:r>
+        <w:fldChar w:fldCharType="separate"/>
+      </w:r>
+      <w:r>
+        <w:t>2.3.2</w:t>
+      </w:r>
+      <w:r>
+        <w:fldChar w:fldCharType="end"/>
+      </w:r>
+      <w:r>
+        <w:t xml:space="preserve"> apply. Once you have something you would like to submit to </w:t>
+      </w:r>
+      <w:proofErr w:type="spellStart"/>
+      <w:r>
+        <w:t>Pyrad</w:t>
+      </w:r>
+      <w:proofErr w:type="spellEnd"/>
+      <w:r>
+        <w:t xml:space="preserve"> or the </w:t>
+      </w:r>
+      <w:proofErr w:type="spellStart"/>
+      <w:r>
+        <w:t>MeteoSwiss</w:t>
+      </w:r>
+      <w:proofErr w:type="spellEnd"/>
+      <w:r>
+        <w:t xml:space="preserve"> </w:t>
+      </w:r>
+      <w:proofErr w:type="spellStart"/>
+      <w:r>
+        <w:t>Py</w:t>
+      </w:r>
+      <w:proofErr w:type="spellEnd"/>
+      <w:r>
+        <w:t xml:space="preserve">-ART go to your own </w:t>
+      </w:r>
+      <w:proofErr w:type="spellStart"/>
+      <w:r>
+        <w:t>Github</w:t>
+      </w:r>
+      <w:proofErr w:type="spellEnd"/>
+      <w:r>
+        <w:t xml:space="preserve"> repository and make a pull request.</w:t>
+      </w:r>
+    </w:p>
+    <w:p>
+      <w:pPr>
+        <w:pStyle w:val="Heading2"/>
+      </w:pPr>
+      <w:bookmarkStart w:id="28" w:name="_Toc460228269"/>
+      <w:r>
+        <w:t xml:space="preserve">Interaction between </w:t>
+      </w:r>
+      <w:proofErr w:type="spellStart"/>
+      <w:r>
+        <w:t>Pyrad</w:t>
+      </w:r>
+      <w:proofErr w:type="spellEnd"/>
+      <w:r>
+        <w:t xml:space="preserve"> and its public submodules</w:t>
+      </w:r>
+      <w:bookmarkEnd w:id="28"/>
+    </w:p>
+    <w:p>
+      <w:pPr>
+        <w:pStyle w:val="Body0AltB0"/>
+      </w:pPr>
+      <w:r>
         <w:rPr>
           <w:b/>
         </w:rPr>
@@ -5773,7 +7129,7 @@
       <w:pPr>
         <w:pStyle w:val="Heading3"/>
       </w:pPr>
-      <w:bookmarkStart w:id="20" w:name="_Toc457293391"/>
+      <w:bookmarkStart w:id="29" w:name="_Toc460228270"/>
       <w:r>
         <w:t xml:space="preserve">Installing a </w:t>
       </w:r>
@@ -5785,7 +7141,7 @@
       <w:r>
         <w:t xml:space="preserve"> submodule</w:t>
       </w:r>
-      <w:bookmarkEnd w:id="20"/>
+      <w:bookmarkEnd w:id="29"/>
     </w:p>
     <w:p>
       <w:pPr>
@@ -5850,9 +7206,10 @@
         </w:numPr>
       </w:pPr>
       <w:r>
+        <w:lastRenderedPageBreak/>
         <w:t xml:space="preserve">fork the project in the github.com repository (simply register as user and click fork in the main page in </w:t>
       </w:r>
-      <w:hyperlink r:id="rId14" w:history="1">
+      <w:hyperlink r:id="rId15" w:history="1">
         <w:r>
           <w:rPr>
             <w:rStyle w:val="Hyperlink"/>
@@ -5871,7 +7228,7 @@
       <w:r>
         <w:t xml:space="preserve"> space, i.e. </w:t>
       </w:r>
-      <w:hyperlink r:id="rId15" w:history="1">
+      <w:hyperlink r:id="rId16" w:history="1">
         <w:r>
           <w:rPr>
             <w:rStyle w:val="Hyperlink"/>
@@ -5924,7 +7281,7 @@
       <w:r>
         <w:t xml:space="preserve"> submodule add  </w:t>
       </w:r>
-      <w:hyperlink r:id="rId16" w:history="1">
+      <w:hyperlink r:id="rId17" w:history="1">
         <w:r>
           <w:rPr>
             <w:rStyle w:val="Hyperlink"/>
@@ -6074,8 +7431,6 @@
       <w:r>
         <w:t>pyart-mch</w:t>
       </w:r>
-      <w:bookmarkStart w:id="21" w:name="_GoBack"/>
-      <w:bookmarkEnd w:id="21"/>
       <w:proofErr w:type="spellEnd"/>
     </w:p>
     <w:p>
@@ -6091,11 +7446,11 @@
       <w:pPr>
         <w:pStyle w:val="Heading3"/>
       </w:pPr>
-      <w:bookmarkStart w:id="22" w:name="_Toc457293392"/>
+      <w:bookmarkStart w:id="30" w:name="_Toc460228271"/>
       <w:r>
         <w:t>Updating the local submodule working branch with changes in the master public library</w:t>
       </w:r>
-      <w:bookmarkEnd w:id="22"/>
+      <w:bookmarkEnd w:id="30"/>
     </w:p>
     <w:p>
       <w:pPr>
@@ -6161,7 +7516,7 @@
       <w:r>
         <w:t xml:space="preserve"> submodule.pyart.url </w:t>
       </w:r>
-      <w:hyperlink r:id="rId17" w:history="1">
+      <w:hyperlink r:id="rId18" w:history="1">
         <w:r>
           <w:rPr>
             <w:rStyle w:val="Hyperlink"/>
@@ -6283,7 +7638,6 @@
       </w:pPr>
       <w:proofErr w:type="spellStart"/>
       <w:r>
-        <w:lastRenderedPageBreak/>
         <w:t>git</w:t>
       </w:r>
       <w:proofErr w:type="spellEnd"/>
@@ -6404,6 +7758,7 @@
         <w:pStyle w:val="Caption"/>
       </w:pPr>
       <w:r>
+        <w:lastRenderedPageBreak/>
         <w:t xml:space="preserve">  </w:t>
       </w:r>
       <w:r>
@@ -6433,7 +7788,7 @@
       <w:r>
         <w:t xml:space="preserve"> submodule.pyart.url </w:t>
       </w:r>
-      <w:hyperlink r:id="rId18" w:history="1">
+      <w:hyperlink r:id="rId19" w:history="1">
         <w:r>
           <w:rPr>
             <w:rStyle w:val="Hyperlink"/>
@@ -6703,11 +8058,11 @@
       <w:pPr>
         <w:pStyle w:val="Heading3"/>
       </w:pPr>
-      <w:bookmarkStart w:id="23" w:name="_Toc457293393"/>
+      <w:bookmarkStart w:id="31" w:name="_Toc460228272"/>
       <w:r>
         <w:t>Transferring changes from the local submodule working branch to the master public library</w:t>
       </w:r>
-      <w:bookmarkEnd w:id="23"/>
+      <w:bookmarkEnd w:id="31"/>
     </w:p>
     <w:p>
       <w:pPr>
@@ -6762,7 +8117,6 @@
       </w:pPr>
       <w:proofErr w:type="spellStart"/>
       <w:r>
-        <w:lastRenderedPageBreak/>
         <w:t>git</w:t>
       </w:r>
       <w:proofErr w:type="spellEnd"/>
@@ -6875,6 +8229,7 @@
         <w:pStyle w:val="Body0AltB0"/>
       </w:pPr>
       <w:r>
+        <w:lastRenderedPageBreak/>
         <w:tab/>
       </w:r>
       <w:r>
@@ -6905,7 +8260,7 @@
       <w:r>
         <w:t>In your forked public repository (</w:t>
       </w:r>
-      <w:hyperlink r:id="rId19" w:history="1">
+      <w:hyperlink r:id="rId20" w:history="1">
         <w:r>
           <w:rPr>
             <w:rStyle w:val="Hyperlink"/>
@@ -6963,9 +8318,9 @@
       <w:pPr>
         <w:pStyle w:val="Heading1"/>
       </w:pPr>
-      <w:bookmarkStart w:id="24" w:name="_Toc457293394"/>
+      <w:bookmarkStart w:id="32" w:name="_Toc460228273"/>
+      <w:bookmarkEnd w:id="5"/>
       <w:bookmarkEnd w:id="6"/>
-      <w:bookmarkEnd w:id="7"/>
       <w:r>
         <w:lastRenderedPageBreak/>
         <w:t>Referen</w:t>
@@ -6973,139 +8328,19 @@
       <w:r>
         <w:t>ces</w:t>
       </w:r>
-      <w:bookmarkEnd w:id="24"/>
+      <w:bookmarkEnd w:id="32"/>
     </w:p>
     <w:p>
       <w:pPr>
         <w:pStyle w:val="BodyNumberedReferenzen"/>
       </w:pPr>
-      <w:hyperlink r:id="rId20" w:history="1">
-        <w:bookmarkStart w:id="25" w:name="_Ref454879250"/>
+      <w:hyperlink r:id="rId21" w:history="1">
+        <w:bookmarkStart w:id="33" w:name="_Ref454879250"/>
         <w:r>
           <w:rPr>
             <w:rStyle w:val="Hyperlink"/>
           </w:rPr>
           <w:t>https://www.continuum.io/downloads</w:t>
-        </w:r>
-        <w:bookmarkEnd w:id="25"/>
-      </w:hyperlink>
-    </w:p>
-    <w:p>
-      <w:pPr>
-        <w:pStyle w:val="BodyNumberedReferenzen"/>
-      </w:pPr>
-      <w:hyperlink r:id="rId21" w:history="1">
-        <w:bookmarkStart w:id="26" w:name="_Ref454880505"/>
-        <w:r>
-          <w:rPr>
-            <w:rStyle w:val="Hyperlink"/>
-          </w:rPr>
-          <w:t>http://trmm-fc.gsfc.nasa.gov/trmm_gv/software/rsl/index.html</w:t>
-        </w:r>
-        <w:bookmarkEnd w:id="26"/>
-      </w:hyperlink>
-    </w:p>
-    <w:p>
-      <w:pPr>
-        <w:pStyle w:val="BodyNumberedReferenzen"/>
-      </w:pPr>
-      <w:hyperlink r:id="rId22" w:history="1">
-        <w:bookmarkStart w:id="27" w:name="_Ref454880610"/>
-        <w:r>
-          <w:rPr>
-            <w:rStyle w:val="Hyperlink"/>
-          </w:rPr>
-          <w:t>http://wradlib.org/</w:t>
-        </w:r>
-        <w:bookmarkEnd w:id="27"/>
-      </w:hyperlink>
-    </w:p>
-    <w:p>
-      <w:pPr>
-        <w:pStyle w:val="BodyNumberedReferenzen"/>
-      </w:pPr>
-      <w:hyperlink r:id="rId23" w:history="1">
-        <w:bookmarkStart w:id="28" w:name="_Ref454884919"/>
-        <w:r>
-          <w:rPr>
-            <w:rStyle w:val="Hyperlink"/>
-          </w:rPr>
-          <w:t>https://github.com/ARM-DOE/pyart</w:t>
-        </w:r>
-        <w:bookmarkEnd w:id="28"/>
-      </w:hyperlink>
-    </w:p>
-    <w:p>
-      <w:pPr>
-        <w:pStyle w:val="BodyNumberedReferenzen"/>
-      </w:pPr>
-      <w:hyperlink r:id="rId24" w:history="1">
-        <w:bookmarkStart w:id="29" w:name="_Ref454885769"/>
-        <w:r>
-          <w:rPr>
-            <w:rStyle w:val="Hyperlink"/>
-          </w:rPr>
-          <w:t>https://github.com/nguy/artview</w:t>
-        </w:r>
-        <w:bookmarkEnd w:id="29"/>
-      </w:hyperlink>
-    </w:p>
-    <w:p>
-      <w:pPr>
-        <w:pStyle w:val="BodyNumberedReferenzen"/>
-      </w:pPr>
-      <w:hyperlink r:id="rId25" w:history="1">
-        <w:bookmarkStart w:id="30" w:name="_Ref454886077"/>
-        <w:r>
-          <w:rPr>
-            <w:rStyle w:val="Hyperlink"/>
-          </w:rPr>
-          <w:t>https://github.com/nasa/DualPol</w:t>
-        </w:r>
-        <w:bookmarkEnd w:id="30"/>
-      </w:hyperlink>
-    </w:p>
-    <w:p>
-      <w:pPr>
-        <w:pStyle w:val="BodyNumberedReferenzen"/>
-      </w:pPr>
-      <w:hyperlink r:id="rId26" w:history="1">
-        <w:bookmarkStart w:id="31" w:name="_Ref454886602"/>
-        <w:r>
-          <w:rPr>
-            <w:rStyle w:val="Hyperlink"/>
-          </w:rPr>
-          <w:t>https://github.com/tjlang/SkewT</w:t>
-        </w:r>
-        <w:bookmarkEnd w:id="31"/>
-      </w:hyperlink>
-    </w:p>
-    <w:p>
-      <w:pPr>
-        <w:pStyle w:val="BodyNumberedReferenzen"/>
-      </w:pPr>
-      <w:hyperlink r:id="rId27" w:history="1">
-        <w:bookmarkStart w:id="32" w:name="_Ref454887231"/>
-        <w:r>
-          <w:rPr>
-            <w:rStyle w:val="Hyperlink"/>
-          </w:rPr>
-          <w:t>https://github.com/CSU-Radarmet/CSU_RadarTools</w:t>
-        </w:r>
-        <w:bookmarkEnd w:id="32"/>
-      </w:hyperlink>
-    </w:p>
-    <w:p>
-      <w:pPr>
-        <w:pStyle w:val="BodyNumberedReferenzen"/>
-      </w:pPr>
-      <w:hyperlink r:id="rId28" w:history="1">
-        <w:bookmarkStart w:id="33" w:name="_Ref454891980"/>
-        <w:r>
-          <w:rPr>
-            <w:rStyle w:val="Hyperlink"/>
-          </w:rPr>
-          <w:t>https://github.com/nasa/PyTDA</w:t>
         </w:r>
         <w:bookmarkEnd w:id="33"/>
       </w:hyperlink>
@@ -7114,15 +8349,135 @@
       <w:pPr>
         <w:pStyle w:val="BodyNumberedReferenzen"/>
       </w:pPr>
+      <w:hyperlink r:id="rId22" w:history="1">
+        <w:bookmarkStart w:id="34" w:name="_Ref454880505"/>
+        <w:r>
+          <w:rPr>
+            <w:rStyle w:val="Hyperlink"/>
+          </w:rPr>
+          <w:t>http://trmm-fc.gsfc.nasa.gov/trmm_gv/software/rsl/index.html</w:t>
+        </w:r>
+        <w:bookmarkEnd w:id="34"/>
+      </w:hyperlink>
+    </w:p>
+    <w:p>
+      <w:pPr>
+        <w:pStyle w:val="BodyNumberedReferenzen"/>
+      </w:pPr>
+      <w:hyperlink r:id="rId23" w:history="1">
+        <w:bookmarkStart w:id="35" w:name="_Ref454880610"/>
+        <w:r>
+          <w:rPr>
+            <w:rStyle w:val="Hyperlink"/>
+          </w:rPr>
+          <w:t>http://wradlib.org/</w:t>
+        </w:r>
+        <w:bookmarkEnd w:id="35"/>
+      </w:hyperlink>
+    </w:p>
+    <w:p>
+      <w:pPr>
+        <w:pStyle w:val="BodyNumberedReferenzen"/>
+      </w:pPr>
+      <w:hyperlink r:id="rId24" w:history="1">
+        <w:bookmarkStart w:id="36" w:name="_Ref454884919"/>
+        <w:r>
+          <w:rPr>
+            <w:rStyle w:val="Hyperlink"/>
+          </w:rPr>
+          <w:t>https://github.com/ARM-DOE/pyart</w:t>
+        </w:r>
+        <w:bookmarkEnd w:id="36"/>
+      </w:hyperlink>
+    </w:p>
+    <w:p>
+      <w:pPr>
+        <w:pStyle w:val="BodyNumberedReferenzen"/>
+      </w:pPr>
+      <w:hyperlink r:id="rId25" w:history="1">
+        <w:bookmarkStart w:id="37" w:name="_Ref454885769"/>
+        <w:r>
+          <w:rPr>
+            <w:rStyle w:val="Hyperlink"/>
+          </w:rPr>
+          <w:t>https://github.com/nguy/artview</w:t>
+        </w:r>
+        <w:bookmarkEnd w:id="37"/>
+      </w:hyperlink>
+    </w:p>
+    <w:p>
+      <w:pPr>
+        <w:pStyle w:val="BodyNumberedReferenzen"/>
+      </w:pPr>
+      <w:hyperlink r:id="rId26" w:history="1">
+        <w:bookmarkStart w:id="38" w:name="_Ref454886077"/>
+        <w:r>
+          <w:rPr>
+            <w:rStyle w:val="Hyperlink"/>
+          </w:rPr>
+          <w:t>https://github.com/nasa/DualPol</w:t>
+        </w:r>
+        <w:bookmarkEnd w:id="38"/>
+      </w:hyperlink>
+    </w:p>
+    <w:p>
+      <w:pPr>
+        <w:pStyle w:val="BodyNumberedReferenzen"/>
+      </w:pPr>
+      <w:hyperlink r:id="rId27" w:history="1">
+        <w:bookmarkStart w:id="39" w:name="_Ref454886602"/>
+        <w:r>
+          <w:rPr>
+            <w:rStyle w:val="Hyperlink"/>
+          </w:rPr>
+          <w:t>https://github.com/tjlang/SkewT</w:t>
+        </w:r>
+        <w:bookmarkEnd w:id="39"/>
+      </w:hyperlink>
+    </w:p>
+    <w:p>
+      <w:pPr>
+        <w:pStyle w:val="BodyNumberedReferenzen"/>
+      </w:pPr>
+      <w:hyperlink r:id="rId28" w:history="1">
+        <w:bookmarkStart w:id="40" w:name="_Ref454887231"/>
+        <w:r>
+          <w:rPr>
+            <w:rStyle w:val="Hyperlink"/>
+          </w:rPr>
+          <w:t>https://github.com/CSU-Radarmet/CSU_RadarTools</w:t>
+        </w:r>
+        <w:bookmarkEnd w:id="40"/>
+      </w:hyperlink>
+    </w:p>
+    <w:p>
+      <w:pPr>
+        <w:pStyle w:val="BodyNumberedReferenzen"/>
+      </w:pPr>
       <w:hyperlink r:id="rId29" w:history="1">
-        <w:bookmarkStart w:id="34" w:name="_Ref454892243"/>
+        <w:bookmarkStart w:id="41" w:name="_Ref454891980"/>
         <w:r>
           <w:rPr>
             <w:rStyle w:val="Hyperlink"/>
           </w:rPr>
+          <w:t>https://github.com/nasa/PyTDA</w:t>
+        </w:r>
+        <w:bookmarkEnd w:id="41"/>
+      </w:hyperlink>
+    </w:p>
+    <w:p>
+      <w:pPr>
+        <w:pStyle w:val="BodyNumberedReferenzen"/>
+      </w:pPr>
+      <w:hyperlink r:id="rId30" w:history="1">
+        <w:bookmarkStart w:id="42" w:name="_Ref454892243"/>
+        <w:r>
+          <w:rPr>
+            <w:rStyle w:val="Hyperlink"/>
+          </w:rPr>
           <w:t>https://github.com/nasa/SingleDop</w:t>
         </w:r>
-        <w:bookmarkEnd w:id="34"/>
+        <w:bookmarkEnd w:id="42"/>
       </w:hyperlink>
     </w:p>
     <w:p>
@@ -7134,15 +8489,15 @@
           <w:u w:val="none"/>
         </w:rPr>
       </w:pPr>
-      <w:hyperlink r:id="rId30" w:history="1">
-        <w:bookmarkStart w:id="35" w:name="_Ref454892500"/>
+      <w:hyperlink r:id="rId31" w:history="1">
+        <w:bookmarkStart w:id="43" w:name="_Ref454892500"/>
         <w:r>
           <w:rPr>
             <w:rStyle w:val="Hyperlink"/>
           </w:rPr>
           <w:t>https://github.com/nasa/PyBlock</w:t>
         </w:r>
-        <w:bookmarkEnd w:id="35"/>
+        <w:bookmarkEnd w:id="43"/>
       </w:hyperlink>
     </w:p>
     <w:p>
@@ -7154,60 +8509,83 @@
           <w:u w:val="none"/>
         </w:rPr>
       </w:pPr>
-      <w:hyperlink r:id="rId31" w:history="1">
-        <w:bookmarkStart w:id="36" w:name="_Ref455750395"/>
+      <w:hyperlink r:id="rId32" w:history="1">
+        <w:bookmarkStart w:id="44" w:name="_Ref460223492"/>
         <w:r>
           <w:rPr>
             <w:rStyle w:val="Hyperlink"/>
           </w:rPr>
-          <w:t>https://gitlab.meteoswiss.ch/MDR/pyrad</w:t>
-        </w:r>
-        <w:bookmarkEnd w:id="36"/>
+          <w:t>https://github.com/meteoswiss-mdr/pyrad</w:t>
+        </w:r>
+        <w:bookmarkEnd w:id="44"/>
       </w:hyperlink>
     </w:p>
     <w:p>
       <w:pPr>
         <w:pStyle w:val="BodyNumberedReferenzen"/>
-      </w:pPr>
-      <w:hyperlink r:id="rId32" w:history="1">
-        <w:bookmarkStart w:id="37" w:name="_Ref457292735"/>
+        <w:rPr>
+          <w:rStyle w:val="Hyperlink"/>
+          <w:color w:val="auto"/>
+          <w:u w:val="none"/>
+        </w:rPr>
+      </w:pPr>
+      <w:hyperlink r:id="rId33" w:history="1">
+        <w:bookmarkStart w:id="45" w:name="_Ref460223793"/>
         <w:r>
           <w:rPr>
             <w:rStyle w:val="Hyperlink"/>
           </w:rPr>
+          <w:t>https://github.com/meteoswiss-mdr/pyart</w:t>
+        </w:r>
+        <w:bookmarkEnd w:id="45"/>
+      </w:hyperlink>
+      <w:r>
+        <w:t xml:space="preserve"> </w:t>
+      </w:r>
+    </w:p>
+    <w:p>
+      <w:pPr>
+        <w:pStyle w:val="BodyNumberedReferenzen"/>
+      </w:pPr>
+      <w:hyperlink r:id="rId34" w:history="1">
+        <w:bookmarkStart w:id="46" w:name="_Ref457292735"/>
+        <w:r>
+          <w:rPr>
+            <w:rStyle w:val="Hyperlink"/>
+          </w:rPr>
           <w:t>https://www.python.org/dev/peps/pep-0008/</w:t>
         </w:r>
-        <w:bookmarkEnd w:id="37"/>
+        <w:bookmarkEnd w:id="46"/>
       </w:hyperlink>
     </w:p>
     <w:p>
       <w:pPr>
         <w:pStyle w:val="BodyNumberedReferenzen"/>
       </w:pPr>
-      <w:hyperlink r:id="rId33" w:history="1">
-        <w:bookmarkStart w:id="38" w:name="_Ref457292859"/>
+      <w:hyperlink r:id="rId35" w:history="1">
+        <w:bookmarkStart w:id="47" w:name="_Ref457292859"/>
         <w:r>
           <w:rPr>
             <w:rStyle w:val="Hyperlink"/>
           </w:rPr>
           <w:t>https://pypi.python.org/pypi/pycodestyle</w:t>
         </w:r>
-        <w:bookmarkEnd w:id="38"/>
+        <w:bookmarkEnd w:id="47"/>
       </w:hyperlink>
     </w:p>
     <w:p>
       <w:pPr>
         <w:pStyle w:val="BodyNumberedReferenzen"/>
       </w:pPr>
-      <w:hyperlink r:id="rId34" w:history="1">
-        <w:bookmarkStart w:id="39" w:name="_Ref457293276"/>
+      <w:hyperlink r:id="rId36" w:history="1">
+        <w:bookmarkStart w:id="48" w:name="_Ref457293276"/>
         <w:r>
           <w:rPr>
             <w:rStyle w:val="Hyperlink"/>
           </w:rPr>
           <w:t>https://pycodestyle.readthedocs.io/en/latest/</w:t>
         </w:r>
-        <w:bookmarkEnd w:id="39"/>
+        <w:bookmarkEnd w:id="48"/>
       </w:hyperlink>
     </w:p>
     <w:p>
@@ -7251,10 +8629,10 @@
       </w:pPr>
     </w:p>
     <w:sectPr>
-      <w:headerReference w:type="default" r:id="rId35"/>
-      <w:footerReference w:type="default" r:id="rId36"/>
-      <w:headerReference w:type="first" r:id="rId37"/>
-      <w:footerReference w:type="first" r:id="rId38"/>
+      <w:headerReference w:type="default" r:id="rId37"/>
+      <w:footerReference w:type="default" r:id="rId38"/>
+      <w:headerReference w:type="first" r:id="rId39"/>
+      <w:footerReference w:type="first" r:id="rId40"/>
       <w:pgSz w:w="11906" w:h="16838" w:code="9"/>
       <w:pgMar w:top="1425" w:right="1134" w:bottom="1701" w:left="1701" w:header="851" w:footer="306" w:gutter="0"/>
       <w:cols w:space="454"/>
@@ -7362,27 +8740,14 @@
           <w:pPr>
             <w:pStyle w:val="Footer"/>
           </w:pPr>
-          <w:r>
-            <w:fldChar w:fldCharType="begin"/>
-          </w:r>
-          <w:r>
-            <w:instrText xml:space="preserve"> FILENAME   \* MERGEFORMAT </w:instrText>
-          </w:r>
-          <w:r>
-            <w:fldChar w:fldCharType="separate"/>
-          </w:r>
-          <w:r>
-            <w:rPr>
-              <w:noProof/>
-            </w:rPr>
-            <w:t>pyrad_user_manual.docx</w:t>
-          </w:r>
-          <w:r>
-            <w:rPr>
-              <w:noProof/>
-            </w:rPr>
-            <w:fldChar w:fldCharType="end"/>
-          </w:r>
+          <w:fldSimple w:instr=" FILENAME   \* MERGEFORMAT ">
+            <w:r>
+              <w:rPr>
+                <w:noProof/>
+              </w:rPr>
+              <w:t>pyrad_user_manual.docx</w:t>
+            </w:r>
+          </w:fldSimple>
         </w:p>
       </w:tc>
       <w:tc>
@@ -7422,7 +8787,7 @@
               <w:rStyle w:val="PageNumber"/>
               <w:noProof/>
             </w:rPr>
-            <w:t>11</w:t>
+            <w:t>15</w:t>
           </w:r>
           <w:r>
             <w:rPr>
@@ -7459,7 +8824,7 @@
               <w:rStyle w:val="PageNumber"/>
               <w:noProof/>
             </w:rPr>
-            <w:t>13</w:t>
+            <w:t>15</w:t>
           </w:r>
           <w:r>
             <w:rPr>
@@ -7574,27 +8939,14 @@
           <w:pPr>
             <w:pStyle w:val="Footer"/>
           </w:pPr>
-          <w:r>
-            <w:fldChar w:fldCharType="begin"/>
-          </w:r>
-          <w:r>
-            <w:instrText xml:space="preserve"> FILENAME   \* MERGEFORMAT </w:instrText>
-          </w:r>
-          <w:r>
-            <w:fldChar w:fldCharType="separate"/>
-          </w:r>
-          <w:r>
-            <w:rPr>
-              <w:noProof/>
-            </w:rPr>
-            <w:t>pyrad_user_manual.docx</w:t>
-          </w:r>
-          <w:r>
-            <w:rPr>
-              <w:noProof/>
-            </w:rPr>
-            <w:fldChar w:fldCharType="end"/>
-          </w:r>
+          <w:fldSimple w:instr=" FILENAME   \* MERGEFORMAT ">
+            <w:r>
+              <w:rPr>
+                <w:noProof/>
+              </w:rPr>
+              <w:t>pyrad_user_manual.docx</w:t>
+            </w:r>
+          </w:fldSimple>
         </w:p>
       </w:tc>
       <w:tc>
@@ -7683,10 +9035,7 @@
     </w:r>
     <w:proofErr w:type="spellEnd"/>
     <w:r>
-      <w:t xml:space="preserve">: </w:t>
-    </w:r>
-    <w:r>
-      <w:t>User Manual</w:t>
+      <w:t>: User Manual</w:t>
     </w:r>
   </w:p>
 </w:hdr>
@@ -8516,7 +9865,7 @@
   <w:abstractNum w:abstractNumId="14">
     <w:nsid w:val="0D8C6C1C"/>
     <w:multiLevelType w:val="hybridMultilevel"/>
-    <w:tmpl w:val="8632D3D2"/>
+    <w:tmpl w:val="D2F0B87E"/>
     <w:lvl w:ilvl="0" w:tplc="0409000F">
       <w:start w:val="1"/>
       <w:numFmt w:val="decimal"/>
@@ -8978,6 +10327,95 @@
     </w:lvl>
   </w:abstractNum>
   <w:abstractNum w:abstractNumId="18">
+    <w:nsid w:val="31A71AAA"/>
+    <w:multiLevelType w:val="hybridMultilevel"/>
+    <w:tmpl w:val="D2F0B87E"/>
+    <w:lvl w:ilvl="0" w:tplc="0409000F">
+      <w:start w:val="1"/>
+      <w:numFmt w:val="decimal"/>
+      <w:lvlText w:val="%1."/>
+      <w:lvlJc w:val="left"/>
+      <w:pPr>
+        <w:ind w:left="720" w:hanging="360"/>
+      </w:pPr>
+      <w:rPr>
+        <w:rFonts w:hint="default"/>
+      </w:rPr>
+    </w:lvl>
+    <w:lvl w:ilvl="1" w:tplc="04090019">
+      <w:start w:val="1"/>
+      <w:numFmt w:val="lowerLetter"/>
+      <w:lvlText w:val="%2."/>
+      <w:lvlJc w:val="left"/>
+      <w:pPr>
+        <w:ind w:left="1440" w:hanging="360"/>
+      </w:pPr>
+    </w:lvl>
+    <w:lvl w:ilvl="2" w:tplc="0409001B" w:tentative="1">
+      <w:start w:val="1"/>
+      <w:numFmt w:val="lowerRoman"/>
+      <w:lvlText w:val="%3."/>
+      <w:lvlJc w:val="right"/>
+      <w:pPr>
+        <w:ind w:left="2160" w:hanging="180"/>
+      </w:pPr>
+    </w:lvl>
+    <w:lvl w:ilvl="3" w:tplc="0409000F" w:tentative="1">
+      <w:start w:val="1"/>
+      <w:numFmt w:val="decimal"/>
+      <w:lvlText w:val="%4."/>
+      <w:lvlJc w:val="left"/>
+      <w:pPr>
+        <w:ind w:left="2880" w:hanging="360"/>
+      </w:pPr>
+    </w:lvl>
+    <w:lvl w:ilvl="4" w:tplc="04090019" w:tentative="1">
+      <w:start w:val="1"/>
+      <w:numFmt w:val="lowerLetter"/>
+      <w:lvlText w:val="%5."/>
+      <w:lvlJc w:val="left"/>
+      <w:pPr>
+        <w:ind w:left="3600" w:hanging="360"/>
+      </w:pPr>
+    </w:lvl>
+    <w:lvl w:ilvl="5" w:tplc="0409001B" w:tentative="1">
+      <w:start w:val="1"/>
+      <w:numFmt w:val="lowerRoman"/>
+      <w:lvlText w:val="%6."/>
+      <w:lvlJc w:val="right"/>
+      <w:pPr>
+        <w:ind w:left="4320" w:hanging="180"/>
+      </w:pPr>
+    </w:lvl>
+    <w:lvl w:ilvl="6" w:tplc="0409000F" w:tentative="1">
+      <w:start w:val="1"/>
+      <w:numFmt w:val="decimal"/>
+      <w:lvlText w:val="%7."/>
+      <w:lvlJc w:val="left"/>
+      <w:pPr>
+        <w:ind w:left="5040" w:hanging="360"/>
+      </w:pPr>
+    </w:lvl>
+    <w:lvl w:ilvl="7" w:tplc="04090019" w:tentative="1">
+      <w:start w:val="1"/>
+      <w:numFmt w:val="lowerLetter"/>
+      <w:lvlText w:val="%8."/>
+      <w:lvlJc w:val="left"/>
+      <w:pPr>
+        <w:ind w:left="5760" w:hanging="360"/>
+      </w:pPr>
+    </w:lvl>
+    <w:lvl w:ilvl="8" w:tplc="0409001B" w:tentative="1">
+      <w:start w:val="1"/>
+      <w:numFmt w:val="lowerRoman"/>
+      <w:lvlText w:val="%9."/>
+      <w:lvlJc w:val="right"/>
+      <w:pPr>
+        <w:ind w:left="6480" w:hanging="180"/>
+      </w:pPr>
+    </w:lvl>
+  </w:abstractNum>
+  <w:abstractNum w:abstractNumId="19">
     <w:nsid w:val="3CA36B2A"/>
     <w:multiLevelType w:val="multilevel"/>
     <w:tmpl w:val="ED601D14"/>
@@ -9124,7 +10562,7 @@
       </w:rPr>
     </w:lvl>
   </w:abstractNum>
-  <w:abstractNum w:abstractNumId="19">
+  <w:abstractNum w:abstractNumId="20">
     <w:nsid w:val="483B30CC"/>
     <w:multiLevelType w:val="hybridMultilevel"/>
     <w:tmpl w:val="84B8E9A0"/>
@@ -9213,7 +10651,7 @@
       </w:pPr>
     </w:lvl>
   </w:abstractNum>
-  <w:abstractNum w:abstractNumId="20">
+  <w:abstractNum w:abstractNumId="21">
     <w:nsid w:val="4A073BF6"/>
     <w:multiLevelType w:val="multilevel"/>
     <w:tmpl w:val="0D4C93D4"/>
@@ -9329,7 +10767,7 @@
       </w:pPr>
     </w:lvl>
   </w:abstractNum>
-  <w:abstractNum w:abstractNumId="21">
+  <w:abstractNum w:abstractNumId="22">
     <w:nsid w:val="4B3E493A"/>
     <w:multiLevelType w:val="hybridMultilevel"/>
     <w:tmpl w:val="FE7A2626"/>
@@ -9470,7 +10908,7 @@
       </w:rPr>
     </w:lvl>
   </w:abstractNum>
-  <w:abstractNum w:abstractNumId="22">
+  <w:abstractNum w:abstractNumId="23">
     <w:nsid w:val="4C3716E3"/>
     <w:multiLevelType w:val="multilevel"/>
     <w:tmpl w:val="0407001F"/>
@@ -9556,7 +10994,7 @@
       </w:pPr>
     </w:lvl>
   </w:abstractNum>
-  <w:abstractNum w:abstractNumId="23">
+  <w:abstractNum w:abstractNumId="24">
     <w:nsid w:val="4E3917C0"/>
     <w:multiLevelType w:val="multilevel"/>
     <w:tmpl w:val="B6D47B3A"/>
@@ -9672,7 +11110,7 @@
       </w:pPr>
     </w:lvl>
   </w:abstractNum>
-  <w:abstractNum w:abstractNumId="24">
+  <w:abstractNum w:abstractNumId="25">
     <w:nsid w:val="506C18A3"/>
     <w:multiLevelType w:val="multilevel"/>
     <w:tmpl w:val="0F20A950"/>
@@ -9812,7 +11250,7 @@
       </w:rPr>
     </w:lvl>
   </w:abstractNum>
-  <w:abstractNum w:abstractNumId="25">
+  <w:abstractNum w:abstractNumId="26">
     <w:nsid w:val="528B6761"/>
     <w:multiLevelType w:val="multilevel"/>
     <w:tmpl w:val="D80E4FA4"/>
@@ -9928,7 +11366,7 @@
       </w:pPr>
     </w:lvl>
   </w:abstractNum>
-  <w:abstractNum w:abstractNumId="26">
+  <w:abstractNum w:abstractNumId="27">
     <w:nsid w:val="53C036EB"/>
     <w:multiLevelType w:val="hybridMultilevel"/>
     <w:tmpl w:val="467695D0"/>
@@ -10014,7 +11452,7 @@
       </w:pPr>
     </w:lvl>
   </w:abstractNum>
-  <w:abstractNum w:abstractNumId="27">
+  <w:abstractNum w:abstractNumId="28">
     <w:nsid w:val="56F8249E"/>
     <w:multiLevelType w:val="hybridMultilevel"/>
     <w:tmpl w:val="CB561A4C"/>
@@ -10155,7 +11593,7 @@
       </w:rPr>
     </w:lvl>
   </w:abstractNum>
-  <w:abstractNum w:abstractNumId="28">
+  <w:abstractNum w:abstractNumId="29">
     <w:nsid w:val="57325F26"/>
     <w:multiLevelType w:val="hybridMultilevel"/>
     <w:tmpl w:val="11AEB094"/>
@@ -10241,7 +11679,7 @@
       </w:pPr>
     </w:lvl>
   </w:abstractNum>
-  <w:abstractNum w:abstractNumId="29">
+  <w:abstractNum w:abstractNumId="30">
     <w:nsid w:val="578A167A"/>
     <w:multiLevelType w:val="multilevel"/>
     <w:tmpl w:val="0407001D"/>
@@ -10327,7 +11765,7 @@
       </w:pPr>
     </w:lvl>
   </w:abstractNum>
-  <w:abstractNum w:abstractNumId="30">
+  <w:abstractNum w:abstractNumId="31">
     <w:nsid w:val="5C894B6E"/>
     <w:multiLevelType w:val="multilevel"/>
     <w:tmpl w:val="04070023"/>
@@ -10414,7 +11852,7 @@
       </w:pPr>
     </w:lvl>
   </w:abstractNum>
-  <w:abstractNum w:abstractNumId="31">
+  <w:abstractNum w:abstractNumId="32">
     <w:nsid w:val="69EF406B"/>
     <w:multiLevelType w:val="hybridMultilevel"/>
     <w:tmpl w:val="31840FD8"/>
@@ -10500,7 +11938,7 @@
       </w:pPr>
     </w:lvl>
   </w:abstractNum>
-  <w:abstractNum w:abstractNumId="32">
+  <w:abstractNum w:abstractNumId="33">
     <w:nsid w:val="6DB34988"/>
     <w:multiLevelType w:val="hybridMultilevel"/>
     <w:tmpl w:val="84C856DA"/>
@@ -10589,7 +12027,7 @@
       </w:pPr>
     </w:lvl>
   </w:abstractNum>
-  <w:abstractNum w:abstractNumId="33">
+  <w:abstractNum w:abstractNumId="34">
     <w:nsid w:val="761C58BC"/>
     <w:multiLevelType w:val="multilevel"/>
     <w:tmpl w:val="2DEE7BEC"/>
@@ -10705,7 +12143,7 @@
       </w:pPr>
     </w:lvl>
   </w:abstractNum>
-  <w:abstractNum w:abstractNumId="34">
+  <w:abstractNum w:abstractNumId="35">
     <w:nsid w:val="79E62F21"/>
     <w:multiLevelType w:val="hybridMultilevel"/>
     <w:tmpl w:val="6B5C3010"/>
@@ -10794,7 +12232,7 @@
       </w:pPr>
     </w:lvl>
   </w:abstractNum>
-  <w:abstractNum w:abstractNumId="35">
+  <w:abstractNum w:abstractNumId="36">
     <w:nsid w:val="7A322CAE"/>
     <w:multiLevelType w:val="hybridMultilevel"/>
     <w:tmpl w:val="0E401654"/>
@@ -10921,7 +12359,7 @@
     <w:abstractNumId w:val="15"/>
   </w:num>
   <w:num w:numId="3">
-    <w:abstractNumId w:val="27"/>
+    <w:abstractNumId w:val="28"/>
   </w:num>
   <w:num w:numId="4">
     <w:abstractNumId w:val="16"/>
@@ -10930,10 +12368,10 @@
     <w:abstractNumId w:val="12"/>
   </w:num>
   <w:num w:numId="6">
-    <w:abstractNumId w:val="18"/>
+    <w:abstractNumId w:val="19"/>
   </w:num>
   <w:num w:numId="7">
-    <w:abstractNumId w:val="24"/>
+    <w:abstractNumId w:val="25"/>
   </w:num>
   <w:num w:numId="8">
     <w:abstractNumId w:val="9"/>
@@ -10972,10 +12410,10 @@
     <w:abstractNumId w:val="15"/>
   </w:num>
   <w:num w:numId="20">
-    <w:abstractNumId w:val="35"/>
+    <w:abstractNumId w:val="36"/>
   </w:num>
   <w:num w:numId="21">
-    <w:abstractNumId w:val="25"/>
+    <w:abstractNumId w:val="26"/>
   </w:num>
   <w:num w:numId="22">
     <w:abstractNumId w:val="16"/>
@@ -10993,7 +12431,7 @@
     </w:lvlOverride>
   </w:num>
   <w:num w:numId="25">
-    <w:abstractNumId w:val="20"/>
+    <w:abstractNumId w:val="21"/>
   </w:num>
   <w:num w:numId="26">
     <w:abstractNumId w:val="16"/>
@@ -11002,13 +12440,13 @@
     </w:lvlOverride>
   </w:num>
   <w:num w:numId="27">
-    <w:abstractNumId w:val="33"/>
+    <w:abstractNumId w:val="34"/>
   </w:num>
   <w:num w:numId="28">
     <w:abstractNumId w:val="16"/>
   </w:num>
   <w:num w:numId="29">
-    <w:abstractNumId w:val="23"/>
+    <w:abstractNumId w:val="24"/>
   </w:num>
   <w:num w:numId="30">
     <w:abstractNumId w:val="16"/>
@@ -11017,25 +12455,25 @@
     </w:lvlOverride>
   </w:num>
   <w:num w:numId="31">
-    <w:abstractNumId w:val="21"/>
+    <w:abstractNumId w:val="22"/>
   </w:num>
   <w:num w:numId="32">
-    <w:abstractNumId w:val="35"/>
+    <w:abstractNumId w:val="36"/>
   </w:num>
   <w:num w:numId="33">
     <w:abstractNumId w:val="13"/>
   </w:num>
   <w:num w:numId="34">
-    <w:abstractNumId w:val="28"/>
+    <w:abstractNumId w:val="29"/>
   </w:num>
   <w:num w:numId="35">
-    <w:abstractNumId w:val="22"/>
+    <w:abstractNumId w:val="23"/>
   </w:num>
   <w:num w:numId="36">
-    <w:abstractNumId w:val="29"/>
+    <w:abstractNumId w:val="30"/>
   </w:num>
   <w:num w:numId="37">
-    <w:abstractNumId w:val="30"/>
+    <w:abstractNumId w:val="31"/>
   </w:num>
   <w:num w:numId="38">
     <w:abstractNumId w:val="16"/>
@@ -11044,22 +12482,25 @@
     </w:lvlOverride>
   </w:num>
   <w:num w:numId="39">
-    <w:abstractNumId w:val="34"/>
+    <w:abstractNumId w:val="35"/>
   </w:num>
   <w:num w:numId="40">
-    <w:abstractNumId w:val="26"/>
+    <w:abstractNumId w:val="27"/>
   </w:num>
   <w:num w:numId="41">
     <w:abstractNumId w:val="14"/>
   </w:num>
   <w:num w:numId="42">
-    <w:abstractNumId w:val="31"/>
+    <w:abstractNumId w:val="32"/>
   </w:num>
   <w:num w:numId="43">
-    <w:abstractNumId w:val="19"/>
+    <w:abstractNumId w:val="20"/>
   </w:num>
   <w:num w:numId="44">
-    <w:abstractNumId w:val="32"/>
+    <w:abstractNumId w:val="33"/>
+  </w:num>
+  <w:num w:numId="45">
+    <w:abstractNumId w:val="18"/>
   </w:num>
 </w:numbering>
 </file>
@@ -13780,7 +15221,7 @@
 </file>
 
 <file path=customXml/itemProps1.xml><?xml version="1.0" encoding="utf-8"?>
-<ds:datastoreItem xmlns:ds="http://schemas.openxmlformats.org/officeDocument/2006/customXml" ds:itemID="{0D54C9BC-E431-4A2F-85F4-830C6EA214FC}">
+<ds:datastoreItem xmlns:ds="http://schemas.openxmlformats.org/officeDocument/2006/customXml" ds:itemID="{FE05402B-76C8-4A27-8EC2-D61FB05B62E1}">
   <ds:schemaRefs>
     <ds:schemaRef ds:uri="http://schemas.openxmlformats.org/officeDocument/2006/bibliography"/>
   </ds:schemaRefs>

</xml_diff>

<commit_message>
small modifications in pyrad_user_manual.docx
</commit_message>
<xml_diff>
--- a/doc/pyrad_user_manual.docx
+++ b/doc/pyrad_user_manual.docx
@@ -3149,14 +3149,14 @@
       <w:pPr>
         <w:pStyle w:val="Heading1"/>
       </w:pPr>
-      <w:bookmarkStart w:id="5" w:name="_Toc367686382"/>
-      <w:bookmarkStart w:id="6" w:name="_Toc379047274"/>
-      <w:bookmarkStart w:id="7" w:name="_Toc468974639"/>
+      <w:bookmarkStart w:id="5" w:name="_Toc468974639"/>
+      <w:bookmarkStart w:id="6" w:name="_Toc367686382"/>
+      <w:bookmarkStart w:id="7" w:name="_Toc379047274"/>
       <w:r>
         <w:lastRenderedPageBreak/>
         <w:t>Installation</w:t>
       </w:r>
-      <w:bookmarkEnd w:id="7"/>
+      <w:bookmarkEnd w:id="5"/>
     </w:p>
     <w:p>
       <w:pPr>
@@ -4481,7 +4481,19 @@
         <w:rPr>
           <w:b/>
         </w:rPr>
-        <w:t>Note:</w:t>
+        <w:t>Note</w:t>
+      </w:r>
+      <w:r>
+        <w:rPr>
+          <w:b/>
+        </w:rPr>
+        <w:t xml:space="preserve"> 1</w:t>
+      </w:r>
+      <w:r>
+        <w:rPr>
+          <w:b/>
+        </w:rPr>
+        <w:t>:</w:t>
       </w:r>
       <w:r>
         <w:t xml:space="preserve"> Make sure to have the latest version of the </w:t>
@@ -4499,9 +4511,39 @@
       <w:pPr>
         <w:pStyle w:val="Body0AltB0"/>
       </w:pPr>
-      <w:proofErr w:type="spellStart"/>
-      <w:r>
+      <w:r>
+        <w:rPr>
+          <w:b/>
+        </w:rPr>
         <w:lastRenderedPageBreak/>
+        <w:t>Note 2:</w:t>
+      </w:r>
+      <w:r>
+        <w:t xml:space="preserve"> In zueub222 and </w:t>
+      </w:r>
+      <w:proofErr w:type="spellStart"/>
+      <w:r>
+        <w:t>cscs</w:t>
+      </w:r>
+      <w:proofErr w:type="spellEnd"/>
+      <w:r>
+        <w:t xml:space="preserve"> activate the </w:t>
+      </w:r>
+      <w:proofErr w:type="spellStart"/>
+      <w:r>
+        <w:t>pyrad</w:t>
+      </w:r>
+      <w:proofErr w:type="spellEnd"/>
+      <w:r>
+        <w:t xml:space="preserve"> environment before installation</w:t>
+      </w:r>
+    </w:p>
+    <w:p>
+      <w:pPr>
+        <w:pStyle w:val="Body0AltB0"/>
+      </w:pPr>
+      <w:proofErr w:type="spellStart"/>
+      <w:r>
         <w:t>Py</w:t>
       </w:r>
       <w:proofErr w:type="spellEnd"/>
@@ -5213,6 +5255,7 @@
       </w:pPr>
       <w:proofErr w:type="spellStart"/>
       <w:r>
+        <w:lastRenderedPageBreak/>
         <w:t>SkewT</w:t>
       </w:r>
       <w:proofErr w:type="spellEnd"/>
@@ -5249,7 +5292,6 @@
         <w:rPr>
           <w:rFonts w:ascii="Courier New" w:hAnsi="Courier New" w:cs="Courier New"/>
         </w:rPr>
-        <w:lastRenderedPageBreak/>
         <w:t>python setup.py install</w:t>
       </w:r>
     </w:p>
@@ -5642,6 +5684,44 @@
       <w:pPr>
         <w:pStyle w:val="Body0AltB0"/>
       </w:pPr>
+      <w:r>
+        <w:rPr>
+          <w:b/>
+        </w:rPr>
+        <w:t>Note</w:t>
+      </w:r>
+      <w:bookmarkStart w:id="13" w:name="_GoBack"/>
+      <w:bookmarkEnd w:id="13"/>
+      <w:r>
+        <w:rPr>
+          <w:b/>
+        </w:rPr>
+        <w:t>:</w:t>
+      </w:r>
+      <w:r>
+        <w:t xml:space="preserve"> In zueub222 and </w:t>
+      </w:r>
+      <w:proofErr w:type="spellStart"/>
+      <w:r>
+        <w:t>cscs</w:t>
+      </w:r>
+      <w:proofErr w:type="spellEnd"/>
+      <w:r>
+        <w:t xml:space="preserve"> activate the </w:t>
+      </w:r>
+      <w:proofErr w:type="spellStart"/>
+      <w:r>
+        <w:t>pyrad</w:t>
+      </w:r>
+      <w:proofErr w:type="spellEnd"/>
+      <w:r>
+        <w:t xml:space="preserve"> environment before installation</w:t>
+      </w:r>
+    </w:p>
+    <w:p>
+      <w:pPr>
+        <w:pStyle w:val="Body0AltB0"/>
+      </w:pPr>
       <w:proofErr w:type="spellStart"/>
       <w:r>
         <w:t>Pyrad_proc</w:t>
@@ -5733,6 +5813,7 @@
         <w:pStyle w:val="Body0AltB0"/>
       </w:pPr>
       <w:r>
+        <w:lastRenderedPageBreak/>
         <w:t xml:space="preserve">This setup command will build and install your </w:t>
       </w:r>
       <w:proofErr w:type="spellStart"/>
@@ -5771,7 +5852,6 @@
         <w:pStyle w:val="Body0AltB0"/>
       </w:pPr>
       <w:r>
-        <w:lastRenderedPageBreak/>
         <w:t>The previous procedure has the disadvantage that every time you change a single line of your code, you have to recompile and reinstall your code. For development purpose there exist a mode where the active code is directly in your working directory. Thus, your changes are active immediate</w:t>
       </w:r>
       <w:r>
@@ -5850,8 +5930,6 @@
         </w:rPr>
         <w:t>python setup.py clean --all</w:t>
       </w:r>
-      <w:bookmarkStart w:id="13" w:name="_GoBack"/>
-      <w:bookmarkEnd w:id="13"/>
     </w:p>
     <w:p>
       <w:pPr>
@@ -9678,8 +9756,16 @@
         <w:pStyle w:val="BlockText"/>
       </w:pPr>
       <w:r>
+        <w:t xml:space="preserve">   :private-members:</w:t>
+      </w:r>
+    </w:p>
+    <w:p>
+      <w:pPr>
+        <w:pStyle w:val="BlockText"/>
+      </w:pPr>
+      <w:r>
         <w:lastRenderedPageBreak/>
-        <w:t xml:space="preserve">   :private-members:</w:t>
+        <w:t xml:space="preserve">   :special-members:</w:t>
       </w:r>
     </w:p>
     <w:p>
@@ -9687,7 +9773,7 @@
         <w:pStyle w:val="BlockText"/>
       </w:pPr>
       <w:r>
-        <w:t xml:space="preserve">   :special-members:</w:t>
+        <w:t xml:space="preserve">   :inherited-members:</w:t>
       </w:r>
     </w:p>
     <w:p>
@@ -9695,14 +9781,6 @@
         <w:pStyle w:val="BlockText"/>
       </w:pPr>
       <w:r>
-        <w:t xml:space="preserve">   :inherited-members:</w:t>
-      </w:r>
-    </w:p>
-    <w:p>
-      <w:pPr>
-        <w:pStyle w:val="BlockText"/>
-      </w:pPr>
-      <w:r>
         <w:t xml:space="preserve">   :show-inheritance:</w:t>
       </w:r>
     </w:p>
@@ -9740,8 +9818,8 @@
         <w:pStyle w:val="Heading1"/>
       </w:pPr>
       <w:bookmarkStart w:id="37" w:name="_Toc468974662"/>
-      <w:bookmarkEnd w:id="5"/>
       <w:bookmarkEnd w:id="6"/>
+      <w:bookmarkEnd w:id="7"/>
       <w:r>
         <w:lastRenderedPageBreak/>
         <w:t>Referen</w:t>
@@ -10202,27 +10280,14 @@
           <w:pPr>
             <w:pStyle w:val="Footer"/>
           </w:pPr>
-          <w:r>
-            <w:fldChar w:fldCharType="begin"/>
-          </w:r>
-          <w:r>
-            <w:instrText xml:space="preserve"> FILENAME   \* MERGEFORMAT </w:instrText>
-          </w:r>
-          <w:r>
-            <w:fldChar w:fldCharType="separate"/>
-          </w:r>
-          <w:r>
-            <w:rPr>
-              <w:noProof/>
-            </w:rPr>
-            <w:t>pyrad_user_manual.docx</w:t>
-          </w:r>
-          <w:r>
-            <w:rPr>
-              <w:noProof/>
-            </w:rPr>
-            <w:fldChar w:fldCharType="end"/>
-          </w:r>
+          <w:fldSimple w:instr=" FILENAME   \* MERGEFORMAT ">
+            <w:r>
+              <w:rPr>
+                <w:noProof/>
+              </w:rPr>
+              <w:t>pyrad_user_manual.docx</w:t>
+            </w:r>
+          </w:fldSimple>
         </w:p>
       </w:tc>
       <w:tc>
@@ -10262,7 +10327,7 @@
               <w:rStyle w:val="PageNumber"/>
               <w:noProof/>
             </w:rPr>
-            <w:t>9</w:t>
+            <w:t>6</w:t>
           </w:r>
           <w:r>
             <w:rPr>
@@ -10414,27 +10479,14 @@
           <w:pPr>
             <w:pStyle w:val="Footer"/>
           </w:pPr>
-          <w:r>
-            <w:fldChar w:fldCharType="begin"/>
-          </w:r>
-          <w:r>
-            <w:instrText xml:space="preserve"> FILENAME   \* MERGEFORMAT </w:instrText>
-          </w:r>
-          <w:r>
-            <w:fldChar w:fldCharType="separate"/>
-          </w:r>
-          <w:r>
-            <w:rPr>
-              <w:noProof/>
-            </w:rPr>
-            <w:t>pyrad_user_manual.docx</w:t>
-          </w:r>
-          <w:r>
-            <w:rPr>
-              <w:noProof/>
-            </w:rPr>
-            <w:fldChar w:fldCharType="end"/>
-          </w:r>
+          <w:fldSimple w:instr=" FILENAME   \* MERGEFORMAT ">
+            <w:r>
+              <w:rPr>
+                <w:noProof/>
+              </w:rPr>
+              <w:t>pyrad_user_manual.docx</w:t>
+            </w:r>
+          </w:fldSimple>
         </w:p>
       </w:tc>
       <w:tc>
@@ -16841,7 +16893,7 @@
 </file>
 
 <file path=customXml/itemProps1.xml><?xml version="1.0" encoding="utf-8"?>
-<ds:datastoreItem xmlns:ds="http://schemas.openxmlformats.org/officeDocument/2006/customXml" ds:itemID="{D9606DF6-C7A3-4645-9B09-0F07C254C883}">
+<ds:datastoreItem xmlns:ds="http://schemas.openxmlformats.org/officeDocument/2006/customXml" ds:itemID="{FFBEC136-FF34-4465-A562-B5C253C3A399}">
   <ds:schemaRefs>
     <ds:schemaRef ds:uri="http://schemas.openxmlformats.org/officeDocument/2006/bibliography"/>
   </ds:schemaRefs>

</xml_diff>

<commit_message>
update of documentation and pyart-mch
</commit_message>
<xml_diff>
--- a/doc/pyrad_user_manual.docx
+++ b/doc/pyrad_user_manual.docx
@@ -3437,7 +3437,13 @@
       </w:r>
       <w:proofErr w:type="spellEnd"/>
       <w:r>
-        <w:t xml:space="preserve"> create –n </w:t>
+        <w:t xml:space="preserve"> create </w:t>
+      </w:r>
+      <w:r>
+        <w:t>--</w:t>
+      </w:r>
+      <w:r>
+        <w:t xml:space="preserve">n </w:t>
       </w:r>
       <w:proofErr w:type="spellStart"/>
       <w:r>
@@ -5514,7 +5520,6 @@
           <w:rFonts w:ascii="Courier New" w:hAnsi="Courier New" w:cs="Courier New"/>
         </w:rPr>
       </w:pPr>
-      <w:bookmarkStart w:id="13" w:name="_GoBack"/>
       <w:r>
         <w:rPr>
           <w:rFonts w:ascii="Courier New" w:hAnsi="Courier New" w:cs="Courier New"/>
@@ -5569,7 +5574,6 @@
         </w:rPr>
         <w:t>()"</w:t>
       </w:r>
-      <w:bookmarkEnd w:id="13"/>
     </w:p>
     <w:p>
       <w:pPr>
@@ -5751,7 +5755,7 @@
       <w:pPr>
         <w:pStyle w:val="Heading3"/>
       </w:pPr>
-      <w:bookmarkStart w:id="14" w:name="_Toc479752644"/>
+      <w:bookmarkStart w:id="13" w:name="_Toc479752644"/>
       <w:proofErr w:type="spellStart"/>
       <w:r>
         <w:lastRenderedPageBreak/>
@@ -5761,7 +5765,7 @@
       <w:r>
         <w:t>-ART extensions</w:t>
       </w:r>
-      <w:bookmarkEnd w:id="14"/>
+      <w:bookmarkEnd w:id="13"/>
     </w:p>
     <w:p>
       <w:pPr>
@@ -6370,7 +6374,7 @@
           <w:lang w:val="de-CH"/>
         </w:rPr>
       </w:pPr>
-      <w:bookmarkStart w:id="15" w:name="_Toc479752645"/>
+      <w:bookmarkStart w:id="14" w:name="_Toc479752645"/>
       <w:proofErr w:type="spellStart"/>
       <w:r>
         <w:rPr>
@@ -6406,7 +6410,7 @@
         </w:rPr>
         <w:t>instructions</w:t>
       </w:r>
-      <w:bookmarkEnd w:id="15"/>
+      <w:bookmarkEnd w:id="14"/>
       <w:proofErr w:type="spellEnd"/>
     </w:p>
     <w:p>
@@ -6682,7 +6686,7 @@
       <w:pPr>
         <w:pStyle w:val="Heading1"/>
       </w:pPr>
-      <w:bookmarkStart w:id="16" w:name="_Toc479752646"/>
+      <w:bookmarkStart w:id="15" w:name="_Toc479752646"/>
       <w:r>
         <w:lastRenderedPageBreak/>
         <w:t xml:space="preserve">Using </w:t>
@@ -6691,16 +6695,439 @@
       <w:r>
         <w:t>Pyrad</w:t>
       </w:r>
+      <w:bookmarkEnd w:id="15"/>
+      <w:proofErr w:type="spellEnd"/>
+    </w:p>
+    <w:p>
+      <w:pPr>
+        <w:pStyle w:val="Heading2"/>
+      </w:pPr>
+      <w:bookmarkStart w:id="16" w:name="_Toc479752647"/>
+      <w:r>
+        <w:t>Compilation</w:t>
+      </w:r>
+    </w:p>
+    <w:p>
+      <w:pPr>
+        <w:pStyle w:val="Body0AltB0"/>
+      </w:pPr>
+      <w:r>
+        <w:t xml:space="preserve">To compile </w:t>
+      </w:r>
+      <w:proofErr w:type="spellStart"/>
+      <w:r>
+        <w:t>Pyrad</w:t>
+      </w:r>
+      <w:proofErr w:type="spellEnd"/>
+      <w:r>
+        <w:t xml:space="preserve"> one has always to remember to first compile </w:t>
+      </w:r>
+      <w:proofErr w:type="spellStart"/>
+      <w:r>
+        <w:t>Py</w:t>
+      </w:r>
+      <w:proofErr w:type="spellEnd"/>
+      <w:r>
+        <w:t xml:space="preserve">-ART and then </w:t>
+      </w:r>
+      <w:proofErr w:type="spellStart"/>
+      <w:r>
+        <w:t>Pyrad</w:t>
+      </w:r>
+      <w:proofErr w:type="spellEnd"/>
+      <w:r>
+        <w:t xml:space="preserve">. The first installation has to be performed manually. First you have to activate the </w:t>
+      </w:r>
+      <w:proofErr w:type="spellStart"/>
+      <w:r>
+        <w:t>conda</w:t>
+      </w:r>
+      <w:proofErr w:type="spellEnd"/>
+      <w:r>
+        <w:t xml:space="preserve"> </w:t>
+      </w:r>
+      <w:proofErr w:type="spellStart"/>
+      <w:r>
+        <w:t>pyrad</w:t>
+      </w:r>
+      <w:proofErr w:type="spellEnd"/>
+      <w:r>
+        <w:t xml:space="preserve"> environment:</w:t>
+      </w:r>
+    </w:p>
+    <w:p>
+      <w:pPr>
+        <w:pStyle w:val="Caption"/>
+      </w:pPr>
+      <w:r>
+        <w:t xml:space="preserve">source activate </w:t>
+      </w:r>
+      <w:proofErr w:type="spellStart"/>
+      <w:r>
+        <w:t>pyrad</w:t>
+      </w:r>
+      <w:proofErr w:type="spellEnd"/>
+    </w:p>
+    <w:p>
+      <w:pPr>
+        <w:pStyle w:val="Body0AltB0"/>
+      </w:pPr>
+      <w:r>
+        <w:t xml:space="preserve">Then you place yourself into the </w:t>
+      </w:r>
+      <w:proofErr w:type="spellStart"/>
+      <w:r>
+        <w:t>pyart</w:t>
+      </w:r>
+      <w:proofErr w:type="spellEnd"/>
+      <w:r>
+        <w:t xml:space="preserve"> directory (</w:t>
+      </w:r>
+      <w:proofErr w:type="spellStart"/>
+      <w:r>
+        <w:t>pyrad</w:t>
+      </w:r>
+      <w:proofErr w:type="spellEnd"/>
+      <w:r>
+        <w:t>/</w:t>
+      </w:r>
+      <w:proofErr w:type="spellStart"/>
+      <w:r>
+        <w:t>src</w:t>
+      </w:r>
+      <w:proofErr w:type="spellEnd"/>
+      <w:r>
+        <w:t>/</w:t>
+      </w:r>
+      <w:proofErr w:type="spellStart"/>
+      <w:r>
+        <w:t>pyart</w:t>
+      </w:r>
+      <w:proofErr w:type="spellEnd"/>
+      <w:r>
+        <w:t xml:space="preserve">) and compile </w:t>
+      </w:r>
+      <w:proofErr w:type="spellStart"/>
+      <w:r>
+        <w:t>pyart</w:t>
+      </w:r>
+      <w:proofErr w:type="spellEnd"/>
+      <w:r>
+        <w:t xml:space="preserve"> with the command:</w:t>
+      </w:r>
+    </w:p>
+    <w:p>
+      <w:pPr>
+        <w:pStyle w:val="Caption"/>
+        <w:rPr>
+          <w:rStyle w:val="Emphasis"/>
+          <w:i/>
+          <w:iCs/>
+        </w:rPr>
+      </w:pPr>
+      <w:r>
+        <w:rPr>
+          <w:rStyle w:val="Emphasis"/>
+          <w:i/>
+          <w:iCs/>
+        </w:rPr>
+        <w:t xml:space="preserve">python setup.py install </w:t>
+      </w:r>
+      <w:r>
+        <w:rPr>
+          <w:rStyle w:val="Emphasis"/>
+          <w:i/>
+          <w:iCs/>
+        </w:rPr>
+        <w:t>--</w:t>
+      </w:r>
+      <w:r>
+        <w:rPr>
+          <w:rStyle w:val="Emphasis"/>
+          <w:i/>
+          <w:iCs/>
+        </w:rPr>
+        <w:t>user</w:t>
+      </w:r>
+    </w:p>
+    <w:p>
+      <w:pPr>
+        <w:pStyle w:val="Body0AltB0"/>
+      </w:pPr>
+      <w:r>
+        <w:t xml:space="preserve">Then you place yourself into the </w:t>
+      </w:r>
+      <w:proofErr w:type="spellStart"/>
+      <w:r>
+        <w:t>pyrad</w:t>
+      </w:r>
+      <w:proofErr w:type="spellEnd"/>
+      <w:r>
+        <w:t xml:space="preserve"> directory (</w:t>
+      </w:r>
+      <w:proofErr w:type="spellStart"/>
+      <w:r>
+        <w:t>pyrad</w:t>
+      </w:r>
+      <w:proofErr w:type="spellEnd"/>
+      <w:r>
+        <w:t>/</w:t>
+      </w:r>
+      <w:proofErr w:type="spellStart"/>
+      <w:r>
+        <w:t>src</w:t>
+      </w:r>
+      <w:proofErr w:type="spellEnd"/>
+      <w:r>
+        <w:t>/</w:t>
+      </w:r>
+      <w:proofErr w:type="spellStart"/>
+      <w:r>
+        <w:t>pyrad_proc</w:t>
+      </w:r>
+      <w:proofErr w:type="spellEnd"/>
+      <w:r>
+        <w:t xml:space="preserve">) and compile </w:t>
+      </w:r>
+      <w:proofErr w:type="spellStart"/>
+      <w:r>
+        <w:t>pyrad</w:t>
+      </w:r>
+      <w:proofErr w:type="spellEnd"/>
+      <w:r>
+        <w:t xml:space="preserve"> with the command:</w:t>
+      </w:r>
+    </w:p>
+    <w:p>
+      <w:pPr>
+        <w:pStyle w:val="Caption"/>
+        <w:rPr>
+          <w:rStyle w:val="Emphasis"/>
+          <w:i/>
+          <w:iCs/>
+        </w:rPr>
+      </w:pPr>
+      <w:r>
+        <w:rPr>
+          <w:rStyle w:val="Emphasis"/>
+          <w:i/>
+          <w:iCs/>
+        </w:rPr>
+        <w:t>python setup.py install</w:t>
+      </w:r>
+      <w:r>
+        <w:rPr>
+          <w:rStyle w:val="Emphasis"/>
+          <w:i/>
+          <w:iCs/>
+        </w:rPr>
+        <w:t xml:space="preserve"> --</w:t>
+      </w:r>
+      <w:r>
+        <w:rPr>
+          <w:rStyle w:val="Emphasis"/>
+          <w:i/>
+          <w:iCs/>
+        </w:rPr>
+        <w:t>user</w:t>
+      </w:r>
+    </w:p>
+    <w:p>
+      <w:pPr>
+        <w:pStyle w:val="Body0AltB0"/>
+      </w:pPr>
+      <w:r>
+        <w:t>After this v</w:t>
+      </w:r>
+      <w:r>
+        <w:t>ery first compilation, the subsequent</w:t>
+      </w:r>
+      <w:r>
+        <w:t xml:space="preserve"> compilations can be performed using the s</w:t>
+      </w:r>
+      <w:r>
+        <w:t xml:space="preserve">cripts aimed at it placed in </w:t>
+      </w:r>
+      <w:proofErr w:type="spellStart"/>
+      <w:r>
+        <w:t>pyrad</w:t>
+      </w:r>
+      <w:proofErr w:type="spellEnd"/>
+      <w:r>
+        <w:t>/</w:t>
+      </w:r>
+      <w:proofErr w:type="spellStart"/>
+      <w:r>
+        <w:t>src</w:t>
+      </w:r>
+      <w:proofErr w:type="spellEnd"/>
+      <w:r>
+        <w:t xml:space="preserve">, which have the advantage to delete the objects created by previous compilations. To compile both </w:t>
+      </w:r>
+      <w:proofErr w:type="spellStart"/>
+      <w:r>
+        <w:t>Py</w:t>
+      </w:r>
+      <w:proofErr w:type="spellEnd"/>
+      <w:r>
+        <w:t xml:space="preserve">-ART and </w:t>
+      </w:r>
+      <w:proofErr w:type="spellStart"/>
+      <w:r>
+        <w:t>Pyrad</w:t>
+      </w:r>
+      <w:proofErr w:type="spellEnd"/>
+      <w:r>
+        <w:t xml:space="preserve"> use the script make_all.sh. To compile either </w:t>
+      </w:r>
+      <w:proofErr w:type="spellStart"/>
+      <w:r>
+        <w:t>Py</w:t>
+      </w:r>
+      <w:proofErr w:type="spellEnd"/>
+      <w:r>
+        <w:t xml:space="preserve">-ART or </w:t>
+      </w:r>
+      <w:proofErr w:type="spellStart"/>
+      <w:r>
+        <w:t>Pyrad</w:t>
+      </w:r>
+      <w:proofErr w:type="spellEnd"/>
+      <w:r>
+        <w:t xml:space="preserve"> use the scripts make_pyart.sh or make_pyrad.sh respectively.</w:t>
+      </w:r>
+    </w:p>
+    <w:p>
+      <w:pPr>
+        <w:pStyle w:val="Body0AltB0"/>
+      </w:pPr>
+      <w:r>
+        <w:t xml:space="preserve">If you only modified code in </w:t>
+      </w:r>
+      <w:proofErr w:type="spellStart"/>
+      <w:r>
+        <w:t>pyrad_proc</w:t>
+      </w:r>
+      <w:proofErr w:type="spellEnd"/>
+      <w:r>
+        <w:t xml:space="preserve"> you do not need to recompile </w:t>
+      </w:r>
+      <w:proofErr w:type="spellStart"/>
+      <w:r>
+        <w:t>pyart</w:t>
+      </w:r>
+      <w:proofErr w:type="spellEnd"/>
+      <w:r>
+        <w:t xml:space="preserve"> for the changes to take effect but if you modify code in </w:t>
+      </w:r>
+      <w:proofErr w:type="spellStart"/>
+      <w:r>
+        <w:t>Py</w:t>
+      </w:r>
+      <w:proofErr w:type="spellEnd"/>
+      <w:r>
+        <w:t xml:space="preserve">-ART you have to compile both </w:t>
+      </w:r>
+      <w:proofErr w:type="spellStart"/>
+      <w:r>
+        <w:t>Py</w:t>
+      </w:r>
+      <w:proofErr w:type="spellEnd"/>
+      <w:r>
+        <w:t xml:space="preserve">-ART and </w:t>
+      </w:r>
+      <w:proofErr w:type="spellStart"/>
+      <w:r>
+        <w:t>Pyrad</w:t>
+      </w:r>
+      <w:proofErr w:type="spellEnd"/>
+      <w:r>
+        <w:t xml:space="preserve"> to make effective the changes.</w:t>
+      </w:r>
+    </w:p>
+    <w:p>
+      <w:pPr>
+        <w:pStyle w:val="Heading2"/>
+      </w:pPr>
+      <w:r>
+        <w:t>Configuration files</w:t>
+      </w:r>
       <w:bookmarkEnd w:id="16"/>
-      <w:proofErr w:type="spellEnd"/>
+    </w:p>
+    <w:p>
+      <w:pPr>
+        <w:pStyle w:val="Body0AltB0"/>
+      </w:pPr>
+      <w:proofErr w:type="spellStart"/>
+      <w:r>
+        <w:t>Pyrad</w:t>
+      </w:r>
+      <w:proofErr w:type="spellEnd"/>
+      <w:r>
+        <w:t xml:space="preserve"> uses 3 different configuration files</w:t>
+      </w:r>
+      <w:r>
+        <w:t xml:space="preserve"> which are typically stored in the folder:</w:t>
+      </w:r>
+    </w:p>
+    <w:p>
+      <w:pPr>
+        <w:pStyle w:val="Caption"/>
+      </w:pPr>
+      <w:proofErr w:type="spellStart"/>
+      <w:r>
+        <w:t>pyrad</w:t>
+      </w:r>
+      <w:proofErr w:type="spellEnd"/>
+      <w:r>
+        <w:t>/</w:t>
+      </w:r>
+      <w:proofErr w:type="spellStart"/>
+      <w:r>
+        <w:t>config</w:t>
+      </w:r>
+      <w:proofErr w:type="spellEnd"/>
+      <w:r>
+        <w:t xml:space="preserve">/processing/ </w:t>
+      </w:r>
+    </w:p>
+    <w:p>
+      <w:pPr>
+        <w:pStyle w:val="Body0AltB0"/>
+      </w:pPr>
+      <w:r>
+        <w:t>T</w:t>
+      </w:r>
+      <w:r>
+        <w:t>he first file specifies the input data, output data and configuration files packages, the second specifies radar related parameters (radar name, scan name and frequency, etc.) and the g</w:t>
+      </w:r>
+      <w:r>
+        <w:t>eneral configuration of the various image output, the last file specifies the datasets and products to be produced.</w:t>
+      </w:r>
+    </w:p>
+    <w:p>
+      <w:pPr>
+        <w:pStyle w:val="Body0AltB0"/>
+      </w:pPr>
+      <w:r>
+        <w:t xml:space="preserve">The easiest way to start is to copy one of the available </w:t>
+      </w:r>
+      <w:proofErr w:type="spellStart"/>
+      <w:r>
+        <w:t>config</w:t>
+      </w:r>
+      <w:proofErr w:type="spellEnd"/>
+      <w:r>
+        <w:t xml:space="preserve"> files and modify it according to your needs.</w:t>
+      </w:r>
     </w:p>
     <w:p>
       <w:pPr>
         <w:pStyle w:val="Heading2"/>
       </w:pPr>
-      <w:bookmarkStart w:id="17" w:name="_Toc479752647"/>
-      <w:r>
-        <w:t>Configuration files</w:t>
+      <w:bookmarkStart w:id="17" w:name="_Toc479752648"/>
+      <w:r>
+        <w:t>Running the programs</w:t>
       </w:r>
       <w:bookmarkEnd w:id="17"/>
     </w:p>
@@ -6708,37 +7135,75 @@
       <w:pPr>
         <w:pStyle w:val="Body0AltB0"/>
       </w:pPr>
-      <w:proofErr w:type="spellStart"/>
-      <w:r>
-        <w:t>Pyrad</w:t>
-      </w:r>
-      <w:proofErr w:type="spellEnd"/>
-      <w:r>
-        <w:t xml:space="preserve"> uses 3 different configuration files</w:t>
-      </w:r>
-      <w:r>
-        <w:t xml:space="preserve"> which are typically stored in the folder:</w:t>
+      <w:r>
+        <w:t xml:space="preserve">To run the programs first you need to activate the </w:t>
+      </w:r>
+      <w:proofErr w:type="spellStart"/>
+      <w:r>
+        <w:t>conda</w:t>
+      </w:r>
+      <w:proofErr w:type="spellEnd"/>
+      <w:r>
+        <w:t xml:space="preserve"> </w:t>
+      </w:r>
+      <w:proofErr w:type="spellStart"/>
+      <w:r>
+        <w:t>pyrad</w:t>
+      </w:r>
+      <w:proofErr w:type="spellEnd"/>
+      <w:r>
+        <w:t xml:space="preserve"> environment</w:t>
       </w:r>
     </w:p>
     <w:p>
       <w:pPr>
         <w:pStyle w:val="Caption"/>
       </w:pPr>
+      <w:r>
+        <w:lastRenderedPageBreak/>
+        <w:t xml:space="preserve">source activate </w:t>
+      </w:r>
       <w:proofErr w:type="spellStart"/>
       <w:r>
         <w:t>pyrad</w:t>
       </w:r>
       <w:proofErr w:type="spellEnd"/>
+    </w:p>
+    <w:p>
+      <w:pPr>
+        <w:pStyle w:val="Body0AltB0"/>
+      </w:pPr>
+      <w:r>
+        <w:t>Then go to directory:</w:t>
+      </w:r>
+    </w:p>
+    <w:p>
+      <w:pPr>
+        <w:pStyle w:val="Caption"/>
+      </w:pPr>
+      <w:proofErr w:type="spellStart"/>
+      <w:r>
+        <w:t>pyrad</w:t>
+      </w:r>
+      <w:proofErr w:type="spellEnd"/>
       <w:r>
         <w:t>/</w:t>
       </w:r>
       <w:proofErr w:type="spellStart"/>
       <w:r>
-        <w:t>config</w:t>
-      </w:r>
-      <w:proofErr w:type="spellEnd"/>
-      <w:r>
-        <w:t xml:space="preserve">/processing/ </w:t>
+        <w:t>src</w:t>
+      </w:r>
+      <w:proofErr w:type="spellEnd"/>
+      <w:r>
+        <w:t>/</w:t>
+      </w:r>
+      <w:proofErr w:type="spellStart"/>
+      <w:r>
+        <w:t>pyrad_proc</w:t>
+      </w:r>
+      <w:proofErr w:type="spellEnd"/>
+      <w:r>
+        <w:t>/scripts/</w:t>
       </w:r>
     </w:p>
     <w:p>
@@ -6746,13 +7211,23 @@
         <w:pStyle w:val="Body0AltB0"/>
       </w:pPr>
       <w:r>
-        <w:t>T</w:t>
-      </w:r>
-      <w:r>
-        <w:t>he first file specifies the input data, output data and configuration files packages, the second specifies radar related parameters (radar name, scan name and frequency, etc.) and the g</w:t>
-      </w:r>
-      <w:r>
-        <w:t>eneral configuration of the various image output, the last file specifies the datasets and products to be produced.</w:t>
+        <w:t>and type:</w:t>
+      </w:r>
+    </w:p>
+    <w:p>
+      <w:pPr>
+        <w:pStyle w:val="Caption"/>
+      </w:pPr>
+      <w:r>
+        <w:t>python [</w:t>
+      </w:r>
+      <w:proofErr w:type="spellStart"/>
+      <w:r>
+        <w:t>name_of_the_program</w:t>
+      </w:r>
+      <w:proofErr w:type="spellEnd"/>
+      <w:r>
+        <w:t>] [variables]</w:t>
       </w:r>
     </w:p>
     <w:p>
@@ -6760,149 +7235,25 @@
         <w:pStyle w:val="Body0AltB0"/>
       </w:pPr>
       <w:r>
-        <w:t xml:space="preserve">The easiest way to start is to copy one of the available </w:t>
-      </w:r>
-      <w:proofErr w:type="spellStart"/>
-      <w:r>
-        <w:t>config</w:t>
-      </w:r>
-      <w:proofErr w:type="spellEnd"/>
-      <w:r>
-        <w:t xml:space="preserve"> files and modify it according to your needs.</w:t>
-      </w:r>
-    </w:p>
-    <w:p>
-      <w:pPr>
-        <w:pStyle w:val="Heading2"/>
-      </w:pPr>
-      <w:bookmarkStart w:id="18" w:name="_Toc479752648"/>
-      <w:r>
-        <w:t>Running the programs</w:t>
-      </w:r>
-      <w:bookmarkEnd w:id="18"/>
+        <w:t>At the moment there are two main programs:</w:t>
+      </w:r>
     </w:p>
     <w:p>
       <w:pPr>
         <w:pStyle w:val="Body0AltB0"/>
       </w:pPr>
       <w:r>
-        <w:t xml:space="preserve">To run the programs first you need to activate the </w:t>
-      </w:r>
-      <w:proofErr w:type="spellStart"/>
-      <w:r>
-        <w:t>conda</w:t>
-      </w:r>
-      <w:proofErr w:type="spellEnd"/>
-      <w:r>
-        <w:t xml:space="preserve"> </w:t>
-      </w:r>
-      <w:proofErr w:type="spellStart"/>
-      <w:r>
-        <w:t>pyrad</w:t>
-      </w:r>
-      <w:proofErr w:type="spellEnd"/>
-      <w:r>
-        <w:t xml:space="preserve"> environment</w:t>
-      </w:r>
-    </w:p>
-    <w:p>
-      <w:pPr>
-        <w:pStyle w:val="Caption"/>
-      </w:pPr>
-      <w:r>
-        <w:t xml:space="preserve">source activate </w:t>
-      </w:r>
-      <w:proofErr w:type="spellStart"/>
-      <w:r>
-        <w:t>pyrad</w:t>
-      </w:r>
-      <w:proofErr w:type="spellEnd"/>
+        <w:t xml:space="preserve">main_process_data.py </w:t>
+      </w:r>
+      <w:r>
+        <w:t>will process (and optionally post-process) data from a starting point in time to and ending point in time.</w:t>
+      </w:r>
     </w:p>
     <w:p>
       <w:pPr>
         <w:pStyle w:val="Body0AltB0"/>
       </w:pPr>
       <w:r>
-        <w:t>Then go to directory:</w:t>
-      </w:r>
-    </w:p>
-    <w:p>
-      <w:pPr>
-        <w:pStyle w:val="Caption"/>
-      </w:pPr>
-      <w:proofErr w:type="spellStart"/>
-      <w:r>
-        <w:t>pyrad</w:t>
-      </w:r>
-      <w:proofErr w:type="spellEnd"/>
-      <w:r>
-        <w:t>/</w:t>
-      </w:r>
-      <w:proofErr w:type="spellStart"/>
-      <w:r>
-        <w:t>src</w:t>
-      </w:r>
-      <w:proofErr w:type="spellEnd"/>
-      <w:r>
-        <w:t>/</w:t>
-      </w:r>
-      <w:proofErr w:type="spellStart"/>
-      <w:r>
-        <w:t>pyrad_proc</w:t>
-      </w:r>
-      <w:proofErr w:type="spellEnd"/>
-      <w:r>
-        <w:t>/scripts/</w:t>
-      </w:r>
-    </w:p>
-    <w:p>
-      <w:pPr>
-        <w:pStyle w:val="Body0AltB0"/>
-      </w:pPr>
-      <w:r>
-        <w:t>and type:</w:t>
-      </w:r>
-    </w:p>
-    <w:p>
-      <w:pPr>
-        <w:pStyle w:val="Caption"/>
-      </w:pPr>
-      <w:r>
-        <w:t>python [</w:t>
-      </w:r>
-      <w:proofErr w:type="spellStart"/>
-      <w:r>
-        <w:t>name_of_the_program</w:t>
-      </w:r>
-      <w:proofErr w:type="spellEnd"/>
-      <w:r>
-        <w:t>] [variables]</w:t>
-      </w:r>
-    </w:p>
-    <w:p>
-      <w:pPr>
-        <w:pStyle w:val="Body0AltB0"/>
-      </w:pPr>
-      <w:r>
-        <w:t>At the moment there are two main programs:</w:t>
-      </w:r>
-    </w:p>
-    <w:p>
-      <w:pPr>
-        <w:pStyle w:val="Body0AltB0"/>
-      </w:pPr>
-      <w:r>
-        <w:t xml:space="preserve">main_process_data.py </w:t>
-      </w:r>
-      <w:r>
-        <w:t>will process (and optionally post-process) data from a starting point in time to and ending point in time.</w:t>
-      </w:r>
-    </w:p>
-    <w:p>
-      <w:pPr>
-        <w:pStyle w:val="Body0AltB0"/>
-      </w:pPr>
-      <w:r>
         <w:t>main_process_data.py will process (and optionally post-process) data over several days starting the processing at a given starting and ending time (default 00:00:00 for start and 23:59:59 for the end).</w:t>
       </w:r>
     </w:p>
@@ -6910,7 +7261,7 @@
       <w:pPr>
         <w:pStyle w:val="Heading1"/>
       </w:pPr>
-      <w:bookmarkStart w:id="19" w:name="_Toc479752649"/>
+      <w:bookmarkStart w:id="18" w:name="_Toc479752649"/>
       <w:r>
         <w:lastRenderedPageBreak/>
         <w:t xml:space="preserve">Developing </w:t>
@@ -6919,34 +7270,34 @@
       <w:r>
         <w:t>pyrad</w:t>
       </w:r>
+      <w:bookmarkEnd w:id="18"/>
+      <w:proofErr w:type="spellEnd"/>
+    </w:p>
+    <w:p>
+      <w:pPr>
+        <w:pStyle w:val="Heading2"/>
+      </w:pPr>
+      <w:bookmarkStart w:id="19" w:name="_Toc479752650"/>
+      <w:r>
+        <w:t xml:space="preserve">The </w:t>
+      </w:r>
+      <w:proofErr w:type="spellStart"/>
+      <w:r>
+        <w:t>pyrad</w:t>
+      </w:r>
+      <w:proofErr w:type="spellEnd"/>
+      <w:r>
+        <w:t xml:space="preserve"> </w:t>
+      </w:r>
+      <w:proofErr w:type="spellStart"/>
+      <w:r>
+        <w:t>git</w:t>
+      </w:r>
+      <w:proofErr w:type="spellEnd"/>
+      <w:r>
+        <w:t xml:space="preserve"> architecture</w:t>
+      </w:r>
       <w:bookmarkEnd w:id="19"/>
-      <w:proofErr w:type="spellEnd"/>
-    </w:p>
-    <w:p>
-      <w:pPr>
-        <w:pStyle w:val="Heading2"/>
-      </w:pPr>
-      <w:bookmarkStart w:id="20" w:name="_Toc479752650"/>
-      <w:r>
-        <w:t xml:space="preserve">The </w:t>
-      </w:r>
-      <w:proofErr w:type="spellStart"/>
-      <w:r>
-        <w:t>pyrad</w:t>
-      </w:r>
-      <w:proofErr w:type="spellEnd"/>
-      <w:r>
-        <w:t xml:space="preserve"> </w:t>
-      </w:r>
-      <w:proofErr w:type="spellStart"/>
-      <w:r>
-        <w:t>git</w:t>
-      </w:r>
-      <w:proofErr w:type="spellEnd"/>
-      <w:r>
-        <w:t xml:space="preserve"> architecture</w:t>
-      </w:r>
-      <w:bookmarkEnd w:id="20"/>
     </w:p>
     <w:p>
       <w:pPr>
@@ -7141,8 +7492,8 @@
         <w:pStyle w:val="Caption"/>
         <w:jc w:val="left"/>
       </w:pPr>
-      <w:bookmarkStart w:id="21" w:name="_Ref460231237"/>
-      <w:bookmarkStart w:id="22" w:name="_Toc479752637"/>
+      <w:bookmarkStart w:id="20" w:name="_Ref460231237"/>
+      <w:bookmarkStart w:id="21" w:name="_Toc479752637"/>
       <w:r>
         <w:t xml:space="preserve">Fig. </w:t>
       </w:r>
@@ -7164,9 +7515,34 @@
       <w:r>
         <w:fldChar w:fldCharType="end"/>
       </w:r>
+      <w:bookmarkEnd w:id="20"/>
+      <w:r>
+        <w:t xml:space="preserve"> The </w:t>
+      </w:r>
+      <w:proofErr w:type="spellStart"/>
+      <w:r>
+        <w:t>Pyrad</w:t>
+      </w:r>
+      <w:proofErr w:type="spellEnd"/>
+      <w:r>
+        <w:t xml:space="preserve"> </w:t>
+      </w:r>
+      <w:proofErr w:type="spellStart"/>
+      <w:r>
+        <w:t>superproject</w:t>
+      </w:r>
+      <w:proofErr w:type="spellEnd"/>
+      <w:r>
+        <w:t xml:space="preserve"> architecture</w:t>
+      </w:r>
       <w:bookmarkEnd w:id="21"/>
-      <w:r>
-        <w:t xml:space="preserve"> The </w:t>
+    </w:p>
+    <w:p>
+      <w:pPr>
+        <w:pStyle w:val="Body0AltB0"/>
+      </w:pPr>
+      <w:r>
+        <w:t xml:space="preserve">The </w:t>
       </w:r>
       <w:proofErr w:type="spellStart"/>
       <w:r>
@@ -7174,264 +7550,440 @@
       </w:r>
       <w:proofErr w:type="spellEnd"/>
       <w:r>
+        <w:t xml:space="preserve"> project is stored in a repository in </w:t>
+      </w:r>
+      <w:proofErr w:type="spellStart"/>
+      <w:r>
+        <w:t>github</w:t>
+      </w:r>
+      <w:proofErr w:type="spellEnd"/>
+      <w:r>
         <w:t xml:space="preserve"> </w:t>
       </w:r>
-      <w:proofErr w:type="spellStart"/>
-      <w:r>
-        <w:t>superproject</w:t>
-      </w:r>
-      <w:proofErr w:type="spellEnd"/>
-      <w:r>
-        <w:t xml:space="preserve"> architecture</w:t>
-      </w:r>
-      <w:bookmarkEnd w:id="22"/>
-    </w:p>
-    <w:p>
-      <w:pPr>
-        <w:pStyle w:val="Body0AltB0"/>
-      </w:pPr>
+      <w:r>
+        <w:fldChar w:fldCharType="begin"/>
+      </w:r>
+      <w:r>
+        <w:instrText xml:space="preserve"> REF _Ref460223492 \r \h </w:instrText>
+      </w:r>
+      <w:r>
+        <w:fldChar w:fldCharType="separate"/>
+      </w:r>
+      <w:r>
+        <w:t>[12]</w:t>
+      </w:r>
+      <w:r>
+        <w:fldChar w:fldCharType="end"/>
+      </w:r>
+      <w:r>
+        <w:t xml:space="preserve">. </w:t>
+      </w:r>
       <w:r>
         <w:t xml:space="preserve">The </w:t>
       </w:r>
       <w:proofErr w:type="spellStart"/>
       <w:r>
+        <w:t>MeteoSwiss</w:t>
+      </w:r>
+      <w:proofErr w:type="spellEnd"/>
+      <w:r>
+        <w:t xml:space="preserve"> </w:t>
+      </w:r>
+      <w:proofErr w:type="spellStart"/>
+      <w:r>
+        <w:t>Py</w:t>
+      </w:r>
+      <w:proofErr w:type="spellEnd"/>
+      <w:r>
+        <w:t xml:space="preserve">-ART submodule was forked from the </w:t>
+      </w:r>
+      <w:proofErr w:type="spellStart"/>
+      <w:r>
+        <w:t>Py</w:t>
+      </w:r>
+      <w:proofErr w:type="spellEnd"/>
+      <w:r>
+        <w:t xml:space="preserve">-ART repository </w:t>
+      </w:r>
+      <w:r>
+        <w:fldChar w:fldCharType="begin"/>
+      </w:r>
+      <w:r>
+        <w:instrText xml:space="preserve"> REF _Ref454884919 \r \h </w:instrText>
+      </w:r>
+      <w:r>
+        <w:fldChar w:fldCharType="separate"/>
+      </w:r>
+      <w:r>
+        <w:t>[4]</w:t>
+      </w:r>
+      <w:r>
+        <w:fldChar w:fldCharType="end"/>
+      </w:r>
+      <w:r>
+        <w:t xml:space="preserve"> and is placed in the </w:t>
+      </w:r>
+      <w:proofErr w:type="spellStart"/>
+      <w:r>
+        <w:t>github</w:t>
+      </w:r>
+      <w:proofErr w:type="spellEnd"/>
+      <w:r>
+        <w:t xml:space="preserve"> repository </w:t>
+      </w:r>
+      <w:r>
+        <w:fldChar w:fldCharType="begin"/>
+      </w:r>
+      <w:r>
+        <w:instrText xml:space="preserve"> REF _Ref460223793 \r \h </w:instrText>
+      </w:r>
+      <w:r>
+        <w:fldChar w:fldCharType="separate"/>
+      </w:r>
+      <w:r>
+        <w:t>[13]</w:t>
+      </w:r>
+      <w:r>
+        <w:fldChar w:fldCharType="end"/>
+      </w:r>
+      <w:r>
+        <w:t xml:space="preserve">. It has two branches: The master branch is used exclusively to introduce code developed by </w:t>
+      </w:r>
+      <w:proofErr w:type="spellStart"/>
+      <w:r>
+        <w:t>MeteoSwiss</w:t>
+      </w:r>
+      <w:proofErr w:type="spellEnd"/>
+      <w:r>
+        <w:t xml:space="preserve"> into the main </w:t>
+      </w:r>
+      <w:proofErr w:type="spellStart"/>
+      <w:r>
+        <w:t>Py</w:t>
+      </w:r>
+      <w:proofErr w:type="spellEnd"/>
+      <w:r>
+        <w:t xml:space="preserve">-ART project. This branch is intended for use only by the PI of the </w:t>
+      </w:r>
+      <w:proofErr w:type="spellStart"/>
+      <w:r>
         <w:t>Pyrad</w:t>
       </w:r>
       <w:proofErr w:type="spellEnd"/>
       <w:r>
-        <w:t xml:space="preserve"> project is stored in a repository in </w:t>
-      </w:r>
-      <w:proofErr w:type="spellStart"/>
-      <w:r>
-        <w:t>github</w:t>
+        <w:t xml:space="preserve"> project. The branch named </w:t>
+      </w:r>
+      <w:proofErr w:type="spellStart"/>
+      <w:r>
+        <w:t>pyart-mch</w:t>
+      </w:r>
+      <w:proofErr w:type="spellEnd"/>
+      <w:r>
+        <w:t xml:space="preserve"> is the one used to develop new code. People wishing to contribute to the </w:t>
+      </w:r>
+      <w:proofErr w:type="spellStart"/>
+      <w:r>
+        <w:t>MeteoSwiss</w:t>
       </w:r>
       <w:proofErr w:type="spellEnd"/>
       <w:r>
         <w:t xml:space="preserve"> </w:t>
       </w:r>
-      <w:r>
-        <w:fldChar w:fldCharType="begin"/>
-      </w:r>
-      <w:r>
-        <w:instrText xml:space="preserve"> REF _Ref460223492 \r \h </w:instrText>
-      </w:r>
-      <w:r>
-        <w:fldChar w:fldCharType="separate"/>
-      </w:r>
-      <w:r>
-        <w:t>[12]</w:t>
-      </w:r>
-      <w:r>
-        <w:fldChar w:fldCharType="end"/>
-      </w:r>
-      <w:r>
-        <w:t xml:space="preserve">. </w:t>
-      </w:r>
-      <w:r>
-        <w:t xml:space="preserve">The </w:t>
-      </w:r>
-      <w:proofErr w:type="spellStart"/>
-      <w:r>
-        <w:t>MeteoSwiss</w:t>
-      </w:r>
-      <w:proofErr w:type="spellEnd"/>
+      <w:proofErr w:type="spellStart"/>
+      <w:r>
+        <w:t>Py</w:t>
+      </w:r>
+      <w:proofErr w:type="spellEnd"/>
+      <w:r>
+        <w:t>-ART project should work with this second branch.</w:t>
+      </w:r>
       <w:r>
         <w:t xml:space="preserve"> </w:t>
       </w:r>
-      <w:proofErr w:type="spellStart"/>
-      <w:r>
-        <w:t>Py</w:t>
-      </w:r>
-      <w:proofErr w:type="spellEnd"/>
-      <w:r>
-        <w:t xml:space="preserve">-ART submodule was forked from the </w:t>
-      </w:r>
-      <w:proofErr w:type="spellStart"/>
-      <w:r>
-        <w:t>Py</w:t>
-      </w:r>
-      <w:proofErr w:type="spellEnd"/>
-      <w:r>
-        <w:t xml:space="preserve">-ART repository </w:t>
-      </w:r>
-      <w:r>
-        <w:fldChar w:fldCharType="begin"/>
-      </w:r>
-      <w:r>
-        <w:instrText xml:space="preserve"> REF _Ref454884919 \r \h </w:instrText>
-      </w:r>
-      <w:r>
-        <w:fldChar w:fldCharType="separate"/>
-      </w:r>
-      <w:r>
-        <w:t>[4]</w:t>
-      </w:r>
-      <w:r>
-        <w:fldChar w:fldCharType="end"/>
-      </w:r>
-      <w:r>
-        <w:t xml:space="preserve"> and is placed in the </w:t>
-      </w:r>
-      <w:proofErr w:type="spellStart"/>
-      <w:r>
-        <w:t>github</w:t>
-      </w:r>
-      <w:proofErr w:type="spellEnd"/>
-      <w:r>
-        <w:t xml:space="preserve"> repository </w:t>
-      </w:r>
-      <w:r>
-        <w:fldChar w:fldCharType="begin"/>
-      </w:r>
-      <w:r>
-        <w:instrText xml:space="preserve"> REF _Ref460223793 \r \h </w:instrText>
-      </w:r>
-      <w:r>
-        <w:fldChar w:fldCharType="separate"/>
-      </w:r>
-      <w:r>
-        <w:t>[13]</w:t>
-      </w:r>
-      <w:r>
-        <w:fldChar w:fldCharType="end"/>
-      </w:r>
-      <w:r>
-        <w:t xml:space="preserve">. It has two branches: The master branch is used exclusively to introduce code developed by </w:t>
-      </w:r>
-      <w:proofErr w:type="spellStart"/>
-      <w:r>
-        <w:t>MeteoSwiss</w:t>
-      </w:r>
-      <w:proofErr w:type="spellEnd"/>
-      <w:r>
-        <w:t xml:space="preserve"> into the main </w:t>
-      </w:r>
-      <w:proofErr w:type="spellStart"/>
-      <w:r>
-        <w:t>Py</w:t>
-      </w:r>
-      <w:proofErr w:type="spellEnd"/>
-      <w:r>
-        <w:t xml:space="preserve">-ART project. This branch is intended for use only by the PI of the </w:t>
-      </w:r>
-      <w:proofErr w:type="spellStart"/>
-      <w:r>
-        <w:t>Pyrad</w:t>
-      </w:r>
-      <w:proofErr w:type="spellEnd"/>
-      <w:r>
-        <w:t xml:space="preserve"> project. The branch named </w:t>
-      </w:r>
-      <w:proofErr w:type="spellStart"/>
-      <w:r>
-        <w:t>pyart-mch</w:t>
-      </w:r>
-      <w:proofErr w:type="spellEnd"/>
-      <w:r>
-        <w:t xml:space="preserve"> is the one used to develop new code. People wishing to contribute to the </w:t>
-      </w:r>
-      <w:proofErr w:type="spellStart"/>
-      <w:r>
-        <w:t>MeteoSwiss</w:t>
-      </w:r>
-      <w:proofErr w:type="spellEnd"/>
-      <w:r>
-        <w:t xml:space="preserve"> </w:t>
-      </w:r>
-      <w:proofErr w:type="spellStart"/>
-      <w:r>
-        <w:t>Py</w:t>
-      </w:r>
-      <w:proofErr w:type="spellEnd"/>
-      <w:r>
-        <w:t>-ART project should work with this second branch.</w:t>
-      </w:r>
-      <w:r>
-        <w:t xml:space="preserve"> </w:t>
-      </w:r>
     </w:p>
     <w:p>
       <w:pPr>
         <w:pStyle w:val="Heading2"/>
       </w:pPr>
-      <w:bookmarkStart w:id="23" w:name="_Toc479752651"/>
+      <w:bookmarkStart w:id="22" w:name="_Toc479752651"/>
       <w:r>
         <w:lastRenderedPageBreak/>
         <w:t>Code style</w:t>
       </w:r>
+      <w:bookmarkEnd w:id="22"/>
+    </w:p>
+    <w:p>
+      <w:pPr>
+        <w:pStyle w:val="Body0AltB0"/>
+      </w:pPr>
+      <w:proofErr w:type="spellStart"/>
+      <w:r>
+        <w:t>Pyrad</w:t>
+      </w:r>
+      <w:proofErr w:type="spellEnd"/>
+      <w:r>
+        <w:t xml:space="preserve"> and its </w:t>
+      </w:r>
+      <w:proofErr w:type="spellStart"/>
+      <w:r>
+        <w:t>submodels</w:t>
+      </w:r>
+      <w:proofErr w:type="spellEnd"/>
+      <w:r>
+        <w:t xml:space="preserve"> follow the PEP8 standard </w:t>
+      </w:r>
+      <w:r>
+        <w:fldChar w:fldCharType="begin"/>
+      </w:r>
+      <w:r>
+        <w:instrText xml:space="preserve"> REF _Ref457292735 \r \h </w:instrText>
+      </w:r>
+      <w:r>
+        <w:fldChar w:fldCharType="separate"/>
+      </w:r>
+      <w:r>
+        <w:t>[14]</w:t>
+      </w:r>
+      <w:r>
+        <w:fldChar w:fldCharType="end"/>
+      </w:r>
+      <w:r>
+        <w:t xml:space="preserve">. To make sure that your code formally complies with the standard make use of the </w:t>
+      </w:r>
+      <w:proofErr w:type="spellStart"/>
+      <w:r>
+        <w:t>pycodestyle</w:t>
+      </w:r>
+      <w:proofErr w:type="spellEnd"/>
+      <w:r>
+        <w:t xml:space="preserve"> tool </w:t>
+      </w:r>
+      <w:r>
+        <w:fldChar w:fldCharType="begin"/>
+      </w:r>
+      <w:r>
+        <w:instrText xml:space="preserve"> REF _Ref457292859 \r \h </w:instrText>
+      </w:r>
+      <w:r>
+        <w:fldChar w:fldCharType="separate"/>
+      </w:r>
+      <w:r>
+        <w:t>[15]</w:t>
+      </w:r>
+      <w:r>
+        <w:fldChar w:fldCharType="end"/>
+      </w:r>
+      <w:r>
+        <w:t xml:space="preserve">. You can install it from </w:t>
+      </w:r>
+      <w:proofErr w:type="spellStart"/>
+      <w:r>
+        <w:t>conda</w:t>
+      </w:r>
+      <w:proofErr w:type="spellEnd"/>
+      <w:r>
+        <w:t xml:space="preserve"> simply typing:</w:t>
+      </w:r>
+    </w:p>
+    <w:p>
+      <w:pPr>
+        <w:pStyle w:val="Caption"/>
+      </w:pPr>
+      <w:proofErr w:type="spellStart"/>
+      <w:r>
+        <w:t>conda</w:t>
+      </w:r>
+      <w:proofErr w:type="spellEnd"/>
+      <w:r>
+        <w:t xml:space="preserve"> install –c </w:t>
+      </w:r>
+      <w:proofErr w:type="spellStart"/>
+      <w:r>
+        <w:t>conda</w:t>
+      </w:r>
+      <w:proofErr w:type="spellEnd"/>
+      <w:r>
+        <w:t xml:space="preserve">-forge </w:t>
+      </w:r>
+      <w:proofErr w:type="spellStart"/>
+      <w:r>
+        <w:t>pycodestyle</w:t>
+      </w:r>
+      <w:proofErr w:type="spellEnd"/>
+      <w:r>
+        <w:t>=2.0.0</w:t>
+      </w:r>
+    </w:p>
+    <w:p>
+      <w:pPr>
+        <w:pStyle w:val="Body0AltB0"/>
+      </w:pPr>
+      <w:r>
+        <w:t>For users of zueub222 the package has already been installed.</w:t>
+      </w:r>
+      <w:r>
+        <w:t xml:space="preserve"> Detailed instructions on how to use the tool can be found in </w:t>
+      </w:r>
+      <w:r>
+        <w:fldChar w:fldCharType="begin"/>
+      </w:r>
+      <w:r>
+        <w:instrText xml:space="preserve"> REF _Ref457293276 \r \h </w:instrText>
+      </w:r>
+      <w:r>
+        <w:fldChar w:fldCharType="separate"/>
+      </w:r>
+      <w:r>
+        <w:t>[16]</w:t>
+      </w:r>
+      <w:r>
+        <w:fldChar w:fldCharType="end"/>
+      </w:r>
+      <w:r>
+        <w:t>. The simplest use is simply to type:</w:t>
+      </w:r>
+    </w:p>
+    <w:p>
+      <w:pPr>
+        <w:pStyle w:val="Caption"/>
+      </w:pPr>
+      <w:proofErr w:type="spellStart"/>
+      <w:r>
+        <w:t>pycodestyle</w:t>
+      </w:r>
+      <w:proofErr w:type="spellEnd"/>
+      <w:r>
+        <w:t xml:space="preserve"> [your_file.py]</w:t>
+      </w:r>
+    </w:p>
+    <w:p>
+      <w:pPr>
+        <w:pStyle w:val="Body0AltB0"/>
+      </w:pPr>
+      <w:r>
+        <w:t>A list of errors and their location will appear.</w:t>
+      </w:r>
+      <w:r>
+        <w:t xml:space="preserve"> </w:t>
+      </w:r>
+    </w:p>
+    <w:p>
+      <w:pPr>
+        <w:pStyle w:val="Heading2"/>
+      </w:pPr>
+      <w:bookmarkStart w:id="23" w:name="_Toc479752652"/>
+      <w:r>
+        <w:t>Installing and d</w:t>
+      </w:r>
+      <w:r>
+        <w:t>eveloping t</w:t>
+      </w:r>
+      <w:r>
+        <w:t xml:space="preserve">he </w:t>
+      </w:r>
+      <w:proofErr w:type="spellStart"/>
+      <w:r>
+        <w:t>pyrad</w:t>
+      </w:r>
+      <w:proofErr w:type="spellEnd"/>
+      <w:r>
+        <w:t xml:space="preserve"> </w:t>
+      </w:r>
+      <w:proofErr w:type="spellStart"/>
+      <w:r>
+        <w:t>git</w:t>
+      </w:r>
+      <w:proofErr w:type="spellEnd"/>
+      <w:r>
+        <w:t xml:space="preserve"> </w:t>
+      </w:r>
+      <w:proofErr w:type="spellStart"/>
+      <w:r>
+        <w:t>superproject</w:t>
+      </w:r>
+      <w:proofErr w:type="spellEnd"/>
+      <w:r>
+        <w:t xml:space="preserve"> by internal </w:t>
+      </w:r>
+      <w:proofErr w:type="spellStart"/>
+      <w:r>
+        <w:t>MeteoSwiss</w:t>
+      </w:r>
+      <w:proofErr w:type="spellEnd"/>
+      <w:r>
+        <w:t xml:space="preserve"> collaborators</w:t>
+      </w:r>
       <w:bookmarkEnd w:id="23"/>
     </w:p>
     <w:p>
       <w:pPr>
+        <w:pStyle w:val="Heading3"/>
+      </w:pPr>
+      <w:bookmarkStart w:id="24" w:name="_Ref460227814"/>
+      <w:bookmarkStart w:id="25" w:name="_Toc479752653"/>
+      <w:r>
+        <w:t xml:space="preserve">Obtaining </w:t>
+      </w:r>
+      <w:proofErr w:type="spellStart"/>
+      <w:r>
+        <w:t>Pyrad</w:t>
+      </w:r>
+      <w:proofErr w:type="spellEnd"/>
+      <w:r>
+        <w:t xml:space="preserve"> and its submodules</w:t>
+      </w:r>
+      <w:bookmarkEnd w:id="24"/>
+      <w:bookmarkEnd w:id="25"/>
+    </w:p>
+    <w:p>
+      <w:pPr>
         <w:pStyle w:val="Body0AltB0"/>
       </w:pPr>
+      <w:r>
+        <w:t xml:space="preserve">Internal developers can work directly with the </w:t>
+      </w:r>
+      <w:proofErr w:type="spellStart"/>
+      <w:r>
+        <w:t>pyrad</w:t>
+      </w:r>
+      <w:proofErr w:type="spellEnd"/>
+      <w:r>
+        <w:t xml:space="preserve"> and </w:t>
+      </w:r>
+      <w:proofErr w:type="spellStart"/>
+      <w:r>
+        <w:t>Py</w:t>
+      </w:r>
+      <w:proofErr w:type="spellEnd"/>
+      <w:r>
+        <w:t xml:space="preserve">-ART </w:t>
+      </w:r>
+      <w:proofErr w:type="spellStart"/>
+      <w:r>
+        <w:t>MeteoSwiss</w:t>
+      </w:r>
+      <w:proofErr w:type="spellEnd"/>
+      <w:r>
+        <w:t xml:space="preserve"> repositories. </w:t>
+      </w:r>
+      <w:r>
+        <w:t xml:space="preserve">To get a copy of the </w:t>
+      </w:r>
       <w:proofErr w:type="spellStart"/>
       <w:r>
         <w:t>Pyrad</w:t>
       </w:r>
       <w:proofErr w:type="spellEnd"/>
       <w:r>
-        <w:t xml:space="preserve"> and its </w:t>
-      </w:r>
-      <w:proofErr w:type="spellStart"/>
-      <w:r>
-        <w:t>submodels</w:t>
-      </w:r>
-      <w:proofErr w:type="spellEnd"/>
-      <w:r>
-        <w:t xml:space="preserve"> follow the PEP8 standard </w:t>
-      </w:r>
-      <w:r>
-        <w:fldChar w:fldCharType="begin"/>
-      </w:r>
-      <w:r>
-        <w:instrText xml:space="preserve"> REF _Ref457292735 \r \h </w:instrText>
-      </w:r>
-      <w:r>
-        <w:fldChar w:fldCharType="separate"/>
-      </w:r>
-      <w:r>
-        <w:t>[14]</w:t>
-      </w:r>
-      <w:r>
-        <w:fldChar w:fldCharType="end"/>
-      </w:r>
-      <w:r>
-        <w:t xml:space="preserve">. To make sure that your code formally complies with the standard make use of the </w:t>
-      </w:r>
-      <w:proofErr w:type="spellStart"/>
-      <w:r>
-        <w:t>pycodestyle</w:t>
-      </w:r>
-      <w:proofErr w:type="spellEnd"/>
-      <w:r>
-        <w:t xml:space="preserve"> tool </w:t>
-      </w:r>
-      <w:r>
-        <w:fldChar w:fldCharType="begin"/>
-      </w:r>
-      <w:r>
-        <w:instrText xml:space="preserve"> REF _Ref457292859 \r \h </w:instrText>
-      </w:r>
-      <w:r>
-        <w:fldChar w:fldCharType="separate"/>
-      </w:r>
-      <w:r>
-        <w:t>[15]</w:t>
-      </w:r>
-      <w:r>
-        <w:fldChar w:fldCharType="end"/>
-      </w:r>
-      <w:r>
-        <w:t xml:space="preserve">. You can install it from </w:t>
-      </w:r>
-      <w:proofErr w:type="spellStart"/>
-      <w:r>
-        <w:t>conda</w:t>
-      </w:r>
-      <w:proofErr w:type="spellEnd"/>
-      <w:r>
-        <w:t xml:space="preserve"> simply typing:</w:t>
+        <w:t xml:space="preserve"> </w:t>
+      </w:r>
+      <w:proofErr w:type="spellStart"/>
+      <w:r>
+        <w:t>superproject</w:t>
+      </w:r>
+      <w:proofErr w:type="spellEnd"/>
+      <w:r>
+        <w:t xml:space="preserve"> simply place yourself in the desired working directory and type:</w:t>
       </w:r>
     </w:p>
     <w:p>
@@ -7440,27 +7992,25 @@
       </w:pPr>
       <w:proofErr w:type="spellStart"/>
       <w:r>
-        <w:t>conda</w:t>
-      </w:r>
-      <w:proofErr w:type="spellEnd"/>
-      <w:r>
-        <w:t xml:space="preserve"> install –c </w:t>
-      </w:r>
-      <w:proofErr w:type="spellStart"/>
-      <w:r>
-        <w:t>conda</w:t>
-      </w:r>
-      <w:proofErr w:type="spellEnd"/>
-      <w:r>
-        <w:t xml:space="preserve">-forge </w:t>
-      </w:r>
-      <w:proofErr w:type="spellStart"/>
-      <w:r>
-        <w:t>pycodestyle</w:t>
-      </w:r>
-      <w:proofErr w:type="spellEnd"/>
-      <w:r>
-        <w:t>=2.0.0</w:t>
+        <w:t>git</w:t>
+      </w:r>
+      <w:proofErr w:type="spellEnd"/>
+      <w:r>
+        <w:t xml:space="preserve"> clone --</w:t>
+      </w:r>
+      <w:r>
+        <w:t xml:space="preserve">recursive </w:t>
+      </w:r>
+      <w:hyperlink r:id="rId13" w:history="1">
+        <w:r>
+          <w:rPr>
+            <w:rStyle w:val="Hyperlink"/>
+          </w:rPr>
+          <w:t>https://github.com/meteoswiss-mdr/pyrad.git</w:t>
+        </w:r>
+      </w:hyperlink>
+      <w:r>
+        <w:t xml:space="preserve">  </w:t>
       </w:r>
     </w:p>
     <w:p>
@@ -7468,28 +8018,78 @@
         <w:pStyle w:val="Body0AltB0"/>
       </w:pPr>
       <w:r>
-        <w:t>For users of zueub222 the package has already been installed.</w:t>
-      </w:r>
-      <w:r>
-        <w:t xml:space="preserve"> Detailed instructions on how to use the tool can be found in </w:t>
-      </w:r>
-      <w:r>
-        <w:fldChar w:fldCharType="begin"/>
-      </w:r>
-      <w:r>
-        <w:instrText xml:space="preserve"> REF _Ref457293276 \r \h </w:instrText>
-      </w:r>
-      <w:r>
-        <w:fldChar w:fldCharType="separate"/>
-      </w:r>
-      <w:r>
-        <w:t>[16]</w:t>
-      </w:r>
-      <w:r>
-        <w:fldChar w:fldCharType="end"/>
-      </w:r>
-      <w:r>
-        <w:t>. The simplest use is simply to type:</w:t>
+        <w:t xml:space="preserve">The recursive keyword fetches automatically all the submodules depending on the main </w:t>
+      </w:r>
+      <w:proofErr w:type="spellStart"/>
+      <w:r>
+        <w:t>superproject</w:t>
+      </w:r>
+      <w:proofErr w:type="spellEnd"/>
+      <w:r>
+        <w:t xml:space="preserve">. </w:t>
+      </w:r>
+      <w:r>
+        <w:t xml:space="preserve">You should get the </w:t>
+      </w:r>
+      <w:proofErr w:type="spellStart"/>
+      <w:r>
+        <w:t>MeteoSwiss</w:t>
+      </w:r>
+      <w:proofErr w:type="spellEnd"/>
+      <w:r>
+        <w:t xml:space="preserve"> working branch of </w:t>
+      </w:r>
+      <w:proofErr w:type="spellStart"/>
+      <w:r>
+        <w:t>Py</w:t>
+      </w:r>
+      <w:proofErr w:type="spellEnd"/>
+      <w:r>
+        <w:t xml:space="preserve">-ART so </w:t>
+      </w:r>
+      <w:r>
+        <w:t xml:space="preserve">place yourself in the </w:t>
+      </w:r>
+      <w:proofErr w:type="spellStart"/>
+      <w:r>
+        <w:t>pyart</w:t>
+      </w:r>
+      <w:proofErr w:type="spellEnd"/>
+      <w:r>
+        <w:t xml:space="preserve"> directory </w:t>
+      </w:r>
+      <w:r>
+        <w:t>(</w:t>
+      </w:r>
+      <w:proofErr w:type="spellStart"/>
+      <w:r>
+        <w:t>pyrad</w:t>
+      </w:r>
+      <w:proofErr w:type="spellEnd"/>
+      <w:r>
+        <w:t>/</w:t>
+      </w:r>
+      <w:proofErr w:type="spellStart"/>
+      <w:r>
+        <w:t>src</w:t>
+      </w:r>
+      <w:proofErr w:type="spellEnd"/>
+      <w:r>
+        <w:t>/</w:t>
+      </w:r>
+      <w:proofErr w:type="spellStart"/>
+      <w:r>
+        <w:t>pyart</w:t>
+      </w:r>
+      <w:proofErr w:type="spellEnd"/>
+      <w:r>
+        <w:t xml:space="preserve">/) </w:t>
+      </w:r>
+      <w:r>
+        <w:t xml:space="preserve">and </w:t>
+      </w:r>
+      <w:r>
+        <w:t>type:</w:t>
       </w:r>
     </w:p>
     <w:p>
@@ -7498,80 +8098,26 @@
       </w:pPr>
       <w:proofErr w:type="spellStart"/>
       <w:r>
-        <w:t>pycodestyle</w:t>
-      </w:r>
-      <w:proofErr w:type="spellEnd"/>
-      <w:r>
-        <w:t xml:space="preserve"> [your_file.py]</w:t>
-      </w:r>
-    </w:p>
-    <w:p>
-      <w:pPr>
-        <w:pStyle w:val="Body0AltB0"/>
-      </w:pPr>
-      <w:r>
-        <w:t>A list of errors and their location will appear.</w:t>
-      </w:r>
-      <w:r>
-        <w:t xml:space="preserve"> </w:t>
-      </w:r>
-    </w:p>
-    <w:p>
-      <w:pPr>
-        <w:pStyle w:val="Heading2"/>
-      </w:pPr>
-      <w:bookmarkStart w:id="24" w:name="_Toc479752652"/>
-      <w:r>
-        <w:t>Installing and d</w:t>
-      </w:r>
-      <w:r>
-        <w:t>eveloping t</w:t>
-      </w:r>
-      <w:r>
-        <w:t xml:space="preserve">he </w:t>
-      </w:r>
-      <w:proofErr w:type="spellStart"/>
-      <w:r>
-        <w:t>pyrad</w:t>
-      </w:r>
-      <w:proofErr w:type="spellEnd"/>
-      <w:r>
-        <w:t xml:space="preserve"> </w:t>
-      </w:r>
-      <w:proofErr w:type="spellStart"/>
-      <w:r>
         <w:t>git</w:t>
       </w:r>
       <w:proofErr w:type="spellEnd"/>
       <w:r>
-        <w:t xml:space="preserve"> </w:t>
-      </w:r>
-      <w:proofErr w:type="spellStart"/>
-      <w:r>
-        <w:t>superproject</w:t>
-      </w:r>
-      <w:proofErr w:type="spellEnd"/>
-      <w:r>
-        <w:t xml:space="preserve"> by internal </w:t>
-      </w:r>
-      <w:proofErr w:type="spellStart"/>
-      <w:r>
-        <w:t>MeteoSwiss</w:t>
-      </w:r>
-      <w:proofErr w:type="spellEnd"/>
-      <w:r>
-        <w:t xml:space="preserve"> collaborators</w:t>
-      </w:r>
-      <w:bookmarkEnd w:id="24"/>
+        <w:t xml:space="preserve"> checkout </w:t>
+      </w:r>
+      <w:proofErr w:type="spellStart"/>
+      <w:r>
+        <w:t>pyart-mch</w:t>
+      </w:r>
+      <w:proofErr w:type="spellEnd"/>
     </w:p>
     <w:p>
       <w:pPr>
         <w:pStyle w:val="Heading3"/>
       </w:pPr>
-      <w:bookmarkStart w:id="25" w:name="_Ref460227814"/>
-      <w:bookmarkStart w:id="26" w:name="_Toc479752653"/>
-      <w:r>
-        <w:t xml:space="preserve">Obtaining </w:t>
+      <w:bookmarkStart w:id="26" w:name="_Ref460228089"/>
+      <w:bookmarkStart w:id="27" w:name="_Toc479752654"/>
+      <w:r>
+        <w:t xml:space="preserve">Developing </w:t>
       </w:r>
       <w:proofErr w:type="spellStart"/>
       <w:r>
@@ -7581,173 +8127,8 @@
       <w:r>
         <w:t xml:space="preserve"> and its submodules</w:t>
       </w:r>
-      <w:bookmarkEnd w:id="25"/>
       <w:bookmarkEnd w:id="26"/>
-    </w:p>
-    <w:p>
-      <w:pPr>
-        <w:pStyle w:val="Body0AltB0"/>
-      </w:pPr>
-      <w:r>
-        <w:t xml:space="preserve">Internal developers can work directly with the </w:t>
-      </w:r>
-      <w:proofErr w:type="spellStart"/>
-      <w:r>
-        <w:t>pyrad</w:t>
-      </w:r>
-      <w:proofErr w:type="spellEnd"/>
-      <w:r>
-        <w:t xml:space="preserve"> and </w:t>
-      </w:r>
-      <w:proofErr w:type="spellStart"/>
-      <w:r>
-        <w:t>Py</w:t>
-      </w:r>
-      <w:proofErr w:type="spellEnd"/>
-      <w:r>
-        <w:t xml:space="preserve">-ART </w:t>
-      </w:r>
-      <w:proofErr w:type="spellStart"/>
-      <w:r>
-        <w:t>MeteoSwiss</w:t>
-      </w:r>
-      <w:proofErr w:type="spellEnd"/>
-      <w:r>
-        <w:t xml:space="preserve"> repositories. </w:t>
-      </w:r>
-      <w:r>
-        <w:t xml:space="preserve">To get a copy of the </w:t>
-      </w:r>
-      <w:proofErr w:type="spellStart"/>
-      <w:r>
-        <w:t>Pyrad</w:t>
-      </w:r>
-      <w:proofErr w:type="spellEnd"/>
-      <w:r>
-        <w:t xml:space="preserve"> </w:t>
-      </w:r>
-      <w:proofErr w:type="spellStart"/>
-      <w:r>
-        <w:t>superproject</w:t>
-      </w:r>
-      <w:proofErr w:type="spellEnd"/>
-      <w:r>
-        <w:t xml:space="preserve"> simply place yourself in the desired working directory and type:</w:t>
-      </w:r>
-    </w:p>
-    <w:p>
-      <w:pPr>
-        <w:pStyle w:val="Caption"/>
-      </w:pPr>
-      <w:proofErr w:type="spellStart"/>
-      <w:r>
-        <w:t>git</w:t>
-      </w:r>
-      <w:proofErr w:type="spellEnd"/>
-      <w:r>
-        <w:t xml:space="preserve"> clone </w:t>
-      </w:r>
-      <w:r>
-        <w:t xml:space="preserve">–recursive </w:t>
-      </w:r>
-      <w:hyperlink r:id="rId13" w:history="1">
-        <w:r>
-          <w:rPr>
-            <w:rStyle w:val="Hyperlink"/>
-          </w:rPr>
-          <w:t>https://github.com/meteoswiss-mdr/pyrad.git</w:t>
-        </w:r>
-      </w:hyperlink>
-      <w:r>
-        <w:t xml:space="preserve">  </w:t>
-      </w:r>
-    </w:p>
-    <w:p>
-      <w:pPr>
-        <w:pStyle w:val="Body0AltB0"/>
-      </w:pPr>
-      <w:r>
-        <w:t xml:space="preserve">The recursive keyword fetches automatically all the submodules depending on the main </w:t>
-      </w:r>
-      <w:proofErr w:type="spellStart"/>
-      <w:r>
-        <w:t>superproject</w:t>
-      </w:r>
-      <w:proofErr w:type="spellEnd"/>
-      <w:r>
-        <w:t xml:space="preserve">. </w:t>
-      </w:r>
-      <w:r>
-        <w:t xml:space="preserve">You should get the </w:t>
-      </w:r>
-      <w:proofErr w:type="spellStart"/>
-      <w:r>
-        <w:t>MeteoSwiss</w:t>
-      </w:r>
-      <w:proofErr w:type="spellEnd"/>
-      <w:r>
-        <w:t xml:space="preserve"> working branch of </w:t>
-      </w:r>
-      <w:proofErr w:type="spellStart"/>
-      <w:r>
-        <w:t>Py</w:t>
-      </w:r>
-      <w:proofErr w:type="spellEnd"/>
-      <w:r>
-        <w:t xml:space="preserve">-ART so </w:t>
-      </w:r>
-      <w:r>
-        <w:t xml:space="preserve">place yourself in the </w:t>
-      </w:r>
-      <w:proofErr w:type="spellStart"/>
-      <w:r>
-        <w:t>pyart</w:t>
-      </w:r>
-      <w:proofErr w:type="spellEnd"/>
-      <w:r>
-        <w:t xml:space="preserve"> directory and </w:t>
-      </w:r>
-      <w:r>
-        <w:t>type:</w:t>
-      </w:r>
-    </w:p>
-    <w:p>
-      <w:pPr>
-        <w:pStyle w:val="Caption"/>
-      </w:pPr>
-      <w:proofErr w:type="spellStart"/>
-      <w:r>
-        <w:t>git</w:t>
-      </w:r>
-      <w:proofErr w:type="spellEnd"/>
-      <w:r>
-        <w:t xml:space="preserve"> checkout </w:t>
-      </w:r>
-      <w:proofErr w:type="spellStart"/>
-      <w:r>
-        <w:t>pyart-mch</w:t>
-      </w:r>
-      <w:proofErr w:type="spellEnd"/>
-    </w:p>
-    <w:p>
-      <w:pPr>
-        <w:pStyle w:val="Heading3"/>
-      </w:pPr>
-      <w:bookmarkStart w:id="27" w:name="_Ref460228089"/>
-      <w:bookmarkStart w:id="28" w:name="_Toc479752654"/>
-      <w:r>
-        <w:t xml:space="preserve">Developing </w:t>
-      </w:r>
-      <w:proofErr w:type="spellStart"/>
-      <w:r>
-        <w:t>Pyrad</w:t>
-      </w:r>
-      <w:proofErr w:type="spellEnd"/>
-      <w:r>
-        <w:t xml:space="preserve"> and its submodules</w:t>
-      </w:r>
       <w:bookmarkEnd w:id="27"/>
-      <w:bookmarkEnd w:id="28"/>
     </w:p>
     <w:p>
       <w:pPr>
@@ -7878,7 +8259,13 @@
       </w:r>
       <w:proofErr w:type="spellEnd"/>
       <w:r>
-        <w:t xml:space="preserve"> remote –v</w:t>
+        <w:t xml:space="preserve"> remote </w:t>
+      </w:r>
+      <w:r>
+        <w:t>-</w:t>
+      </w:r>
+      <w:r>
+        <w:t>v</w:t>
       </w:r>
     </w:p>
     <w:p>
@@ -8003,7 +8390,19 @@
       </w:r>
       <w:proofErr w:type="spellEnd"/>
       <w:r>
-        <w:t xml:space="preserve"> commit –a –m  “explanation of my changes”</w:t>
+        <w:t xml:space="preserve"> commit </w:t>
+      </w:r>
+      <w:r>
+        <w:t>--</w:t>
+      </w:r>
+      <w:r>
+        <w:t xml:space="preserve">a </w:t>
+      </w:r>
+      <w:r>
+        <w:t>--</w:t>
+      </w:r>
+      <w:r>
+        <w:t>m  “explanation of my changes”</w:t>
       </w:r>
     </w:p>
     <w:p>
@@ -8131,8 +8530,8 @@
         <w:pStyle w:val="Caption"/>
         <w:jc w:val="left"/>
       </w:pPr>
-      <w:bookmarkStart w:id="29" w:name="_Ref455752763"/>
-      <w:bookmarkStart w:id="30" w:name="_Toc479752638"/>
+      <w:bookmarkStart w:id="28" w:name="_Ref455752763"/>
+      <w:bookmarkStart w:id="29" w:name="_Toc479752638"/>
       <w:r>
         <w:t xml:space="preserve">Fig. </w:t>
       </w:r>
@@ -8154,25 +8553,25 @@
       <w:r>
         <w:fldChar w:fldCharType="end"/>
       </w:r>
+      <w:bookmarkEnd w:id="28"/>
+      <w:r>
+        <w:t xml:space="preserve"> </w:t>
+      </w:r>
+      <w:proofErr w:type="spellStart"/>
+      <w:r>
+        <w:t>Git</w:t>
+      </w:r>
+      <w:proofErr w:type="spellEnd"/>
+      <w:r>
+        <w:t xml:space="preserve"> flow diagram</w:t>
+      </w:r>
       <w:bookmarkEnd w:id="29"/>
-      <w:r>
-        <w:t xml:space="preserve"> </w:t>
-      </w:r>
-      <w:proofErr w:type="spellStart"/>
-      <w:r>
-        <w:t>Git</w:t>
-      </w:r>
-      <w:proofErr w:type="spellEnd"/>
-      <w:r>
-        <w:t xml:space="preserve"> flow diagram</w:t>
-      </w:r>
-      <w:bookmarkEnd w:id="30"/>
     </w:p>
     <w:p>
       <w:pPr>
         <w:pStyle w:val="Heading2"/>
       </w:pPr>
-      <w:bookmarkStart w:id="31" w:name="_Toc479752655"/>
+      <w:bookmarkStart w:id="30" w:name="_Toc479752655"/>
       <w:r>
         <w:lastRenderedPageBreak/>
         <w:t xml:space="preserve">Installing and developing the </w:t>
@@ -8212,65 +8611,65 @@
       <w:r>
         <w:t xml:space="preserve"> partners</w:t>
       </w:r>
+      <w:bookmarkEnd w:id="30"/>
+    </w:p>
+    <w:p>
+      <w:pPr>
+        <w:pStyle w:val="Body0AltB0"/>
+      </w:pPr>
+      <w:r>
+        <w:t xml:space="preserve">If you are not an internal </w:t>
+      </w:r>
+      <w:proofErr w:type="spellStart"/>
+      <w:r>
+        <w:t>MeteoSwiss</w:t>
+      </w:r>
+      <w:proofErr w:type="spellEnd"/>
+      <w:r>
+        <w:t xml:space="preserve"> collaborator you do not have direct write access to the </w:t>
+      </w:r>
+      <w:proofErr w:type="spellStart"/>
+      <w:r>
+        <w:t>Pyrad</w:t>
+      </w:r>
+      <w:proofErr w:type="spellEnd"/>
+      <w:r>
+        <w:t xml:space="preserve"> </w:t>
+      </w:r>
+      <w:proofErr w:type="spellStart"/>
+      <w:r>
+        <w:t>superproject</w:t>
+      </w:r>
+      <w:proofErr w:type="spellEnd"/>
+      <w:r>
+        <w:t xml:space="preserve"> and its submodules. However you can still propose changes and additions to the code that will be evaluated and eventually accepted by the PI.</w:t>
+      </w:r>
+    </w:p>
+    <w:p>
+      <w:pPr>
+        <w:pStyle w:val="Heading3"/>
+      </w:pPr>
+      <w:bookmarkStart w:id="31" w:name="_Toc479752656"/>
+      <w:r>
+        <w:t xml:space="preserve">Obtaining the </w:t>
+      </w:r>
+      <w:proofErr w:type="spellStart"/>
+      <w:r>
+        <w:t>Pyrad</w:t>
+      </w:r>
+      <w:proofErr w:type="spellEnd"/>
+      <w:r>
+        <w:t xml:space="preserve"> </w:t>
+      </w:r>
+      <w:proofErr w:type="spellStart"/>
+      <w:r>
+        <w:t>superproject</w:t>
+      </w:r>
+      <w:proofErr w:type="spellEnd"/>
+      <w:r>
+        <w:t xml:space="preserve"> and its submodules</w:t>
+      </w:r>
       <w:bookmarkEnd w:id="31"/>
-    </w:p>
-    <w:p>
-      <w:pPr>
-        <w:pStyle w:val="Body0AltB0"/>
-      </w:pPr>
-      <w:r>
-        <w:t xml:space="preserve">If you are not an internal </w:t>
-      </w:r>
-      <w:proofErr w:type="spellStart"/>
-      <w:r>
-        <w:t>MeteoSwiss</w:t>
-      </w:r>
-      <w:proofErr w:type="spellEnd"/>
-      <w:r>
-        <w:t xml:space="preserve"> collaborator you do not have direct write access to the </w:t>
-      </w:r>
-      <w:proofErr w:type="spellStart"/>
-      <w:r>
-        <w:t>Pyrad</w:t>
-      </w:r>
-      <w:proofErr w:type="spellEnd"/>
-      <w:r>
-        <w:t xml:space="preserve"> </w:t>
-      </w:r>
-      <w:proofErr w:type="spellStart"/>
-      <w:r>
-        <w:t>superproject</w:t>
-      </w:r>
-      <w:proofErr w:type="spellEnd"/>
-      <w:r>
-        <w:t xml:space="preserve"> and its submodules. However you can still propose changes and additions to the code that will be evaluated and eventually accepted by the PI.</w:t>
-      </w:r>
-    </w:p>
-    <w:p>
-      <w:pPr>
-        <w:pStyle w:val="Heading3"/>
-      </w:pPr>
-      <w:bookmarkStart w:id="32" w:name="_Toc479752656"/>
-      <w:r>
-        <w:t xml:space="preserve">Obtaining the </w:t>
-      </w:r>
-      <w:proofErr w:type="spellStart"/>
-      <w:r>
-        <w:t>Pyrad</w:t>
-      </w:r>
-      <w:proofErr w:type="spellEnd"/>
-      <w:r>
-        <w:t xml:space="preserve"> </w:t>
-      </w:r>
-      <w:proofErr w:type="spellStart"/>
-      <w:r>
-        <w:t>superproject</w:t>
-      </w:r>
-      <w:proofErr w:type="spellEnd"/>
-      <w:r>
-        <w:t xml:space="preserve"> and its submodules</w:t>
-      </w:r>
-      <w:bookmarkEnd w:id="32"/>
     </w:p>
     <w:p>
       <w:pPr>
@@ -8427,7 +8826,7 @@
       <w:pPr>
         <w:pStyle w:val="Heading3"/>
       </w:pPr>
-      <w:bookmarkStart w:id="33" w:name="_Toc479752657"/>
+      <w:bookmarkStart w:id="32" w:name="_Toc479752657"/>
       <w:r>
         <w:t xml:space="preserve">Developing </w:t>
       </w:r>
@@ -8439,6 +8838,159 @@
       <w:r>
         <w:t xml:space="preserve"> and its submodules</w:t>
       </w:r>
+      <w:bookmarkEnd w:id="32"/>
+    </w:p>
+    <w:p>
+      <w:pPr>
+        <w:pStyle w:val="Body0AltB0"/>
+      </w:pPr>
+      <w:r>
+        <w:t xml:space="preserve">To develop your local version of </w:t>
+      </w:r>
+      <w:proofErr w:type="spellStart"/>
+      <w:r>
+        <w:t>Pyrad</w:t>
+      </w:r>
+      <w:proofErr w:type="spellEnd"/>
+      <w:r>
+        <w:t xml:space="preserve"> and its submodules the instructions on section </w:t>
+      </w:r>
+      <w:r>
+        <w:fldChar w:fldCharType="begin"/>
+      </w:r>
+      <w:r>
+        <w:instrText xml:space="preserve"> REF _Ref460228089 \r \h </w:instrText>
+      </w:r>
+      <w:r>
+        <w:fldChar w:fldCharType="separate"/>
+      </w:r>
+      <w:r>
+        <w:t>3.3.2</w:t>
+      </w:r>
+      <w:r>
+        <w:fldChar w:fldCharType="end"/>
+      </w:r>
+      <w:r>
+        <w:t xml:space="preserve"> apply. </w:t>
+      </w:r>
+      <w:r>
+        <w:t xml:space="preserve">To update your forked version with the changes from the </w:t>
+      </w:r>
+      <w:proofErr w:type="spellStart"/>
+      <w:r>
+        <w:t>MeteoSwiss</w:t>
+      </w:r>
+      <w:proofErr w:type="spellEnd"/>
+      <w:r>
+        <w:t xml:space="preserve"> repository or contribute to the </w:t>
+      </w:r>
+      <w:proofErr w:type="spellStart"/>
+      <w:r>
+        <w:t>Meteoswiss</w:t>
+      </w:r>
+      <w:proofErr w:type="spellEnd"/>
+      <w:r>
+        <w:t xml:space="preserve"> repository follow the procedures described in sections </w:t>
+      </w:r>
+      <w:r>
+        <w:fldChar w:fldCharType="begin"/>
+      </w:r>
+      <w:r>
+        <w:instrText xml:space="preserve"> REF _Ref469035882 \r \h </w:instrText>
+      </w:r>
+      <w:r>
+        <w:fldChar w:fldCharType="separate"/>
+      </w:r>
+      <w:r>
+        <w:t>3.5.2</w:t>
+      </w:r>
+      <w:r>
+        <w:fldChar w:fldCharType="end"/>
+      </w:r>
+      <w:r>
+        <w:t xml:space="preserve"> and </w:t>
+      </w:r>
+      <w:r>
+        <w:fldChar w:fldCharType="begin"/>
+      </w:r>
+      <w:r>
+        <w:instrText xml:space="preserve"> REF _Ref469035889 \r \h </w:instrText>
+      </w:r>
+      <w:r>
+        <w:fldChar w:fldCharType="separate"/>
+      </w:r>
+      <w:r>
+        <w:t>3.5.3</w:t>
+      </w:r>
+      <w:r>
+        <w:fldChar w:fldCharType="end"/>
+      </w:r>
+      <w:r>
+        <w:t xml:space="preserve"> </w:t>
+      </w:r>
+      <w:r>
+        <w:t>respectively</w:t>
+      </w:r>
+      <w:r>
+        <w:t>.</w:t>
+      </w:r>
+      <w:r>
+        <w:t xml:space="preserve"> </w:t>
+      </w:r>
+      <w:r>
+        <w:rPr>
+          <w:b/>
+        </w:rPr>
+        <w:t xml:space="preserve">It is strongly recommended that you create a branch specific for the changes you would like to submit to the </w:t>
+      </w:r>
+      <w:proofErr w:type="spellStart"/>
+      <w:r>
+        <w:rPr>
+          <w:b/>
+        </w:rPr>
+        <w:t>Pyrad</w:t>
+      </w:r>
+      <w:proofErr w:type="spellEnd"/>
+      <w:r>
+        <w:rPr>
+          <w:b/>
+        </w:rPr>
+        <w:t xml:space="preserve"> </w:t>
+      </w:r>
+      <w:proofErr w:type="spellStart"/>
+      <w:r>
+        <w:rPr>
+          <w:b/>
+        </w:rPr>
+        <w:t>superproject</w:t>
+      </w:r>
+      <w:proofErr w:type="spellEnd"/>
+      <w:r>
+        <w:rPr>
+          <w:b/>
+        </w:rPr>
+        <w:t>.</w:t>
+      </w:r>
+    </w:p>
+    <w:p>
+      <w:pPr>
+        <w:pStyle w:val="Heading2"/>
+      </w:pPr>
+      <w:bookmarkStart w:id="33" w:name="_Toc479752658"/>
+      <w:r>
+        <w:t xml:space="preserve">Installing and developing </w:t>
+      </w:r>
+      <w:proofErr w:type="spellStart"/>
+      <w:r>
+        <w:t>Pyrad</w:t>
+      </w:r>
+      <w:proofErr w:type="spellEnd"/>
+      <w:r>
+        <w:t xml:space="preserve"> by the </w:t>
+      </w:r>
+      <w:r>
+        <w:t>principal investigator (PI)</w:t>
+      </w:r>
       <w:bookmarkEnd w:id="33"/>
     </w:p>
     <w:p>
@@ -8446,193 +8998,40 @@
         <w:pStyle w:val="Body0AltB0"/>
       </w:pPr>
       <w:r>
-        <w:t xml:space="preserve">To develop your local version of </w:t>
-      </w:r>
-      <w:proofErr w:type="spellStart"/>
-      <w:r>
-        <w:t>Pyrad</w:t>
-      </w:r>
-      <w:proofErr w:type="spellEnd"/>
-      <w:r>
-        <w:t xml:space="preserve"> and its submodules the instructions on section </w:t>
-      </w:r>
-      <w:r>
-        <w:fldChar w:fldCharType="begin"/>
-      </w:r>
-      <w:r>
-        <w:instrText xml:space="preserve"> REF _Ref460228089 \r \h </w:instrText>
-      </w:r>
-      <w:r>
-        <w:fldChar w:fldCharType="separate"/>
-      </w:r>
-      <w:r>
-        <w:t>3.3.2</w:t>
-      </w:r>
-      <w:r>
-        <w:fldChar w:fldCharType="end"/>
-      </w:r>
-      <w:r>
-        <w:t xml:space="preserve"> apply. </w:t>
-      </w:r>
-      <w:r>
-        <w:t xml:space="preserve">To update your forked version with the changes from the </w:t>
-      </w:r>
-      <w:proofErr w:type="spellStart"/>
-      <w:r>
-        <w:t>MeteoSwiss</w:t>
-      </w:r>
-      <w:proofErr w:type="spellEnd"/>
-      <w:r>
-        <w:t xml:space="preserve"> repository or contribute to the </w:t>
-      </w:r>
-      <w:proofErr w:type="spellStart"/>
-      <w:r>
-        <w:t>Meteoswiss</w:t>
-      </w:r>
-      <w:proofErr w:type="spellEnd"/>
-      <w:r>
-        <w:t xml:space="preserve"> repository follow the procedures described in sections </w:t>
-      </w:r>
-      <w:r>
-        <w:fldChar w:fldCharType="begin"/>
-      </w:r>
-      <w:r>
-        <w:instrText xml:space="preserve"> REF _Ref469035882 \r \h </w:instrText>
-      </w:r>
-      <w:r>
-        <w:fldChar w:fldCharType="separate"/>
-      </w:r>
-      <w:r>
-        <w:t>3.5.2</w:t>
-      </w:r>
-      <w:r>
-        <w:fldChar w:fldCharType="end"/>
-      </w:r>
-      <w:r>
-        <w:t xml:space="preserve"> and </w:t>
-      </w:r>
-      <w:r>
-        <w:fldChar w:fldCharType="begin"/>
-      </w:r>
-      <w:r>
-        <w:instrText xml:space="preserve"> REF _Ref469035889 \r \h </w:instrText>
-      </w:r>
-      <w:r>
-        <w:fldChar w:fldCharType="separate"/>
-      </w:r>
-      <w:r>
-        <w:t>3.5.3</w:t>
-      </w:r>
-      <w:r>
-        <w:fldChar w:fldCharType="end"/>
-      </w:r>
-      <w:r>
-        <w:t xml:space="preserve"> </w:t>
-      </w:r>
-      <w:r>
-        <w:t>respectively</w:t>
-      </w:r>
-      <w:r>
-        <w:t>.</w:t>
-      </w:r>
-      <w:r>
-        <w:t xml:space="preserve"> </w:t>
-      </w:r>
-      <w:r>
         <w:rPr>
           <w:b/>
         </w:rPr>
-        <w:t xml:space="preserve">It is strongly recommended that you create a branch specific for the changes you would like to submit to the </w:t>
-      </w:r>
-      <w:proofErr w:type="spellStart"/>
-      <w:r>
-        <w:rPr>
-          <w:b/>
-        </w:rPr>
-        <w:t>Pyrad</w:t>
-      </w:r>
-      <w:proofErr w:type="spellEnd"/>
-      <w:r>
-        <w:rPr>
-          <w:b/>
-        </w:rPr>
-        <w:t xml:space="preserve"> </w:t>
-      </w:r>
-      <w:proofErr w:type="spellStart"/>
-      <w:r>
-        <w:rPr>
-          <w:b/>
-        </w:rPr>
-        <w:t>superproject</w:t>
-      </w:r>
-      <w:proofErr w:type="spellEnd"/>
-      <w:r>
-        <w:rPr>
-          <w:b/>
-        </w:rPr>
-        <w:t>.</w:t>
-      </w:r>
-    </w:p>
-    <w:p>
-      <w:pPr>
-        <w:pStyle w:val="Heading2"/>
-      </w:pPr>
-      <w:bookmarkStart w:id="34" w:name="_Toc479752658"/>
-      <w:r>
-        <w:t xml:space="preserve">Installing and developing </w:t>
-      </w:r>
-      <w:proofErr w:type="spellStart"/>
-      <w:r>
-        <w:t>Pyrad</w:t>
-      </w:r>
-      <w:proofErr w:type="spellEnd"/>
-      <w:r>
-        <w:t xml:space="preserve"> by the </w:t>
-      </w:r>
-      <w:r>
-        <w:t>principal investigator (PI)</w:t>
+        <w:t>WARNING:</w:t>
+      </w:r>
+      <w:r>
+        <w:t xml:space="preserve"> The underlying philosophy is that there should be a single development leader in charge of the interaction between </w:t>
+      </w:r>
+      <w:proofErr w:type="spellStart"/>
+      <w:r>
+        <w:t>pyrad</w:t>
+      </w:r>
+      <w:proofErr w:type="spellEnd"/>
+      <w:r>
+        <w:t xml:space="preserve"> and its public submodules so regular developers should not be concerned by this section.</w:t>
+      </w:r>
+    </w:p>
+    <w:p>
+      <w:pPr>
+        <w:pStyle w:val="Heading3"/>
+      </w:pPr>
+      <w:bookmarkStart w:id="34" w:name="_Toc479752659"/>
+      <w:r>
+        <w:t xml:space="preserve">Installing a </w:t>
+      </w:r>
+      <w:proofErr w:type="spellStart"/>
+      <w:r>
+        <w:t>git</w:t>
+      </w:r>
+      <w:proofErr w:type="spellEnd"/>
+      <w:r>
+        <w:t xml:space="preserve"> submodule</w:t>
       </w:r>
       <w:bookmarkEnd w:id="34"/>
-    </w:p>
-    <w:p>
-      <w:pPr>
-        <w:pStyle w:val="Body0AltB0"/>
-      </w:pPr>
-      <w:r>
-        <w:rPr>
-          <w:b/>
-        </w:rPr>
-        <w:t>WARNING:</w:t>
-      </w:r>
-      <w:r>
-        <w:t xml:space="preserve"> The underlying philosophy is that there should be a single development leader in charge of the interaction between </w:t>
-      </w:r>
-      <w:proofErr w:type="spellStart"/>
-      <w:r>
-        <w:t>pyrad</w:t>
-      </w:r>
-      <w:proofErr w:type="spellEnd"/>
-      <w:r>
-        <w:t xml:space="preserve"> and its public submodules so regular developers should not be concerned by this section.</w:t>
-      </w:r>
-    </w:p>
-    <w:p>
-      <w:pPr>
-        <w:pStyle w:val="Heading3"/>
-      </w:pPr>
-      <w:bookmarkStart w:id="35" w:name="_Toc479752659"/>
-      <w:r>
-        <w:t xml:space="preserve">Installing a </w:t>
-      </w:r>
-      <w:proofErr w:type="spellStart"/>
-      <w:r>
-        <w:t>git</w:t>
-      </w:r>
-      <w:proofErr w:type="spellEnd"/>
-      <w:r>
-        <w:t xml:space="preserve"> submodule</w:t>
-      </w:r>
-      <w:bookmarkEnd w:id="35"/>
     </w:p>
     <w:p>
       <w:pPr>
@@ -8940,7 +9339,13 @@
       </w:r>
       <w:proofErr w:type="spellEnd"/>
       <w:r>
-        <w:t xml:space="preserve"> –file=.</w:t>
+        <w:t xml:space="preserve"> </w:t>
+      </w:r>
+      <w:r>
+        <w:t>--</w:t>
+      </w:r>
+      <w:r>
+        <w:t>file=.</w:t>
       </w:r>
       <w:proofErr w:type="spellStart"/>
       <w:r>
@@ -8988,13 +9393,13 @@
       <w:pPr>
         <w:pStyle w:val="Heading3"/>
       </w:pPr>
-      <w:bookmarkStart w:id="36" w:name="_Ref469035882"/>
-      <w:bookmarkStart w:id="37" w:name="_Toc479752660"/>
+      <w:bookmarkStart w:id="35" w:name="_Ref469035882"/>
+      <w:bookmarkStart w:id="36" w:name="_Toc479752660"/>
       <w:r>
         <w:t>Updating the local submodule working branch with changes in the master public library</w:t>
       </w:r>
+      <w:bookmarkEnd w:id="35"/>
       <w:bookmarkEnd w:id="36"/>
-      <w:bookmarkEnd w:id="37"/>
     </w:p>
     <w:p>
       <w:pPr>
@@ -9050,7 +9455,13 @@
       </w:r>
       <w:proofErr w:type="spellEnd"/>
       <w:r>
-        <w:t xml:space="preserve"> –file=.</w:t>
+        <w:t xml:space="preserve"> </w:t>
+      </w:r>
+      <w:r>
+        <w:t>--</w:t>
+      </w:r>
+      <w:r>
+        <w:t>file=.</w:t>
       </w:r>
       <w:proofErr w:type="spellStart"/>
       <w:r>
@@ -9101,7 +9512,13 @@
       </w:r>
       <w:proofErr w:type="spellEnd"/>
       <w:r>
-        <w:t xml:space="preserve"> –file=.</w:t>
+        <w:t xml:space="preserve"> </w:t>
+      </w:r>
+      <w:r>
+        <w:t>--</w:t>
+      </w:r>
+      <w:r>
+        <w:t>file=.</w:t>
       </w:r>
       <w:proofErr w:type="spellStart"/>
       <w:r>
@@ -9346,7 +9763,10 @@
       </w:r>
       <w:proofErr w:type="spellEnd"/>
       <w:r>
-        <w:t xml:space="preserve"> –file=.</w:t>
+        <w:t xml:space="preserve"> --</w:t>
+      </w:r>
+      <w:r>
+        <w:t>file=.</w:t>
       </w:r>
       <w:proofErr w:type="spellStart"/>
       <w:r>
@@ -9544,7 +9964,12 @@
       </w:r>
       <w:proofErr w:type="spellEnd"/>
       <w:r>
-        <w:t xml:space="preserve"> –file=.</w:t>
+        <w:t xml:space="preserve"> --</w:t>
+      </w:r>
+      <w:bookmarkStart w:id="37" w:name="_GoBack"/>
+      <w:bookmarkEnd w:id="37"/>
+      <w:r>
+        <w:t>file=.</w:t>
       </w:r>
       <w:proofErr w:type="spellStart"/>
       <w:r>
@@ -9809,7 +10234,13 @@
       </w:r>
       <w:proofErr w:type="spellEnd"/>
       <w:r>
-        <w:t xml:space="preserve"> checkout –patch </w:t>
+        <w:t xml:space="preserve"> checkout </w:t>
+      </w:r>
+      <w:r>
+        <w:t>--</w:t>
+      </w:r>
+      <w:r>
+        <w:t xml:space="preserve">patch </w:t>
       </w:r>
       <w:proofErr w:type="spellStart"/>
       <w:r>
@@ -11331,7 +11762,7 @@
               <w:rStyle w:val="PageNumber"/>
               <w:noProof/>
             </w:rPr>
-            <w:t>20</w:t>
+            <w:t>17</w:t>
           </w:r>
           <w:r>
             <w:rPr>
@@ -11368,7 +11799,7 @@
               <w:rStyle w:val="PageNumber"/>
               <w:noProof/>
             </w:rPr>
-            <w:t>20</w:t>
+            <w:t>21</w:t>
           </w:r>
           <w:r>
             <w:rPr>
@@ -17915,7 +18346,7 @@
 </file>
 
 <file path=customXml/itemProps1.xml><?xml version="1.0" encoding="utf-8"?>
-<ds:datastoreItem xmlns:ds="http://schemas.openxmlformats.org/officeDocument/2006/customXml" ds:itemID="{1747C6FB-232F-4985-AFD1-534989570AEE}">
+<ds:datastoreItem xmlns:ds="http://schemas.openxmlformats.org/officeDocument/2006/customXml" ds:itemID="{33F44981-F850-4854-8F1C-23B493D8CE6F}">
   <ds:schemaRefs>
     <ds:schemaRef ds:uri="http://schemas.openxmlformats.org/officeDocument/2006/bibliography"/>
   </ds:schemaRefs>

</xml_diff>

<commit_message>
updates in user manual
</commit_message>
<xml_diff>
--- a/doc/pyrad_user_manual.docx
+++ b/doc/pyrad_user_manual.docx
@@ -9966,8 +9966,6 @@
       <w:r>
         <w:t xml:space="preserve"> --</w:t>
       </w:r>
-      <w:bookmarkStart w:id="37" w:name="_GoBack"/>
-      <w:bookmarkEnd w:id="37"/>
       <w:r>
         <w:t>file=.</w:t>
       </w:r>
@@ -10077,13 +10075,13 @@
       <w:pPr>
         <w:pStyle w:val="Heading3"/>
       </w:pPr>
-      <w:bookmarkStart w:id="38" w:name="_Ref469035889"/>
-      <w:bookmarkStart w:id="39" w:name="_Toc479752661"/>
+      <w:bookmarkStart w:id="37" w:name="_Ref469035889"/>
+      <w:bookmarkStart w:id="38" w:name="_Toc479752661"/>
       <w:r>
         <w:t>Transferring changes from the local submodule working branch to the master public library</w:t>
       </w:r>
+      <w:bookmarkEnd w:id="37"/>
       <w:bookmarkEnd w:id="38"/>
-      <w:bookmarkEnd w:id="39"/>
     </w:p>
     <w:p>
       <w:pPr>
@@ -10154,7 +10152,89 @@
         </w:numPr>
       </w:pPr>
       <w:r>
-        <w:t>Make all the changes you desire to make public in this local master branch</w:t>
+        <w:t>Create a new branch where you will place the changes you desire to make public. Try to use a branch name that relates to the new development, i.e.:</w:t>
+      </w:r>
+    </w:p>
+    <w:p>
+      <w:pPr>
+        <w:pStyle w:val="Caption"/>
+      </w:pPr>
+      <w:proofErr w:type="spellStart"/>
+      <w:r>
+        <w:t>git</w:t>
+      </w:r>
+      <w:proofErr w:type="spellEnd"/>
+      <w:r>
+        <w:t xml:space="preserve"> checkout –b </w:t>
+      </w:r>
+      <w:proofErr w:type="spellStart"/>
+      <w:r>
+        <w:t>pyart</w:t>
+      </w:r>
+      <w:proofErr w:type="spellEnd"/>
+      <w:r>
+        <w:t>-</w:t>
+      </w:r>
+      <w:proofErr w:type="spellStart"/>
+      <w:r>
+        <w:t>vulpiani</w:t>
+      </w:r>
+      <w:proofErr w:type="spellEnd"/>
+      <w:r>
+        <w:t>-fix</w:t>
+      </w:r>
+    </w:p>
+    <w:p>
+      <w:pPr>
+        <w:pStyle w:val="Body0AltB0"/>
+        <w:numPr>
+          <w:ilvl w:val="0"/>
+          <w:numId w:val="43"/>
+        </w:numPr>
+      </w:pPr>
+      <w:r>
+        <w:t>Push the newly created local branch so that it is available remotely:</w:t>
+      </w:r>
+    </w:p>
+    <w:p>
+      <w:pPr>
+        <w:pStyle w:val="Caption"/>
+      </w:pPr>
+      <w:proofErr w:type="spellStart"/>
+      <w:r>
+        <w:t>git</w:t>
+      </w:r>
+      <w:proofErr w:type="spellEnd"/>
+      <w:r>
+        <w:t xml:space="preserve"> push --set-upstream origin </w:t>
+      </w:r>
+      <w:proofErr w:type="spellStart"/>
+      <w:r>
+        <w:t>pyart</w:t>
+      </w:r>
+      <w:proofErr w:type="spellEnd"/>
+      <w:r>
+        <w:t>-</w:t>
+      </w:r>
+      <w:proofErr w:type="spellStart"/>
+      <w:r>
+        <w:t>vulpiani</w:t>
+      </w:r>
+      <w:proofErr w:type="spellEnd"/>
+      <w:r>
+        <w:t>-fix</w:t>
+      </w:r>
+    </w:p>
+    <w:p>
+      <w:pPr>
+        <w:pStyle w:val="Body0AltB0"/>
+        <w:numPr>
+          <w:ilvl w:val="0"/>
+          <w:numId w:val="43"/>
+        </w:numPr>
+      </w:pPr>
+      <w:r>
+        <w:t>Make all the changes you desire to make public in this local branch</w:t>
       </w:r>
       <w:r>
         <w:t xml:space="preserve">. </w:t>
@@ -10284,6 +10364,7 @@
         </w:numPr>
       </w:pPr>
       <w:r>
+        <w:lastRenderedPageBreak/>
         <w:t>In your forked public repository (</w:t>
       </w:r>
       <w:hyperlink r:id="rId20" w:history="1">
@@ -10307,7 +10388,13 @@
         </w:r>
       </w:hyperlink>
       <w:r>
-        <w:t>) select the branch master and click on “New pull request”</w:t>
+        <w:t xml:space="preserve">) select the branch </w:t>
+      </w:r>
+      <w:r>
+        <w:t>you created for your development</w:t>
+      </w:r>
+      <w:r>
+        <w:t xml:space="preserve"> and click on “New pull request”</w:t>
       </w:r>
       <w:r>
         <w:t xml:space="preserve">. Select </w:t>
@@ -10324,12 +10411,31 @@
       <w:r>
         <w:t>meteoswiss-mdr</w:t>
       </w:r>
-      <w:r>
-        <w:t>:master</w:t>
-      </w:r>
-      <w:proofErr w:type="spellEnd"/>
-      <w:r>
-        <w:t xml:space="preserve"> is the origin.</w:t>
+      <w:proofErr w:type="spellEnd"/>
+      <w:r>
+        <w:t>:</w:t>
+      </w:r>
+      <w:r>
+        <w:t xml:space="preserve"> </w:t>
+      </w:r>
+      <w:proofErr w:type="spellStart"/>
+      <w:r>
+        <w:t>pyart</w:t>
+      </w:r>
+      <w:proofErr w:type="spellEnd"/>
+      <w:r>
+        <w:t>-</w:t>
+      </w:r>
+      <w:proofErr w:type="spellStart"/>
+      <w:r>
+        <w:t>vulpiani</w:t>
+      </w:r>
+      <w:proofErr w:type="spellEnd"/>
+      <w:r>
+        <w:t xml:space="preserve">-fix </w:t>
+      </w:r>
+      <w:r>
+        <w:t>is the origin.</w:t>
       </w:r>
       <w:r>
         <w:t xml:space="preserve"> Once a pull request is open all new commits will be directly visible so there is no need to open a pull request for each new commit.</w:t>
@@ -10337,86 +10443,505 @@
     </w:p>
     <w:p>
       <w:pPr>
+        <w:pStyle w:val="Body0AltB0"/>
+      </w:pPr>
+      <w:r>
+        <w:t>If you want to keep working in a new development while waiting for the outcome of the pull request you can c</w:t>
+      </w:r>
+      <w:r>
+        <w:t xml:space="preserve">heck out to the regular </w:t>
+      </w:r>
+      <w:proofErr w:type="spellStart"/>
+      <w:r>
+        <w:t>py</w:t>
+      </w:r>
+      <w:r>
+        <w:t>art</w:t>
+      </w:r>
+      <w:proofErr w:type="spellEnd"/>
+      <w:r>
+        <w:t xml:space="preserve"> branch but do not forget to switch branches if changes the pulled code are requested. Once the pull request has been accepted you can delete the temporary branch you created. To delete the remote branch:</w:t>
+      </w:r>
+    </w:p>
+    <w:p>
+      <w:pPr>
+        <w:pStyle w:val="Caption"/>
+      </w:pPr>
+      <w:proofErr w:type="spellStart"/>
+      <w:r>
+        <w:t>git</w:t>
+      </w:r>
+      <w:proofErr w:type="spellEnd"/>
+      <w:r>
+        <w:t xml:space="preserve"> push origin </w:t>
+      </w:r>
+      <w:r>
+        <w:t>--</w:t>
+      </w:r>
+      <w:bookmarkStart w:id="39" w:name="_GoBack"/>
+      <w:bookmarkEnd w:id="39"/>
+      <w:r>
+        <w:t xml:space="preserve">delete </w:t>
+      </w:r>
+      <w:proofErr w:type="spellStart"/>
+      <w:r>
+        <w:t>pyart</w:t>
+      </w:r>
+      <w:proofErr w:type="spellEnd"/>
+      <w:r>
+        <w:t>-</w:t>
+      </w:r>
+      <w:proofErr w:type="spellStart"/>
+      <w:r>
+        <w:t>vulpiani</w:t>
+      </w:r>
+      <w:proofErr w:type="spellEnd"/>
+      <w:r>
+        <w:t>-fix</w:t>
+      </w:r>
+    </w:p>
+    <w:p>
+      <w:pPr>
+        <w:pStyle w:val="Body0AltB0"/>
+      </w:pPr>
+      <w:r>
+        <w:t>To delete the local branch:</w:t>
+      </w:r>
+    </w:p>
+    <w:p>
+      <w:pPr>
+        <w:pStyle w:val="Caption"/>
+      </w:pPr>
+      <w:proofErr w:type="spellStart"/>
+      <w:r>
+        <w:t>git</w:t>
+      </w:r>
+      <w:proofErr w:type="spellEnd"/>
+      <w:r>
+        <w:t xml:space="preserve"> branch -d </w:t>
+      </w:r>
+      <w:proofErr w:type="spellStart"/>
+      <w:r>
+        <w:t>pyart</w:t>
+      </w:r>
+      <w:proofErr w:type="spellEnd"/>
+      <w:r>
+        <w:t>-</w:t>
+      </w:r>
+      <w:proofErr w:type="spellStart"/>
+      <w:r>
+        <w:t>vulpiani</w:t>
+      </w:r>
+      <w:proofErr w:type="spellEnd"/>
+      <w:r>
+        <w:t xml:space="preserve">-fix </w:t>
+      </w:r>
+    </w:p>
+    <w:p>
+      <w:pPr>
         <w:pStyle w:val="Heading2"/>
       </w:pPr>
       <w:bookmarkStart w:id="40" w:name="_Toc479752662"/>
       <w:r>
+        <w:t>Manage a pull request</w:t>
+      </w:r>
+      <w:bookmarkEnd w:id="40"/>
+    </w:p>
+    <w:p>
+      <w:pPr>
+        <w:pStyle w:val="Body0AltB0"/>
+      </w:pPr>
+      <w:r>
+        <w:t>It is recommended to always create a new branch to test the changes locally:</w:t>
+      </w:r>
+    </w:p>
+    <w:p>
+      <w:pPr>
+        <w:pStyle w:val="Caption"/>
+      </w:pPr>
+      <w:proofErr w:type="spellStart"/>
+      <w:r>
+        <w:t>git</w:t>
+      </w:r>
+      <w:proofErr w:type="spellEnd"/>
+      <w:r>
+        <w:t xml:space="preserve"> checkout –b [</w:t>
+      </w:r>
+      <w:proofErr w:type="spellStart"/>
+      <w:r>
+        <w:t>name_of_test_branch</w:t>
+      </w:r>
+      <w:proofErr w:type="spellEnd"/>
+      <w:r>
+        <w:t>] [</w:t>
+      </w:r>
+      <w:proofErr w:type="spellStart"/>
+      <w:r>
+        <w:t>name_of_pull_request</w:t>
+      </w:r>
+      <w:proofErr w:type="spellEnd"/>
+      <w:r>
+        <w:t>]</w:t>
+      </w:r>
+    </w:p>
+    <w:p>
+      <w:pPr>
+        <w:pStyle w:val="Caption"/>
+      </w:pPr>
+      <w:proofErr w:type="spellStart"/>
+      <w:r>
+        <w:t>git</w:t>
+      </w:r>
+      <w:proofErr w:type="spellEnd"/>
+      <w:r>
+        <w:t xml:space="preserve"> pull </w:t>
+      </w:r>
+      <w:r>
+        <w:t>https://github.com/</w:t>
+      </w:r>
+      <w:r>
+        <w:t>[forker]</w:t>
+      </w:r>
+      <w:r>
+        <w:t>/pyrad.git master</w:t>
+      </w:r>
+      <w:r>
+        <w:t xml:space="preserve"> </w:t>
+      </w:r>
+      <w:r>
+        <w:t>[</w:t>
+      </w:r>
+      <w:proofErr w:type="spellStart"/>
+      <w:r>
+        <w:t>name_of_pull_request</w:t>
+      </w:r>
+      <w:proofErr w:type="spellEnd"/>
+      <w:r>
+        <w:t>]</w:t>
+      </w:r>
+    </w:p>
+    <w:p>
+      <w:pPr>
+        <w:pStyle w:val="Body0AltB0"/>
+      </w:pPr>
+      <w:r>
+        <w:t xml:space="preserve">Check all the new functionalities </w:t>
+      </w:r>
+      <w:r>
+        <w:t xml:space="preserve">of the pull request. </w:t>
+      </w:r>
+      <w:r>
+        <w:t>If you make any changes commit them locally.</w:t>
+      </w:r>
+    </w:p>
+    <w:p>
+      <w:pPr>
+        <w:pStyle w:val="Body0AltB0"/>
+      </w:pPr>
+      <w:r>
+        <w:t xml:space="preserve">When it is ready merge it to the </w:t>
+      </w:r>
+      <w:proofErr w:type="spellStart"/>
+      <w:r>
+        <w:t>MeteoSwiss</w:t>
+      </w:r>
+      <w:proofErr w:type="spellEnd"/>
+      <w:r>
+        <w:t xml:space="preserve"> master:</w:t>
+      </w:r>
+    </w:p>
+    <w:p>
+      <w:pPr>
+        <w:pStyle w:val="Caption"/>
+      </w:pPr>
+      <w:proofErr w:type="spellStart"/>
+      <w:r>
+        <w:t>git</w:t>
+      </w:r>
+      <w:proofErr w:type="spellEnd"/>
+      <w:r>
+        <w:t xml:space="preserve"> checkout master</w:t>
+      </w:r>
+    </w:p>
+    <w:p>
+      <w:pPr>
+        <w:pStyle w:val="Caption"/>
+      </w:pPr>
+      <w:proofErr w:type="spellStart"/>
+      <w:r>
+        <w:t>git</w:t>
+      </w:r>
+      <w:proofErr w:type="spellEnd"/>
+      <w:r>
+        <w:t xml:space="preserve"> merge --no-</w:t>
+      </w:r>
+      <w:proofErr w:type="spellStart"/>
+      <w:r>
+        <w:t>ff</w:t>
+      </w:r>
+      <w:proofErr w:type="spellEnd"/>
+      <w:r>
+        <w:t xml:space="preserve"> </w:t>
+      </w:r>
+      <w:proofErr w:type="spellStart"/>
+      <w:r>
+        <w:t>name_of_test_branch</w:t>
+      </w:r>
+      <w:proofErr w:type="spellEnd"/>
+    </w:p>
+    <w:p>
+      <w:pPr>
+        <w:pStyle w:val="Caption"/>
+      </w:pPr>
+      <w:proofErr w:type="spellStart"/>
+      <w:r>
+        <w:t>git</w:t>
+      </w:r>
+      <w:proofErr w:type="spellEnd"/>
+      <w:r>
+        <w:t xml:space="preserve"> push origin master</w:t>
+      </w:r>
+    </w:p>
+    <w:p>
+      <w:pPr>
+        <w:pStyle w:val="Body0AltB0"/>
+      </w:pPr>
+      <w:r>
+        <w:t>After a period remove the test branch.</w:t>
+      </w:r>
+    </w:p>
+    <w:p>
+      <w:pPr>
+        <w:pStyle w:val="Heading2"/>
+      </w:pPr>
+      <w:bookmarkStart w:id="41" w:name="_Toc479752663"/>
+      <w:r>
+        <w:t>Automatic Generation of Documentation</w:t>
+      </w:r>
+      <w:bookmarkEnd w:id="41"/>
+    </w:p>
+    <w:p>
+      <w:pPr>
+        <w:pStyle w:val="Body0AltB0"/>
+      </w:pPr>
+      <w:r>
+        <w:t>To automatically generate documentation you have first to make sure the package Sphinx (</w:t>
+      </w:r>
+      <w:r>
+        <w:fldChar w:fldCharType="begin"/>
+      </w:r>
+      <w:r>
+        <w:instrText xml:space="preserve"> REF _Ref464805149 \r \h </w:instrText>
+      </w:r>
+      <w:r>
+        <w:fldChar w:fldCharType="separate"/>
+      </w:r>
+      <w:r>
+        <w:t>[17]</w:t>
+      </w:r>
+      <w:r>
+        <w:fldChar w:fldCharType="end"/>
+      </w:r>
+      <w:r>
+        <w:t xml:space="preserve"> available in </w:t>
+      </w:r>
+      <w:proofErr w:type="spellStart"/>
+      <w:r>
+        <w:t>conda</w:t>
+      </w:r>
+      <w:proofErr w:type="spellEnd"/>
+      <w:r>
+        <w:t xml:space="preserve">) is installed. It is also recommended you install the Sphinx extension </w:t>
+      </w:r>
+      <w:proofErr w:type="spellStart"/>
+      <w:r>
+        <w:t>numpydoc</w:t>
+      </w:r>
+      <w:proofErr w:type="spellEnd"/>
+      <w:r>
+        <w:t xml:space="preserve">. A good tutorial on how to create documentation with Sphinx can be found in </w:t>
+      </w:r>
+      <w:r>
+        <w:fldChar w:fldCharType="begin"/>
+      </w:r>
+      <w:r>
+        <w:instrText xml:space="preserve"> REF _Ref464805586 \r \h </w:instrText>
+      </w:r>
+      <w:r>
+        <w:fldChar w:fldCharType="separate"/>
+      </w:r>
+      <w:r>
+        <w:t>[18]</w:t>
+      </w:r>
+      <w:r>
+        <w:fldChar w:fldCharType="end"/>
+      </w:r>
+      <w:r>
+        <w:t xml:space="preserve">. </w:t>
+      </w:r>
+    </w:p>
+    <w:p>
+      <w:pPr>
+        <w:pStyle w:val="Body0AltB0"/>
+      </w:pPr>
+      <w:r>
+        <w:t>Create the directory where you want to keep the documentation. Place yourself inside this directory and execute the program:</w:t>
+      </w:r>
+    </w:p>
+    <w:p>
+      <w:pPr>
+        <w:pStyle w:val="Caption"/>
+      </w:pPr>
+      <w:r>
+        <w:t>sphinx-</w:t>
+      </w:r>
+      <w:proofErr w:type="spellStart"/>
+      <w:r>
+        <w:t>quickstart</w:t>
+      </w:r>
+      <w:proofErr w:type="spellEnd"/>
+    </w:p>
+    <w:p>
+      <w:pPr>
+        <w:pStyle w:val="Body0AltB0"/>
+      </w:pPr>
+      <w:r>
+        <w:t xml:space="preserve">Answer all the questions. Once the program has been executed it will have created a source directory with a conf.py and </w:t>
+      </w:r>
+      <w:proofErr w:type="spellStart"/>
+      <w:r>
+        <w:t>index.rst</w:t>
+      </w:r>
+      <w:proofErr w:type="spellEnd"/>
+      <w:r>
+        <w:t xml:space="preserve"> files</w:t>
+      </w:r>
+      <w:r>
+        <w:t xml:space="preserve"> and a </w:t>
+      </w:r>
+      <w:proofErr w:type="spellStart"/>
+      <w:r>
+        <w:t>MakeFile</w:t>
+      </w:r>
+      <w:proofErr w:type="spellEnd"/>
+      <w:r>
+        <w:t>. Inside the conf.py add ex</w:t>
+      </w:r>
+      <w:r>
+        <w:t>tension ‘</w:t>
+      </w:r>
+      <w:proofErr w:type="spellStart"/>
+      <w:r>
+        <w:t>numpydoc</w:t>
+      </w:r>
+      <w:proofErr w:type="spellEnd"/>
+      <w:r>
+        <w:t>’ in extensions lists and import the package you want to comment. For example:</w:t>
+      </w:r>
+    </w:p>
+    <w:p>
+      <w:pPr>
+        <w:pStyle w:val="BlockText"/>
+      </w:pPr>
+      <w:r>
         <w:lastRenderedPageBreak/>
-        <w:t>Manage a pull request</w:t>
-      </w:r>
-      <w:bookmarkEnd w:id="40"/>
+        <w:t>import</w:t>
+      </w:r>
+      <w:r>
+        <w:t xml:space="preserve"> </w:t>
+      </w:r>
+      <w:proofErr w:type="spellStart"/>
+      <w:r>
+        <w:t>os</w:t>
+      </w:r>
+      <w:proofErr w:type="spellEnd"/>
+    </w:p>
+    <w:p>
+      <w:pPr>
+        <w:pStyle w:val="BlockText"/>
+      </w:pPr>
+      <w:r>
+        <w:t>import sys</w:t>
+      </w:r>
+    </w:p>
+    <w:p>
+      <w:pPr>
+        <w:pStyle w:val="BlockText"/>
+      </w:pPr>
+      <w:proofErr w:type="spellStart"/>
+      <w:r>
+        <w:t>sys.path.insert</w:t>
+      </w:r>
+      <w:proofErr w:type="spellEnd"/>
+      <w:r>
+        <w:t xml:space="preserve">(0, </w:t>
+      </w:r>
+      <w:proofErr w:type="spellStart"/>
+      <w:r>
+        <w:t>os.path.abspath</w:t>
+      </w:r>
+      <w:proofErr w:type="spellEnd"/>
+      <w:r>
+        <w:t>('../../../../</w:t>
+      </w:r>
+      <w:proofErr w:type="spellStart"/>
+      <w:r>
+        <w:t>src</w:t>
+      </w:r>
+      <w:proofErr w:type="spellEnd"/>
+      <w:r>
+        <w:t>/</w:t>
+      </w:r>
+      <w:proofErr w:type="spellStart"/>
+      <w:r>
+        <w:t>pyrad_proc</w:t>
+      </w:r>
+      <w:proofErr w:type="spellEnd"/>
+      <w:r>
+        <w:t>/</w:t>
+      </w:r>
+      <w:proofErr w:type="spellStart"/>
+      <w:r>
+        <w:t>pyrad</w:t>
+      </w:r>
+      <w:proofErr w:type="spellEnd"/>
+      <w:r>
+        <w:t>/'))</w:t>
+      </w:r>
+    </w:p>
+    <w:p>
+      <w:pPr>
+        <w:pStyle w:val="BlockText"/>
+      </w:pPr>
+      <w:r>
+        <w:t xml:space="preserve">import </w:t>
+      </w:r>
+      <w:proofErr w:type="spellStart"/>
+      <w:r>
+        <w:t>pyrad</w:t>
+      </w:r>
+      <w:proofErr w:type="spellEnd"/>
+      <w:r>
+        <w:t xml:space="preserve"> </w:t>
+      </w:r>
     </w:p>
     <w:p>
       <w:pPr>
         <w:pStyle w:val="Body0AltB0"/>
       </w:pPr>
       <w:r>
-        <w:t>It is recommended to always create a new branch to test the changes locally:</w:t>
-      </w:r>
-    </w:p>
-    <w:p>
-      <w:pPr>
-        <w:pStyle w:val="Caption"/>
-      </w:pPr>
-      <w:proofErr w:type="spellStart"/>
-      <w:r>
-        <w:t>git</w:t>
-      </w:r>
-      <w:proofErr w:type="spellEnd"/>
-      <w:r>
-        <w:t xml:space="preserve"> checkout –b [</w:t>
-      </w:r>
-      <w:proofErr w:type="spellStart"/>
-      <w:r>
-        <w:t>name_of_test_branch</w:t>
-      </w:r>
-      <w:proofErr w:type="spellEnd"/>
-      <w:r>
-        <w:t>] [</w:t>
-      </w:r>
-      <w:proofErr w:type="spellStart"/>
-      <w:r>
-        <w:t>name_of_pull_request</w:t>
-      </w:r>
-      <w:proofErr w:type="spellEnd"/>
-      <w:r>
-        <w:t>]</w:t>
-      </w:r>
-    </w:p>
-    <w:p>
-      <w:pPr>
-        <w:pStyle w:val="Caption"/>
-      </w:pPr>
-      <w:proofErr w:type="spellStart"/>
-      <w:r>
-        <w:t>git</w:t>
-      </w:r>
-      <w:proofErr w:type="spellEnd"/>
-      <w:r>
-        <w:t xml:space="preserve"> pull </w:t>
-      </w:r>
-      <w:r>
-        <w:t>https://github.com/</w:t>
-      </w:r>
-      <w:r>
-        <w:t>[forker]</w:t>
-      </w:r>
-      <w:r>
-        <w:t>/pyrad.git master</w:t>
-      </w:r>
-      <w:r>
-        <w:t xml:space="preserve"> </w:t>
-      </w:r>
-      <w:r>
-        <w:t>[</w:t>
-      </w:r>
-      <w:proofErr w:type="spellStart"/>
-      <w:r>
-        <w:t>name_of_pull_request</w:t>
-      </w:r>
-      <w:proofErr w:type="spellEnd"/>
-      <w:r>
-        <w:t>]</w:t>
+        <w:t xml:space="preserve">The </w:t>
+      </w:r>
+      <w:proofErr w:type="spellStart"/>
+      <w:r>
+        <w:t>sys.path.insert</w:t>
+      </w:r>
+      <w:proofErr w:type="spellEnd"/>
+      <w:r>
+        <w:t xml:space="preserve"> is necessary so that sphinx knows where to look for your package.</w:t>
+      </w:r>
+      <w:r>
+        <w:t xml:space="preserve"> Have a look at the contents of the file and modify it at your convenience.</w:t>
       </w:r>
     </w:p>
     <w:p>
@@ -10424,13 +10949,137 @@
         <w:pStyle w:val="Body0AltB0"/>
       </w:pPr>
       <w:r>
-        <w:t xml:space="preserve">Check all the new functionalities </w:t>
-      </w:r>
-      <w:r>
-        <w:t xml:space="preserve">of the pull request. </w:t>
-      </w:r>
-      <w:r>
-        <w:t>If you make any changes commit them locally.</w:t>
+        <w:t xml:space="preserve"> Create a .</w:t>
+      </w:r>
+      <w:proofErr w:type="spellStart"/>
+      <w:r>
+        <w:t>rst</w:t>
+      </w:r>
+      <w:proofErr w:type="spellEnd"/>
+      <w:r>
+        <w:t xml:space="preserve"> file for each module you want to include in the documentation and name them (without the extension) in the allocated space in the </w:t>
+      </w:r>
+      <w:proofErr w:type="spellStart"/>
+      <w:r>
+        <w:t>index.rst</w:t>
+      </w:r>
+      <w:proofErr w:type="spellEnd"/>
+      <w:r>
+        <w:t xml:space="preserve"> file. If you want to document only the high level functions available to the user the </w:t>
+      </w:r>
+      <w:proofErr w:type="spellStart"/>
+      <w:r>
+        <w:t>module.rst</w:t>
+      </w:r>
+      <w:proofErr w:type="spellEnd"/>
+      <w:r>
+        <w:t xml:space="preserve"> file should look like that:</w:t>
+      </w:r>
+    </w:p>
+    <w:p>
+      <w:pPr>
+        <w:pStyle w:val="BlockText"/>
+      </w:pPr>
+      <w:r>
+        <w:t>:mod: `</w:t>
+      </w:r>
+      <w:proofErr w:type="spellStart"/>
+      <w:r>
+        <w:t>pyrad.flow</w:t>
+      </w:r>
+      <w:proofErr w:type="spellEnd"/>
+      <w:r>
+        <w:t>`</w:t>
+      </w:r>
+    </w:p>
+    <w:p>
+      <w:pPr>
+        <w:pStyle w:val="BlockText"/>
+      </w:pPr>
+      <w:r>
+        <w:t>==================</w:t>
+      </w:r>
+    </w:p>
+    <w:p>
+      <w:pPr>
+        <w:pStyle w:val="BlockText"/>
+      </w:pPr>
+    </w:p>
+    <w:p>
+      <w:pPr>
+        <w:pStyle w:val="BlockText"/>
+      </w:pPr>
+      <w:r>
+        <w:t xml:space="preserve">.. </w:t>
+      </w:r>
+      <w:proofErr w:type="spellStart"/>
+      <w:r>
+        <w:t>automodule</w:t>
+      </w:r>
+      <w:proofErr w:type="spellEnd"/>
+      <w:r>
+        <w:t xml:space="preserve">:: </w:t>
+      </w:r>
+      <w:proofErr w:type="spellStart"/>
+      <w:r>
+        <w:t>pyrad.flow</w:t>
+      </w:r>
+      <w:proofErr w:type="spellEnd"/>
+    </w:p>
+    <w:p>
+      <w:pPr>
+        <w:pStyle w:val="BlockText"/>
+      </w:pPr>
+      <w:r>
+        <w:t xml:space="preserve">   :members:</w:t>
+      </w:r>
+    </w:p>
+    <w:p>
+      <w:pPr>
+        <w:pStyle w:val="BlockText"/>
+      </w:pPr>
+      <w:r>
+        <w:t xml:space="preserve">   :</w:t>
+      </w:r>
+      <w:proofErr w:type="spellStart"/>
+      <w:r>
+        <w:t>undoc</w:t>
+      </w:r>
+      <w:proofErr w:type="spellEnd"/>
+      <w:r>
+        <w:t>-members:</w:t>
+      </w:r>
+    </w:p>
+    <w:p>
+      <w:pPr>
+        <w:pStyle w:val="BlockText"/>
+      </w:pPr>
+      <w:r>
+        <w:t xml:space="preserve">   :private-members:</w:t>
+      </w:r>
+    </w:p>
+    <w:p>
+      <w:pPr>
+        <w:pStyle w:val="BlockText"/>
+      </w:pPr>
+      <w:r>
+        <w:t xml:space="preserve">   :special-members:</w:t>
+      </w:r>
+    </w:p>
+    <w:p>
+      <w:pPr>
+        <w:pStyle w:val="BlockText"/>
+      </w:pPr>
+      <w:r>
+        <w:t xml:space="preserve">   :inherited-members:</w:t>
+      </w:r>
+    </w:p>
+    <w:p>
+      <w:pPr>
+        <w:pStyle w:val="BlockText"/>
+      </w:pPr>
+      <w:r>
+        <w:t xml:space="preserve">   :show-inheritance: </w:t>
       </w:r>
     </w:p>
     <w:p>
@@ -10438,204 +11087,7 @@
         <w:pStyle w:val="Body0AltB0"/>
       </w:pPr>
       <w:r>
-        <w:t xml:space="preserve">When it is ready merge it to the </w:t>
-      </w:r>
-      <w:proofErr w:type="spellStart"/>
-      <w:r>
-        <w:t>MeteoSwiss</w:t>
-      </w:r>
-      <w:proofErr w:type="spellEnd"/>
-      <w:r>
-        <w:t xml:space="preserve"> master:</w:t>
-      </w:r>
-    </w:p>
-    <w:p>
-      <w:pPr>
-        <w:pStyle w:val="Caption"/>
-      </w:pPr>
-      <w:proofErr w:type="spellStart"/>
-      <w:r>
-        <w:t>git</w:t>
-      </w:r>
-      <w:proofErr w:type="spellEnd"/>
-      <w:r>
-        <w:t xml:space="preserve"> checkout master</w:t>
-      </w:r>
-    </w:p>
-    <w:p>
-      <w:pPr>
-        <w:pStyle w:val="Caption"/>
-      </w:pPr>
-      <w:proofErr w:type="spellStart"/>
-      <w:r>
-        <w:t>git</w:t>
-      </w:r>
-      <w:proofErr w:type="spellEnd"/>
-      <w:r>
-        <w:t xml:space="preserve"> merge --no-</w:t>
-      </w:r>
-      <w:proofErr w:type="spellStart"/>
-      <w:r>
-        <w:t>ff</w:t>
-      </w:r>
-      <w:proofErr w:type="spellEnd"/>
-      <w:r>
-        <w:t xml:space="preserve"> </w:t>
-      </w:r>
-      <w:proofErr w:type="spellStart"/>
-      <w:r>
-        <w:t>name_of_test_branch</w:t>
-      </w:r>
-      <w:proofErr w:type="spellEnd"/>
-    </w:p>
-    <w:p>
-      <w:pPr>
-        <w:pStyle w:val="Caption"/>
-      </w:pPr>
-      <w:proofErr w:type="spellStart"/>
-      <w:r>
-        <w:t>git</w:t>
-      </w:r>
-      <w:proofErr w:type="spellEnd"/>
-      <w:r>
-        <w:t xml:space="preserve"> push origin master</w:t>
-      </w:r>
-    </w:p>
-    <w:p>
-      <w:pPr>
-        <w:pStyle w:val="Body0AltB0"/>
-      </w:pPr>
-      <w:r>
-        <w:t>After a period remove the test branch.</w:t>
-      </w:r>
-    </w:p>
-    <w:p>
-      <w:pPr>
-        <w:pStyle w:val="Heading2"/>
-      </w:pPr>
-      <w:bookmarkStart w:id="41" w:name="_Toc479752663"/>
-      <w:r>
-        <w:t>Automatic Generation of Documentation</w:t>
-      </w:r>
-      <w:bookmarkEnd w:id="41"/>
-    </w:p>
-    <w:p>
-      <w:pPr>
-        <w:pStyle w:val="Body0AltB0"/>
-      </w:pPr>
-      <w:r>
-        <w:t>To automatically generate documentation you have first to make sure the package Sphinx (</w:t>
-      </w:r>
-      <w:r>
-        <w:fldChar w:fldCharType="begin"/>
-      </w:r>
-      <w:r>
-        <w:instrText xml:space="preserve"> REF _Ref464805149 \r \h </w:instrText>
-      </w:r>
-      <w:r>
-        <w:fldChar w:fldCharType="separate"/>
-      </w:r>
-      <w:r>
-        <w:t>[17]</w:t>
-      </w:r>
-      <w:r>
-        <w:fldChar w:fldCharType="end"/>
-      </w:r>
-      <w:r>
-        <w:t xml:space="preserve"> available in </w:t>
-      </w:r>
-      <w:proofErr w:type="spellStart"/>
-      <w:r>
-        <w:t>conda</w:t>
-      </w:r>
-      <w:proofErr w:type="spellEnd"/>
-      <w:r>
-        <w:t xml:space="preserve">) is installed. It is also recommended you install the Sphinx extension </w:t>
-      </w:r>
-      <w:proofErr w:type="spellStart"/>
-      <w:r>
-        <w:t>numpydoc</w:t>
-      </w:r>
-      <w:proofErr w:type="spellEnd"/>
-      <w:r>
-        <w:t xml:space="preserve">. A good tutorial on how to create documentation with Sphinx can be found in </w:t>
-      </w:r>
-      <w:r>
-        <w:fldChar w:fldCharType="begin"/>
-      </w:r>
-      <w:r>
-        <w:instrText xml:space="preserve"> REF _Ref464805586 \r \h </w:instrText>
-      </w:r>
-      <w:r>
-        <w:fldChar w:fldCharType="separate"/>
-      </w:r>
-      <w:r>
-        <w:t>[18]</w:t>
-      </w:r>
-      <w:r>
-        <w:fldChar w:fldCharType="end"/>
-      </w:r>
-      <w:r>
-        <w:t xml:space="preserve">. </w:t>
-      </w:r>
-    </w:p>
-    <w:p>
-      <w:pPr>
-        <w:pStyle w:val="Body0AltB0"/>
-      </w:pPr>
-      <w:r>
-        <w:t>Create the directory where you want to keep the documentation. Place yourself inside this directory and execute the program:</w:t>
-      </w:r>
-    </w:p>
-    <w:p>
-      <w:pPr>
-        <w:pStyle w:val="Caption"/>
-      </w:pPr>
-      <w:r>
-        <w:t>sphinx-</w:t>
-      </w:r>
-      <w:proofErr w:type="spellStart"/>
-      <w:r>
-        <w:t>quickstart</w:t>
-      </w:r>
-      <w:proofErr w:type="spellEnd"/>
-    </w:p>
-    <w:p>
-      <w:pPr>
-        <w:pStyle w:val="Body0AltB0"/>
-      </w:pPr>
-      <w:r>
-        <w:t xml:space="preserve">Answer all the questions. Once the program has been executed it will have created a source directory with a conf.py and </w:t>
-      </w:r>
-      <w:proofErr w:type="spellStart"/>
-      <w:r>
-        <w:t>index.rst</w:t>
-      </w:r>
-      <w:proofErr w:type="spellEnd"/>
-      <w:r>
-        <w:t xml:space="preserve"> files</w:t>
-      </w:r>
-      <w:r>
-        <w:t xml:space="preserve"> and a </w:t>
-      </w:r>
-      <w:proofErr w:type="spellStart"/>
-      <w:r>
-        <w:t>MakeFile</w:t>
-      </w:r>
-      <w:proofErr w:type="spellEnd"/>
-      <w:r>
-        <w:t>. Inside the conf.py add ex</w:t>
-      </w:r>
-      <w:r>
-        <w:t>tension ‘</w:t>
-      </w:r>
-      <w:proofErr w:type="spellStart"/>
-      <w:r>
-        <w:t>numpydoc</w:t>
-      </w:r>
-      <w:proofErr w:type="spellEnd"/>
-      <w:r>
-        <w:t>’ in extensions lists and import the package you want to comment. For example:</w:t>
+        <w:t>If you want to document all the functions in the package you should specify the path to all the files, i.e.:</w:t>
       </w:r>
     </w:p>
     <w:p>
@@ -10643,152 +11095,74 @@
         <w:pStyle w:val="BlockText"/>
       </w:pPr>
       <w:r>
-        <w:t>import</w:t>
-      </w:r>
-      <w:r>
-        <w:t xml:space="preserve"> </w:t>
-      </w:r>
-      <w:proofErr w:type="spellStart"/>
-      <w:r>
-        <w:t>os</w:t>
-      </w:r>
-      <w:proofErr w:type="spellEnd"/>
+        <w:t>:mod: `pyrad.io`</w:t>
+      </w:r>
     </w:p>
     <w:p>
       <w:pPr>
         <w:pStyle w:val="BlockText"/>
       </w:pPr>
       <w:r>
-        <w:t>import sys</w:t>
+        <w:t>================</w:t>
       </w:r>
     </w:p>
     <w:p>
       <w:pPr>
         <w:pStyle w:val="BlockText"/>
       </w:pPr>
-      <w:proofErr w:type="spellStart"/>
-      <w:r>
-        <w:t>sys.path.insert</w:t>
-      </w:r>
-      <w:proofErr w:type="spellEnd"/>
-      <w:r>
-        <w:t xml:space="preserve">(0, </w:t>
-      </w:r>
-      <w:proofErr w:type="spellStart"/>
-      <w:r>
-        <w:t>os.path.abspath</w:t>
-      </w:r>
-      <w:proofErr w:type="spellEnd"/>
-      <w:r>
-        <w:t>('../../../../</w:t>
-      </w:r>
-      <w:proofErr w:type="spellStart"/>
-      <w:r>
-        <w:t>src</w:t>
-      </w:r>
-      <w:proofErr w:type="spellEnd"/>
-      <w:r>
-        <w:t>/</w:t>
-      </w:r>
-      <w:proofErr w:type="spellStart"/>
-      <w:r>
-        <w:t>pyrad_proc</w:t>
-      </w:r>
-      <w:proofErr w:type="spellEnd"/>
-      <w:r>
-        <w:t>/</w:t>
-      </w:r>
-      <w:proofErr w:type="spellStart"/>
-      <w:r>
-        <w:t>pyrad</w:t>
-      </w:r>
-      <w:proofErr w:type="spellEnd"/>
-      <w:r>
-        <w:t>/'))</w:t>
-      </w:r>
     </w:p>
     <w:p>
       <w:pPr>
         <w:pStyle w:val="BlockText"/>
       </w:pPr>
       <w:r>
-        <w:t xml:space="preserve">import </w:t>
-      </w:r>
-      <w:proofErr w:type="spellStart"/>
-      <w:r>
-        <w:t>pyrad</w:t>
-      </w:r>
-      <w:proofErr w:type="spellEnd"/>
-      <w:r>
-        <w:t xml:space="preserve"> </w:t>
-      </w:r>
-    </w:p>
-    <w:p>
-      <w:pPr>
-        <w:pStyle w:val="Body0AltB0"/>
-      </w:pPr>
-      <w:r>
-        <w:t xml:space="preserve">The </w:t>
-      </w:r>
-      <w:proofErr w:type="spellStart"/>
-      <w:r>
-        <w:t>sys.path.insert</w:t>
-      </w:r>
-      <w:proofErr w:type="spellEnd"/>
-      <w:r>
-        <w:t xml:space="preserve"> is necessary so that sphinx knows where to look for your package.</w:t>
-      </w:r>
-      <w:r>
-        <w:t xml:space="preserve"> Have a look at the contents of the file and modify it at your convenience.</w:t>
-      </w:r>
-    </w:p>
-    <w:p>
-      <w:pPr>
-        <w:pStyle w:val="Body0AltB0"/>
-      </w:pPr>
-      <w:r>
-        <w:t xml:space="preserve"> Create a .</w:t>
-      </w:r>
-      <w:proofErr w:type="spellStart"/>
-      <w:r>
-        <w:t>rst</w:t>
-      </w:r>
-      <w:proofErr w:type="spellEnd"/>
-      <w:r>
-        <w:t xml:space="preserve"> file for each module you want to include in the documentation and name them (without the extension) in the allocated space in the </w:t>
-      </w:r>
-      <w:proofErr w:type="spellStart"/>
-      <w:r>
-        <w:t>index.rst</w:t>
-      </w:r>
-      <w:proofErr w:type="spellEnd"/>
-      <w:r>
-        <w:t xml:space="preserve"> file. If you want to document only the high level functions available to the user the </w:t>
-      </w:r>
-      <w:proofErr w:type="spellStart"/>
-      <w:r>
-        <w:t>module.rst</w:t>
-      </w:r>
-      <w:proofErr w:type="spellEnd"/>
-      <w:r>
-        <w:t xml:space="preserve"> file should look like that:</w:t>
-      </w:r>
+        <w:t xml:space="preserve">.. </w:t>
+      </w:r>
+      <w:proofErr w:type="spellStart"/>
+      <w:r>
+        <w:t>automodule</w:t>
+      </w:r>
+      <w:proofErr w:type="spellEnd"/>
+      <w:r>
+        <w:t xml:space="preserve">:: </w:t>
+      </w:r>
+      <w:proofErr w:type="spellStart"/>
+      <w:r>
+        <w:t>pyrad.io.read_data_radar</w:t>
+      </w:r>
+      <w:proofErr w:type="spellEnd"/>
     </w:p>
     <w:p>
       <w:pPr>
         <w:pStyle w:val="BlockText"/>
       </w:pPr>
       <w:r>
+        <w:t xml:space="preserve">   :members:</w:t>
+      </w:r>
+    </w:p>
+    <w:p>
+      <w:pPr>
+        <w:pStyle w:val="BlockText"/>
+      </w:pPr>
+      <w:r>
+        <w:t xml:space="preserve">   :</w:t>
+      </w:r>
+      <w:proofErr w:type="spellStart"/>
+      <w:r>
+        <w:t>undoc</w:t>
+      </w:r>
+      <w:proofErr w:type="spellEnd"/>
+      <w:r>
+        <w:t>-members:</w:t>
+      </w:r>
+    </w:p>
+    <w:p>
+      <w:pPr>
+        <w:pStyle w:val="BlockText"/>
+      </w:pPr>
+      <w:r>
         <w:lastRenderedPageBreak/>
-        <w:t>:mod: `</w:t>
-      </w:r>
-      <w:proofErr w:type="spellStart"/>
-      <w:r>
-        <w:t>pyrad.flow</w:t>
-      </w:r>
-      <w:proofErr w:type="spellEnd"/>
-      <w:r>
-        <w:t>`</w:t>
+        <w:t xml:space="preserve">   :private-members:</w:t>
       </w:r>
     </w:p>
     <w:p>
@@ -10796,19 +11170,30 @@
         <w:pStyle w:val="BlockText"/>
       </w:pPr>
       <w:r>
-        <w:t>==================</w:t>
+        <w:t xml:space="preserve">   :special-members:</w:t>
       </w:r>
     </w:p>
     <w:p>
       <w:pPr>
         <w:pStyle w:val="BlockText"/>
       </w:pPr>
+      <w:r>
+        <w:t xml:space="preserve">   :inherited-members:</w:t>
+      </w:r>
     </w:p>
     <w:p>
       <w:pPr>
         <w:pStyle w:val="BlockText"/>
       </w:pPr>
       <w:r>
+        <w:t xml:space="preserve">   :show-inheritance:</w:t>
+      </w:r>
+    </w:p>
+    <w:p>
+      <w:pPr>
+        <w:pStyle w:val="BlockText"/>
+      </w:pPr>
+      <w:r>
         <w:t xml:space="preserve">.. </w:t>
       </w:r>
       <w:proofErr w:type="spellStart"/>
@@ -10821,7 +11206,7 @@
       </w:r>
       <w:proofErr w:type="spellStart"/>
       <w:r>
-        <w:t>pyrad.flow</w:t>
+        <w:t>pyrad.io.read_data_other</w:t>
       </w:r>
       <w:proofErr w:type="spellEnd"/>
     </w:p>
@@ -10878,190 +11263,6 @@
         <w:pStyle w:val="BlockText"/>
       </w:pPr>
       <w:r>
-        <w:t xml:space="preserve">   :show-inheritance: </w:t>
-      </w:r>
-    </w:p>
-    <w:p>
-      <w:pPr>
-        <w:pStyle w:val="Body0AltB0"/>
-      </w:pPr>
-      <w:r>
-        <w:t>If you want to document all the functions in the package you should specify the path to all the files, i.e.:</w:t>
-      </w:r>
-    </w:p>
-    <w:p>
-      <w:pPr>
-        <w:pStyle w:val="BlockText"/>
-      </w:pPr>
-      <w:r>
-        <w:t>:mod: `pyrad.io`</w:t>
-      </w:r>
-    </w:p>
-    <w:p>
-      <w:pPr>
-        <w:pStyle w:val="BlockText"/>
-      </w:pPr>
-      <w:r>
-        <w:t>================</w:t>
-      </w:r>
-    </w:p>
-    <w:p>
-      <w:pPr>
-        <w:pStyle w:val="BlockText"/>
-      </w:pPr>
-    </w:p>
-    <w:p>
-      <w:pPr>
-        <w:pStyle w:val="BlockText"/>
-      </w:pPr>
-      <w:r>
-        <w:t xml:space="preserve">.. </w:t>
-      </w:r>
-      <w:proofErr w:type="spellStart"/>
-      <w:r>
-        <w:t>automodule</w:t>
-      </w:r>
-      <w:proofErr w:type="spellEnd"/>
-      <w:r>
-        <w:t xml:space="preserve">:: </w:t>
-      </w:r>
-      <w:proofErr w:type="spellStart"/>
-      <w:r>
-        <w:t>pyrad.io.read_data_radar</w:t>
-      </w:r>
-      <w:proofErr w:type="spellEnd"/>
-    </w:p>
-    <w:p>
-      <w:pPr>
-        <w:pStyle w:val="BlockText"/>
-      </w:pPr>
-      <w:r>
-        <w:t xml:space="preserve">   :members:</w:t>
-      </w:r>
-    </w:p>
-    <w:p>
-      <w:pPr>
-        <w:pStyle w:val="BlockText"/>
-      </w:pPr>
-      <w:r>
-        <w:t xml:space="preserve">   :</w:t>
-      </w:r>
-      <w:proofErr w:type="spellStart"/>
-      <w:r>
-        <w:t>undoc</w:t>
-      </w:r>
-      <w:proofErr w:type="spellEnd"/>
-      <w:r>
-        <w:t>-members:</w:t>
-      </w:r>
-    </w:p>
-    <w:p>
-      <w:pPr>
-        <w:pStyle w:val="BlockText"/>
-      </w:pPr>
-      <w:r>
-        <w:t xml:space="preserve">   :private-members:</w:t>
-      </w:r>
-    </w:p>
-    <w:p>
-      <w:pPr>
-        <w:pStyle w:val="BlockText"/>
-      </w:pPr>
-      <w:r>
-        <w:t xml:space="preserve">   :special-members:</w:t>
-      </w:r>
-    </w:p>
-    <w:p>
-      <w:pPr>
-        <w:pStyle w:val="BlockText"/>
-      </w:pPr>
-      <w:r>
-        <w:t xml:space="preserve">   :inherited-members:</w:t>
-      </w:r>
-    </w:p>
-    <w:p>
-      <w:pPr>
-        <w:pStyle w:val="BlockText"/>
-      </w:pPr>
-      <w:r>
-        <w:t xml:space="preserve">   :show-inheritance:</w:t>
-      </w:r>
-    </w:p>
-    <w:p>
-      <w:pPr>
-        <w:pStyle w:val="BlockText"/>
-      </w:pPr>
-      <w:r>
-        <w:t xml:space="preserve">.. </w:t>
-      </w:r>
-      <w:proofErr w:type="spellStart"/>
-      <w:r>
-        <w:t>automodule</w:t>
-      </w:r>
-      <w:proofErr w:type="spellEnd"/>
-      <w:r>
-        <w:t xml:space="preserve">:: </w:t>
-      </w:r>
-      <w:proofErr w:type="spellStart"/>
-      <w:r>
-        <w:t>pyrad.io.read_data_other</w:t>
-      </w:r>
-      <w:proofErr w:type="spellEnd"/>
-    </w:p>
-    <w:p>
-      <w:pPr>
-        <w:pStyle w:val="BlockText"/>
-      </w:pPr>
-      <w:r>
-        <w:t xml:space="preserve">   :members:</w:t>
-      </w:r>
-    </w:p>
-    <w:p>
-      <w:pPr>
-        <w:pStyle w:val="BlockText"/>
-      </w:pPr>
-      <w:r>
-        <w:t xml:space="preserve">   :</w:t>
-      </w:r>
-      <w:proofErr w:type="spellStart"/>
-      <w:r>
-        <w:t>undoc</w:t>
-      </w:r>
-      <w:proofErr w:type="spellEnd"/>
-      <w:r>
-        <w:t>-members:</w:t>
-      </w:r>
-    </w:p>
-    <w:p>
-      <w:pPr>
-        <w:pStyle w:val="BlockText"/>
-      </w:pPr>
-      <w:r>
-        <w:t xml:space="preserve">   :private-members:</w:t>
-      </w:r>
-    </w:p>
-    <w:p>
-      <w:pPr>
-        <w:pStyle w:val="BlockText"/>
-      </w:pPr>
-      <w:r>
-        <w:t xml:space="preserve">   :special-members:</w:t>
-      </w:r>
-    </w:p>
-    <w:p>
-      <w:pPr>
-        <w:pStyle w:val="BlockText"/>
-      </w:pPr>
-      <w:r>
-        <w:t xml:space="preserve">   :inherited-members:</w:t>
-      </w:r>
-    </w:p>
-    <w:p>
-      <w:pPr>
-        <w:pStyle w:val="BlockText"/>
-      </w:pPr>
-      <w:r>
-        <w:lastRenderedPageBreak/>
         <w:t xml:space="preserve">   :show-inheritance:</w:t>
       </w:r>
     </w:p>
@@ -11762,7 +11963,7 @@
               <w:rStyle w:val="PageNumber"/>
               <w:noProof/>
             </w:rPr>
-            <w:t>17</w:t>
+            <w:t>18</w:t>
           </w:r>
           <w:r>
             <w:rPr>
@@ -18346,7 +18547,7 @@
 </file>
 
 <file path=customXml/itemProps1.xml><?xml version="1.0" encoding="utf-8"?>
-<ds:datastoreItem xmlns:ds="http://schemas.openxmlformats.org/officeDocument/2006/customXml" ds:itemID="{33F44981-F850-4854-8F1C-23B493D8CE6F}">
+<ds:datastoreItem xmlns:ds="http://schemas.openxmlformats.org/officeDocument/2006/customXml" ds:itemID="{32240257-B2D1-4DC7-9656-3B9AEF7D77F9}">
   <ds:schemaRefs>
     <ds:schemaRef ds:uri="http://schemas.openxmlformats.org/officeDocument/2006/bibliography"/>
   </ds:schemaRefs>

</xml_diff>

<commit_message>
minor changes in user manual
</commit_message>
<xml_diff>
--- a/doc/pyrad_user_manual.docx
+++ b/doc/pyrad_user_manual.docx
@@ -1356,6 +1356,82 @@
           </w:p>
         </w:tc>
       </w:tr>
+      <w:tr>
+        <w:tc>
+          <w:tcPr>
+            <w:tcW w:w="959" w:type="dxa"/>
+            <w:shd w:val="clear" w:color="auto" w:fill="auto"/>
+            <w:tcMar>
+              <w:top w:w="57" w:type="dxa"/>
+              <w:bottom w:w="57" w:type="dxa"/>
+            </w:tcMar>
+          </w:tcPr>
+          <w:p>
+            <w:pPr>
+              <w:pStyle w:val="CellBodyAltCB"/>
+            </w:pPr>
+            <w:r>
+              <w:t>0.10</w:t>
+            </w:r>
+          </w:p>
+        </w:tc>
+        <w:tc>
+          <w:tcPr>
+            <w:tcW w:w="2736" w:type="dxa"/>
+            <w:shd w:val="clear" w:color="auto" w:fill="auto"/>
+            <w:tcMar>
+              <w:top w:w="57" w:type="dxa"/>
+              <w:bottom w:w="57" w:type="dxa"/>
+            </w:tcMar>
+          </w:tcPr>
+          <w:p>
+            <w:pPr>
+              <w:pStyle w:val="CellBodyAltCB"/>
+            </w:pPr>
+            <w:r>
+              <w:t>fvj</w:t>
+            </w:r>
+          </w:p>
+        </w:tc>
+        <w:tc>
+          <w:tcPr>
+            <w:tcW w:w="1428" w:type="dxa"/>
+            <w:shd w:val="clear" w:color="auto" w:fill="auto"/>
+            <w:tcMar>
+              <w:top w:w="57" w:type="dxa"/>
+              <w:bottom w:w="57" w:type="dxa"/>
+            </w:tcMar>
+          </w:tcPr>
+          <w:p>
+            <w:pPr>
+              <w:pStyle w:val="CellBodyAltCB"/>
+            </w:pPr>
+            <w:r>
+              <w:t>24.11.2020</w:t>
+            </w:r>
+          </w:p>
+        </w:tc>
+        <w:tc>
+          <w:tcPr>
+            <w:tcW w:w="4199" w:type="dxa"/>
+            <w:shd w:val="clear" w:color="auto" w:fill="auto"/>
+            <w:tcMar>
+              <w:top w:w="57" w:type="dxa"/>
+              <w:bottom w:w="57" w:type="dxa"/>
+            </w:tcMar>
+          </w:tcPr>
+          <w:p>
+            <w:pPr>
+              <w:pStyle w:val="CellBodyAltCB"/>
+            </w:pPr>
+            <w:r>
+              <w:t>Clarifications in Pyrad installation as a PyPI and conda packages</w:t>
+            </w:r>
+            <w:bookmarkStart w:id="5" w:name="_GoBack"/>
+            <w:bookmarkEnd w:id="5"/>
+          </w:p>
+        </w:tc>
+      </w:tr>
     </w:tbl>
     <w:p>
       <w:pPr>
@@ -1371,8 +1447,6 @@
       <w:pPr>
         <w:pStyle w:val="Body0AltB0"/>
       </w:pPr>
-      <w:bookmarkStart w:id="5" w:name="_GoBack"/>
-      <w:bookmarkEnd w:id="5"/>
     </w:p>
     <w:p>
       <w:pPr>
@@ -1853,7 +1927,7 @@
           <w:rPr>
             <w:webHidden/>
           </w:rPr>
-          <w:t>8</w:t>
+          <w:t>9</w:t>
         </w:r>
         <w:r>
           <w:rPr>
@@ -2078,7 +2152,7 @@
           <w:rPr>
             <w:webHidden/>
           </w:rPr>
-          <w:t>10</w:t>
+          <w:t>11</w:t>
         </w:r>
         <w:r>
           <w:rPr>
@@ -2378,7 +2452,7 @@
           <w:rPr>
             <w:webHidden/>
           </w:rPr>
-          <w:t>12</w:t>
+          <w:t>13</w:t>
         </w:r>
         <w:r>
           <w:rPr>
@@ -5205,21 +5279,7 @@
             <w:rStyle w:val="Hyperlink"/>
             <w:lang w:val="it-CH"/>
           </w:rPr>
-          <w:t>Add a recipe in</w:t>
-        </w:r>
-        <w:r>
-          <w:rPr>
-            <w:rStyle w:val="Hyperlink"/>
-            <w:lang w:val="it-CH"/>
-          </w:rPr>
-          <w:t xml:space="preserve"> </w:t>
-        </w:r>
-        <w:r>
-          <w:rPr>
-            <w:rStyle w:val="Hyperlink"/>
-            <w:lang w:val="it-CH"/>
-          </w:rPr>
-          <w:t>conda-forge</w:t>
+          <w:t>Add a recipe in conda-forge</w:t>
         </w:r>
         <w:r>
           <w:rPr>
@@ -5552,14 +5612,14 @@
       <w:pPr>
         <w:pStyle w:val="Heading1"/>
       </w:pPr>
-      <w:bookmarkStart w:id="6" w:name="_Toc367686382"/>
-      <w:bookmarkStart w:id="7" w:name="_Toc379047274"/>
-      <w:bookmarkStart w:id="8" w:name="_Toc33189384"/>
+      <w:bookmarkStart w:id="6" w:name="_Toc33189384"/>
+      <w:bookmarkStart w:id="7" w:name="_Toc367686382"/>
+      <w:bookmarkStart w:id="8" w:name="_Toc379047274"/>
       <w:r>
         <w:lastRenderedPageBreak/>
         <w:t>What is Pyrad?</w:t>
       </w:r>
-      <w:bookmarkEnd w:id="8"/>
+      <w:bookmarkEnd w:id="6"/>
     </w:p>
     <w:p>
       <w:pPr>
@@ -5792,10 +5852,14 @@
         <w:pStyle w:val="Heading2"/>
       </w:pPr>
       <w:bookmarkStart w:id="10" w:name="_Toc33189386"/>
+      <w:bookmarkStart w:id="11" w:name="_Ref57095638"/>
+      <w:bookmarkStart w:id="12" w:name="_Ref57096107"/>
       <w:r>
         <w:t>Dependencies</w:t>
       </w:r>
       <w:bookmarkEnd w:id="10"/>
+      <w:bookmarkEnd w:id="11"/>
+      <w:bookmarkEnd w:id="12"/>
     </w:p>
     <w:p>
       <w:pPr>
@@ -6834,14 +6898,14 @@
       <w:pPr>
         <w:pStyle w:val="Heading2"/>
       </w:pPr>
-      <w:bookmarkStart w:id="11" w:name="_Ref33086166"/>
-      <w:bookmarkStart w:id="12" w:name="_Ref533062014"/>
-      <w:bookmarkStart w:id="13" w:name="_Toc33189387"/>
+      <w:bookmarkStart w:id="13" w:name="_Ref33086166"/>
+      <w:bookmarkStart w:id="14" w:name="_Toc33189387"/>
+      <w:bookmarkStart w:id="15" w:name="_Ref533062014"/>
       <w:r>
         <w:t>Installing Pyrad/Py-ART/PyTDA as a conda package</w:t>
       </w:r>
-      <w:bookmarkEnd w:id="11"/>
       <w:bookmarkEnd w:id="13"/>
+      <w:bookmarkEnd w:id="14"/>
     </w:p>
     <w:p>
       <w:pPr>
@@ -6899,7 +6963,37 @@
         <w:pStyle w:val="Body0AltB0"/>
       </w:pPr>
       <w:r>
-        <w:t>Packages in red are optional. The user may decide to install pyrad_mch, which uses the MeteoSwiss version of Py-ART, i.e. pyart_mch, or pyrad_arm, which uses the original ARM-DOE version of Py-ART. If the latter is installed, some functionality may not be present and we cannot guarantee that the behavior of the functions is as expected.</w:t>
+        <w:t xml:space="preserve">Packages in red are optional. </w:t>
+      </w:r>
+      <w:r>
+        <w:t xml:space="preserve">Some Py-ART functions require yet other optional packages. For a complete list of </w:t>
+      </w:r>
+      <w:r>
+        <w:t>dependencies,</w:t>
+      </w:r>
+      <w:r>
+        <w:t xml:space="preserve"> refer to section </w:t>
+      </w:r>
+      <w:r>
+        <w:fldChar w:fldCharType="begin"/>
+      </w:r>
+      <w:r>
+        <w:instrText xml:space="preserve"> REF _Ref57095638 \r \h </w:instrText>
+      </w:r>
+      <w:r>
+        <w:fldChar w:fldCharType="separate"/>
+      </w:r>
+      <w:r>
+        <w:t>2.1</w:t>
+      </w:r>
+      <w:r>
+        <w:fldChar w:fldCharType="end"/>
+      </w:r>
+      <w:r>
+        <w:t xml:space="preserve">. </w:t>
+      </w:r>
+      <w:r>
+        <w:t>The user may decide to install pyrad_mch, which uses the MeteoSwiss version of Py-ART, i.e. pyart_mch, or pyrad_arm, which uses the original ARM-DOE version of Py-ART. If the latter is installed, some functionality may not be present and we cannot guarantee that the behavior of the functions is as expected.</w:t>
       </w:r>
     </w:p>
     <w:p>
@@ -6936,7 +7030,7 @@
         <w:tblLook w:val="04A0" w:firstRow="1" w:lastRow="0" w:firstColumn="1" w:lastColumn="0" w:noHBand="0" w:noVBand="1"/>
       </w:tblPr>
       <w:tblGrid>
-        <w:gridCol w:w="6445"/>
+        <w:gridCol w:w="6202"/>
       </w:tblGrid>
       <w:tr>
         <w:trPr>
@@ -6993,7 +7087,13 @@
               <w:pStyle w:val="CellBodyAltCB"/>
             </w:pPr>
             <w:r>
-              <w:t>export RSL_PATH="/home/cirrus/anaconda3/envs/pyrad"</w:t>
+              <w:t>export RSL_PATH="</w:t>
+            </w:r>
+            <w:r>
+              <w:t>[Path_to_conda]</w:t>
+            </w:r>
+            <w:r>
+              <w:t>/envs/pyrad"</w:t>
             </w:r>
           </w:p>
           <w:p>
@@ -7014,7 +7114,13 @@
               <w:pStyle w:val="CellBodyAltCB"/>
             </w:pPr>
             <w:r>
-              <w:t>export GDAL_DATA="/home/cirrus/anaconda3/envs/pyrad/share/gdal"</w:t>
+              <w:t>export GDAL_DATA="</w:t>
+            </w:r>
+            <w:r>
+              <w:t>[Path_to_conda]/</w:t>
+            </w:r>
+            <w:r>
+              <w:t>envs/pyrad/share/gdal"</w:t>
             </w:r>
           </w:p>
           <w:p>
@@ -7030,6 +7136,33 @@
         <w:pStyle w:val="Body0AltB0"/>
       </w:pPr>
       <w:r>
+        <w:t>Here [Path_to_conda] refers to the root path of your conda installation, e.g. /home/cirrus/anaconda3</w:t>
+      </w:r>
+      <w:r>
+        <w:t>.</w:t>
+      </w:r>
+    </w:p>
+    <w:p>
+      <w:pPr>
+        <w:pStyle w:val="Body0AltB0"/>
+      </w:pPr>
+      <w:r>
+        <w:t xml:space="preserve">An example of Py-ART config file can be downloaded from the github repository at: </w:t>
+      </w:r>
+      <w:hyperlink r:id="rId8" w:history="1">
+        <w:r>
+          <w:rPr>
+            <w:rStyle w:val="Hyperlink"/>
+          </w:rPr>
+          <w:t>https://github.com/meteoswiss-mdr/pyrad/tree/master/config/pyart</w:t>
+        </w:r>
+      </w:hyperlink>
+    </w:p>
+    <w:p>
+      <w:pPr>
+        <w:pStyle w:val="Body0AltB0"/>
+      </w:pPr>
+      <w:r>
         <w:t>The installation is now complete.</w:t>
       </w:r>
     </w:p>
@@ -7037,11 +7170,11 @@
       <w:pPr>
         <w:pStyle w:val="Heading2"/>
       </w:pPr>
-      <w:bookmarkStart w:id="14" w:name="_Toc33189388"/>
+      <w:bookmarkStart w:id="16" w:name="_Toc33189388"/>
       <w:r>
         <w:t>Installing Pyrad/Py-ART from PyPI using pip</w:t>
       </w:r>
-      <w:bookmarkEnd w:id="14"/>
+      <w:bookmarkEnd w:id="16"/>
     </w:p>
     <w:p>
       <w:pPr>
@@ -7074,24 +7207,47 @@
         <w:pStyle w:val="Caption"/>
       </w:pPr>
       <w:r>
-        <w:t xml:space="preserve">pip install </w:t>
-      </w:r>
-      <w:r>
-        <w:t xml:space="preserve">pyart_mch pyrad_mch </w:t>
-      </w:r>
-      <w:r>
-        <w:t>numpy</w:t>
-      </w:r>
-      <w:r>
-        <w:t xml:space="preserve"> scipy matplotlib netcdf4 xarray trmm_rsl</w:t>
-      </w:r>
-    </w:p>
-    <w:p>
-      <w:pPr>
-        <w:pStyle w:val="Body0AltB0"/>
-      </w:pPr>
-      <w:r>
-        <w:t>Eventually, install additional dependencies. Unless you set that in your .bashrc file remember to set the environment variables each time you want to use Pyrad/Py-ART:</w:t>
+        <w:t>pip install pyart_mch pyrad_mch numpy scipy matplotlib netcdf4 xarray trmm_rsl</w:t>
+      </w:r>
+    </w:p>
+    <w:p>
+      <w:pPr>
+        <w:pStyle w:val="Body0AltB0"/>
+      </w:pPr>
+      <w:r>
+        <w:t>Eventually, install additional dependencies</w:t>
+      </w:r>
+      <w:r>
+        <w:t xml:space="preserve"> (see section </w:t>
+      </w:r>
+      <w:r>
+        <w:fldChar w:fldCharType="begin"/>
+      </w:r>
+      <w:r>
+        <w:instrText xml:space="preserve"> REF _Ref57096107 \r \h </w:instrText>
+      </w:r>
+      <w:r>
+        <w:fldChar w:fldCharType="separate"/>
+      </w:r>
+      <w:r>
+        <w:t>2.1</w:t>
+      </w:r>
+      <w:r>
+        <w:fldChar w:fldCharType="end"/>
+      </w:r>
+      <w:r>
+        <w:t>)</w:t>
+      </w:r>
+      <w:r>
+        <w:t>.</w:t>
+      </w:r>
+    </w:p>
+    <w:p>
+      <w:pPr>
+        <w:pStyle w:val="Body0AltB0"/>
+      </w:pPr>
+      <w:r>
+        <w:t>Unless you set that in your .bashrc file remember to set the environment variables each time you want to use Pyrad/Py-ART:</w:t>
       </w:r>
     </w:p>
     <w:p>
@@ -7112,7 +7268,13 @@
         <w:pStyle w:val="CellBodyAltCB"/>
       </w:pPr>
       <w:r>
-        <w:t>export RSL_PATH="/home/cirrus/anaconda3/envs/pyrad"</w:t>
+        <w:t>export RSL_PATH="</w:t>
+      </w:r>
+      <w:r>
+        <w:t>[Path_to_conda]</w:t>
+      </w:r>
+      <w:r>
+        <w:t>/envs/pyrad"</w:t>
       </w:r>
     </w:p>
     <w:p>
@@ -7120,15 +7282,51 @@
         <w:pStyle w:val="CellBodyAltCB"/>
       </w:pPr>
       <w:r>
-        <w:t>export GDAL_DATA="/home/cirrus/anaconda3/envs/pyrad/share/gdal"</w:t>
-      </w:r>
+        <w:t>export GDAL_DATA="</w:t>
+      </w:r>
+      <w:r>
+        <w:t>[Path_to_conda]</w:t>
+      </w:r>
+      <w:r>
+        <w:t>/envs/pyrad/share/gdal"</w:t>
+      </w:r>
+    </w:p>
+    <w:p>
+      <w:pPr>
+        <w:pStyle w:val="CellBodyAltCB"/>
+      </w:pPr>
+    </w:p>
+    <w:p>
+      <w:pPr>
+        <w:pStyle w:val="Body0AltB0"/>
+      </w:pPr>
+      <w:r>
+        <w:t>Here [Path_to_conda] refers to the root path of your conda installation, e.g. /home/cirrus/anaconda3.</w:t>
+      </w:r>
+    </w:p>
+    <w:p>
+      <w:pPr>
+        <w:pStyle w:val="Body0AltB0"/>
+      </w:pPr>
+      <w:r>
+        <w:t xml:space="preserve">An example of Py-ART config file can be downloaded from the github repository at: </w:t>
+      </w:r>
+      <w:hyperlink r:id="rId9" w:history="1">
+        <w:r>
+          <w:rPr>
+            <w:rStyle w:val="Hyperlink"/>
+          </w:rPr>
+          <w:t>https://github.com/meteoswiss-mdr/pyrad/tree/master/config/pyart</w:t>
+        </w:r>
+      </w:hyperlink>
     </w:p>
     <w:p>
       <w:pPr>
         <w:pStyle w:val="Heading2"/>
       </w:pPr>
-      <w:bookmarkStart w:id="15" w:name="_Toc33189389"/>
-      <w:r>
+      <w:bookmarkStart w:id="17" w:name="_Toc33189389"/>
+      <w:r>
+        <w:lastRenderedPageBreak/>
         <w:t xml:space="preserve">Getting </w:t>
       </w:r>
       <w:r>
@@ -7143,11 +7341,11 @@
       <w:r>
         <w:t>for users</w:t>
       </w:r>
-      <w:bookmarkEnd w:id="12"/>
+      <w:bookmarkEnd w:id="15"/>
       <w:r>
         <w:t xml:space="preserve"> or MeteoSwiss developers</w:t>
       </w:r>
-      <w:bookmarkEnd w:id="15"/>
+      <w:bookmarkEnd w:id="17"/>
     </w:p>
     <w:p>
       <w:pPr>
@@ -7170,7 +7368,7 @@
       <w:r>
         <w:t xml:space="preserve">git clone --recursive </w:t>
       </w:r>
-      <w:hyperlink r:id="rId8" w:history="1">
+      <w:hyperlink r:id="rId10" w:history="1">
         <w:r>
           <w:rPr>
             <w:rStyle w:val="Hyperlink"/>
@@ -7195,7 +7393,6 @@
         <w:pStyle w:val="Body0AltB0"/>
       </w:pPr>
       <w:r>
-        <w:lastRenderedPageBreak/>
         <w:t>Regular users should use the “master” branches of both Pyrad and Py-ART. To check that you use the “master” branch of Pyrad place yourself in the root directory of the project and type:</w:t>
       </w:r>
     </w:p>
@@ -7246,14 +7443,14 @@
       <w:pPr>
         <w:pStyle w:val="Heading2"/>
       </w:pPr>
-      <w:bookmarkStart w:id="16" w:name="_Toc33189390"/>
+      <w:bookmarkStart w:id="18" w:name="_Toc33189390"/>
       <w:r>
         <w:t xml:space="preserve">Getting </w:t>
       </w:r>
       <w:r>
         <w:t>Pyrad/Py-ART for developers (external to MeteoSwiss)</w:t>
       </w:r>
-      <w:bookmarkEnd w:id="16"/>
+      <w:bookmarkEnd w:id="18"/>
     </w:p>
     <w:p>
       <w:pPr>
@@ -7351,17 +7548,17 @@
       <w:pPr>
         <w:pStyle w:val="Heading2"/>
       </w:pPr>
-      <w:bookmarkStart w:id="17" w:name="_Ref33085232"/>
-      <w:bookmarkStart w:id="18" w:name="_Ref33086311"/>
-      <w:bookmarkStart w:id="19" w:name="_Ref33185089"/>
-      <w:bookmarkStart w:id="20" w:name="_Toc33189391"/>
+      <w:bookmarkStart w:id="19" w:name="_Ref33085232"/>
+      <w:bookmarkStart w:id="20" w:name="_Ref33086311"/>
+      <w:bookmarkStart w:id="21" w:name="_Ref33185089"/>
+      <w:bookmarkStart w:id="22" w:name="_Toc33189391"/>
       <w:r>
         <w:t>Conda installation and pyrad environment creation</w:t>
       </w:r>
-      <w:bookmarkEnd w:id="17"/>
-      <w:bookmarkEnd w:id="18"/>
       <w:bookmarkEnd w:id="19"/>
       <w:bookmarkEnd w:id="20"/>
+      <w:bookmarkEnd w:id="21"/>
+      <w:bookmarkEnd w:id="22"/>
     </w:p>
     <w:p>
       <w:pPr>
@@ -7416,7 +7613,7 @@
       <w:r>
         <w:t xml:space="preserve">wget </w:t>
       </w:r>
-      <w:hyperlink r:id="rId9" w:history="1">
+      <w:hyperlink r:id="rId11" w:history="1">
         <w:r>
           <w:rPr>
             <w:rStyle w:val="Hyperlink"/>
@@ -7449,6 +7646,7 @@
         <w:pStyle w:val="Body0AltB0"/>
       </w:pPr>
       <w:r>
+        <w:lastRenderedPageBreak/>
         <w:t>and follow</w:t>
       </w:r>
       <w:r>
@@ -7539,7 +7737,6 @@
         <w:pStyle w:val="Body0AltB0"/>
       </w:pPr>
       <w:r>
-        <w:lastRenderedPageBreak/>
         <w:t>Create the file with the environment variables:</w:t>
       </w:r>
     </w:p>
@@ -7787,6 +7984,7 @@
               <w:pStyle w:val="CellBodyAltCB"/>
             </w:pPr>
             <w:r>
+              <w:lastRenderedPageBreak/>
               <w:t>#!/usr/bin/sh</w:t>
             </w:r>
           </w:p>
@@ -7834,12 +8032,12 @@
       <w:pPr>
         <w:pStyle w:val="Heading2"/>
       </w:pPr>
-      <w:bookmarkStart w:id="21" w:name="_Ref479346947"/>
-      <w:bookmarkStart w:id="22" w:name="_Toc33189392"/>
+      <w:bookmarkStart w:id="23" w:name="_Toc33189392"/>
+      <w:bookmarkStart w:id="24" w:name="_Ref479346947"/>
       <w:r>
         <w:t>Conda packages installation</w:t>
       </w:r>
-      <w:bookmarkEnd w:id="22"/>
+      <w:bookmarkEnd w:id="23"/>
     </w:p>
     <w:p>
       <w:pPr>
@@ -7855,7 +8053,7 @@
         <w:t xml:space="preserve"> This section is only necessary for those who do not have access to the pyrad conda environment</w:t>
       </w:r>
     </w:p>
-    <w:bookmarkEnd w:id="21"/>
+    <w:bookmarkEnd w:id="24"/>
     <w:p>
       <w:pPr>
         <w:pStyle w:val="Body0AltB0"/>
@@ -7949,7 +8147,6 @@
         <w:pStyle w:val="Body0AltB0"/>
       </w:pPr>
       <w:r>
-        <w:lastRenderedPageBreak/>
         <w:t>The following default packages in the Anaconda installation are necessary to run Py-ART: NumPy, SciPy and matplotlib.</w:t>
       </w:r>
       <w:r>
@@ -8003,7 +8200,7 @@
       <w:r>
         <w:t xml:space="preserve">c </w:t>
       </w:r>
-      <w:hyperlink r:id="rId10" w:history="1">
+      <w:hyperlink r:id="rId12" w:history="1">
         <w:r>
           <w:rPr>
             <w:rStyle w:val="Hyperlink"/>
@@ -8097,7 +8294,11 @@
         <w:t>basemap and cartopy (to plot grids on geographic maps)</w:t>
       </w:r>
       <w:r>
-        <w:t xml:space="preserve"> are optional. Basemap is not maintained anymore and the standard has become cartopy. The location of the GDAL data has to be specified by writing in your conda environment file the following command:</w:t>
+        <w:t xml:space="preserve"> are optional. Basemap is not maintained anymore and the standard has </w:t>
+      </w:r>
+      <w:r>
+        <w:lastRenderedPageBreak/>
+        <w:t>become cartopy. The location of the GDAL data has to be specified by writing in your conda environment file the following command:</w:t>
       </w:r>
     </w:p>
     <w:p>
@@ -8224,15 +8425,14 @@
       <w:pPr>
         <w:pStyle w:val="Heading2"/>
       </w:pPr>
-      <w:bookmarkStart w:id="23" w:name="_Toc33189393"/>
-      <w:r>
-        <w:lastRenderedPageBreak/>
+      <w:bookmarkStart w:id="25" w:name="_Toc33189393"/>
+      <w:r>
         <w:t xml:space="preserve">ARM-DOE </w:t>
       </w:r>
       <w:r>
         <w:t>Py-ART installation</w:t>
       </w:r>
-      <w:bookmarkEnd w:id="23"/>
+      <w:bookmarkEnd w:id="25"/>
     </w:p>
     <w:p>
       <w:pPr>
@@ -8357,7 +8557,7 @@
       <w:r>
         <w:t xml:space="preserve">c </w:t>
       </w:r>
-      <w:hyperlink r:id="rId11" w:history="1">
+      <w:hyperlink r:id="rId13" w:history="1">
         <w:r>
           <w:rPr>
             <w:rStyle w:val="Hyperlink"/>
@@ -8381,11 +8581,11 @@
       <w:pPr>
         <w:pStyle w:val="Heading2"/>
       </w:pPr>
-      <w:bookmarkStart w:id="24" w:name="_Toc33189394"/>
+      <w:bookmarkStart w:id="26" w:name="_Toc33189394"/>
       <w:r>
         <w:t>Py-ART extensions</w:t>
       </w:r>
-      <w:bookmarkEnd w:id="24"/>
+      <w:bookmarkEnd w:id="26"/>
     </w:p>
     <w:p>
       <w:pPr>
@@ -8405,11 +8605,11 @@
       <w:pPr>
         <w:pStyle w:val="Heading3"/>
       </w:pPr>
-      <w:bookmarkStart w:id="25" w:name="_Toc33189395"/>
+      <w:bookmarkStart w:id="27" w:name="_Toc33189395"/>
       <w:r>
         <w:t>ARTView</w:t>
       </w:r>
-      <w:bookmarkEnd w:id="25"/>
+      <w:bookmarkEnd w:id="27"/>
     </w:p>
     <w:p>
       <w:pPr>
@@ -8476,13 +8676,14 @@
       <w:pPr>
         <w:pStyle w:val="Heading3"/>
       </w:pPr>
-      <w:bookmarkStart w:id="26" w:name="_Ref535219684"/>
-      <w:bookmarkStart w:id="27" w:name="_Toc33189396"/>
-      <w:r>
+      <w:bookmarkStart w:id="28" w:name="_Ref535219684"/>
+      <w:bookmarkStart w:id="29" w:name="_Toc33189396"/>
+      <w:r>
+        <w:lastRenderedPageBreak/>
         <w:t>DualPol</w:t>
       </w:r>
-      <w:bookmarkEnd w:id="26"/>
-      <w:bookmarkEnd w:id="27"/>
+      <w:bookmarkEnd w:id="28"/>
+      <w:bookmarkEnd w:id="29"/>
     </w:p>
     <w:p>
       <w:pPr>
@@ -8634,12 +8835,11 @@
       <w:pPr>
         <w:pStyle w:val="Heading3"/>
       </w:pPr>
-      <w:bookmarkStart w:id="28" w:name="_Toc33189397"/>
-      <w:r>
-        <w:lastRenderedPageBreak/>
+      <w:bookmarkStart w:id="30" w:name="_Toc33189397"/>
+      <w:r>
         <w:t>PyTDA</w:t>
       </w:r>
-      <w:bookmarkEnd w:id="28"/>
+      <w:bookmarkEnd w:id="30"/>
     </w:p>
     <w:p>
       <w:pPr>
@@ -8693,11 +8893,11 @@
       <w:pPr>
         <w:pStyle w:val="Heading3"/>
       </w:pPr>
-      <w:bookmarkStart w:id="29" w:name="_Toc33189398"/>
+      <w:bookmarkStart w:id="31" w:name="_Toc33189398"/>
       <w:r>
         <w:t>SingleDop</w:t>
       </w:r>
-      <w:bookmarkEnd w:id="29"/>
+      <w:bookmarkEnd w:id="31"/>
     </w:p>
     <w:p>
       <w:pPr>
@@ -8758,11 +8958,11 @@
       <w:pPr>
         <w:pStyle w:val="Heading3"/>
       </w:pPr>
-      <w:bookmarkStart w:id="30" w:name="_Toc33189399"/>
+      <w:bookmarkStart w:id="32" w:name="_Toc33189399"/>
       <w:r>
         <w:t>PyBlock</w:t>
       </w:r>
-      <w:bookmarkEnd w:id="30"/>
+      <w:bookmarkEnd w:id="32"/>
     </w:p>
     <w:p>
       <w:pPr>
@@ -8866,7 +9066,7 @@
       <w:pPr>
         <w:pStyle w:val="Heading1"/>
       </w:pPr>
-      <w:bookmarkStart w:id="31" w:name="_Toc33189400"/>
+      <w:bookmarkStart w:id="33" w:name="_Toc33189400"/>
       <w:r>
         <w:lastRenderedPageBreak/>
         <w:t>Using Pyrad</w:t>
@@ -8874,7 +9074,7 @@
       <w:r>
         <w:t>/Py-ART</w:t>
       </w:r>
-      <w:bookmarkEnd w:id="31"/>
+      <w:bookmarkEnd w:id="33"/>
     </w:p>
     <w:p>
       <w:pPr>
@@ -8942,11 +9142,11 @@
       <w:pPr>
         <w:pStyle w:val="Heading2"/>
       </w:pPr>
-      <w:bookmarkStart w:id="32" w:name="_Toc33189401"/>
+      <w:bookmarkStart w:id="34" w:name="_Toc33189401"/>
       <w:r>
         <w:t>Compilation</w:t>
       </w:r>
-      <w:bookmarkEnd w:id="32"/>
+      <w:bookmarkEnd w:id="34"/>
     </w:p>
     <w:p>
       <w:pPr>
@@ -9028,14 +9228,14 @@
           <w:lang w:val="en-GB"/>
         </w:rPr>
       </w:pPr>
-      <w:bookmarkStart w:id="33" w:name="_Toc33189402"/>
+      <w:bookmarkStart w:id="35" w:name="_Toc33189402"/>
       <w:r>
         <w:rPr>
           <w:lang w:val="en-GB"/>
         </w:rPr>
         <w:t>Py-ART compilation instructions</w:t>
       </w:r>
-      <w:bookmarkEnd w:id="33"/>
+      <w:bookmarkEnd w:id="35"/>
     </w:p>
     <w:p>
       <w:pPr>
@@ -9208,7 +9408,7 @@
           <w:lang w:val="de-CH"/>
         </w:rPr>
       </w:pPr>
-      <w:bookmarkStart w:id="34" w:name="_Toc33189403"/>
+      <w:bookmarkStart w:id="36" w:name="_Toc33189403"/>
       <w:r>
         <w:rPr>
           <w:lang w:val="de-CH"/>
@@ -9216,7 +9416,7 @@
         <w:lastRenderedPageBreak/>
         <w:t>Pyrad_proc compilation instructions</w:t>
       </w:r>
-      <w:bookmarkEnd w:id="34"/>
+      <w:bookmarkEnd w:id="36"/>
     </w:p>
     <w:p>
       <w:pPr>
@@ -9412,13 +9612,13 @@
       <w:pPr>
         <w:pStyle w:val="Heading2"/>
       </w:pPr>
-      <w:bookmarkStart w:id="35" w:name="_Ref33087320"/>
-      <w:bookmarkStart w:id="36" w:name="_Toc33189404"/>
+      <w:bookmarkStart w:id="37" w:name="_Ref33087320"/>
+      <w:bookmarkStart w:id="38" w:name="_Toc33189404"/>
       <w:r>
         <w:t>Configuration files</w:t>
       </w:r>
-      <w:bookmarkEnd w:id="35"/>
-      <w:bookmarkEnd w:id="36"/>
+      <w:bookmarkEnd w:id="37"/>
+      <w:bookmarkEnd w:id="38"/>
     </w:p>
     <w:p>
       <w:pPr>
@@ -9472,13 +9672,13 @@
       <w:pPr>
         <w:pStyle w:val="Heading2"/>
       </w:pPr>
-      <w:bookmarkStart w:id="37" w:name="_Ref33087646"/>
-      <w:bookmarkStart w:id="38" w:name="_Toc33189405"/>
+      <w:bookmarkStart w:id="39" w:name="_Ref33087646"/>
+      <w:bookmarkStart w:id="40" w:name="_Toc33189405"/>
       <w:r>
         <w:t>Running the programs when you have installed as a conda package</w:t>
       </w:r>
-      <w:bookmarkEnd w:id="37"/>
-      <w:bookmarkEnd w:id="38"/>
+      <w:bookmarkEnd w:id="39"/>
+      <w:bookmarkEnd w:id="40"/>
     </w:p>
     <w:p>
       <w:pPr>
@@ -9540,14 +9740,14 @@
       <w:pPr>
         <w:pStyle w:val="Heading2"/>
       </w:pPr>
-      <w:bookmarkStart w:id="39" w:name="_Toc33189406"/>
+      <w:bookmarkStart w:id="41" w:name="_Toc33189406"/>
       <w:r>
         <w:t>Running the programs</w:t>
       </w:r>
       <w:r>
         <w:t xml:space="preserve"> when you have installed from source</w:t>
       </w:r>
-      <w:bookmarkEnd w:id="39"/>
+      <w:bookmarkEnd w:id="41"/>
     </w:p>
     <w:p>
       <w:pPr>
@@ -9642,22 +9842,22 @@
       <w:pPr>
         <w:pStyle w:val="Heading2"/>
       </w:pPr>
-      <w:bookmarkStart w:id="40" w:name="_Toc33189407"/>
+      <w:bookmarkStart w:id="42" w:name="_Toc33189407"/>
       <w:r>
         <w:lastRenderedPageBreak/>
         <w:t>Getting help</w:t>
       </w:r>
-      <w:bookmarkEnd w:id="40"/>
+      <w:bookmarkEnd w:id="42"/>
     </w:p>
     <w:p>
       <w:pPr>
         <w:pStyle w:val="Heading3"/>
       </w:pPr>
-      <w:bookmarkStart w:id="41" w:name="_Toc33189408"/>
+      <w:bookmarkStart w:id="43" w:name="_Toc33189408"/>
       <w:r>
         <w:t>Bug reporting and request for new functionalities</w:t>
       </w:r>
-      <w:bookmarkEnd w:id="41"/>
+      <w:bookmarkEnd w:id="43"/>
     </w:p>
     <w:p>
       <w:pPr>
@@ -9669,7 +9869,7 @@
       <w:r>
         <w:t xml:space="preserve">use the Issues page of the Pyrad repository in github: </w:t>
       </w:r>
-      <w:hyperlink r:id="rId12" w:history="1">
+      <w:hyperlink r:id="rId14" w:history="1">
         <w:r>
           <w:rPr>
             <w:rStyle w:val="Hyperlink"/>
@@ -9716,11 +9916,11 @@
       <w:pPr>
         <w:pStyle w:val="Heading3"/>
       </w:pPr>
-      <w:bookmarkStart w:id="42" w:name="_Toc33189409"/>
+      <w:bookmarkStart w:id="44" w:name="_Toc33189409"/>
       <w:r>
         <w:t>Other documentation</w:t>
       </w:r>
-      <w:bookmarkEnd w:id="42"/>
+      <w:bookmarkEnd w:id="44"/>
     </w:p>
     <w:p>
       <w:pPr>
@@ -9793,11 +9993,11 @@
       <w:pPr>
         <w:pStyle w:val="Heading3"/>
       </w:pPr>
-      <w:bookmarkStart w:id="43" w:name="_Toc33189410"/>
+      <w:bookmarkStart w:id="45" w:name="_Toc33189410"/>
       <w:r>
         <w:t>Developers contact</w:t>
       </w:r>
-      <w:bookmarkEnd w:id="43"/>
+      <w:bookmarkEnd w:id="45"/>
     </w:p>
     <w:p>
       <w:pPr>
@@ -9824,7 +10024,7 @@
         </w:rPr>
         <w:t xml:space="preserve">Jordi Figueras i Ventura: </w:t>
       </w:r>
-      <w:hyperlink r:id="rId13" w:history="1">
+      <w:hyperlink r:id="rId15" w:history="1">
         <w:r>
           <w:rPr>
             <w:rStyle w:val="Hyperlink"/>
@@ -9851,7 +10051,7 @@
         </w:rPr>
         <w:t xml:space="preserve">Jacopo Grazioli: </w:t>
       </w:r>
-      <w:hyperlink r:id="rId14" w:history="1">
+      <w:hyperlink r:id="rId16" w:history="1">
         <w:r>
           <w:rPr>
             <w:rStyle w:val="Hyperlink"/>
@@ -9878,7 +10078,7 @@
         </w:rPr>
         <w:t xml:space="preserve">Zaira Schauwecker: </w:t>
       </w:r>
-      <w:hyperlink r:id="rId15" w:history="1">
+      <w:hyperlink r:id="rId17" w:history="1">
         <w:r>
           <w:rPr>
             <w:rStyle w:val="Hyperlink"/>
@@ -9905,7 +10105,7 @@
         </w:rPr>
         <w:t xml:space="preserve">Martin Lainer: </w:t>
       </w:r>
-      <w:hyperlink r:id="rId16" w:history="1">
+      <w:hyperlink r:id="rId18" w:history="1">
         <w:r>
           <w:rPr>
             <w:rStyle w:val="Hyperlink"/>
@@ -9919,7 +10119,7 @@
       <w:pPr>
         <w:pStyle w:val="Heading1"/>
       </w:pPr>
-      <w:bookmarkStart w:id="44" w:name="_Toc33189411"/>
+      <w:bookmarkStart w:id="46" w:name="_Toc33189411"/>
       <w:r>
         <w:lastRenderedPageBreak/>
         <w:t>Developing P</w:t>
@@ -9927,13 +10127,13 @@
       <w:r>
         <w:t>yrad</w:t>
       </w:r>
-      <w:bookmarkEnd w:id="44"/>
+      <w:bookmarkEnd w:id="46"/>
     </w:p>
     <w:p>
       <w:pPr>
         <w:pStyle w:val="Heading2"/>
       </w:pPr>
-      <w:bookmarkStart w:id="45" w:name="_Toc33189412"/>
+      <w:bookmarkStart w:id="47" w:name="_Toc33189412"/>
       <w:r>
         <w:t xml:space="preserve">The </w:t>
       </w:r>
@@ -9946,7 +10146,7 @@
       <w:r>
         <w:t>git architecture</w:t>
       </w:r>
-      <w:bookmarkEnd w:id="45"/>
+      <w:bookmarkEnd w:id="47"/>
     </w:p>
     <w:p>
       <w:pPr>
@@ -10039,7 +10239,7 @@
                     <pic:cNvPicPr/>
                   </pic:nvPicPr>
                   <pic:blipFill>
-                    <a:blip r:embed="rId17">
+                    <a:blip r:embed="rId19">
                       <a:extLst>
                         <a:ext uri="{28A0092B-C50C-407E-A947-70E740481C1C}">
                           <a14:useLocalDpi xmlns:a14="http://schemas.microsoft.com/office/drawing/2010/main" val="0"/>
@@ -10071,8 +10271,8 @@
         <w:pStyle w:val="Caption"/>
         <w:jc w:val="left"/>
       </w:pPr>
-      <w:bookmarkStart w:id="46" w:name="_Ref460231237"/>
-      <w:bookmarkStart w:id="47" w:name="_Toc33189436"/>
+      <w:bookmarkStart w:id="48" w:name="_Ref460231237"/>
+      <w:bookmarkStart w:id="49" w:name="_Toc33189436"/>
       <w:r>
         <w:t xml:space="preserve">Fig. </w:t>
       </w:r>
@@ -10094,11 +10294,11 @@
       <w:r>
         <w:fldChar w:fldCharType="end"/>
       </w:r>
-      <w:bookmarkEnd w:id="46"/>
+      <w:bookmarkEnd w:id="48"/>
       <w:r>
         <w:t xml:space="preserve"> The Pyrad superproject architecture</w:t>
       </w:r>
-      <w:bookmarkEnd w:id="47"/>
+      <w:bookmarkEnd w:id="49"/>
     </w:p>
     <w:p>
       <w:pPr>
@@ -10318,11 +10518,11 @@
       <w:pPr>
         <w:pStyle w:val="Heading2"/>
       </w:pPr>
-      <w:bookmarkStart w:id="48" w:name="_Toc33189413"/>
+      <w:bookmarkStart w:id="50" w:name="_Toc33189413"/>
       <w:r>
         <w:t>Code style</w:t>
       </w:r>
-      <w:bookmarkEnd w:id="48"/>
+      <w:bookmarkEnd w:id="50"/>
     </w:p>
     <w:p>
       <w:pPr>
@@ -10388,8 +10588,8 @@
       <w:pPr>
         <w:pStyle w:val="Heading2"/>
       </w:pPr>
-      <w:bookmarkStart w:id="49" w:name="_Ref533065701"/>
-      <w:bookmarkStart w:id="50" w:name="_Toc33189414"/>
+      <w:bookmarkStart w:id="51" w:name="_Ref533065701"/>
+      <w:bookmarkStart w:id="52" w:name="_Toc33189414"/>
       <w:r>
         <w:t>D</w:t>
       </w:r>
@@ -10405,8 +10605,8 @@
       <w:r>
         <w:t xml:space="preserve"> by internal MeteoSwiss collaborators</w:t>
       </w:r>
-      <w:bookmarkEnd w:id="49"/>
-      <w:bookmarkEnd w:id="50"/>
+      <w:bookmarkEnd w:id="51"/>
+      <w:bookmarkEnd w:id="52"/>
     </w:p>
     <w:p>
       <w:pPr>
@@ -10707,7 +10907,7 @@
                     <pic:cNvPicPr/>
                   </pic:nvPicPr>
                   <pic:blipFill>
-                    <a:blip r:embed="rId18">
+                    <a:blip r:embed="rId20">
                       <a:extLst>
                         <a:ext uri="{28A0092B-C50C-407E-A947-70E740481C1C}">
                           <a14:useLocalDpi xmlns:a14="http://schemas.microsoft.com/office/drawing/2010/main" val="0"/>
@@ -10739,8 +10939,8 @@
         <w:pStyle w:val="Caption"/>
         <w:jc w:val="left"/>
       </w:pPr>
-      <w:bookmarkStart w:id="51" w:name="_Ref455752763"/>
-      <w:bookmarkStart w:id="52" w:name="_Toc33189437"/>
+      <w:bookmarkStart w:id="53" w:name="_Ref455752763"/>
+      <w:bookmarkStart w:id="54" w:name="_Toc33189437"/>
       <w:r>
         <w:t xml:space="preserve">Fig. </w:t>
       </w:r>
@@ -10762,17 +10962,17 @@
       <w:r>
         <w:fldChar w:fldCharType="end"/>
       </w:r>
-      <w:bookmarkEnd w:id="51"/>
+      <w:bookmarkEnd w:id="53"/>
       <w:r>
         <w:t xml:space="preserve"> Git flow diagram</w:t>
       </w:r>
-      <w:bookmarkEnd w:id="52"/>
+      <w:bookmarkEnd w:id="54"/>
     </w:p>
     <w:p>
       <w:pPr>
         <w:pStyle w:val="Heading2"/>
       </w:pPr>
-      <w:bookmarkStart w:id="53" w:name="_Toc33189415"/>
+      <w:bookmarkStart w:id="55" w:name="_Toc33189415"/>
       <w:r>
         <w:lastRenderedPageBreak/>
         <w:t>D</w:t>
@@ -10783,7 +10983,7 @@
       <w:r>
         <w:t>ternal MeteoSwiss partners</w:t>
       </w:r>
-      <w:bookmarkEnd w:id="53"/>
+      <w:bookmarkEnd w:id="55"/>
     </w:p>
     <w:p>
       <w:pPr>
@@ -10880,7 +11080,7 @@
       <w:pPr>
         <w:pStyle w:val="Heading2"/>
       </w:pPr>
-      <w:bookmarkStart w:id="54" w:name="_Toc33189416"/>
+      <w:bookmarkStart w:id="56" w:name="_Toc33189416"/>
       <w:r>
         <w:t>D</w:t>
       </w:r>
@@ -10890,7 +11090,7 @@
       <w:r>
         <w:t>principal investigator (PI)</w:t>
       </w:r>
-      <w:bookmarkEnd w:id="54"/>
+      <w:bookmarkEnd w:id="56"/>
     </w:p>
     <w:p>
       <w:pPr>
@@ -10916,11 +11116,11 @@
       <w:pPr>
         <w:pStyle w:val="Heading3"/>
       </w:pPr>
-      <w:bookmarkStart w:id="55" w:name="_Toc33189417"/>
+      <w:bookmarkStart w:id="57" w:name="_Toc33189417"/>
       <w:r>
         <w:t>Installing a git submodule</w:t>
       </w:r>
-      <w:bookmarkEnd w:id="55"/>
+      <w:bookmarkEnd w:id="57"/>
     </w:p>
     <w:p>
       <w:pPr>
@@ -10956,7 +11156,7 @@
       <w:r>
         <w:t xml:space="preserve">fork the project in the github.com repository (simply register as user and click fork in the main page in </w:t>
       </w:r>
-      <w:hyperlink r:id="rId19" w:history="1">
+      <w:hyperlink r:id="rId21" w:history="1">
         <w:r>
           <w:rPr>
             <w:rStyle w:val="Hyperlink"/>
@@ -10967,7 +11167,7 @@
       <w:r>
         <w:t xml:space="preserve">). A copy of the master program will be created in your personal github space, i.e. </w:t>
       </w:r>
-      <w:hyperlink r:id="rId20" w:history="1">
+      <w:hyperlink r:id="rId22" w:history="1">
         <w:r>
           <w:rPr>
             <w:rStyle w:val="Hyperlink"/>
@@ -11013,7 +11213,7 @@
       <w:r>
         <w:t xml:space="preserve">git submodule add  </w:t>
       </w:r>
-      <w:hyperlink r:id="rId21" w:history="1">
+      <w:hyperlink r:id="rId23" w:history="1">
         <w:r>
           <w:rPr>
             <w:rStyle w:val="Hyperlink"/>
@@ -11161,8 +11361,8 @@
       <w:pPr>
         <w:pStyle w:val="Heading3"/>
       </w:pPr>
-      <w:bookmarkStart w:id="56" w:name="_Ref469035882"/>
-      <w:bookmarkStart w:id="57" w:name="_Toc33189418"/>
+      <w:bookmarkStart w:id="58" w:name="_Ref469035882"/>
+      <w:bookmarkStart w:id="59" w:name="_Toc33189418"/>
       <w:r>
         <w:lastRenderedPageBreak/>
         <w:t xml:space="preserve">Updating the local submodule </w:t>
@@ -11173,8 +11373,8 @@
       <w:r>
         <w:t xml:space="preserve"> branch with changes in the master public library</w:t>
       </w:r>
-      <w:bookmarkEnd w:id="56"/>
-      <w:bookmarkEnd w:id="57"/>
+      <w:bookmarkEnd w:id="58"/>
+      <w:bookmarkEnd w:id="59"/>
     </w:p>
     <w:p>
       <w:pPr>
@@ -11228,7 +11428,7 @@
       <w:r>
         <w:t xml:space="preserve">pyart.url </w:t>
       </w:r>
-      <w:hyperlink r:id="rId22" w:history="1">
+      <w:hyperlink r:id="rId24" w:history="1">
         <w:r>
           <w:rPr>
             <w:rStyle w:val="Hyperlink"/>
@@ -11391,7 +11591,7 @@
       <w:r>
         <w:t xml:space="preserve">pyart.url </w:t>
       </w:r>
-      <w:hyperlink r:id="rId23" w:history="1">
+      <w:hyperlink r:id="rId25" w:history="1">
         <w:r>
           <w:rPr>
             <w:rStyle w:val="Hyperlink"/>
@@ -11613,8 +11813,8 @@
       <w:pPr>
         <w:pStyle w:val="Heading3"/>
       </w:pPr>
-      <w:bookmarkStart w:id="58" w:name="_Ref469035889"/>
-      <w:bookmarkStart w:id="59" w:name="_Toc33189419"/>
+      <w:bookmarkStart w:id="60" w:name="_Ref469035889"/>
+      <w:bookmarkStart w:id="61" w:name="_Toc33189419"/>
       <w:r>
         <w:t xml:space="preserve">Transferring changes from the local submodule </w:t>
       </w:r>
@@ -11624,8 +11824,8 @@
       <w:r>
         <w:t xml:space="preserve"> branch to the master public library</w:t>
       </w:r>
-      <w:bookmarkEnd w:id="58"/>
-      <w:bookmarkEnd w:id="59"/>
+      <w:bookmarkEnd w:id="60"/>
+      <w:bookmarkEnd w:id="61"/>
     </w:p>
     <w:p>
       <w:pPr>
@@ -11855,7 +12055,7 @@
       <w:r>
         <w:t>In your forked public repository (</w:t>
       </w:r>
-      <w:hyperlink r:id="rId24" w:history="1">
+      <w:hyperlink r:id="rId26" w:history="1">
         <w:r>
           <w:rPr>
             <w:rStyle w:val="Hyperlink"/>
@@ -11970,11 +12170,11 @@
       <w:pPr>
         <w:pStyle w:val="Heading2"/>
       </w:pPr>
-      <w:bookmarkStart w:id="60" w:name="_Toc33189420"/>
+      <w:bookmarkStart w:id="62" w:name="_Toc33189420"/>
       <w:r>
         <w:t>Manage a pull request</w:t>
       </w:r>
-      <w:bookmarkEnd w:id="60"/>
+      <w:bookmarkEnd w:id="62"/>
     </w:p>
     <w:p>
       <w:pPr>
@@ -12073,7 +12273,7 @@
       <w:pPr>
         <w:pStyle w:val="Heading1"/>
       </w:pPr>
-      <w:bookmarkStart w:id="61" w:name="_Toc33189421"/>
+      <w:bookmarkStart w:id="63" w:name="_Toc33189421"/>
       <w:r>
         <w:lastRenderedPageBreak/>
         <w:t xml:space="preserve">Creating </w:t>
@@ -12081,7 +12281,7 @@
       <w:r>
         <w:t>and up-loading packages</w:t>
       </w:r>
-      <w:bookmarkEnd w:id="61"/>
+      <w:bookmarkEnd w:id="63"/>
     </w:p>
     <w:p>
       <w:pPr>
@@ -12118,37 +12318,7 @@
         </w:numPr>
       </w:pPr>
       <w:r>
-        <w:t xml:space="preserve">make sure to update the version number in the </w:t>
-      </w:r>
-      <w:r>
-        <w:t xml:space="preserve">library reference for both developers and users, e.g. </w:t>
-      </w:r>
-      <w:r>
-        <w:t xml:space="preserve">In doc/pyart-mch/library_reference_developers/conf.py and  doc/pyart-mch/library_reference_users/conf.py change the variables </w:t>
-      </w:r>
-      <w:r>
-        <w:t>“</w:t>
-      </w:r>
-      <w:r>
-        <w:t>version</w:t>
-      </w:r>
-      <w:r>
-        <w:t>”</w:t>
-      </w:r>
-      <w:r>
-        <w:t xml:space="preserve"> and </w:t>
-      </w:r>
-      <w:r>
-        <w:t>“</w:t>
-      </w:r>
-      <w:r>
-        <w:t>release</w:t>
-      </w:r>
-      <w:r>
-        <w:t>”</w:t>
-      </w:r>
-      <w:r>
-        <w:t xml:space="preserve"> accordingly</w:t>
+        <w:t>make sure to update the version number in the library reference for both developers and users, e.g. In doc/pyart-mch/library_reference_developers/conf.py and  doc/pyart-mch/library_reference_users/conf.py change the variables “version” and “release” accordingly</w:t>
       </w:r>
     </w:p>
     <w:p>
@@ -12175,21 +12345,21 @@
       <w:pPr>
         <w:pStyle w:val="Heading2"/>
       </w:pPr>
-      <w:bookmarkStart w:id="62" w:name="_Toc33189422"/>
+      <w:bookmarkStart w:id="64" w:name="_Toc33189422"/>
       <w:r>
         <w:t>Automatic Generation of Documentation</w:t>
       </w:r>
-      <w:bookmarkEnd w:id="62"/>
+      <w:bookmarkEnd w:id="64"/>
     </w:p>
     <w:p>
       <w:pPr>
         <w:pStyle w:val="Heading3"/>
       </w:pPr>
-      <w:bookmarkStart w:id="63" w:name="_Toc33189423"/>
+      <w:bookmarkStart w:id="65" w:name="_Toc33189423"/>
       <w:r>
         <w:t>Sphinx config file creation</w:t>
       </w:r>
-      <w:bookmarkEnd w:id="63"/>
+      <w:bookmarkEnd w:id="65"/>
     </w:p>
     <w:p>
       <w:pPr>
@@ -12660,11 +12830,11 @@
       <w:pPr>
         <w:pStyle w:val="Heading3"/>
       </w:pPr>
-      <w:bookmarkStart w:id="64" w:name="_Toc33189424"/>
+      <w:bookmarkStart w:id="66" w:name="_Toc33189424"/>
       <w:r>
         <w:t>Pyrad/Py-ART documentation</w:t>
       </w:r>
-      <w:bookmarkEnd w:id="64"/>
+      <w:bookmarkEnd w:id="66"/>
     </w:p>
     <w:p>
       <w:pPr>
@@ -12722,11 +12892,11 @@
       <w:pPr>
         <w:pStyle w:val="Heading2"/>
       </w:pPr>
-      <w:bookmarkStart w:id="65" w:name="_Toc33189425"/>
+      <w:bookmarkStart w:id="67" w:name="_Toc33189425"/>
       <w:r>
         <w:t>Tagging a commit</w:t>
       </w:r>
-      <w:bookmarkEnd w:id="65"/>
+      <w:bookmarkEnd w:id="67"/>
     </w:p>
     <w:p>
       <w:pPr>
@@ -12788,11 +12958,11 @@
       <w:pPr>
         <w:pStyle w:val="Heading2"/>
       </w:pPr>
-      <w:bookmarkStart w:id="66" w:name="_Toc33189426"/>
+      <w:bookmarkStart w:id="68" w:name="_Toc33189426"/>
       <w:r>
         <w:t>Creating and up-loading packages for PyPI</w:t>
       </w:r>
-      <w:bookmarkEnd w:id="66"/>
+      <w:bookmarkEnd w:id="68"/>
     </w:p>
     <w:p>
       <w:pPr>
@@ -12824,11 +12994,11 @@
       <w:pPr>
         <w:pStyle w:val="Heading3"/>
       </w:pPr>
-      <w:bookmarkStart w:id="67" w:name="_Toc33189427"/>
+      <w:bookmarkStart w:id="69" w:name="_Toc33189427"/>
       <w:r>
         <w:t>Generating a distribution archive</w:t>
       </w:r>
-      <w:bookmarkEnd w:id="67"/>
+      <w:bookmarkEnd w:id="69"/>
     </w:p>
     <w:p>
       <w:pPr>
@@ -12858,24 +13028,18 @@
       <w:pPr>
         <w:pStyle w:val="Heading3"/>
       </w:pPr>
-      <w:bookmarkStart w:id="68" w:name="_Toc33189428"/>
+      <w:bookmarkStart w:id="70" w:name="_Toc33189428"/>
       <w:r>
         <w:t>Uploading the distribution archive to PyPI test</w:t>
       </w:r>
-      <w:bookmarkEnd w:id="68"/>
-    </w:p>
-    <w:p>
-      <w:pPr>
-        <w:pStyle w:val="Body0AltB0"/>
-      </w:pPr>
-      <w:r>
-        <w:t>We</w:t>
-      </w:r>
-      <w:r>
-        <w:t xml:space="preserve"> assume that an account has been created in test.pypi.org.</w:t>
-      </w:r>
-      <w:r>
-        <w:t xml:space="preserve"> </w:t>
+      <w:bookmarkEnd w:id="70"/>
+    </w:p>
+    <w:p>
+      <w:pPr>
+        <w:pStyle w:val="Body0AltB0"/>
+      </w:pPr>
+      <w:r>
+        <w:t xml:space="preserve">We assume that an account has been created in test.pypi.org. </w:t>
       </w:r>
       <w:r>
         <w:t>You will need to install Twine. To upload the archive simply type:</w:t>
@@ -12901,14 +13065,14 @@
       <w:pPr>
         <w:pStyle w:val="Heading3"/>
       </w:pPr>
-      <w:bookmarkStart w:id="69" w:name="_Ref33188996"/>
-      <w:bookmarkStart w:id="70" w:name="_Toc33189429"/>
+      <w:bookmarkStart w:id="71" w:name="_Ref33188996"/>
+      <w:bookmarkStart w:id="72" w:name="_Toc33189429"/>
       <w:r>
         <w:lastRenderedPageBreak/>
         <w:t>Installing and testing the package from PyPI test</w:t>
       </w:r>
-      <w:bookmarkEnd w:id="69"/>
-      <w:bookmarkEnd w:id="70"/>
+      <w:bookmarkEnd w:id="71"/>
+      <w:bookmarkEnd w:id="72"/>
     </w:p>
     <w:p>
       <w:pPr>
@@ -13001,11 +13165,11 @@
       <w:pPr>
         <w:pStyle w:val="Heading3"/>
       </w:pPr>
-      <w:bookmarkStart w:id="71" w:name="_Toc33189430"/>
+      <w:bookmarkStart w:id="73" w:name="_Toc33189430"/>
       <w:r>
         <w:t>Uploading the distribution archive to PyPI</w:t>
       </w:r>
-      <w:bookmarkEnd w:id="71"/>
+      <w:bookmarkEnd w:id="73"/>
     </w:p>
     <w:p>
       <w:pPr>
@@ -13041,11 +13205,11 @@
       <w:pPr>
         <w:pStyle w:val="Heading2"/>
       </w:pPr>
-      <w:bookmarkStart w:id="72" w:name="_Toc33189431"/>
+      <w:bookmarkStart w:id="74" w:name="_Toc33189431"/>
       <w:r>
         <w:t>Creating and up-loading conda packages for conda-forge</w:t>
       </w:r>
-      <w:bookmarkEnd w:id="72"/>
+      <w:bookmarkEnd w:id="74"/>
     </w:p>
     <w:p>
       <w:pPr>
@@ -13059,11 +13223,11 @@
       <w:pPr>
         <w:pStyle w:val="Heading3"/>
       </w:pPr>
-      <w:bookmarkStart w:id="73" w:name="_Toc33189432"/>
+      <w:bookmarkStart w:id="75" w:name="_Toc33189432"/>
       <w:r>
         <w:t>Creating conda packages locally</w:t>
       </w:r>
-      <w:bookmarkEnd w:id="73"/>
+      <w:bookmarkEnd w:id="75"/>
     </w:p>
     <w:p>
       <w:pPr>
@@ -13133,12 +13297,12 @@
       <w:pPr>
         <w:pStyle w:val="Heading3"/>
       </w:pPr>
-      <w:bookmarkStart w:id="74" w:name="_Toc33189433"/>
+      <w:bookmarkStart w:id="76" w:name="_Toc33189433"/>
       <w:r>
         <w:lastRenderedPageBreak/>
         <w:t>Testing locally generated conda packages</w:t>
       </w:r>
-      <w:bookmarkEnd w:id="74"/>
+      <w:bookmarkEnd w:id="76"/>
     </w:p>
     <w:p>
       <w:pPr>
@@ -13189,14 +13353,14 @@
           <w:lang w:val="it-CH"/>
         </w:rPr>
       </w:pPr>
-      <w:bookmarkStart w:id="75" w:name="_Toc33189434"/>
+      <w:bookmarkStart w:id="77" w:name="_Toc33189434"/>
       <w:r>
         <w:rPr>
           <w:lang w:val="it-CH"/>
         </w:rPr>
         <w:t>Add a recipe in conda-forge</w:t>
       </w:r>
-      <w:bookmarkEnd w:id="75"/>
+      <w:bookmarkEnd w:id="77"/>
     </w:p>
     <w:p>
       <w:pPr>
@@ -13334,9 +13498,9 @@
       <w:pPr>
         <w:pStyle w:val="Heading1"/>
       </w:pPr>
-      <w:bookmarkStart w:id="76" w:name="_Toc33189435"/>
-      <w:bookmarkEnd w:id="6"/>
+      <w:bookmarkStart w:id="78" w:name="_Toc33189435"/>
       <w:bookmarkEnd w:id="7"/>
+      <w:bookmarkEnd w:id="8"/>
       <w:r>
         <w:lastRenderedPageBreak/>
         <w:t>Referen</w:t>
@@ -13344,151 +13508,121 @@
       <w:r>
         <w:t>ces</w:t>
       </w:r>
-      <w:bookmarkEnd w:id="76"/>
+      <w:bookmarkEnd w:id="78"/>
     </w:p>
     <w:p>
       <w:pPr>
         <w:pStyle w:val="BodyNumberedReferenzen"/>
       </w:pPr>
-      <w:hyperlink r:id="rId25" w:history="1">
-        <w:bookmarkStart w:id="77" w:name="_Ref535219052"/>
+      <w:hyperlink r:id="rId27" w:history="1">
+        <w:bookmarkStart w:id="79" w:name="_Ref535219052"/>
         <w:r>
           <w:rPr>
             <w:rStyle w:val="Hyperlink"/>
           </w:rPr>
           <w:t>https://arm-doe.github.io/pyart/</w:t>
-        </w:r>
-        <w:bookmarkEnd w:id="77"/>
-      </w:hyperlink>
-      <w:r>
-        <w:t xml:space="preserve"> </w:t>
-      </w:r>
-    </w:p>
-    <w:p>
-      <w:pPr>
-        <w:pStyle w:val="BodyNumberedReferenzen"/>
-      </w:pPr>
-      <w:hyperlink r:id="rId26" w:history="1">
-        <w:bookmarkStart w:id="78" w:name="_Ref533066546"/>
-        <w:r>
-          <w:rPr>
-            <w:rStyle w:val="Hyperlink"/>
-          </w:rPr>
-          <w:t>http://www.numpy.org/</w:t>
-        </w:r>
-        <w:bookmarkEnd w:id="78"/>
-      </w:hyperlink>
-      <w:r>
-        <w:t xml:space="preserve"> </w:t>
-      </w:r>
-    </w:p>
-    <w:p>
-      <w:pPr>
-        <w:pStyle w:val="BodyNumberedReferenzen"/>
-      </w:pPr>
-      <w:hyperlink r:id="rId27" w:history="1">
-        <w:bookmarkStart w:id="79" w:name="_Ref533066552"/>
-        <w:r>
-          <w:rPr>
-            <w:rStyle w:val="Hyperlink"/>
-          </w:rPr>
-          <w:t>https://docs.scipy.org/doc/</w:t>
         </w:r>
         <w:bookmarkEnd w:id="79"/>
       </w:hyperlink>
+      <w:r>
+        <w:t xml:space="preserve"> </w:t>
+      </w:r>
     </w:p>
     <w:p>
       <w:pPr>
         <w:pStyle w:val="BodyNumberedReferenzen"/>
       </w:pPr>
       <w:hyperlink r:id="rId28" w:history="1">
-        <w:bookmarkStart w:id="80" w:name="_Ref533066558"/>
+        <w:bookmarkStart w:id="80" w:name="_Ref533066546"/>
         <w:r>
           <w:rPr>
             <w:rStyle w:val="Hyperlink"/>
           </w:rPr>
-          <w:t>https://matplotlib.org/</w:t>
+          <w:t>http://www.numpy.org/</w:t>
         </w:r>
         <w:bookmarkEnd w:id="80"/>
       </w:hyperlink>
+      <w:r>
+        <w:t xml:space="preserve"> </w:t>
+      </w:r>
     </w:p>
     <w:p>
       <w:pPr>
         <w:pStyle w:val="BodyNumberedReferenzen"/>
       </w:pPr>
       <w:hyperlink r:id="rId29" w:history="1">
-        <w:bookmarkStart w:id="81" w:name="_Ref533066677"/>
+        <w:bookmarkStart w:id="81" w:name="_Ref533066552"/>
         <w:r>
           <w:rPr>
             <w:rStyle w:val="Hyperlink"/>
           </w:rPr>
-          <w:t>http://unidata.github.io/netcdf4-python/</w:t>
+          <w:t>https://docs.scipy.org/doc/</w:t>
         </w:r>
         <w:bookmarkEnd w:id="81"/>
       </w:hyperlink>
-      <w:r>
-        <w:t xml:space="preserve"> </w:t>
-      </w:r>
     </w:p>
     <w:p>
       <w:pPr>
         <w:pStyle w:val="BodyNumberedReferenzen"/>
       </w:pPr>
       <w:hyperlink r:id="rId30" w:history="1">
-        <w:bookmarkStart w:id="82" w:name="_Ref533066764"/>
+        <w:bookmarkStart w:id="82" w:name="_Ref533066558"/>
         <w:r>
           <w:rPr>
             <w:rStyle w:val="Hyperlink"/>
           </w:rPr>
-          <w:t>https://trmm-fc.gsfc.nasa.gov/trmm_gv/software/rsl/</w:t>
+          <w:t>https://matplotlib.org/</w:t>
         </w:r>
         <w:bookmarkEnd w:id="82"/>
       </w:hyperlink>
-      <w:r>
-        <w:t xml:space="preserve">   </w:t>
-      </w:r>
     </w:p>
     <w:p>
       <w:pPr>
         <w:pStyle w:val="BodyNumberedReferenzen"/>
       </w:pPr>
       <w:hyperlink r:id="rId31" w:history="1">
-        <w:bookmarkStart w:id="83" w:name="_Ref533070611"/>
+        <w:bookmarkStart w:id="83" w:name="_Ref533066677"/>
         <w:r>
           <w:rPr>
             <w:rStyle w:val="Hyperlink"/>
           </w:rPr>
-          <w:t>http://www.h5py.org/</w:t>
+          <w:t>http://unidata.github.io/netcdf4-python/</w:t>
         </w:r>
         <w:bookmarkEnd w:id="83"/>
       </w:hyperlink>
+      <w:r>
+        <w:t xml:space="preserve"> </w:t>
+      </w:r>
     </w:p>
     <w:p>
       <w:pPr>
         <w:pStyle w:val="BodyNumberedReferenzen"/>
       </w:pPr>
       <w:hyperlink r:id="rId32" w:history="1">
-        <w:bookmarkStart w:id="84" w:name="_Ref533070619"/>
+        <w:bookmarkStart w:id="84" w:name="_Ref533066764"/>
         <w:r>
           <w:rPr>
             <w:rStyle w:val="Hyperlink"/>
           </w:rPr>
-          <w:t>http://tfinley.net/software/pyglpk/</w:t>
+          <w:t>https://trmm-fc.gsfc.nasa.gov/trmm_gv/software/rsl/</w:t>
         </w:r>
         <w:bookmarkEnd w:id="84"/>
       </w:hyperlink>
+      <w:r>
+        <w:t xml:space="preserve">   </w:t>
+      </w:r>
     </w:p>
     <w:p>
       <w:pPr>
         <w:pStyle w:val="BodyNumberedReferenzen"/>
       </w:pPr>
       <w:hyperlink r:id="rId33" w:history="1">
-        <w:bookmarkStart w:id="85" w:name="_Ref533070633"/>
+        <w:bookmarkStart w:id="85" w:name="_Ref533070611"/>
         <w:r>
           <w:rPr>
             <w:rStyle w:val="Hyperlink"/>
           </w:rPr>
-          <w:t>https://matplotlib.org/basemap/</w:t>
+          <w:t>http://www.h5py.org/</w:t>
         </w:r>
         <w:bookmarkEnd w:id="85"/>
       </w:hyperlink>
@@ -13498,12 +13632,12 @@
         <w:pStyle w:val="BodyNumberedReferenzen"/>
       </w:pPr>
       <w:hyperlink r:id="rId34" w:history="1">
-        <w:bookmarkStart w:id="86" w:name="_Ref533070642"/>
+        <w:bookmarkStart w:id="86" w:name="_Ref533070619"/>
         <w:r>
           <w:rPr>
             <w:rStyle w:val="Hyperlink"/>
           </w:rPr>
-          <w:t>https://scitools.org.uk/cartopy/docs/latest/</w:t>
+          <w:t>http://tfinley.net/software/pyglpk/</w:t>
         </w:r>
         <w:bookmarkEnd w:id="86"/>
       </w:hyperlink>
@@ -13513,12 +13647,12 @@
         <w:pStyle w:val="BodyNumberedReferenzen"/>
       </w:pPr>
       <w:hyperlink r:id="rId35" w:history="1">
-        <w:bookmarkStart w:id="87" w:name="_Ref533070651"/>
+        <w:bookmarkStart w:id="87" w:name="_Ref533070633"/>
         <w:r>
           <w:rPr>
             <w:rStyle w:val="Hyperlink"/>
           </w:rPr>
-          <w:t>https://docs.pytest.org/en/latest/</w:t>
+          <w:t>https://matplotlib.org/basemap/</w:t>
         </w:r>
         <w:bookmarkEnd w:id="87"/>
       </w:hyperlink>
@@ -13528,12 +13662,12 @@
         <w:pStyle w:val="BodyNumberedReferenzen"/>
       </w:pPr>
       <w:hyperlink r:id="rId36" w:history="1">
-        <w:bookmarkStart w:id="88" w:name="_Ref533070657"/>
+        <w:bookmarkStart w:id="88" w:name="_Ref533070642"/>
         <w:r>
           <w:rPr>
             <w:rStyle w:val="Hyperlink"/>
           </w:rPr>
-          <w:t>https://www.gdal.org/</w:t>
+          <w:t>https://scitools.org.uk/cartopy/docs/latest/</w:t>
         </w:r>
         <w:bookmarkEnd w:id="88"/>
       </w:hyperlink>
@@ -13543,15 +13677,45 @@
         <w:pStyle w:val="BodyNumberedReferenzen"/>
       </w:pPr>
       <w:hyperlink r:id="rId37" w:history="1">
-        <w:bookmarkStart w:id="89" w:name="_Ref533070665"/>
+        <w:bookmarkStart w:id="89" w:name="_Ref533070651"/>
         <w:r>
           <w:rPr>
             <w:rStyle w:val="Hyperlink"/>
           </w:rPr>
-          <w:t>http://jswhit.github.io/pyproj/</w:t>
+          <w:t>https://docs.pytest.org/en/latest/</w:t>
         </w:r>
         <w:bookmarkEnd w:id="89"/>
       </w:hyperlink>
+    </w:p>
+    <w:p>
+      <w:pPr>
+        <w:pStyle w:val="BodyNumberedReferenzen"/>
+      </w:pPr>
+      <w:hyperlink r:id="rId38" w:history="1">
+        <w:bookmarkStart w:id="90" w:name="_Ref533070657"/>
+        <w:r>
+          <w:rPr>
+            <w:rStyle w:val="Hyperlink"/>
+          </w:rPr>
+          <w:t>https://www.gdal.org/</w:t>
+        </w:r>
+        <w:bookmarkEnd w:id="90"/>
+      </w:hyperlink>
+    </w:p>
+    <w:p>
+      <w:pPr>
+        <w:pStyle w:val="BodyNumberedReferenzen"/>
+      </w:pPr>
+      <w:hyperlink r:id="rId39" w:history="1">
+        <w:bookmarkStart w:id="91" w:name="_Ref533070665"/>
+        <w:r>
+          <w:rPr>
+            <w:rStyle w:val="Hyperlink"/>
+          </w:rPr>
+          <w:t>http://jswhit.github.io/pyproj/</w:t>
+        </w:r>
+        <w:bookmarkEnd w:id="91"/>
+      </w:hyperlink>
       <w:r>
         <w:t xml:space="preserve"> </w:t>
       </w:r>
@@ -13560,15 +13724,15 @@
       <w:pPr>
         <w:pStyle w:val="BodyNumberedReferenzen"/>
       </w:pPr>
-      <w:hyperlink r:id="rId38" w:history="1">
-        <w:bookmarkStart w:id="90" w:name="_Ref533070673"/>
+      <w:hyperlink r:id="rId40" w:history="1">
+        <w:bookmarkStart w:id="92" w:name="_Ref533070673"/>
         <w:r>
           <w:rPr>
             <w:rStyle w:val="Hyperlink"/>
           </w:rPr>
           <w:t>https://wradlib.org/</w:t>
         </w:r>
-        <w:bookmarkEnd w:id="90"/>
+        <w:bookmarkEnd w:id="92"/>
       </w:hyperlink>
     </w:p>
     <w:p>
@@ -13580,30 +13744,30 @@
           <w:u w:val="none"/>
         </w:rPr>
       </w:pPr>
-      <w:hyperlink r:id="rId39" w:history="1">
-        <w:bookmarkStart w:id="91" w:name="_Ref533070681"/>
+      <w:hyperlink r:id="rId41" w:history="1">
+        <w:bookmarkStart w:id="93" w:name="_Ref533070681"/>
         <w:r>
           <w:rPr>
             <w:rStyle w:val="Hyperlink"/>
           </w:rPr>
           <w:t>https://github.com/martinblech/xmltodict</w:t>
         </w:r>
-        <w:bookmarkEnd w:id="91"/>
+        <w:bookmarkEnd w:id="93"/>
       </w:hyperlink>
     </w:p>
     <w:p>
       <w:pPr>
         <w:pStyle w:val="BodyNumberedReferenzen"/>
       </w:pPr>
-      <w:hyperlink r:id="rId40" w:history="1">
-        <w:bookmarkStart w:id="92" w:name="_Ref9263240"/>
+      <w:hyperlink r:id="rId42" w:history="1">
+        <w:bookmarkStart w:id="94" w:name="_Ref9263240"/>
         <w:r>
           <w:rPr>
             <w:rStyle w:val="Hyperlink"/>
           </w:rPr>
           <w:t>http://xarray.pydata.org/en/stable/#</w:t>
         </w:r>
-        <w:bookmarkEnd w:id="92"/>
+        <w:bookmarkEnd w:id="94"/>
       </w:hyperlink>
     </w:p>
     <w:p>
@@ -13615,61 +13779,28 @@
           <w:u w:val="none"/>
         </w:rPr>
       </w:pPr>
-      <w:hyperlink r:id="rId41" w:history="1">
-        <w:bookmarkStart w:id="93" w:name="_Ref9263332"/>
+      <w:hyperlink r:id="rId43" w:history="1">
+        <w:bookmarkStart w:id="95" w:name="_Ref9263332"/>
         <w:r>
           <w:rPr>
             <w:rStyle w:val="Hyperlink"/>
           </w:rPr>
           <w:t>https://imageio.github.io/</w:t>
-        </w:r>
-        <w:bookmarkEnd w:id="93"/>
-      </w:hyperlink>
-    </w:p>
-    <w:p>
-      <w:pPr>
-        <w:pStyle w:val="BodyNumberedReferenzen"/>
-      </w:pPr>
-      <w:hyperlink r:id="rId42" w:history="1">
-        <w:bookmarkStart w:id="94" w:name="_Ref32561748"/>
-        <w:r>
-          <w:rPr>
-            <w:rStyle w:val="Hyperlink"/>
-          </w:rPr>
-          <w:t>http://pysolar.org</w:t>
-        </w:r>
-        <w:bookmarkEnd w:id="94"/>
-      </w:hyperlink>
-    </w:p>
-    <w:p>
-      <w:pPr>
-        <w:pStyle w:val="BodyNumberedReferenzen"/>
-      </w:pPr>
-      <w:hyperlink r:id="rId43" w:history="1">
-        <w:bookmarkStart w:id="95" w:name="_Ref533070795"/>
-        <w:r>
-          <w:rPr>
-            <w:rStyle w:val="Hyperlink"/>
-          </w:rPr>
-          <w:t>https://pandas.pydata.org/index.html</w:t>
         </w:r>
         <w:bookmarkEnd w:id="95"/>
       </w:hyperlink>
-      <w:r>
-        <w:t xml:space="preserve"> </w:t>
-      </w:r>
     </w:p>
     <w:p>
       <w:pPr>
         <w:pStyle w:val="BodyNumberedReferenzen"/>
       </w:pPr>
       <w:hyperlink r:id="rId44" w:history="1">
-        <w:bookmarkStart w:id="96" w:name="_Ref533070889"/>
+        <w:bookmarkStart w:id="96" w:name="_Ref32561748"/>
         <w:r>
           <w:rPr>
             <w:rStyle w:val="Hyperlink"/>
           </w:rPr>
-          <w:t>https://shapely.readthedocs.io/en/latest/</w:t>
+          <w:t>http://pysolar.org</w:t>
         </w:r>
         <w:bookmarkEnd w:id="96"/>
       </w:hyperlink>
@@ -13679,14 +13810,47 @@
         <w:pStyle w:val="BodyNumberedReferenzen"/>
       </w:pPr>
       <w:hyperlink r:id="rId45" w:history="1">
-        <w:bookmarkStart w:id="97" w:name="_Ref533071028"/>
+        <w:bookmarkStart w:id="97" w:name="_Ref533070795"/>
         <w:r>
           <w:rPr>
             <w:rStyle w:val="Hyperlink"/>
           </w:rPr>
+          <w:t>https://pandas.pydata.org/index.html</w:t>
+        </w:r>
+        <w:bookmarkEnd w:id="97"/>
+      </w:hyperlink>
+      <w:r>
+        <w:t xml:space="preserve"> </w:t>
+      </w:r>
+    </w:p>
+    <w:p>
+      <w:pPr>
+        <w:pStyle w:val="BodyNumberedReferenzen"/>
+      </w:pPr>
+      <w:hyperlink r:id="rId46" w:history="1">
+        <w:bookmarkStart w:id="98" w:name="_Ref533070889"/>
+        <w:r>
+          <w:rPr>
+            <w:rStyle w:val="Hyperlink"/>
+          </w:rPr>
+          <w:t>https://shapely.readthedocs.io/en/latest/</w:t>
+        </w:r>
+        <w:bookmarkEnd w:id="98"/>
+      </w:hyperlink>
+    </w:p>
+    <w:p>
+      <w:pPr>
+        <w:pStyle w:val="BodyNumberedReferenzen"/>
+      </w:pPr>
+      <w:hyperlink r:id="rId47" w:history="1">
+        <w:bookmarkStart w:id="99" w:name="_Ref533071028"/>
+        <w:r>
+          <w:rPr>
+            <w:rStyle w:val="Hyperlink"/>
+          </w:rPr>
           <w:t>https://dask.org/</w:t>
         </w:r>
-        <w:bookmarkEnd w:id="97"/>
+        <w:bookmarkEnd w:id="99"/>
       </w:hyperlink>
       <w:r>
         <w:t xml:space="preserve"> </w:t>
@@ -13701,49 +13865,13 @@
           <w:u w:val="none"/>
         </w:rPr>
       </w:pPr>
-      <w:hyperlink r:id="rId46" w:history="1">
-        <w:bookmarkStart w:id="98" w:name="_Ref533071038"/>
+      <w:hyperlink r:id="rId48" w:history="1">
+        <w:bookmarkStart w:id="100" w:name="_Ref533071038"/>
         <w:r>
           <w:rPr>
             <w:rStyle w:val="Hyperlink"/>
           </w:rPr>
           <w:t>https://bokeh.pydata.org/en/latest/</w:t>
-        </w:r>
-        <w:bookmarkEnd w:id="98"/>
-      </w:hyperlink>
-    </w:p>
-    <w:p>
-      <w:pPr>
-        <w:pStyle w:val="BodyNumberedReferenzen"/>
-      </w:pPr>
-      <w:hyperlink r:id="rId47" w:history="1">
-        <w:bookmarkStart w:id="99" w:name="_Ref20744944"/>
-        <w:r>
-          <w:rPr>
-            <w:rStyle w:val="Hyperlink"/>
-          </w:rPr>
-          <w:t>https://scikit-learn.org/stable/index.html</w:t>
-        </w:r>
-        <w:bookmarkEnd w:id="99"/>
-      </w:hyperlink>
-      <w:r>
-        <w:t xml:space="preserve"> </w:t>
-      </w:r>
-      <w:r>
-        <w:t xml:space="preserve"> </w:t>
-      </w:r>
-    </w:p>
-    <w:p>
-      <w:pPr>
-        <w:pStyle w:val="BodyNumberedReferenzen"/>
-      </w:pPr>
-      <w:hyperlink r:id="rId48" w:history="1">
-        <w:bookmarkStart w:id="100" w:name="_Ref533071096"/>
-        <w:r>
-          <w:rPr>
-            <w:rStyle w:val="Hyperlink"/>
-          </w:rPr>
-          <w:t>http://www.sphinx-doc.org/en/master/</w:t>
         </w:r>
         <w:bookmarkEnd w:id="100"/>
       </w:hyperlink>
@@ -13753,29 +13881,65 @@
         <w:pStyle w:val="BodyNumberedReferenzen"/>
       </w:pPr>
       <w:hyperlink r:id="rId49" w:history="1">
-        <w:bookmarkStart w:id="101" w:name="_Ref533071246"/>
+        <w:bookmarkStart w:id="101" w:name="_Ref20744944"/>
         <w:r>
           <w:rPr>
             <w:rStyle w:val="Hyperlink"/>
           </w:rPr>
-          <w:t>https://pypi.org/project/memory-profiler/</w:t>
+          <w:t>https://scikit-learn.org/stable/index.html</w:t>
         </w:r>
         <w:bookmarkEnd w:id="101"/>
       </w:hyperlink>
+      <w:r>
+        <w:t xml:space="preserve"> </w:t>
+      </w:r>
+      <w:r>
+        <w:t xml:space="preserve"> </w:t>
+      </w:r>
     </w:p>
     <w:p>
       <w:pPr>
         <w:pStyle w:val="BodyNumberedReferenzen"/>
       </w:pPr>
       <w:hyperlink r:id="rId50" w:history="1">
-        <w:bookmarkStart w:id="102" w:name="_Ref533071302"/>
+        <w:bookmarkStart w:id="102" w:name="_Ref533071096"/>
         <w:r>
           <w:rPr>
             <w:rStyle w:val="Hyperlink"/>
           </w:rPr>
+          <w:t>http://www.sphinx-doc.org/en/master/</w:t>
+        </w:r>
+        <w:bookmarkEnd w:id="102"/>
+      </w:hyperlink>
+    </w:p>
+    <w:p>
+      <w:pPr>
+        <w:pStyle w:val="BodyNumberedReferenzen"/>
+      </w:pPr>
+      <w:hyperlink r:id="rId51" w:history="1">
+        <w:bookmarkStart w:id="103" w:name="_Ref533071246"/>
+        <w:r>
+          <w:rPr>
+            <w:rStyle w:val="Hyperlink"/>
+          </w:rPr>
+          <w:t>https://pypi.org/project/memory-profiler/</w:t>
+        </w:r>
+        <w:bookmarkEnd w:id="103"/>
+      </w:hyperlink>
+    </w:p>
+    <w:p>
+      <w:pPr>
+        <w:pStyle w:val="BodyNumberedReferenzen"/>
+      </w:pPr>
+      <w:hyperlink r:id="rId52" w:history="1">
+        <w:bookmarkStart w:id="104" w:name="_Ref533071302"/>
+        <w:r>
+          <w:rPr>
+            <w:rStyle w:val="Hyperlink"/>
+          </w:rPr>
           <w:t>https://www.pylint.org/</w:t>
         </w:r>
-        <w:bookmarkEnd w:id="102"/>
+        <w:bookmarkEnd w:id="104"/>
       </w:hyperlink>
       <w:r>
         <w:t xml:space="preserve">   </w:t>
@@ -13790,46 +13954,13 @@
           <w:u w:val="none"/>
         </w:rPr>
       </w:pPr>
-      <w:hyperlink r:id="rId51" w:history="1">
-        <w:bookmarkStart w:id="103" w:name="_Ref454879250"/>
+      <w:hyperlink r:id="rId53" w:history="1">
+        <w:bookmarkStart w:id="105" w:name="_Ref454879250"/>
         <w:r>
           <w:rPr>
             <w:rStyle w:val="Hyperlink"/>
           </w:rPr>
           <w:t>https://www.continuum.io/downloads</w:t>
-        </w:r>
-        <w:bookmarkEnd w:id="103"/>
-      </w:hyperlink>
-    </w:p>
-    <w:p>
-      <w:pPr>
-        <w:pStyle w:val="BodyNumberedReferenzen"/>
-      </w:pPr>
-      <w:hyperlink r:id="rId52" w:history="1">
-        <w:bookmarkStart w:id="104" w:name="_Ref533075055"/>
-        <w:r>
-          <w:rPr>
-            <w:rStyle w:val="Hyperlink"/>
-          </w:rPr>
-          <w:t>https://github.com/ARM-DOE/pyart</w:t>
-        </w:r>
-        <w:bookmarkEnd w:id="104"/>
-      </w:hyperlink>
-      <w:r>
-        <w:t xml:space="preserve"> </w:t>
-      </w:r>
-    </w:p>
-    <w:p>
-      <w:pPr>
-        <w:pStyle w:val="BodyNumberedReferenzen"/>
-      </w:pPr>
-      <w:hyperlink r:id="rId53" w:history="1">
-        <w:bookmarkStart w:id="105" w:name="_Ref454885769"/>
-        <w:r>
-          <w:rPr>
-            <w:rStyle w:val="Hyperlink"/>
-          </w:rPr>
-          <w:t>https://github.com/nguy/artview</w:t>
         </w:r>
         <w:bookmarkEnd w:id="105"/>
       </w:hyperlink>
@@ -13839,27 +13970,30 @@
         <w:pStyle w:val="BodyNumberedReferenzen"/>
       </w:pPr>
       <w:hyperlink r:id="rId54" w:history="1">
-        <w:bookmarkStart w:id="106" w:name="_Ref454886077"/>
+        <w:bookmarkStart w:id="106" w:name="_Ref533075055"/>
         <w:r>
           <w:rPr>
             <w:rStyle w:val="Hyperlink"/>
           </w:rPr>
-          <w:t>https://github.com/nasa/DualPol</w:t>
+          <w:t>https://github.com/ARM-DOE/pyart</w:t>
         </w:r>
         <w:bookmarkEnd w:id="106"/>
       </w:hyperlink>
+      <w:r>
+        <w:t xml:space="preserve"> </w:t>
+      </w:r>
     </w:p>
     <w:p>
       <w:pPr>
         <w:pStyle w:val="BodyNumberedReferenzen"/>
       </w:pPr>
       <w:hyperlink r:id="rId55" w:history="1">
-        <w:bookmarkStart w:id="107" w:name="_Ref454886602"/>
+        <w:bookmarkStart w:id="107" w:name="_Ref454885769"/>
         <w:r>
           <w:rPr>
             <w:rStyle w:val="Hyperlink"/>
           </w:rPr>
-          <w:t>https://github.com/tjlang/SkewT</w:t>
+          <w:t>https://github.com/nguy/artview</w:t>
         </w:r>
         <w:bookmarkEnd w:id="107"/>
       </w:hyperlink>
@@ -13869,12 +14003,12 @@
         <w:pStyle w:val="BodyNumberedReferenzen"/>
       </w:pPr>
       <w:hyperlink r:id="rId56" w:history="1">
-        <w:bookmarkStart w:id="108" w:name="_Ref454887231"/>
+        <w:bookmarkStart w:id="108" w:name="_Ref454886077"/>
         <w:r>
           <w:rPr>
             <w:rStyle w:val="Hyperlink"/>
           </w:rPr>
-          <w:t>https://github.com/CSU-Radarmet/CSU_RadarTools</w:t>
+          <w:t>https://github.com/nasa/DualPol</w:t>
         </w:r>
         <w:bookmarkEnd w:id="108"/>
       </w:hyperlink>
@@ -13884,12 +14018,12 @@
         <w:pStyle w:val="BodyNumberedReferenzen"/>
       </w:pPr>
       <w:hyperlink r:id="rId57" w:history="1">
-        <w:bookmarkStart w:id="109" w:name="_Ref454891980"/>
+        <w:bookmarkStart w:id="109" w:name="_Ref454886602"/>
         <w:r>
           <w:rPr>
             <w:rStyle w:val="Hyperlink"/>
           </w:rPr>
-          <w:t>https://github.com/nasa/PyTDA</w:t>
+          <w:t>https://github.com/tjlang/SkewT</w:t>
         </w:r>
         <w:bookmarkEnd w:id="109"/>
       </w:hyperlink>
@@ -13899,14 +14033,44 @@
         <w:pStyle w:val="BodyNumberedReferenzen"/>
       </w:pPr>
       <w:hyperlink r:id="rId58" w:history="1">
-        <w:bookmarkStart w:id="110" w:name="_Ref454892243"/>
+        <w:bookmarkStart w:id="110" w:name="_Ref454887231"/>
         <w:r>
           <w:rPr>
             <w:rStyle w:val="Hyperlink"/>
           </w:rPr>
+          <w:t>https://github.com/CSU-Radarmet/CSU_RadarTools</w:t>
+        </w:r>
+        <w:bookmarkEnd w:id="110"/>
+      </w:hyperlink>
+    </w:p>
+    <w:p>
+      <w:pPr>
+        <w:pStyle w:val="BodyNumberedReferenzen"/>
+      </w:pPr>
+      <w:hyperlink r:id="rId59" w:history="1">
+        <w:bookmarkStart w:id="111" w:name="_Ref454891980"/>
+        <w:r>
+          <w:rPr>
+            <w:rStyle w:val="Hyperlink"/>
+          </w:rPr>
+          <w:t>https://github.com/nasa/PyTDA</w:t>
+        </w:r>
+        <w:bookmarkEnd w:id="111"/>
+      </w:hyperlink>
+    </w:p>
+    <w:p>
+      <w:pPr>
+        <w:pStyle w:val="BodyNumberedReferenzen"/>
+      </w:pPr>
+      <w:hyperlink r:id="rId60" w:history="1">
+        <w:bookmarkStart w:id="112" w:name="_Ref454892243"/>
+        <w:r>
+          <w:rPr>
+            <w:rStyle w:val="Hyperlink"/>
+          </w:rPr>
           <w:t>https://github.com/nasa/SingleDop</w:t>
         </w:r>
-        <w:bookmarkEnd w:id="110"/>
+        <w:bookmarkEnd w:id="112"/>
       </w:hyperlink>
     </w:p>
     <w:p>
@@ -13918,15 +14082,15 @@
           <w:u w:val="none"/>
         </w:rPr>
       </w:pPr>
-      <w:hyperlink r:id="rId59" w:history="1">
-        <w:bookmarkStart w:id="111" w:name="_Ref454892500"/>
+      <w:hyperlink r:id="rId61" w:history="1">
+        <w:bookmarkStart w:id="113" w:name="_Ref454892500"/>
         <w:r>
           <w:rPr>
             <w:rStyle w:val="Hyperlink"/>
           </w:rPr>
           <w:t>https://github.com/nasa/PyBlock</w:t>
         </w:r>
-        <w:bookmarkEnd w:id="111"/>
+        <w:bookmarkEnd w:id="113"/>
       </w:hyperlink>
     </w:p>
     <w:p>
@@ -13938,15 +14102,15 @@
           <w:u w:val="none"/>
         </w:rPr>
       </w:pPr>
-      <w:hyperlink r:id="rId60" w:history="1">
-        <w:bookmarkStart w:id="112" w:name="_Ref460223492"/>
+      <w:hyperlink r:id="rId62" w:history="1">
+        <w:bookmarkStart w:id="114" w:name="_Ref460223492"/>
         <w:r>
           <w:rPr>
             <w:rStyle w:val="Hyperlink"/>
           </w:rPr>
           <w:t>https://github.com/meteoswiss-mdr/pyrad</w:t>
         </w:r>
-        <w:bookmarkEnd w:id="112"/>
+        <w:bookmarkEnd w:id="114"/>
       </w:hyperlink>
     </w:p>
     <w:p>
@@ -13958,15 +14122,15 @@
           <w:u w:val="none"/>
         </w:rPr>
       </w:pPr>
-      <w:hyperlink r:id="rId61" w:history="1">
-        <w:bookmarkStart w:id="113" w:name="_Ref460223793"/>
+      <w:hyperlink r:id="rId63" w:history="1">
+        <w:bookmarkStart w:id="115" w:name="_Ref460223793"/>
         <w:r>
           <w:rPr>
             <w:rStyle w:val="Hyperlink"/>
           </w:rPr>
           <w:t>https://github.com/meteoswiss-mdr/pyart</w:t>
         </w:r>
-        <w:bookmarkEnd w:id="113"/>
+        <w:bookmarkEnd w:id="115"/>
       </w:hyperlink>
       <w:r>
         <w:t xml:space="preserve"> </w:t>
@@ -13976,15 +14140,15 @@
       <w:pPr>
         <w:pStyle w:val="BodyNumberedReferenzen"/>
       </w:pPr>
-      <w:hyperlink r:id="rId62" w:history="1">
-        <w:bookmarkStart w:id="114" w:name="_Ref457292735"/>
+      <w:hyperlink r:id="rId64" w:history="1">
+        <w:bookmarkStart w:id="116" w:name="_Ref457292735"/>
         <w:r>
           <w:rPr>
             <w:rStyle w:val="Hyperlink"/>
           </w:rPr>
           <w:t>https://www.python.org/dev/peps/pep-0008/</w:t>
         </w:r>
-        <w:bookmarkEnd w:id="114"/>
+        <w:bookmarkEnd w:id="116"/>
       </w:hyperlink>
     </w:p>
     <w:p>
@@ -13996,64 +14160,28 @@
           <w:u w:val="none"/>
         </w:rPr>
       </w:pPr>
-      <w:hyperlink r:id="rId63" w:history="1">
-        <w:bookmarkStart w:id="115" w:name="_Ref457292859"/>
+      <w:hyperlink r:id="rId65" w:history="1">
+        <w:bookmarkStart w:id="117" w:name="_Ref457292859"/>
         <w:r>
           <w:rPr>
             <w:rStyle w:val="Hyperlink"/>
           </w:rPr>
           <w:t>https://pypi.python.org/pypi/pycodestyle</w:t>
-        </w:r>
-        <w:bookmarkEnd w:id="115"/>
-      </w:hyperlink>
-    </w:p>
-    <w:p>
-      <w:pPr>
-        <w:pStyle w:val="BodyNumberedReferenzen"/>
-      </w:pPr>
-      <w:hyperlink r:id="rId64" w:history="1">
-        <w:bookmarkStart w:id="116" w:name="_Ref464805149"/>
-        <w:r>
-          <w:rPr>
-            <w:rStyle w:val="Hyperlink"/>
-          </w:rPr>
-          <w:t>http://www.sphinx-doc.org</w:t>
-        </w:r>
-        <w:bookmarkEnd w:id="116"/>
-      </w:hyperlink>
-      <w:r>
-        <w:t xml:space="preserve"> </w:t>
-      </w:r>
-    </w:p>
-    <w:p>
-      <w:pPr>
-        <w:pStyle w:val="BodyNumberedReferenzen"/>
-      </w:pPr>
-      <w:hyperlink r:id="rId65" w:history="1">
-        <w:bookmarkStart w:id="117" w:name="_Ref464805586"/>
-        <w:r>
-          <w:rPr>
-            <w:rStyle w:val="Hyperlink"/>
-          </w:rPr>
-          <w:t>http://hplgit.github.io/teamods/sphinx_api/html/index.html</w:t>
         </w:r>
         <w:bookmarkEnd w:id="117"/>
       </w:hyperlink>
-      <w:r>
-        <w:t xml:space="preserve"> </w:t>
-      </w:r>
     </w:p>
     <w:p>
       <w:pPr>
         <w:pStyle w:val="BodyNumberedReferenzen"/>
       </w:pPr>
       <w:hyperlink r:id="rId66" w:history="1">
-        <w:bookmarkStart w:id="118" w:name="_Ref33167886"/>
+        <w:bookmarkStart w:id="118" w:name="_Ref464805149"/>
         <w:r>
           <w:rPr>
             <w:rStyle w:val="Hyperlink"/>
           </w:rPr>
-          <w:t>https://packaging.python.org/tutorials/packaging-projects/</w:t>
+          <w:t>http://www.sphinx-doc.org</w:t>
         </w:r>
         <w:bookmarkEnd w:id="118"/>
       </w:hyperlink>
@@ -14066,12 +14194,12 @@
         <w:pStyle w:val="BodyNumberedReferenzen"/>
       </w:pPr>
       <w:hyperlink r:id="rId67" w:history="1">
-        <w:bookmarkStart w:id="119" w:name="_Ref33183875"/>
+        <w:bookmarkStart w:id="119" w:name="_Ref464805586"/>
         <w:r>
           <w:rPr>
             <w:rStyle w:val="Hyperlink"/>
           </w:rPr>
-          <w:t>https://docs.conda.io/projects/conda-build/en/latest/user-guide/tutorials/build-pkgs.html</w:t>
+          <w:t>http://hplgit.github.io/teamods/sphinx_api/html/index.html</w:t>
         </w:r>
         <w:bookmarkEnd w:id="119"/>
       </w:hyperlink>
@@ -14084,14 +14212,50 @@
         <w:pStyle w:val="BodyNumberedReferenzen"/>
       </w:pPr>
       <w:hyperlink r:id="rId68" w:history="1">
-        <w:bookmarkStart w:id="120" w:name="_Ref33185472"/>
+        <w:bookmarkStart w:id="120" w:name="_Ref33167886"/>
         <w:r>
           <w:rPr>
             <w:rStyle w:val="Hyperlink"/>
           </w:rPr>
+          <w:t>https://packaging.python.org/tutorials/packaging-projects/</w:t>
+        </w:r>
+        <w:bookmarkEnd w:id="120"/>
+      </w:hyperlink>
+      <w:r>
+        <w:t xml:space="preserve"> </w:t>
+      </w:r>
+    </w:p>
+    <w:p>
+      <w:pPr>
+        <w:pStyle w:val="BodyNumberedReferenzen"/>
+      </w:pPr>
+      <w:hyperlink r:id="rId69" w:history="1">
+        <w:bookmarkStart w:id="121" w:name="_Ref33183875"/>
+        <w:r>
+          <w:rPr>
+            <w:rStyle w:val="Hyperlink"/>
+          </w:rPr>
+          <w:t>https://docs.conda.io/projects/conda-build/en/latest/user-guide/tutorials/build-pkgs.html</w:t>
+        </w:r>
+        <w:bookmarkEnd w:id="121"/>
+      </w:hyperlink>
+      <w:r>
+        <w:t xml:space="preserve"> </w:t>
+      </w:r>
+    </w:p>
+    <w:p>
+      <w:pPr>
+        <w:pStyle w:val="BodyNumberedReferenzen"/>
+      </w:pPr>
+      <w:hyperlink r:id="rId70" w:anchor="add_recipe" w:history="1">
+        <w:bookmarkStart w:id="122" w:name="_Ref33185472"/>
+        <w:r>
+          <w:rPr>
+            <w:rStyle w:val="Hyperlink"/>
+          </w:rPr>
           <w:t>https://conda-forge.org/#add_recipe</w:t>
         </w:r>
-        <w:bookmarkEnd w:id="120"/>
+        <w:bookmarkEnd w:id="122"/>
       </w:hyperlink>
       <w:r>
         <w:t xml:space="preserve"> </w:t>
@@ -14138,10 +14302,10 @@
       </w:pPr>
     </w:p>
     <w:sectPr>
-      <w:headerReference w:type="default" r:id="rId69"/>
-      <w:footerReference w:type="default" r:id="rId70"/>
-      <w:headerReference w:type="first" r:id="rId71"/>
-      <w:footerReference w:type="first" r:id="rId72"/>
+      <w:headerReference w:type="default" r:id="rId71"/>
+      <w:footerReference w:type="default" r:id="rId72"/>
+      <w:headerReference w:type="first" r:id="rId73"/>
+      <w:footerReference w:type="first" r:id="rId74"/>
       <w:pgSz w:w="11906" w:h="16838" w:code="9"/>
       <w:pgMar w:top="1425" w:right="1134" w:bottom="1701" w:left="1701" w:header="851" w:footer="306" w:gutter="0"/>
       <w:cols w:space="454"/>
@@ -14296,7 +14460,7 @@
               <w:rStyle w:val="PageNumber"/>
               <w:noProof/>
             </w:rPr>
-            <w:t>21</w:t>
+            <w:t>22</w:t>
           </w:r>
           <w:r>
             <w:rPr>
@@ -19199,7 +19363,7 @@
 </file>
 
 <file path=customXml/itemProps1.xml><?xml version="1.0" encoding="utf-8"?>
-<ds:datastoreItem xmlns:ds="http://schemas.openxmlformats.org/officeDocument/2006/customXml" ds:itemID="{2097388D-7FBA-4A8F-90CC-790498780026}">
+<ds:datastoreItem xmlns:ds="http://schemas.openxmlformats.org/officeDocument/2006/customXml" ds:itemID="{A4EF6328-9CF8-4F24-9AAC-00328AECB67B}">
   <ds:schemaRefs>
     <ds:schemaRef ds:uri="http://schemas.openxmlformats.org/officeDocument/2006/bibliography"/>
   </ds:schemaRefs>

</xml_diff>